<commit_message>
add footnote + ref
</commit_message>
<xml_diff>
--- a/_FullVersion.docx
+++ b/_FullVersion.docx
@@ -297,58 +297,134 @@
     </w:p>
     <w:p>
       <w:r>
-        <w:t xml:space="preserve">Vấn đề say rượu lái xe vẫn luôn là mối lo ngại cho tất cả mọi người bởi những thiệt hại mà nó gây ra, đặc biệt là tình trạng kể cả khi bản thân không hề vi phạm pháp luật vẫn có những nguy cơ gặp phải tai nạn không đáng có bởi một tài xế say xỉn khác trên đường. Mặc dù đã có nhiều biện pháp, ý kiến cải cách về luật pháp vẫn đang được đưa ra nhằm răn đe, hạn chế vấn nạn này nhưng, giải pháp ở góc độ công nghệ chưa thật sự phổ biến ở Việt Nam. Xét rộng ra, mô hình Grab có thể được xem như một trong những ứng dụng hỗ trợ người say rượu không cần trực tiếp lái xe với giá thành rẻ, dễ tiếp cận, nhưng để tiếp cận sâu hơn phải kể đến năm 2016, nhóm học sinh Phương và Đức Anh đã nghiên cứu hệ thống thông minh kiểm soát lái xe không uống rượu, có nguồn lắp dưới sàn xe và một ống thổi đo nồng độ cồn được đặt phía trên tấm kính trước mặt. Trước khi khởi động xe, người điều khiển bắt buộc phải thổi vào ống thổi đo nồng độ cồn. Nếu phát hiện thấy có nồng độ cồn trong hơi thở của lái xe thì hệ thống đề sẽ không hoạt động, các ứng dụng, tiện ích khác của xe cũng “chết đứng”. Hay vào đầu năm 2018, học sinh Nguyễn Văn Sỹ (lớp 11/2, trường THPT Phan Châu Trinh (huyện Tiên Phước, Quảng Nam) đã sáng chế ra thiết bị ngăn chặn người say rượu lái xe. Khi phát hiện người điều khiển phương tiện có nồng độ cồn vượt ngưỡng, thiết bị gắn trên xe sẽ khiến xe máy không khởi động được, đồng thời người thân của khổ chủ sẽ nhận được tin nhắn cảnh báo. </w:t>
-      </w:r>
-    </w:p>
-    <w:p>
-      <w:bookmarkStart w:id="0" w:name="_Hlk26181725"/>
-      <w:r>
-        <w:t xml:space="preserve">Dù vậy, cho đến hiện tại, những mô hình ngăn chặn say rượu lái xe được nêu vẫn chưa phổ biến rộng rãi, tiếp cận đến ít người dùng, có thể nguyên nhân là do các mô hình còn mới lạ kèm theo phí tổn về trang thiết bị nên người dân chưa quan tâm và áp dụng, hay các nhóm nghiên cứu chưa tìm thấy nguồn đầu tư để thực hiện đưa vào thực tế. Do đó, nhóm muốn phát triển hệ thống nhắm đến các công ty vận tải, xác định cụ thể đối tượng người dùng có khả năng tài chính để đầu tư và có nhu cầu sử dụng cao, tăng tính khả thi của việc triển khai, là bước đầu phổ biến mô hình này trước khi mở rộng phạm vi sử dụng. Đồng thời nhóm cũng phát triển thêm tính năng tự động kiểm tra liên tục kể cả sau khi đã khởi động xe nhằm theo dõi toàn diện hơn để phát hiện kịp thời trạng thái say rượu lái xe trong nhiều tình huống. </w:t>
-      </w:r>
-    </w:p>
-    <w:bookmarkEnd w:id="0"/>
-    <w:p>
-      <w:pPr>
+        <w:t>Vấn đề say rượu lái xe vẫn luôn là mối lo ngại cho tất cả mọi người bởi những thiệt hại mà nó gây ra, đặc biệt là tình trạng kể cả khi bản thân không hề vi phạm pháp luật vẫn có những nguy cơ gặp phải tai nạn không đáng có bởi một tài xế say xỉn khác trên đường. Mặc dù đã có nhiều biện pháp, ý kiến cải cách về luật pháp vẫn đang được đưa ra nhằm răn đe, hạn chế vấn nạn này nhưng, giải pháp ở góc độ công nghệ chưa thật sự phổ biến ở Việt Nam. Xét rộng ra, mô hình Grab có thể được xem như một trong những ứng dụng hỗ trợ người say rượu không cần trực tiếp lái xe với giá thành rẻ, dễ tiếp cận, nhưng để tiếp cận sâu hơn phải kể đầu năm 2018, học sinh Nguyễn Văn Sỹ (lớp 11/2, trường THPT Phan Châu Trinh (huyện Tiên Phước, Quảng Nam) đã sáng chế ra thiết bị ngăn chặn người say rượu lái xe</w:t>
+      </w:r>
+      <w:r>
         <w:rPr>
-          <w:highlight w:val="yellow"/>
+          <w:rStyle w:val="FootnoteReference"/>
         </w:rPr>
-      </w:pPr>
-      <w:r>
-        <w:rPr>
-          <w:highlight w:val="yellow"/>
-        </w:rPr>
-        <w:t xml:space="preserve">Nguồn thông tin tham khảo: </w:t>
-      </w:r>
-    </w:p>
-    <w:p>
-      <w:pPr>
-        <w:rPr>
-          <w:highlight w:val="yellow"/>
-        </w:rPr>
-      </w:pPr>
-      <w:r>
-        <w:rPr>
-          <w:highlight w:val="yellow"/>
-        </w:rPr>
-        <w:t xml:space="preserve">[1] http://www.baogiaothong.vn/hoc-sinh-sang-tao-may-chong-lai-xe-say-ruou-ngan-dan-treo-rao- d149841.html </w:t>
-      </w:r>
-    </w:p>
-    <w:p>
-      <w:r>
-        <w:rPr>
-          <w:highlight w:val="yellow"/>
-        </w:rPr>
-        <w:t xml:space="preserve">[2] </w:t>
-      </w:r>
-      <w:hyperlink r:id="rId6" w:history="1">
-        <w:r>
-          <w:rPr>
-            <w:rStyle w:val="Hyperlink"/>
-            <w:highlight w:val="yellow"/>
-          </w:rPr>
-          <w:t>http://www.baogiaothong.vn/hoc-sinh-che-thiet-bi-ngan-nguoi-say-ruou-lai-xe-d248731.html</w:t>
-        </w:r>
-      </w:hyperlink>
+        <w:footnoteReference w:id="1"/>
+      </w:r>
+      <w:r>
+        <w:t>. Khi phát hiện người điều khiển phương tiện có nồng độ cồn vượt ngưỡng, thiết bị gắn trên xe sẽ khiến xe máy không khởi động được, đồng thời người thân của khổ chủ sẽ nhận được tin nhắn cảnh báo.</w:t>
+      </w:r>
+    </w:p>
+    <w:p>
+      <w:r>
+        <w:t xml:space="preserve">Một nghiên cứu khác của Ths. Trương Văn Chúc và Ths. Hoàng Thị Tứ - </w:t>
+      </w:r>
+      <w:r>
+        <w:t>Nghiên cứu, thiết kế và xây dựng thiết bị cảnh báo nồng độ cồn của lái xe tại</w:t>
+      </w:r>
+      <w:r>
+        <w:t xml:space="preserve"> </w:t>
+      </w:r>
+      <w:r>
+        <w:t>buồng lái ô tô</w:t>
+      </w:r>
+      <w:sdt>
+        <w:sdtPr>
+          <w:id w:val="-1993472713"/>
+          <w:citation/>
+        </w:sdtPr>
+        <w:sdtContent>
+          <w:r>
+            <w:fldChar w:fldCharType="begin"/>
+          </w:r>
+          <w:r>
+            <w:instrText xml:space="preserve"> CITATION Trư16 \l 1033 </w:instrText>
+          </w:r>
+          <w:r>
+            <w:fldChar w:fldCharType="separate"/>
+          </w:r>
+          <w:r>
+            <w:rPr>
+              <w:noProof/>
+            </w:rPr>
+            <w:t xml:space="preserve"> </w:t>
+          </w:r>
+          <w:r>
+            <w:rPr>
+              <w:noProof/>
+            </w:rPr>
+            <w:t>[1]</w:t>
+          </w:r>
+          <w:r>
+            <w:fldChar w:fldCharType="end"/>
+          </w:r>
+        </w:sdtContent>
+      </w:sdt>
+      <w:r>
+        <w:t xml:space="preserve">, hoạt động tương tự với </w:t>
+      </w:r>
+      <w:r>
+        <w:t>nghiên cứu ứng dụng vi điều khiển AVR</w:t>
+      </w:r>
+      <w:r>
+        <w:t xml:space="preserve"> </w:t>
+      </w:r>
+      <w:r>
+        <w:t>thiết kế thiết bị cảnh báo nồng độ cồn</w:t>
+      </w:r>
+      <w:r>
+        <w:t xml:space="preserve"> </w:t>
+      </w:r>
+      <w:r>
+        <w:t>trong buồng lái ô tô</w:t>
+      </w:r>
+      <w:r>
+        <w:t xml:space="preserve"> để</w:t>
+      </w:r>
+      <w:r>
+        <w:t xml:space="preserve"> xác định được</w:t>
+      </w:r>
+      <w:r>
+        <w:t xml:space="preserve"> </w:t>
+      </w:r>
+      <w:r>
+        <w:t>nồng độ cồn có trong hơi thở của người</w:t>
+      </w:r>
+      <w:r>
+        <w:t xml:space="preserve"> </w:t>
+      </w:r>
+      <w:r>
+        <w:t>lái xe. Bằng cách gửi tín hiệu cảnh báo</w:t>
+      </w:r>
+      <w:r>
+        <w:t xml:space="preserve"> </w:t>
+      </w:r>
+      <w:r>
+        <w:t>bằng còi, đèn báo, tin nhắn GSM và kết</w:t>
+      </w:r>
+    </w:p>
+    <w:p>
+      <w:r>
+        <w:t>nối với hệ thống cảnh báo GPS để</w:t>
+      </w:r>
+      <w:r>
+        <w:t xml:space="preserve"> </w:t>
+      </w:r>
+      <w:r>
+        <w:t>truyền thông tin về trung tâm quản lý</w:t>
+      </w:r>
+      <w:r>
+        <w:t xml:space="preserve"> cũng như </w:t>
+      </w:r>
+      <w:r>
+        <w:t>hệ thống không cho khởi</w:t>
+      </w:r>
+      <w:r>
+        <w:t xml:space="preserve"> </w:t>
+      </w:r>
+      <w:r>
+        <w:t>động động cơ khi nồng độ cồn của</w:t>
+      </w:r>
+      <w:r>
+        <w:t xml:space="preserve"> </w:t>
+      </w:r>
+      <w:r>
+        <w:t>người lái xe cao quá mức cho phép.</w:t>
+      </w:r>
     </w:p>
     <w:p>
       <w:pPr>
@@ -367,134 +443,121 @@
     </w:p>
     <w:p>
       <w:r>
-        <w:t xml:space="preserve">Qua tìm hiểu các phát minh sáng chế ở các nước phát triển mạnh về công nghệ kỹ thuật như Nhật Bản, Mỹ và các nước tiên tiến khác đã cho thấy được sự quan tâm về vấn đề an toàn giao thông. Đó chính là Hệ thống an toàn ngăn chặn người say rượu lái </w:t>
-      </w:r>
+        <w:t>Qua tìm hiểu các phát minh sáng chế ở các nước phát triển mạnh về công nghệ kỹ thuật như Nhật Bản, Mỹ và các nước tiên tiến khác đã cho thấy được sự quan tâm về vấn đề an toàn giao thông. Đó chính là Hệ thống an toàn ngăn chặn người say rượu lái xe - Driver Alcohol Detection System for Safety hay còn được biết với tên viết tắt DADSS</w:t>
+      </w:r>
+      <w:sdt>
+        <w:sdtPr>
+          <w:id w:val="-358432479"/>
+          <w:citation/>
+        </w:sdtPr>
+        <w:sdtContent>
+          <w:r>
+            <w:fldChar w:fldCharType="begin"/>
+          </w:r>
+          <w:r>
+            <w:instrText xml:space="preserve"> CITATION Sus10 \l 1033 </w:instrText>
+          </w:r>
+          <w:r>
+            <w:fldChar w:fldCharType="separate"/>
+          </w:r>
+          <w:r>
+            <w:rPr>
+              <w:noProof/>
+            </w:rPr>
+            <w:t xml:space="preserve"> </w:t>
+          </w:r>
+          <w:r>
+            <w:rPr>
+              <w:noProof/>
+            </w:rPr>
+            <w:t>[2]</w:t>
+          </w:r>
+          <w:r>
+            <w:fldChar w:fldCharType="end"/>
+          </w:r>
+        </w:sdtContent>
+      </w:sdt>
+      <w:r>
+        <w:t>, là công nghệ giúp ngăn chặn người lái xe khi nồng độ cồn trong máu vượt ngưỡng cho phép được phát triển Cơ quan An toàn giao thông quốc gia Mỹ (NHTSA). Hệ thống này bao gồm 2 quá trình. Đầu tiên, một thiết bị phát hiện nồng độ cồn trong hơi thở sẽ được đặt ngay sau vô lăng, có nhiệm vụ phân tích hơi thở người lái, nhằm phát hiện xem nồng độ cồn trong máu của người lái có vượt ngưỡng cho phép hay không. Nếu thiết bị này xác định nồng độ cồn trong máu lái xe dưới mức 0,08</w:t>
+      </w:r>
+      <w:r>
+        <w:t>%</w:t>
+      </w:r>
+      <w:r>
+        <w:t xml:space="preserve"> thì hệ thống nút nhấn khởi động xe có tích hợp công nghệ hồng ngoại mới cho xe khởi động. </w:t>
+      </w:r>
+    </w:p>
+    <w:p>
       <w:r>
         <w:lastRenderedPageBreak/>
-        <w:t>xe - Driver Alcohol Detection System for Safety hay còn được biết với tên viết tắt DADSS, là công nghệ giúp ngăn chặn người lái xe khi nồng độ cồn trong máu vượt ngưỡng cho phép được phát triển Cơ quan An toàn giao thông quốc gia Mỹ (NHTSA). Hệ thống này bao gồm 2 quá trình. Đầu tiên, một thiết bị phát hiện nồng độ cồn trong hơi thở sẽ được đặt ngay sau vô lăng, có nhiệm vụ phân tích hơi thở người lái, nhằm phát hiện xem nồng độ cồn trong máu của người lái có vượt ngưỡng cho phép hay không. Nếu thiết bị này xác định nồng độ cồn trong máu lái xe dưới mức 0,08 (độ BAC) thì hệ thống nút nhấn khởi động xe có tích hợp công nghệ hồng ngoại mới cho xe khởi động. </w:t>
-      </w:r>
-    </w:p>
-    <w:p>
-      <w:r>
-        <w:t>Bắt đầu từ năm 2007, Nissan cũng đã thử nghiệm công nghệ giúp ngăn chặn người say xỉn lái xe </w:t>
-      </w:r>
-    </w:p>
-    <w:p>
-      <w:r>
-        <w:t>trong các phiên bản xe concept với tên gọi Alcohol Detection Systems. Hệ thống này bao gồm một công nghệ nhận diện hơi thở của tài xế, mà mùi nhận diện ở đây là mùi cồn có trong bia rượu, được tích hợp tại ghế ngồi của người lái, giúp cảnh báo nếu nồng độ trong hơi thở này vượt quá ngưỡng cho phép. Bên cạnh đó, một bộ cảm biến nồng độ cồn khác sẽ được tích hợp trên cần số. Cảm biến này có khả năng nhận biết mùi mồ hôi trong lòng bàn tay tài xế. Nếu nồng độ cồn vượt ngưỡng cho phép, cần số sẽ tự động khóa đồng thời phát thông báo qua loa của hệ thống định vị. </w:t>
-      </w:r>
-    </w:p>
-    <w:p>
-      <w:r>
-        <w:t>Một phát minh đáng được nhắc đến nữa là thiết bị kiểm soát cảnh báo người điều khiển DAC (Driver Alert Control) của Volvo là loại công nghệ cảnh báo mất tập trung đầu tiên trên thế giới. Thay vì kiểm soát hành vi của người điều khiển (thường phức tạp và không ai giống ai), DAC giám sát tình trạng vận hành của xe trên hành trình. Phương pháp này được đánh giá là hiệu quả và đáng tin cậy hơn bởi nó có thể đánh giá trạng thái mệt mỏi và xao nhãng của lái xe ảnh hưởng tới chuyển động của xe như thế nào, đồng thời nhận biết liệu xe có được kiểm soát một cách vững chãi, nhất quán hay không. </w:t>
-      </w:r>
-    </w:p>
-    <w:p>
-      <w:pPr>
-        <w:spacing w:before="187" w:after="0" w:line="240" w:lineRule="auto"/>
-        <w:ind w:left="-446" w:right="6551"/>
+        <w:t>Một phát minh đáng được nhắc đến nữa là thiết bị kiểm soát cảnh báo người điều khiển DAC (Driver Alert Control)</w:t>
+      </w:r>
+      <w:r>
+        <w:t xml:space="preserve"> </w:t>
+      </w:r>
+      <w:sdt>
+        <w:sdtPr>
+          <w:id w:val="-795594665"/>
+          <w:citation/>
+        </w:sdtPr>
+        <w:sdtContent>
+          <w:r>
+            <w:fldChar w:fldCharType="begin"/>
+          </w:r>
+          <w:r>
+            <w:instrText xml:space="preserve">CITATION Lin12 \l 1033 </w:instrText>
+          </w:r>
+          <w:r>
+            <w:fldChar w:fldCharType="separate"/>
+          </w:r>
+          <w:r>
+            <w:rPr>
+              <w:noProof/>
+            </w:rPr>
+            <w:t>[3]</w:t>
+          </w:r>
+          <w:r>
+            <w:fldChar w:fldCharType="end"/>
+          </w:r>
+        </w:sdtContent>
+      </w:sdt>
+      <w:r>
+        <w:t xml:space="preserve"> </w:t>
+      </w:r>
+      <w:r>
+        <w:t>của Volvo là loại công nghệ cảnh báo mất tập trung đầu tiên trên thế giới. Thay vì kiểm soát hành vi của người điều khiển (thường phức tạp và không ai giống ai), DAC giám sát tình trạng vận hành của xe trên hành trình. Phương pháp này được đánh giá là hiệu quả và đáng tin cậy hơn bởi nó có thể đánh giá trạng thái mệt mỏi và xao nhãng của lái xe ảnh hưởng tới chuyển động của xe như thế nào, đồng thời nhận biết liệu xe có được kiểm soát một cách vững chãi, nhất quán hay không. </w:t>
+      </w:r>
+    </w:p>
+    <w:p>
+      <w:pPr>
+        <w:pStyle w:val="Subtitle"/>
+      </w:pPr>
+      <w:r>
+        <w:t xml:space="preserve">Lý do chọn </w:t>
+      </w:r>
+      <w:r>
+        <w:t>đề tài</w:t>
+      </w:r>
+    </w:p>
+    <w:p>
+      <w:r>
+        <w:t>Việc say rượu lái xe bị lên án bởi không chỉ đem lại thiệt hại cho chính bản thân người tài xế mà còn gây thương vong hay thậm chí là kéo theo tính mạng của những người vô tội. Theo thống kê của Tổng cụ quản lý đường bộ năm 2018, hơn 40% số vụ tai nạn giao thông là do người điều khiển phương tiện sử dụng rượu bia</w:t>
+      </w:r>
+      <w:r>
         <w:rPr>
-          <w:rFonts w:eastAsia="Times New Roman"/>
-          <w:sz w:val="24"/>
-          <w:szCs w:val="24"/>
-          <w:highlight w:val="yellow"/>
+          <w:rStyle w:val="FootnoteReference"/>
         </w:rPr>
-      </w:pPr>
-      <w:r>
-        <w:rPr>
-          <w:rFonts w:ascii="Arial" w:eastAsia="Times New Roman" w:hAnsi="Arial" w:cs="Arial"/>
-          <w:color w:val="000000"/>
-          <w:sz w:val="24"/>
-          <w:szCs w:val="24"/>
-          <w:highlight w:val="yellow"/>
-        </w:rPr>
-        <w:t>Nguồn thông tin tham khảo:</w:t>
-      </w:r>
-    </w:p>
-    <w:p>
-      <w:pPr>
-        <w:spacing w:before="187" w:after="0" w:line="240" w:lineRule="auto"/>
-        <w:ind w:left="-446" w:right="-288"/>
-        <w:rPr>
-          <w:rFonts w:eastAsia="Times New Roman"/>
-          <w:sz w:val="24"/>
-          <w:szCs w:val="24"/>
-        </w:rPr>
-      </w:pPr>
-      <w:r>
-        <w:rPr>
-          <w:rFonts w:ascii="Arial" w:eastAsia="Times New Roman" w:hAnsi="Arial" w:cs="Arial"/>
-          <w:color w:val="000000"/>
-          <w:sz w:val="24"/>
-          <w:szCs w:val="24"/>
-          <w:highlight w:val="yellow"/>
-        </w:rPr>
-        <w:t xml:space="preserve">[1] </w:t>
-      </w:r>
-      <w:r>
-        <w:rPr>
-          <w:rFonts w:ascii="Arial" w:eastAsia="Times New Roman" w:hAnsi="Arial" w:cs="Arial"/>
-          <w:color w:val="0000FF"/>
-          <w:sz w:val="24"/>
-          <w:szCs w:val="24"/>
-          <w:highlight w:val="yellow"/>
-        </w:rPr>
-        <w:t>https://baomoi.com/3-cong-nghe-hien-dai-tren-cac-xe-sang-giup-ngan-chan-nguoi-say-ruou-lai- xe/c/28274264.epi</w:t>
-      </w:r>
-      <w:r>
-        <w:rPr>
-          <w:rFonts w:ascii="Arial" w:eastAsia="Times New Roman" w:hAnsi="Arial" w:cs="Arial"/>
-          <w:color w:val="0000FF"/>
-          <w:sz w:val="24"/>
-          <w:szCs w:val="24"/>
-        </w:rPr>
-        <w:t> </w:t>
-      </w:r>
-    </w:p>
-    <w:p/>
+        <w:footnoteReference w:id="2"/>
+      </w:r>
+      <w:r>
+        <w:t xml:space="preserve">. Qua đó ta nhận thấy rằng yêu cầu hiện nay đó chính là làm cách nào để giảm tỷ lệ rủi ro xuống mức thấp nhất. </w:t>
+      </w:r>
+    </w:p>
     <w:p>
       <w:pPr>
         <w:pStyle w:val="Subtitle"/>
       </w:pPr>
       <w:r>
-        <w:t xml:space="preserve">Lý do chọn </w:t>
-      </w:r>
-      <w:r>
-        <w:t>đề tài</w:t>
-      </w:r>
-    </w:p>
-    <w:p>
-      <w:r>
-        <w:t xml:space="preserve">Việc say rượu lái xe bị lên án bởi không chỉ đem lại thiệt hại cho chính bản thân người tài xế mà còn gây thương vong hay thậm chí là kéo theo tính mạng của những người vô tội. Theo thống kê của Tổng cụ quản lý đường bộ năm 2018, hơn 40% số vụ tai nạn giao thông là do người điều khiển phương tiện sử dụng rượu bia. Qua đó ta nhận thấy rằng yêu cầu hiện nay đó chính là làm cách nào để giảm tỷ lệ rủi ro xuống mức thấp nhất. </w:t>
-      </w:r>
-    </w:p>
-    <w:p>
-      <w:pPr>
-        <w:rPr>
-          <w:highlight w:val="yellow"/>
-        </w:rPr>
-      </w:pPr>
-      <w:r>
-        <w:rPr>
-          <w:highlight w:val="yellow"/>
-        </w:rPr>
-        <w:t xml:space="preserve">Nguồn thông tin tham khảo: </w:t>
-      </w:r>
-    </w:p>
-    <w:p>
-      <w:r>
-        <w:rPr>
-          <w:highlight w:val="yellow"/>
-        </w:rPr>
-        <w:t>[1] https://vtv.vn/trong-nuoc/40-so-vu-tai-nan-giao-thong-lien-quan-den-viec-su-dung-ruou-bia- 20180905104730471.htm</w:t>
-      </w:r>
-    </w:p>
-    <w:p>
-      <w:pPr>
-        <w:pStyle w:val="Subtitle"/>
-      </w:pPr>
-      <w:r>
-        <w:lastRenderedPageBreak/>
         <w:t xml:space="preserve">Mục tiêu </w:t>
       </w:r>
       <w:r>
@@ -584,6 +647,7 @@
         <w:pStyle w:val="List1"/>
       </w:pPr>
       <w:r>
+        <w:lastRenderedPageBreak/>
         <w:t xml:space="preserve">Lý thuyết, thực trạng: thực trạng cho thấy tình trạng lái xe say rượu gây ra nhiều hậu quả, cần có biện pháp giảm thiểu, ngăn chặn </w:t>
       </w:r>
     </w:p>
@@ -717,7 +781,6 @@
     </w:p>
     <w:p>
       <w:r>
-        <w:lastRenderedPageBreak/>
         <w:t xml:space="preserve">Ứng dụng thử nghiệm mô hình trên xe điện đồ chơi và thực hiện quản lý trên mô hình giả thiết. </w:t>
       </w:r>
       <w:r>
@@ -737,6 +800,26 @@
       <w:r>
         <w:t>&lt;abstract?&gt;</w:t>
       </w:r>
+    </w:p>
+    <w:p>
+      <w:r>
+        <w:t>Trình bày làm ?? chương</w:t>
+      </w:r>
+    </w:p>
+    <w:p>
+      <w:r>
+        <w:t>Chương 1: CSLT bla bla bla</w:t>
+      </w:r>
+    </w:p>
+    <w:p>
+      <w:r>
+        <w:t>Chương 2:</w:t>
+      </w:r>
+    </w:p>
+    <w:p>
+      <w:r>
+        <w:t>Chương 3:</w:t>
+      </w:r>
       <w:r>
         <w:br w:type="page"/>
       </w:r>
@@ -759,17 +842,6 @@
       </w:r>
     </w:p>
     <w:p>
-      <w:hyperlink r:id="rId7" w:history="1">
-        <w:r>
-          <w:rPr>
-            <w:rStyle w:val="Hyperlink"/>
-            <w:highlight w:val="yellow"/>
-          </w:rPr>
-          <w:t>https://flutter.dev/docs/resources/faq</w:t>
-        </w:r>
-      </w:hyperlink>
-    </w:p>
-    <w:p>
       <w:pPr>
         <w:pStyle w:val="Heading3"/>
       </w:pPr>
@@ -782,7 +854,42 @@
     </w:p>
     <w:p>
       <w:r>
-        <w:t>Flutter là một bộ công cụ phát triển ứng dụng (Software Development Toolkit - SDK) di động đa nền tảng cho Android, iOS, web, Windows, Linux, và Fushchia được phát triển bởi Google. Mục đích chính của Flutter là giúp các nhà phát triển tạo ra những ứng dụng chất lượng cao với giao diện mượt và đẹp mắt trong thời gian ngắn chỉ với một code base, hay nói cách khác, chỉ cần một lần code cho cả hai nền tảng mà không phải tạo thêm một ứng dụng riêng biệt thông qua một ngôn ngữ chuyên dụng khác như Swift, hay C#. Flutter được xây dựng dựa trên C++ và ngôn ngữ lập trình Dart.</w:t>
+        <w:t>Flutter</w:t>
+      </w:r>
+      <w:sdt>
+        <w:sdtPr>
+          <w:id w:val="1326093913"/>
+          <w:citation/>
+        </w:sdtPr>
+        <w:sdtContent>
+          <w:r>
+            <w:fldChar w:fldCharType="begin"/>
+          </w:r>
+          <w:r>
+            <w:instrText xml:space="preserve"> CITATION Flu19 \l 1033 </w:instrText>
+          </w:r>
+          <w:r>
+            <w:fldChar w:fldCharType="separate"/>
+          </w:r>
+          <w:r>
+            <w:rPr>
+              <w:noProof/>
+            </w:rPr>
+            <w:t xml:space="preserve"> </w:t>
+          </w:r>
+          <w:r>
+            <w:rPr>
+              <w:noProof/>
+            </w:rPr>
+            <w:t>[4]</w:t>
+          </w:r>
+          <w:r>
+            <w:fldChar w:fldCharType="end"/>
+          </w:r>
+        </w:sdtContent>
+      </w:sdt>
+      <w:r>
+        <w:t xml:space="preserve"> là một bộ công cụ phát triển ứng dụng (Software Development Toolkit - SDK) di động đa nền tảng cho Android, iOS, web, Windows, Linux, và Fushchia được phát triển bởi Google. Mục đích chính của Flutter là giúp các nhà phát triển tạo ra những ứng dụng chất lượng cao với giao diện mượt và đẹp mắt trong thời gian ngắn chỉ với một code base, hay nói cách khác, chỉ cần một lần code cho cả hai nền tảng mà không phải tạo thêm một ứng dụng riêng biệt thông qua một ngôn ngữ chuyên dụng khác như Swift, hay C#. Flutter được xây dựng dựa trên C++ và ngôn ngữ lập trình Dart.</w:t>
       </w:r>
     </w:p>
     <w:p>
@@ -965,8 +1072,6 @@
         <w:lastRenderedPageBreak/>
         <w:t>Dart</w:t>
       </w:r>
-      <w:bookmarkStart w:id="1" w:name="_GoBack"/>
-      <w:bookmarkEnd w:id="1"/>
     </w:p>
     <w:p>
       <w:pPr>
@@ -978,7 +1083,42 @@
     </w:p>
     <w:p>
       <w:r>
-        <w:t>Dart là ngôn ngữ lập trình đa nền tảng, dùng để xây dựng ứng dụng cho web, máy tính, và thiết bị di động. Dart được phát triển bởi Google dựa trên hệ cú pháp của ngôn ngữ C và tự động được biên phiên dịch (transcompile hay source-to-source compile) sang JavaScript.</w:t>
+        <w:t>Dart</w:t>
+      </w:r>
+      <w:sdt>
+        <w:sdtPr>
+          <w:id w:val="959003398"/>
+          <w:citation/>
+        </w:sdtPr>
+        <w:sdtContent>
+          <w:r>
+            <w:fldChar w:fldCharType="begin"/>
+          </w:r>
+          <w:r>
+            <w:instrText xml:space="preserve"> CITATION Dar19 \l 1033 </w:instrText>
+          </w:r>
+          <w:r>
+            <w:fldChar w:fldCharType="separate"/>
+          </w:r>
+          <w:r>
+            <w:rPr>
+              <w:noProof/>
+            </w:rPr>
+            <w:t xml:space="preserve"> </w:t>
+          </w:r>
+          <w:r>
+            <w:rPr>
+              <w:noProof/>
+            </w:rPr>
+            <w:t>[5]</w:t>
+          </w:r>
+          <w:r>
+            <w:fldChar w:fldCharType="end"/>
+          </w:r>
+        </w:sdtContent>
+      </w:sdt>
+      <w:r>
+        <w:t xml:space="preserve"> là ngôn ngữ lập trình đa nền tảng, dùng để xây dựng ứng dụng cho web, máy tính, và thiết bị di động. Dart được phát triển bởi Google dựa trên hệ cú pháp của ngôn ngữ C và tự động được biên phiên dịch (transcompile hay source-to-source compile) sang JavaScript.</w:t>
       </w:r>
     </w:p>
     <w:p>
@@ -997,61 +1137,47 @@
       </w:r>
     </w:p>
     <w:p>
+      <w:pPr>
+        <w:pStyle w:val="Heading3"/>
+      </w:pPr>
+      <w:r>
+        <w:t>Ứng dụng thực tế trong đề tài</w:t>
+      </w:r>
+    </w:p>
+    <w:p>
+      <w:r>
+        <w:t xml:space="preserve">Ứng dụng </w:t>
+      </w:r>
+      <w:r>
+        <w:t>nhân viên</w:t>
+      </w:r>
+      <w:r>
+        <w:t xml:space="preserve"> nồng độ cồn được phát triển chủ yếu dựa trên Flutter. Dart là ngôn ngữ chính được sử dụng trong Flutter - một framework lập trình di động đa nền tảng hiện đại được phát triển bởi Google.</w:t>
+      </w:r>
+    </w:p>
+    <w:p>
+      <w:pPr>
+        <w:pStyle w:val="Heading3"/>
+      </w:pPr>
+      <w:r>
+        <w:t xml:space="preserve">Ưu điểm và nhược điểm </w:t>
+      </w:r>
+    </w:p>
+    <w:p>
+      <w:pPr>
+        <w:pStyle w:val="Heading4"/>
+      </w:pPr>
+      <w:r>
+        <w:t>Ưu điểm của Dart</w:t>
+      </w:r>
       <w:r>
         <w:rPr>
-          <w:highlight w:val="yellow"/>
+          <w:rStyle w:val="FootnoteReference"/>
         </w:rPr>
-        <w:t>(</w:t>
-      </w:r>
-      <w:hyperlink r:id="rId8" w:history="1">
-        <w:r>
-          <w:rPr>
-            <w:rStyle w:val="Hyperlink"/>
-            <w:highlight w:val="yellow"/>
-          </w:rPr>
-          <w:t>https://dart.dev/guides/language/specifications/DartLangSpec-v2.2.pdf</w:t>
-        </w:r>
-      </w:hyperlink>
-      <w:r>
-        <w:rPr>
-          <w:highlight w:val="yellow"/>
-        </w:rPr>
-        <w:t>)</w:t>
-      </w:r>
-    </w:p>
-    <w:p>
-      <w:pPr>
-        <w:pStyle w:val="Heading3"/>
-      </w:pPr>
-      <w:r>
-        <w:t>Ứng dụng thực tế trong đề tài</w:t>
-      </w:r>
-    </w:p>
-    <w:p>
-      <w:r>
-        <w:t xml:space="preserve">Ứng dụng </w:t>
-      </w:r>
-      <w:r>
-        <w:t>nhân viên</w:t>
-      </w:r>
-      <w:r>
-        <w:t xml:space="preserve"> nồng độ cồn được phát triển chủ yếu dựa trên Flutter. Dart là ngôn ngữ chính được sử dụng trong Flutter - một framework lập trình di động đa nền tảng hiện đại được phát triển bởi Google.</w:t>
-      </w:r>
-    </w:p>
-    <w:p>
-      <w:pPr>
-        <w:pStyle w:val="Heading3"/>
-      </w:pPr>
-      <w:r>
-        <w:t xml:space="preserve">Ưu điểm và nhược điểm </w:t>
-      </w:r>
-    </w:p>
-    <w:p>
-      <w:pPr>
-        <w:pStyle w:val="Heading4"/>
-      </w:pPr>
-      <w:r>
-        <w:t>Ưu điểm của Dart:</w:t>
+        <w:footnoteReference w:id="3"/>
+      </w:r>
+      <w:r>
+        <w:t>:</w:t>
       </w:r>
     </w:p>
     <w:p>
@@ -1084,14 +1210,6 @@
       </w:pPr>
       <w:r>
         <w:t>Khả năng biên dịch với cả hai cách Ahead Of Time (AOT) và Just In Time (JIT)</w:t>
-      </w:r>
-    </w:p>
-    <w:p>
-      <w:r>
-        <w:rPr>
-          <w:highlight w:val="yellow"/>
-        </w:rPr>
-        <w:t>(https://flutter.dev/docs/resources/faq#why-did-flutter-choose-to-use-dart)</w:t>
       </w:r>
     </w:p>
     <w:p>
@@ -1118,14 +1236,59 @@
     </w:p>
     <w:p>
       <w:pPr>
+        <w:pStyle w:val="Heading4"/>
+      </w:pPr>
+      <w:r>
+        <w:lastRenderedPageBreak/>
+        <w:t>Nhược điểm</w:t>
+      </w:r>
+    </w:p>
+    <w:p>
+      <w:pPr>
         <w:pStyle w:val="List1"/>
       </w:pPr>
       <w:r>
-        <w:rPr>
-          <w:highlight w:val="yellow"/>
-        </w:rPr>
-        <w:lastRenderedPageBreak/>
-        <w:t>Tốc độ: Dart nhanh gấp khoảng 4 lần Java và gấp khoảng 2 lần so với JavaScript (không có proof, không biết có nên để ko)</w:t>
+        <w:t>Dart là ngôn ngữ mới xuất hiện gần đây, chưa được phổ biến so với những ngôn ngữ lập trình đa nền tảng khác.</w:t>
+      </w:r>
+    </w:p>
+    <w:p>
+      <w:pPr>
+        <w:pStyle w:val="List1"/>
+      </w:pPr>
+      <w:r>
+        <w:t>Nguồn tư liệu tham khảo còn hạn chế vì cộng đồng sử dụng Dart còn nhỏ, gây khó khăn trong quá trình tìm hướng giải quyết cho vấn đề.</w:t>
+      </w:r>
+    </w:p>
+    <w:p>
+      <w:pPr>
+        <w:pStyle w:val="Heading2"/>
+      </w:pPr>
+      <w:r>
+        <w:t xml:space="preserve">Firebase </w:t>
+      </w:r>
+    </w:p>
+    <w:p>
+      <w:r>
+        <w:t>Firebase là nền tảng phát triển di động thuộc quyền sở hữu của Google. Đây là một mô hình dịch vụ điện toán đám mây, cung cấp các dịch vụ cho người phát triển tích hợp vào các ứng dụng trên web và ứng dụng di động. Firebase hỗ trợ nhiều loại hình dịch vụ khác nhau, trong đề tài này, nhóm phát triển đã sử dụng 3 dịch vụ là cơ sở dữ liệu (CSDL) thời gian thực (Firebase Real-time Database), dịch vụ xác thực tài khoản (Firebase Authentication) cùng với dịch vụ chức năng đám mây (Google Cloud Function)</w:t>
+      </w:r>
+    </w:p>
+    <w:p>
+      <w:pPr>
+        <w:pStyle w:val="Heading3"/>
+      </w:pPr>
+      <w:r>
+        <w:t>Firebase Real-time Database</w:t>
+      </w:r>
+    </w:p>
+    <w:p>
+      <w:r>
+        <w:t>Firebase Real-time Database</w:t>
+      </w:r>
+      <w:r>
+        <w:t xml:space="preserve"> (Firebase RD)</w:t>
+      </w:r>
+      <w:r>
+        <w:t xml:space="preserve"> là một CSDL được lưu trữ trên đám mây và là một CSDL dạng NoSQL. Với CSDL này, dữ liệu sẽ được lưu trữ dưới dạng JSON và được đồng bộ hóa trong thời gian thực cho mọi thiết bị sử dụng. Firebase cũng sẽ đồng bộ hóa các thay đổi cục bộ với các cập nhật mới đã xảy ra trong thời gian các thiết bị khách ở chế độ ngoại tuyến một khi các thiết bị này có kết nối lại. </w:t>
       </w:r>
     </w:p>
     <w:p>
@@ -1133,62 +1296,6 @@
         <w:pStyle w:val="Heading4"/>
       </w:pPr>
       <w:r>
-        <w:t>Nhược điểm</w:t>
-      </w:r>
-    </w:p>
-    <w:p>
-      <w:pPr>
-        <w:pStyle w:val="List1"/>
-      </w:pPr>
-      <w:r>
-        <w:t>Dart là ngôn ngữ mới xuất hiện gần đây, chưa được phổ biến so với những ngôn ngữ lập trình đa nền tảng khác.</w:t>
-      </w:r>
-    </w:p>
-    <w:p>
-      <w:pPr>
-        <w:pStyle w:val="List1"/>
-      </w:pPr>
-      <w:r>
-        <w:t>Nguồn tư liệu tham khảo còn hạn chế vì cộng đồng sử dụng Dart còn nhỏ, gây khó khăn trong quá trình tìm hướng giải quyết cho vấn đề.</w:t>
-      </w:r>
-    </w:p>
-    <w:p>
-      <w:pPr>
-        <w:pStyle w:val="Heading2"/>
-      </w:pPr>
-      <w:r>
-        <w:t xml:space="preserve">Firebase </w:t>
-      </w:r>
-    </w:p>
-    <w:p>
-      <w:r>
-        <w:t>Firebase là nền tảng phát triển di động thuộc quyền sở hữu của Google. Đây là một mô hình dịch vụ điện toán đám mây, cung cấp các dịch vụ cho người phát triển tích hợp vào các ứng dụng trên web và ứng dụng di động. Firebase hỗ trợ nhiều loại hình dịch vụ khác nhau, trong đề tài này, nhóm phát triển đã sử dụng 3 dịch vụ là cơ sở dữ liệu (CSDL) thời gian thực (Firebase Real-time Database), dịch vụ xác thực tài khoản (Firebase Authentication) cùng với dịch vụ chức năng đám mây (Google Cloud Function)</w:t>
-      </w:r>
-    </w:p>
-    <w:p>
-      <w:pPr>
-        <w:pStyle w:val="Heading3"/>
-      </w:pPr>
-      <w:r>
-        <w:t>Firebase Real-time Database</w:t>
-      </w:r>
-    </w:p>
-    <w:p>
-      <w:r>
-        <w:t>Firebase Real-time Database</w:t>
-      </w:r>
-      <w:r>
-        <w:t xml:space="preserve"> (Firebase RD)</w:t>
-      </w:r>
-      <w:r>
-        <w:t xml:space="preserve"> là một CSDL được lưu trữ trên đám mây và là một CSDL dạng NoSQL. Với CSDL này, dữ liệu sẽ được lưu trữ dưới dạng JSON và được đồng bộ hóa trong thời gian thực cho mọi thiết bị sử dụng. Firebase cũng sẽ đồng bộ hóa các thay đổi cục bộ với các cập nhật mới đã xảy ra trong thời gian các thiết bị khách ở chế độ ngoại tuyến một khi các thiết bị này có kết nối lại. </w:t>
-      </w:r>
-    </w:p>
-    <w:p>
-      <w:pPr>
-        <w:pStyle w:val="Heading4"/>
-      </w:pPr>
-      <w:r>
         <w:t>Cấu trúc dữ liệu trong Firebase RD: cây JSON (JSON tree)</w:t>
       </w:r>
     </w:p>
@@ -1206,7 +1313,42 @@
         <w:t>Firebase RD</w:t>
       </w:r>
       <w:r>
-        <w:t xml:space="preserve"> sẽ không có các khái niệm bảng, hàng, cột. Khi dữ liệu được thêm vào cây JSON, nó sẽ được lưu dưới dạng một nút (node) trong cấu trúc JSON gồm 2 thành phần: khóa và dữ liệu (key – data). Khóa có thể được đặt bởi người phát triển hoặc được tạo tự động.</w:t>
+        <w:t xml:space="preserve"> sẽ không có các khái niệm bảng, hàng, cột. Khi dữ liệu được thêm vào cây JSON, nó sẽ được lưu dưới dạng một nút (node) trong cấu trúc JSON gồm 2 thành phần: khóa và dữ liệu (key – data). Khóa có thể được đặt bởi người phát triển hoặc được tạo tự động</w:t>
+      </w:r>
+      <w:sdt>
+        <w:sdtPr>
+          <w:id w:val="-629483954"/>
+          <w:citation/>
+        </w:sdtPr>
+        <w:sdtContent>
+          <w:r>
+            <w:fldChar w:fldCharType="begin"/>
+          </w:r>
+          <w:r>
+            <w:instrText xml:space="preserve"> CITATION Goo19 \l 1033 </w:instrText>
+          </w:r>
+          <w:r>
+            <w:fldChar w:fldCharType="separate"/>
+          </w:r>
+          <w:r>
+            <w:rPr>
+              <w:noProof/>
+            </w:rPr>
+            <w:t xml:space="preserve"> </w:t>
+          </w:r>
+          <w:r>
+            <w:rPr>
+              <w:noProof/>
+            </w:rPr>
+            <w:t>[6]</w:t>
+          </w:r>
+          <w:r>
+            <w:fldChar w:fldCharType="end"/>
+          </w:r>
+        </w:sdtContent>
+      </w:sdt>
+      <w:r>
+        <w:t>.</w:t>
       </w:r>
     </w:p>
     <w:p>
@@ -1259,61 +1401,44 @@
       </w:r>
     </w:p>
     <w:p>
-      <w:pPr>
-        <w:pStyle w:val="NormalWeb"/>
-      </w:pPr>
-      <w:hyperlink r:id="rId9" w:history="1">
-        <w:r>
-          <w:rPr>
-            <w:rStyle w:val="Hyperlink"/>
-            <w:rFonts w:ascii="Calibri" w:hAnsi="Calibri" w:cs="Calibri"/>
-            <w:sz w:val="22"/>
-            <w:szCs w:val="22"/>
-            <w:highlight w:val="yellow"/>
-          </w:rPr>
-          <w:t>https://firebase.google.com/docs/database/ios/structure-data</w:t>
-        </w:r>
-      </w:hyperlink>
-    </w:p>
-    <w:p>
+      <w:r>
+        <w:t xml:space="preserve">Với cơ chế hoạt động như trên, </w:t>
+      </w:r>
+      <w:r>
+        <w:t>Firebase RD</w:t>
+      </w:r>
+      <w:r>
+        <w:t xml:space="preserve"> phù hợp với các ứng dụng như live streaming, nhắn tin, định vị GPS, … và đem lại các lợi thế như sau: </w:t>
+      </w:r>
+    </w:p>
+    <w:p>
+      <w:pPr>
+        <w:pStyle w:val="List1"/>
+      </w:pPr>
+      <w:r>
+        <w:t>Hỗ trợ lưu trữ thay đổi khi người dùng sử dụng ở chế độ offline, và thực hiện đồng bộ ngay khi người dùng có kết nối Internet.</w:t>
+      </w:r>
+    </w:p>
+    <w:p>
+      <w:pPr>
+        <w:pStyle w:val="List1"/>
+      </w:pPr>
+      <w:r>
+        <w:t xml:space="preserve">Tích hợp với Firebase </w:t>
+      </w:r>
+      <w:r>
+        <w:t>Auth</w:t>
+      </w:r>
+      <w:r>
+        <w:t xml:space="preserve"> để xây dựng cơ chế bảo mật đơn giản mà vẫn hiệu quả </w:t>
+      </w:r>
+    </w:p>
+    <w:p>
+      <w:pPr>
+        <w:pStyle w:val="List1"/>
+      </w:pPr>
       <w:r>
         <w:lastRenderedPageBreak/>
-        <w:t xml:space="preserve">Với cơ chế hoạt động như trên, </w:t>
-      </w:r>
-      <w:r>
-        <w:t>Firebase RD</w:t>
-      </w:r>
-      <w:r>
-        <w:t xml:space="preserve"> phù hợp với các ứng dụng như live streaming, nhắn tin, định vị GPS, … và đem lại các lợi thế như sau: </w:t>
-      </w:r>
-    </w:p>
-    <w:p>
-      <w:pPr>
-        <w:pStyle w:val="List1"/>
-      </w:pPr>
-      <w:r>
-        <w:t>Hỗ trợ lưu trữ thay đổi khi người dùng sử dụng ở chế độ offline, và thực hiện đồng bộ ngay khi người dùng có kết nối Internet.</w:t>
-      </w:r>
-    </w:p>
-    <w:p>
-      <w:pPr>
-        <w:pStyle w:val="List1"/>
-      </w:pPr>
-      <w:r>
-        <w:t xml:space="preserve">Tích hợp với Firebase </w:t>
-      </w:r>
-      <w:r>
-        <w:t>Auth</w:t>
-      </w:r>
-      <w:r>
-        <w:t xml:space="preserve"> để xây dựng cơ chế bảo mật đơn giản mà vẫn hiệu quả </w:t>
-      </w:r>
-    </w:p>
-    <w:p>
-      <w:pPr>
-        <w:pStyle w:val="List1"/>
-      </w:pPr>
-      <w:r>
         <w:t>Không tốn chi phí để xây dựng và bảo trì backend server</w:t>
       </w:r>
     </w:p>
@@ -1388,8 +1513,8 @@
       <w:pPr>
         <w:pStyle w:val="Heading2"/>
       </w:pPr>
-      <w:bookmarkStart w:id="2" w:name="_heading=h.plk0tzp1nxff" w:colFirst="0" w:colLast="0"/>
-      <w:bookmarkEnd w:id="2"/>
+      <w:bookmarkStart w:id="0" w:name="_heading=h.plk0tzp1nxff" w:colFirst="0" w:colLast="0"/>
+      <w:bookmarkEnd w:id="0"/>
       <w:r>
         <w:t>Nồng độ cồn</w:t>
       </w:r>
@@ -1397,78 +1522,80 @@
     <w:p>
       <w:pPr>
         <w:pStyle w:val="Heading3"/>
+        <w:ind w:left="900" w:hanging="720"/>
+      </w:pPr>
+      <w:r>
+        <w:t xml:space="preserve">Khái niệm </w:t>
+      </w:r>
+    </w:p>
+    <w:p>
+      <w:r>
+        <w:t xml:space="preserve">Nồng độ cồn trong máu - </w:t>
+      </w:r>
+      <w:r>
+        <w:t>Blood Alcohol Concentration (BAC) là khái niệm sử dụng phổ biến nhất như một thước đo ngộ độc rượu cho các mục đích pháp lý hoặc y học.</w:t>
+      </w:r>
+    </w:p>
+    <w:p>
+      <w:r>
+        <w:t>Nồng độ cồn trong máu thường được biểu thị bằng phần trăm ethanol trong máu tính theo đơn vị khối lượng rượu trên một thể tích máu hoặc khối lượng rượu trên một khối lượng máu, tùy thuộc vào quốc gia.</w:t>
+      </w:r>
+    </w:p>
+    <w:p>
+      <w:r>
+        <w:t>Ví dụ, BAC là 0.10 (0.10%) có nghĩa là có 0,10g (100mg) rượu cho mỗi 100 ml máu</w:t>
+      </w:r>
+    </w:p>
+    <w:p>
+      <w:r>
+        <w:t xml:space="preserve">Tương tự, </w:t>
+      </w:r>
+      <w:r>
+        <w:t>Breath Alcohol Concentration (</w:t>
+      </w:r>
+      <w:r>
+        <w:t>BrAC</w:t>
+      </w:r>
+      <w:r>
+        <w:t>)</w:t>
+      </w:r>
+      <w:r>
+        <w:t xml:space="preserve"> là nồng độ cồn trong hơi thở. </w:t>
+      </w:r>
+      <w:r>
+        <w:t>Sự khác biệt chính giữa BrAC và BAC là tỷ lệ phần trăm nồng độ. Nói một cách đơn giản, lượng cồn đo được trong hơi thở sẽ không giống với lượng cồn đo được trong máu</w:t>
+      </w:r>
+      <w:r>
+        <w:t xml:space="preserve"> do các quá trình hấp thu và xử lý của cơ thể</w:t>
+      </w:r>
+      <w:r>
+        <w:t xml:space="preserve">. </w:t>
+      </w:r>
+      <w:r>
+        <w:t>Tuy nhiên, mặc dù nồng độ cồn trong hơi thở sẽ có giá trị nhỏ hơn một chút, nhưng giá trị vẫn sẽ gần bằng với nồng độ trong máu</w:t>
+      </w:r>
+      <w:r>
         <w:rPr>
-          <w:sz w:val="24"/>
-          <w:szCs w:val="24"/>
-          <w:highlight w:val="yellow"/>
+          <w:rStyle w:val="FootnoteReference"/>
         </w:rPr>
-      </w:pPr>
-      <w:r>
-        <w:t xml:space="preserve">Khái niệm </w:t>
-      </w:r>
-      <w:r>
-        <w:rPr>
-          <w:highlight w:val="yellow"/>
-        </w:rPr>
-        <w:t>https://en.wikipedia.org/wiki/Blood_alcohol_content</w:t>
-      </w:r>
-    </w:p>
-    <w:p>
-      <w:r>
-        <w:t xml:space="preserve">Nồng độ cồn trong máu - </w:t>
-      </w:r>
-      <w:r>
-        <w:t>Blood Alcohol Concentration (BAC) là khái niệm sử dụng phổ biến nhất như một thước đo ngộ độc rượu cho các mục đích pháp lý hoặc y học.</w:t>
-      </w:r>
-    </w:p>
-    <w:p>
-      <w:r>
-        <w:t>Nồng độ cồn trong máu thường được biểu thị bằng phần trăm ethanol trong máu tính theo đơn vị khối lượng rượu trên một thể tích máu hoặc khối lượng rượu trên một khối lượng máu, tùy thuộc vào quốc gia.</w:t>
-      </w:r>
-    </w:p>
-    <w:p>
-      <w:r>
-        <w:t>Ví dụ, BAC là 0.10 (0.10%) có nghĩa là có 0,10g (100mg) rượu cho mỗi 100 ml máu</w:t>
-      </w:r>
-    </w:p>
-    <w:p>
-      <w:r>
-        <w:t xml:space="preserve">Tương tự, BrAC là nồng độ cồn trong hơi thở. </w:t>
-      </w:r>
-      <w:r>
-        <w:t xml:space="preserve">Sự khác biệt chính giữa BrAC và BAC là tỷ lệ phần trăm nồng độ. Nói một cách đơn giản, lượng cồn đo được trong hơi thở sẽ không giống với lượng cồn đo được trong máu. </w:t>
-      </w:r>
-      <w:r>
-        <w:t xml:space="preserve">Tuy nhiên, mặc dù nồng độ cồn trong </w:t>
+        <w:footnoteReference w:id="4"/>
+      </w:r>
+      <w:r>
+        <w:t xml:space="preserve">. Do đó, trong nghiên cứu này, nồng độ được đo qua không khí (tương </w:t>
       </w:r>
       <w:r>
         <w:lastRenderedPageBreak/>
-        <w:t xml:space="preserve">hơi thở sẽ có giá trị nhỏ hơn một chút, nhưng giá trị vẫn sẽ gần bằng với nồng độ trong máu. </w:t>
-      </w:r>
-      <w:hyperlink r:id="rId10" w:history="1">
-        <w:r>
-          <w:rPr>
-            <w:rStyle w:val="Hyperlink"/>
-            <w:highlight w:val="yellow"/>
-          </w:rPr>
-          <w:t>https://www.lowcostinterlock.com/ignition-interlock-faq/blood-alcohol-vs-breath-alcohol-is-there-a-difference/</w:t>
-        </w:r>
-      </w:hyperlink>
+        <w:t>đương với việc đo bằng hơi thở) nhưng vẫn sẽ sử dụng chỉ số BAC để thuận tiện</w:t>
+      </w:r>
+      <w:r>
+        <w:t xml:space="preserve"> do tính phổ biến của chỉ số này</w:t>
+      </w:r>
+      <w:r>
+        <w:t>.</w:t>
+      </w:r>
       <w:r>
         <w:t xml:space="preserve"> </w:t>
       </w:r>
-      <w:r>
-        <w:t>Do đó, trong nghiên cứu này, nồng độ được đo qua không khí (tương đương với việc đo bằng hơi thở) nhưng vẫn sẽ sử dụng chỉ số BAC để thuận tiện</w:t>
-      </w:r>
-      <w:r>
-        <w:t xml:space="preserve"> do tính phổ biến của chỉ số này</w:t>
-      </w:r>
-      <w:r>
-        <w:t>.</w:t>
-      </w:r>
-      <w:r>
-        <w:t xml:space="preserve"> </w:t>
-      </w:r>
     </w:p>
     <w:p>
       <w:pPr>
@@ -1479,20 +1606,20 @@
       </w:r>
     </w:p>
     <w:p>
-      <w:pPr>
-        <w:pStyle w:val="TableCap"/>
-      </w:pPr>
+      <w:r>
+        <w:t xml:space="preserve">Ảnh hưởng của nồng độ cồn lên cơ thể và hệ thần kinh người theo chỉ số BAC được tóm tắt như trong </w:t>
+      </w:r>
+      <w:r>
+        <w:fldChar w:fldCharType="begin"/>
+      </w:r>
+      <w:r>
+        <w:instrText xml:space="preserve"> REF _Ref26286000 \h </w:instrText>
+      </w:r>
+      <w:r>
+        <w:fldChar w:fldCharType="separate"/>
+      </w:r>
       <w:r>
         <w:t xml:space="preserve">Table </w:t>
-      </w:r>
-      <w:r>
-        <w:fldChar w:fldCharType="begin"/>
-      </w:r>
-      <w:r>
-        <w:instrText xml:space="preserve"> SEQ Table \* ARABIC </w:instrText>
-      </w:r>
-      <w:r>
-        <w:fldChar w:fldCharType="separate"/>
       </w:r>
       <w:r>
         <w:rPr>
@@ -1503,17 +1630,42 @@
       <w:r>
         <w:fldChar w:fldCharType="end"/>
       </w:r>
+    </w:p>
+    <w:p>
+      <w:pPr>
+        <w:pStyle w:val="TableCap"/>
+      </w:pPr>
+      <w:bookmarkStart w:id="1" w:name="_Ref26286000"/>
+      <w:r>
+        <w:t xml:space="preserve">Table </w:t>
+      </w:r>
+      <w:r>
+        <w:fldChar w:fldCharType="begin"/>
+      </w:r>
+      <w:r>
+        <w:instrText xml:space="preserve"> SEQ Table \* ARABIC </w:instrText>
+      </w:r>
+      <w:r>
+        <w:fldChar w:fldCharType="separate"/>
+      </w:r>
+      <w:r>
+        <w:rPr>
+          <w:noProof/>
+        </w:rPr>
+        <w:t>1</w:t>
+      </w:r>
+      <w:r>
+        <w:fldChar w:fldCharType="end"/>
+      </w:r>
+      <w:bookmarkEnd w:id="1"/>
       <w:r>
         <w:t>. Tác động của cồn theo chỉ số BAC</w:t>
       </w:r>
       <w:r>
-        <w:t xml:space="preserve"> </w:t>
-      </w:r>
-      <w:r>
         <w:rPr>
-          <w:highlight w:val="yellow"/>
+          <w:rStyle w:val="FootnoteReference"/>
         </w:rPr>
-        <w:t>https://alcohol.stanford.edu/alcohol-drug-info/buzz-buzz/what-bac</w:t>
+        <w:footnoteReference w:id="5"/>
       </w:r>
     </w:p>
     <w:tbl>
@@ -1972,20 +2124,61 @@
       </w:r>
     </w:p>
     <w:p>
-      <w:pPr>
-        <w:pStyle w:val="TableCap"/>
-      </w:pPr>
+      <w:r>
+        <w:t xml:space="preserve">Mức quy định và hình thức xử phạt liên quan đến </w:t>
+      </w:r>
+      <w:r>
+        <w:t>việc lái xe ô tô theo quy định của pháp luật</w:t>
+      </w:r>
+      <w:r>
+        <w:t xml:space="preserve"> Việt Nam</w:t>
+      </w:r>
+      <w:sdt>
+        <w:sdtPr>
+          <w:id w:val="-593546987"/>
+          <w:citation/>
+        </w:sdtPr>
+        <w:sdtContent>
+          <w:r>
+            <w:fldChar w:fldCharType="begin"/>
+          </w:r>
+          <w:r>
+            <w:instrText xml:space="preserve"> CITATION Chí16 \l 1033 </w:instrText>
+          </w:r>
+          <w:r>
+            <w:fldChar w:fldCharType="separate"/>
+          </w:r>
+          <w:r>
+            <w:rPr>
+              <w:noProof/>
+            </w:rPr>
+            <w:t xml:space="preserve"> </w:t>
+          </w:r>
+          <w:r>
+            <w:rPr>
+              <w:noProof/>
+            </w:rPr>
+            <w:t>[7]</w:t>
+          </w:r>
+          <w:r>
+            <w:fldChar w:fldCharType="end"/>
+          </w:r>
+        </w:sdtContent>
+      </w:sdt>
+      <w:r>
+        <w:t xml:space="preserve"> được thể hiện như trong </w:t>
+      </w:r>
+      <w:r>
+        <w:fldChar w:fldCharType="begin"/>
+      </w:r>
+      <w:r>
+        <w:instrText xml:space="preserve"> REF _Ref26285611 \h </w:instrText>
+      </w:r>
+      <w:r>
+        <w:fldChar w:fldCharType="separate"/>
+      </w:r>
       <w:r>
         <w:t xml:space="preserve">Table </w:t>
-      </w:r>
-      <w:r>
-        <w:fldChar w:fldCharType="begin"/>
-      </w:r>
-      <w:r>
-        <w:instrText xml:space="preserve"> SEQ Table \* ARABIC </w:instrText>
-      </w:r>
-      <w:r>
-        <w:fldChar w:fldCharType="separate"/>
       </w:r>
       <w:r>
         <w:rPr>
@@ -1997,20 +2190,44 @@
         <w:fldChar w:fldCharType="end"/>
       </w:r>
       <w:r>
+        <w:t>:</w:t>
+      </w:r>
+    </w:p>
+    <w:p>
+      <w:pPr>
+        <w:pStyle w:val="TableCap"/>
+      </w:pPr>
+      <w:bookmarkStart w:id="2" w:name="_Ref26285604"/>
+      <w:bookmarkStart w:id="3" w:name="_Ref26285611"/>
+      <w:r>
+        <w:t xml:space="preserve">Table </w:t>
+      </w:r>
+      <w:r>
+        <w:fldChar w:fldCharType="begin"/>
+      </w:r>
+      <w:r>
+        <w:instrText xml:space="preserve"> SEQ Table \* ARABIC </w:instrText>
+      </w:r>
+      <w:r>
+        <w:fldChar w:fldCharType="separate"/>
+      </w:r>
+      <w:r>
+        <w:rPr>
+          <w:noProof/>
+        </w:rPr>
+        <w:t>2</w:t>
+      </w:r>
+      <w:r>
+        <w:fldChar w:fldCharType="end"/>
+      </w:r>
+      <w:bookmarkEnd w:id="3"/>
+      <w:r>
         <w:t xml:space="preserve">. </w:t>
       </w:r>
       <w:r>
         <w:t>Bảng tổng hợp mức phạt vi phạm nồng độ cồn đối với xe ô tô</w:t>
       </w:r>
-      <w:r>
-        <w:t xml:space="preserve"> </w:t>
-      </w:r>
-      <w:r>
-        <w:rPr>
-          <w:highlight w:val="yellow"/>
-        </w:rPr>
-        <w:t>https://nganhangphapluat.thukyluat.vn/tu-van-phap-luat/vi-pham-hanh-chinh/muc-phat-nong-do-con-khi-lai-xe-nam-2019-280843</w:t>
-      </w:r>
+      <w:bookmarkEnd w:id="2"/>
     </w:p>
     <w:tbl>
       <w:tblPr>
@@ -2087,6 +2304,7 @@
               <w:pStyle w:val="TableTitle"/>
             </w:pPr>
             <w:r>
+              <w:lastRenderedPageBreak/>
               <w:t>Nồng độ</w:t>
             </w:r>
           </w:p>
@@ -2196,7 +2414,6 @@
               <w:pStyle w:val="TableContent"/>
             </w:pPr>
             <w:r>
-              <w:lastRenderedPageBreak/>
               <w:t>&lt;50mg/100ml máu</w:t>
             </w:r>
           </w:p>
@@ -3062,7 +3279,16 @@
         </w:rPr>
       </w:pPr>
       <w:r>
-        <w:t>(*): Luật không ghi rõ mốc tối thiểu xác định “có nồng độ cồn”: “Điều khiển xe trên đường mà trong máu hoặc hơi thở có nồng độ cồn nhưng chưa vượt quá 50 miligam/100 mililít máu hoặc chưa vượt quá 0,25 miligam/1 lít khí thở.”</w:t>
+        <w:t>(*): Luật không ghi rõ mốc tối thiểu xác định “có nồng độ cồn”</w:t>
+      </w:r>
+      <w:r>
+        <w:t>, nguyên văn Khoản 6, điều 5:</w:t>
+      </w:r>
+      <w:r>
+        <w:t xml:space="preserve"> </w:t>
+      </w:r>
+      <w:r>
+        <w:t>“Điều khiển xe trên đường mà trong máu hoặc hơi thở có nồng độ cồn nhưng chưa vượt quá 50 miligam/100 mililít máu hoặc chưa vượt quá 0,25 miligam/1 lít khí thở.”</w:t>
       </w:r>
     </w:p>
     <w:p>
@@ -3116,7 +3342,10 @@
       </w:pPr>
       <w:r>
         <w:lastRenderedPageBreak/>
-        <w:t>Flutter và Firebase API</w:t>
+        <w:t>Flutter</w:t>
+      </w:r>
+      <w:r>
+        <w:t xml:space="preserve"> và Firebase API</w:t>
       </w:r>
     </w:p>
     <w:p>
@@ -3124,7 +3353,10 @@
         <w:pStyle w:val="Heading3"/>
       </w:pPr>
       <w:r>
-        <w:t>Firebase RD</w:t>
+        <w:t xml:space="preserve">Firebase </w:t>
+      </w:r>
+      <w:r>
+        <w:t>RD</w:t>
       </w:r>
       <w:r>
         <w:t xml:space="preserve"> với Flutter</w:t>
@@ -3132,67 +3364,16 @@
     </w:p>
     <w:p>
       <w:pPr>
-        <w:pStyle w:val="NormalWeb"/>
-        <w:rPr>
-          <w:highlight w:val="yellow"/>
-        </w:rPr>
-      </w:pPr>
-      <w:hyperlink r:id="rId11" w:history="1">
-        <w:r>
-          <w:rPr>
-            <w:rStyle w:val="Hyperlink"/>
-            <w:rFonts w:ascii="Calibri" w:hAnsi="Calibri" w:cs="Calibri"/>
-            <w:sz w:val="22"/>
-            <w:szCs w:val="22"/>
-            <w:highlight w:val="yellow"/>
-          </w:rPr>
-          <w:t>https://medium.com/flutterpub/realtime-database-in-flutter-bef0f29e3378</w:t>
-        </w:r>
-      </w:hyperlink>
-    </w:p>
-    <w:p>
-      <w:pPr>
-        <w:pStyle w:val="NormalWeb"/>
-        <w:rPr>
-          <w:highlight w:val="yellow"/>
-        </w:rPr>
-      </w:pPr>
-      <w:hyperlink r:id="rId12" w:history="1">
-        <w:r>
-          <w:rPr>
-            <w:rStyle w:val="Hyperlink"/>
-            <w:rFonts w:ascii="Calibri" w:hAnsi="Calibri" w:cs="Calibri"/>
-            <w:sz w:val="22"/>
-            <w:szCs w:val="22"/>
-            <w:highlight w:val="yellow"/>
-          </w:rPr>
-          <w:t>https://firebase.google.com/docs/reference/android/com/google/firebase/database/FirebaseDatabase</w:t>
-        </w:r>
-      </w:hyperlink>
-    </w:p>
-    <w:p>
-      <w:pPr>
-        <w:pStyle w:val="NormalWeb"/>
-      </w:pPr>
-      <w:hyperlink r:id="rId13" w:history="1">
-        <w:r>
-          <w:rPr>
-            <w:rStyle w:val="Hyperlink"/>
-            <w:rFonts w:ascii="Calibri" w:hAnsi="Calibri" w:cs="Calibri"/>
-            <w:sz w:val="22"/>
-            <w:szCs w:val="22"/>
-            <w:highlight w:val="yellow"/>
-          </w:rPr>
-          <w:t>https://firebase.google.com/docs/reference/android/com/google/firebase/database/DatabaseReference.html</w:t>
-        </w:r>
-      </w:hyperlink>
-    </w:p>
-    <w:p>
-      <w:pPr>
         <w:pStyle w:val="Heading4"/>
       </w:pPr>
       <w:r>
-        <w:t>Khởi tạo và tham chiếu đến CSDL</w:t>
+        <w:t xml:space="preserve">Khởi tạo và tham </w:t>
+      </w:r>
+      <w:r>
+        <w:t>chiếu</w:t>
+      </w:r>
+      <w:r>
+        <w:t xml:space="preserve"> đến CSDL</w:t>
       </w:r>
     </w:p>
     <w:p>
@@ -3370,71 +3551,71 @@
     </w:p>
     <w:p>
       <w:r>
+        <w:t>Để hiển thị dữ liệu cho người dùng, Flutter hỗ trợ widget StreamBuilder (widget làm việc với các snapshot nhận được từ stream).</w:t>
+      </w:r>
+    </w:p>
+    <w:p>
+      <w:pPr>
+        <w:pStyle w:val="Code"/>
+      </w:pPr>
+      <w:r>
+        <w:t>StreamBuilder(</w:t>
+      </w:r>
+    </w:p>
+    <w:p>
+      <w:pPr>
+        <w:pStyle w:val="Code"/>
+      </w:pPr>
+      <w:r>
+        <w:t xml:space="preserve">          stream: FirebaseDatabase.instance.reference().child('driver')</w:t>
+      </w:r>
+    </w:p>
+    <w:p>
+      <w:pPr>
+        <w:pStyle w:val="Code"/>
+      </w:pPr>
+      <w:r>
+        <w:t xml:space="preserve">              .orderByChild('isDeleted').equalTo(false)</w:t>
+      </w:r>
+    </w:p>
+    <w:p>
+      <w:pPr>
+        <w:pStyle w:val="Code"/>
+      </w:pPr>
+      <w:r>
+        <w:t xml:space="preserve">              .onValue,</w:t>
+      </w:r>
+    </w:p>
+    <w:p>
+      <w:pPr>
+        <w:pStyle w:val="Code"/>
+      </w:pPr>
+      <w:r>
+        <w:t xml:space="preserve">          builder: (BuildContext context, snapshots) {</w:t>
+      </w:r>
+    </w:p>
+    <w:p>
+      <w:pPr>
+        <w:pStyle w:val="Code"/>
+      </w:pPr>
+      <w:r>
+        <w:t xml:space="preserve">          //return widget</w:t>
+      </w:r>
+    </w:p>
+    <w:p>
+      <w:pPr>
+        <w:pStyle w:val="Code"/>
+      </w:pPr>
+      <w:r>
+        <w:t xml:space="preserve">         },</w:t>
+      </w:r>
+    </w:p>
+    <w:p>
+      <w:pPr>
+        <w:pStyle w:val="Code"/>
+      </w:pPr>
+      <w:r>
         <w:lastRenderedPageBreak/>
-        <w:t>Để hiển thị dữ liệu cho người dùng, Flutter hỗ trợ widget StreamBuilder (widget làm việc với các snapshot nhận được từ stream).</w:t>
-      </w:r>
-    </w:p>
-    <w:p>
-      <w:pPr>
-        <w:pStyle w:val="Code"/>
-      </w:pPr>
-      <w:r>
-        <w:t>StreamBuilder(</w:t>
-      </w:r>
-    </w:p>
-    <w:p>
-      <w:pPr>
-        <w:pStyle w:val="Code"/>
-      </w:pPr>
-      <w:r>
-        <w:t xml:space="preserve">          stream: FirebaseDatabase.instance.reference().child('driver')</w:t>
-      </w:r>
-    </w:p>
-    <w:p>
-      <w:pPr>
-        <w:pStyle w:val="Code"/>
-      </w:pPr>
-      <w:r>
-        <w:t xml:space="preserve">              .orderByChild('isDeleted').equalTo(false)</w:t>
-      </w:r>
-    </w:p>
-    <w:p>
-      <w:pPr>
-        <w:pStyle w:val="Code"/>
-      </w:pPr>
-      <w:r>
-        <w:t xml:space="preserve">              .onValue,</w:t>
-      </w:r>
-    </w:p>
-    <w:p>
-      <w:pPr>
-        <w:pStyle w:val="Code"/>
-      </w:pPr>
-      <w:r>
-        <w:t xml:space="preserve">          builder: (BuildContext context, snapshots) {</w:t>
-      </w:r>
-    </w:p>
-    <w:p>
-      <w:pPr>
-        <w:pStyle w:val="Code"/>
-      </w:pPr>
-      <w:r>
-        <w:t xml:space="preserve">          //return widget</w:t>
-      </w:r>
-    </w:p>
-    <w:p>
-      <w:pPr>
-        <w:pStyle w:val="Code"/>
-      </w:pPr>
-      <w:r>
-        <w:t xml:space="preserve">         },</w:t>
-      </w:r>
-    </w:p>
-    <w:p>
-      <w:pPr>
-        <w:pStyle w:val="Code"/>
-      </w:pPr>
-      <w:r>
         <w:t>)</w:t>
       </w:r>
     </w:p>
@@ -3445,7 +3626,16 @@
     </w:p>
     <w:p>
       <w:r>
-        <w:t>Ngoài onValue được dùng để theo dõi tất cả các thay đổi trên CSDL, ta cũng có thể sử dụng các cấu hình stream như sau để lắng nghe trên một số sự kiện nhất định</w:t>
+        <w:t>Ngoài onValue được dùng để theo dõi tất cả các thay đổi trên CSDL, ta cũng có thể sử dụng các cấu hình stream</w:t>
+      </w:r>
+      <w:r>
+        <w:rPr>
+          <w:rStyle w:val="FootnoteReference"/>
+        </w:rPr>
+        <w:footnoteReference w:id="6"/>
+      </w:r>
+      <w:r>
+        <w:t xml:space="preserve"> như sau để lắng nghe trên một số sự kiện nhất định</w:t>
       </w:r>
     </w:p>
     <w:tbl>
@@ -3638,14 +3828,6 @@
     </w:tbl>
     <w:p>
       <w:r>
-        <w:rPr>
-          <w:highlight w:val="yellow"/>
-        </w:rPr>
-        <w:t>https://firebase.google.com/docs/reference/android/com/google/firebase/database/ChildEventListener</w:t>
-      </w:r>
-    </w:p>
-    <w:p>
-      <w:r>
         <w:t>Hoặc ta có thể dùng hàm once() để nhận dữ liệu 1 lần và không quan tâm đến các thay đổi (nếu có) sau đó</w:t>
       </w:r>
     </w:p>
@@ -3792,7 +3974,6 @@
         <w:pStyle w:val="Code"/>
       </w:pPr>
       <w:r>
-        <w:lastRenderedPageBreak/>
         <w:t>FirebaseDatabase.instance.reference().child('trips').child(tID).update({'dID': null});</w:t>
       </w:r>
     </w:p>
@@ -3842,21 +4023,18 @@
         <w:pStyle w:val="Heading4"/>
       </w:pPr>
       <w:r>
+        <w:lastRenderedPageBreak/>
         <w:t>Thao tác đăng ký và đăng nhập</w:t>
       </w:r>
     </w:p>
     <w:p>
-      <w:pPr>
-        <w:rPr>
-          <w:sz w:val="24"/>
-          <w:szCs w:val="24"/>
-        </w:rPr>
-      </w:pPr>
       <w:r>
         <w:t>Khi đã có instance của Firebase Auth, ta có thể thực hiện tạo tài khoản và đăng nhập thông qua các phương thức sau</w:t>
       </w:r>
-    </w:p>
-    <w:p/>
+      <w:r>
+        <w:t>:</w:t>
+      </w:r>
+    </w:p>
     <w:tbl>
       <w:tblPr>
         <w:tblW w:w="9360" w:type="dxa"/>
@@ -4093,7 +4271,6 @@
         <w:t xml:space="preserve"> trạng thái xác thực(authentication) của người dùng. Trong đề tài này, phương thức sendPasswordResetEmail() được sử dụng để cung cấp cho người dùng dịch vụ thay đổi mật khẩu.</w:t>
       </w:r>
     </w:p>
-    <w:p/>
     <w:tbl>
       <w:tblPr>
         <w:tblW w:w="9360" w:type="dxa"/>
@@ -4178,62 +4355,256 @@
     </w:p>
     <w:p>
       <w:r>
-        <w:t xml:space="preserve">Trong quá trình phát triển đề tài, nhóm không sử dụng trực tiếp dịch vụ FCM mà sử dụng gián tiếp thông qua Cloud Function platform (sẽ được đề cập trong phần kế tiếp). </w:t>
-      </w:r>
+        <w:t>Trong quá trình phát triển đề tài, nhóm không sử dụng trực tiếp dịch vụ FCM mà sử dụng gián tiếp thông qua Cloud Function platform (sẽ được đề cập trong phần kế tiếp). Các thông tin cơ sở cần nắm về FCM để có thể áp dụng được khi cài đặt cấu hình dịch vụ ở Cloud Function platform được trình bày ở mục này.</w:t>
+      </w:r>
+    </w:p>
+    <w:p>
+      <w:pPr>
+        <w:pStyle w:val="Heading4"/>
+      </w:pPr>
+      <w:r>
+        <w:t>Các loại tin(messaging type)</w:t>
+      </w:r>
+    </w:p>
+    <w:p>
+      <w:r>
+        <w:t>Khi sử dụng FCM, có 2 loại tin</w:t>
+      </w:r>
+      <w:r>
+        <w:rPr>
+          <w:rStyle w:val="FootnoteReference"/>
+        </w:rPr>
+        <w:footnoteReference w:id="7"/>
+      </w:r>
+      <w:r>
+        <w:t xml:space="preserve"> có thể được gửi đến thiết bị client:</w:t>
+      </w:r>
+    </w:p>
+    <w:p>
+      <w:pPr>
+        <w:pStyle w:val="List1"/>
+      </w:pPr>
+      <w:r>
+        <w:t>Tin thông báo (notification messages): chứa các thuộc tính thông tin cố định đã được định nghĩa sẵn (gồm title và body). FCM hỗ trợ hiển thị các thông tin của loại tin này đến khay thông báo (notification tray) của các thiết bị client</w:t>
+      </w:r>
+    </w:p>
+    <w:p>
+      <w:pPr>
+        <w:pStyle w:val="Code"/>
+      </w:pPr>
+      <w:r>
+        <w:t>var msg = {</w:t>
+      </w:r>
+    </w:p>
+    <w:p>
+      <w:pPr>
+        <w:pStyle w:val="Code"/>
+      </w:pPr>
       <w:r>
         <w:lastRenderedPageBreak/>
-        <w:t>Các thông tin cơ sở cần nắm về FCM để có thể áp dụng được khi cài đặt cấu hình dịch vụ ở Cloud Function platform được trình bày ở mục này.</w:t>
-      </w:r>
-    </w:p>
-    <w:p>
-      <w:pPr>
-        <w:rPr>
-          <w:highlight w:val="yellow"/>
-        </w:rPr>
-      </w:pPr>
-      <w:hyperlink r:id="rId14" w:history="1">
-        <w:r>
-          <w:rPr>
-            <w:rStyle w:val="Hyperlink"/>
-            <w:highlight w:val="yellow"/>
-          </w:rPr>
-          <w:t>https://fireship.io/lessons/flutter-push-notifications-fcm-guide/</w:t>
-        </w:r>
-      </w:hyperlink>
-    </w:p>
-    <w:p>
-      <w:hyperlink r:id="rId15" w:history="1">
-        <w:r>
-          <w:rPr>
-            <w:rStyle w:val="Hyperlink"/>
-            <w:highlight w:val="yellow"/>
-          </w:rPr>
-          <w:t>https://firebase.google.com/docs/cloud-messaging/android/client</w:t>
-        </w:r>
-      </w:hyperlink>
+        <w:t xml:space="preserve">       notification: {</w:t>
+      </w:r>
+    </w:p>
+    <w:p>
+      <w:pPr>
+        <w:pStyle w:val="Code"/>
+      </w:pPr>
+      <w:r>
+        <w:t xml:space="preserve">              title: 'Vượt mức chỉ số cồn',</w:t>
+      </w:r>
+    </w:p>
+    <w:p>
+      <w:pPr>
+        <w:pStyle w:val="Code"/>
+      </w:pPr>
+      <w:r>
+        <w:t xml:space="preserve">              body: 'Tài xế ' + dID + ' có dấu hiệu vượt mức nồng độ cồn',</w:t>
+      </w:r>
+    </w:p>
+    <w:p>
+      <w:pPr>
+        <w:pStyle w:val="Code"/>
+      </w:pPr>
+      <w:r>
+        <w:t xml:space="preserve">       }</w:t>
+      </w:r>
+    </w:p>
+    <w:p>
+      <w:pPr>
+        <w:pStyle w:val="Code"/>
+      </w:pPr>
+      <w:r>
+        <w:t>}</w:t>
+      </w:r>
+    </w:p>
+    <w:p>
+      <w:pPr>
+        <w:pStyle w:val="List1"/>
+      </w:pPr>
+      <w:r>
+        <w:t>Tin dữ liệu (data messages): chứa các thuộc tính thông tin do người phát triển tự định nghĩa, đồng thời người phát triển cần tự xây dựng các phương pháp xử lý với loại tin dữ liệu này</w:t>
+      </w:r>
+    </w:p>
+    <w:p>
+      <w:pPr>
+        <w:pStyle w:val="Code"/>
+      </w:pPr>
+      <w:r>
+        <w:t>var msg = {</w:t>
+      </w:r>
+    </w:p>
+    <w:p>
+      <w:pPr>
+        <w:pStyle w:val="Code"/>
+      </w:pPr>
+      <w:r>
+        <w:t xml:space="preserve">       data : {</w:t>
+      </w:r>
+    </w:p>
+    <w:p>
+      <w:pPr>
+        <w:pStyle w:val="Code"/>
+      </w:pPr>
+      <w:r>
+        <w:t xml:space="preserve">             'click_action': 'FLUTTER_NOTIFICATION_CLICK',</w:t>
+      </w:r>
+    </w:p>
+    <w:p>
+      <w:pPr>
+        <w:pStyle w:val="Code"/>
+      </w:pPr>
+      <w:r>
+        <w:t xml:space="preserve">              'dID' : dID.toString(),</w:t>
+      </w:r>
+    </w:p>
+    <w:p>
+      <w:pPr>
+        <w:pStyle w:val="Code"/>
+      </w:pPr>
+      <w:r>
+        <w:t xml:space="preserve">              'tripID' : curTripID.toString()</w:t>
+      </w:r>
+    </w:p>
+    <w:p>
+      <w:pPr>
+        <w:pStyle w:val="Code"/>
+      </w:pPr>
+      <w:r>
+        <w:t xml:space="preserve">       }</w:t>
+      </w:r>
+    </w:p>
+    <w:p>
+      <w:pPr>
+        <w:pStyle w:val="Code"/>
+      </w:pPr>
+      <w:r>
+        <w:t>}</w:t>
+      </w:r>
+    </w:p>
+    <w:p>
+      <w:r>
+        <w:t>Cả 2 loại tin có thể được sử dụng cùng nhau dưới dạng gửi đi một tin thông báo có kèm tin dữ liệu</w:t>
+      </w:r>
+    </w:p>
+    <w:p>
+      <w:pPr>
+        <w:pStyle w:val="Code"/>
+      </w:pPr>
+      <w:r>
+        <w:t>var msg = {</w:t>
+      </w:r>
+    </w:p>
+    <w:p>
+      <w:pPr>
+        <w:pStyle w:val="Code"/>
+      </w:pPr>
+      <w:r>
+        <w:t xml:space="preserve">       notification: {</w:t>
+      </w:r>
+    </w:p>
+    <w:p>
+      <w:pPr>
+        <w:pStyle w:val="Code"/>
+      </w:pPr>
+      <w:r>
+        <w:t xml:space="preserve">              title: 'Vượt mức chỉ số cồn',</w:t>
+      </w:r>
+    </w:p>
+    <w:p>
+      <w:pPr>
+        <w:pStyle w:val="Code"/>
+      </w:pPr>
+      <w:r>
+        <w:t xml:space="preserve">              body: 'Tài xế ' + dID + ' có dấu hiệu vượt mức nồng độ cồn',</w:t>
+      </w:r>
+    </w:p>
+    <w:p>
+      <w:pPr>
+        <w:pStyle w:val="Code"/>
+      </w:pPr>
+      <w:r>
+        <w:t xml:space="preserve">       },</w:t>
+      </w:r>
+    </w:p>
+    <w:p>
+      <w:pPr>
+        <w:pStyle w:val="Code"/>
+      </w:pPr>
+      <w:r>
+        <w:t xml:space="preserve">       data : {</w:t>
+      </w:r>
+    </w:p>
+    <w:p>
+      <w:pPr>
+        <w:pStyle w:val="Code"/>
+      </w:pPr>
+      <w:r>
+        <w:t xml:space="preserve">             'click_action': 'FLUTTER_NOTIFICATION_CLICK',</w:t>
+      </w:r>
+    </w:p>
+    <w:p>
+      <w:pPr>
+        <w:pStyle w:val="Code"/>
+      </w:pPr>
+      <w:r>
+        <w:t xml:space="preserve">              'dID' : dID.toString(),</w:t>
+      </w:r>
+    </w:p>
+    <w:p>
+      <w:pPr>
+        <w:pStyle w:val="Code"/>
+      </w:pPr>
+      <w:r>
+        <w:t xml:space="preserve">              'tripID' : curTripID.toString()</w:t>
+      </w:r>
+    </w:p>
+    <w:p>
+      <w:pPr>
+        <w:pStyle w:val="Code"/>
+      </w:pPr>
+      <w:r>
+        <w:t xml:space="preserve">       }</w:t>
+      </w:r>
+    </w:p>
+    <w:p>
+      <w:pPr>
+        <w:pStyle w:val="Code"/>
+      </w:pPr>
+      <w:r>
+        <w:t>}</w:t>
+      </w:r>
     </w:p>
     <w:p>
       <w:pPr>
         <w:pStyle w:val="Heading4"/>
       </w:pPr>
       <w:r>
-        <w:t>Các loại tin(messaging type)</w:t>
-      </w:r>
-    </w:p>
-    <w:p>
-      <w:hyperlink r:id="rId16" w:history="1">
-        <w:r>
-          <w:rPr>
-            <w:rStyle w:val="Hyperlink"/>
-            <w:highlight w:val="yellow"/>
-          </w:rPr>
-          <w:t>https://firebase.google.com/docs/cloud-messaging/concept-options</w:t>
-        </w:r>
-      </w:hyperlink>
-    </w:p>
-    <w:p>
-      <w:r>
-        <w:t>Khi sử dụng FCM, có 2 loại tin có thể được gửi đến thiết bị client:</w:t>
+        <w:t>Nhận tin trên ứng dụng di động</w:t>
+      </w:r>
+    </w:p>
+    <w:p>
+      <w:r>
+        <w:t>Đối với việc nhận thông báo trên ứng dụng, ta cần quan tâm đến 3 loại trạng thái</w:t>
       </w:r>
     </w:p>
     <w:p>
@@ -4241,55 +4612,7 @@
         <w:pStyle w:val="List1"/>
       </w:pPr>
       <w:r>
-        <w:t>Tin thông báo (notification messages): chứa các thuộc tính thông tin cố định đã được định nghĩa sẵn (gồm title và body). FCM hỗ trợ hiển thị các thông tin của loại tin này đến khay thông báo (notification tray) của các thiết bị client</w:t>
-      </w:r>
-    </w:p>
-    <w:p>
-      <w:pPr>
-        <w:pStyle w:val="Code"/>
-      </w:pPr>
-      <w:r>
-        <w:t>var msg = {</w:t>
-      </w:r>
-    </w:p>
-    <w:p>
-      <w:pPr>
-        <w:pStyle w:val="Code"/>
-      </w:pPr>
-      <w:r>
-        <w:t xml:space="preserve">       notification: {</w:t>
-      </w:r>
-    </w:p>
-    <w:p>
-      <w:pPr>
-        <w:pStyle w:val="Code"/>
-      </w:pPr>
-      <w:r>
-        <w:t xml:space="preserve">              title: 'Vượt mức chỉ số cồn',</w:t>
-      </w:r>
-    </w:p>
-    <w:p>
-      <w:pPr>
-        <w:pStyle w:val="Code"/>
-      </w:pPr>
-      <w:r>
-        <w:t xml:space="preserve">              body: 'Tài xế ' + dID + ' có dấu hiệu vượt mức nồng độ cồn',</w:t>
-      </w:r>
-    </w:p>
-    <w:p>
-      <w:pPr>
-        <w:pStyle w:val="Code"/>
-      </w:pPr>
-      <w:r>
-        <w:t xml:space="preserve">       }</w:t>
-      </w:r>
-    </w:p>
-    <w:p>
-      <w:pPr>
-        <w:pStyle w:val="Code"/>
-      </w:pPr>
-      <w:r>
-        <w:t>}</w:t>
+        <w:t>Foreground: là trạng thái ứng dụng đang được sử dụng và đang được hiển thị trên màn hình</w:t>
       </w:r>
     </w:p>
     <w:p>
@@ -4297,169 +4620,7 @@
         <w:pStyle w:val="List1"/>
       </w:pPr>
       <w:r>
-        <w:t>Tin dữ liệu (data messages): chứa các thuộc tính thông tin do người phát triển tự định nghĩa, đồng thời người phát triển cần tự xây dựng các phương pháp xử lý với loại tin dữ liệu này</w:t>
-      </w:r>
-    </w:p>
-    <w:p>
-      <w:pPr>
-        <w:pStyle w:val="Code"/>
-      </w:pPr>
-      <w:r>
-        <w:t>var msg = {</w:t>
-      </w:r>
-    </w:p>
-    <w:p>
-      <w:pPr>
-        <w:pStyle w:val="Code"/>
-      </w:pPr>
-      <w:r>
-        <w:t xml:space="preserve">       data : {</w:t>
-      </w:r>
-    </w:p>
-    <w:p>
-      <w:pPr>
-        <w:pStyle w:val="Code"/>
-      </w:pPr>
-      <w:r>
-        <w:t xml:space="preserve">             'click_action': 'FLUTTER_NOTIFICATION_CLICK',</w:t>
-      </w:r>
-    </w:p>
-    <w:p>
-      <w:pPr>
-        <w:pStyle w:val="Code"/>
-      </w:pPr>
-      <w:r>
-        <w:t xml:space="preserve">              'dID' : dID.toString(),</w:t>
-      </w:r>
-    </w:p>
-    <w:p>
-      <w:pPr>
-        <w:pStyle w:val="Code"/>
-      </w:pPr>
-      <w:r>
-        <w:t xml:space="preserve">              'tripID' : curTripID.toString()</w:t>
-      </w:r>
-    </w:p>
-    <w:p>
-      <w:pPr>
-        <w:pStyle w:val="Code"/>
-      </w:pPr>
-      <w:r>
-        <w:t xml:space="preserve">       }</w:t>
-      </w:r>
-    </w:p>
-    <w:p>
-      <w:pPr>
-        <w:pStyle w:val="Code"/>
-      </w:pPr>
-      <w:r>
-        <w:t>}</w:t>
-      </w:r>
-    </w:p>
-    <w:p>
-      <w:r>
-        <w:t>Cả 2 loại tin có thể được sử dụng cùng nhau dưới dạng gửi đi một tin thông báo có kèm tin dữ liệu</w:t>
-      </w:r>
-    </w:p>
-    <w:p>
-      <w:pPr>
-        <w:pStyle w:val="Code"/>
-      </w:pPr>
-      <w:r>
-        <w:t>var msg = {</w:t>
-      </w:r>
-    </w:p>
-    <w:p>
-      <w:pPr>
-        <w:pStyle w:val="Code"/>
-      </w:pPr>
-      <w:r>
-        <w:t xml:space="preserve">       notification: {</w:t>
-      </w:r>
-    </w:p>
-    <w:p>
-      <w:pPr>
-        <w:pStyle w:val="Code"/>
-      </w:pPr>
-      <w:r>
-        <w:t xml:space="preserve">              title: 'Vượt mức chỉ số cồn',</w:t>
-      </w:r>
-    </w:p>
-    <w:p>
-      <w:pPr>
-        <w:pStyle w:val="Code"/>
-      </w:pPr>
-      <w:r>
-        <w:t xml:space="preserve">              body: 'Tài xế ' + dID + ' có dấu hiệu vượt mức nồng độ cồn',</w:t>
-      </w:r>
-    </w:p>
-    <w:p>
-      <w:pPr>
-        <w:pStyle w:val="Code"/>
-      </w:pPr>
-      <w:r>
-        <w:t xml:space="preserve">       },</w:t>
-      </w:r>
-    </w:p>
-    <w:p>
-      <w:pPr>
-        <w:pStyle w:val="Code"/>
-      </w:pPr>
-      <w:r>
-        <w:t xml:space="preserve">       data : {</w:t>
-      </w:r>
-    </w:p>
-    <w:p>
-      <w:pPr>
-        <w:pStyle w:val="Code"/>
-      </w:pPr>
-      <w:r>
-        <w:t xml:space="preserve">             'click_action': 'FLUTTER_NOTIFICATION_CLICK',</w:t>
-      </w:r>
-    </w:p>
-    <w:p>
-      <w:pPr>
-        <w:pStyle w:val="Code"/>
-      </w:pPr>
-      <w:r>
-        <w:t xml:space="preserve">              'dID' : dID.toString(),</w:t>
-      </w:r>
-    </w:p>
-    <w:p>
-      <w:pPr>
-        <w:pStyle w:val="Code"/>
-      </w:pPr>
-      <w:r>
-        <w:t xml:space="preserve">              'tripID' : curTripID.toString()</w:t>
-      </w:r>
-    </w:p>
-    <w:p>
-      <w:pPr>
-        <w:pStyle w:val="Code"/>
-      </w:pPr>
-      <w:r>
-        <w:t xml:space="preserve">       }</w:t>
-      </w:r>
-    </w:p>
-    <w:p>
-      <w:pPr>
-        <w:pStyle w:val="Code"/>
-      </w:pPr>
-      <w:r>
-        <w:t>}</w:t>
-      </w:r>
-    </w:p>
-    <w:p>
-      <w:pPr>
-        <w:pStyle w:val="Heading4"/>
-      </w:pPr>
-      <w:r>
-        <w:t>Nhận tin trên ứng dụng di động</w:t>
-      </w:r>
-    </w:p>
-    <w:p>
-      <w:r>
-        <w:t>Đối với việc nhận thông báo trên ứng dụng, ta cần quan tâm đến 3 loại trạng thái</w:t>
+        <w:t>Background: là trạng thái ứng dụng đang chạy ngầm (ứng dụng không được hiển thị trên màn hình nhưng vẫn đang trong trạng thái sử dụng)</w:t>
       </w:r>
     </w:p>
     <w:p>
@@ -4467,23 +4628,6 @@
         <w:pStyle w:val="List1"/>
       </w:pPr>
       <w:r>
-        <w:t>Foreground: là trạng thái ứng dụng đang được sử dụng và đang được hiển thị trên màn hình</w:t>
-      </w:r>
-    </w:p>
-    <w:p>
-      <w:pPr>
-        <w:pStyle w:val="List1"/>
-      </w:pPr>
-      <w:r>
-        <w:lastRenderedPageBreak/>
-        <w:t>Background: là trạng thái ứng dụng đang chạy ngầm (ứng dụng không được hiển thị trên màn hình nhưng vẫn đang trong trạng thái sử dụng)</w:t>
-      </w:r>
-    </w:p>
-    <w:p>
-      <w:pPr>
-        <w:pStyle w:val="List1"/>
-      </w:pPr>
-      <w:r>
         <w:t>Terminated: ứng dụng đã bị tắt hoàn toàn</w:t>
       </w:r>
     </w:p>
@@ -4496,22 +4640,25 @@
       <w:r>
         <w:t>Đối với trường hợp ứng dụng đang chạy ngầm hoặc đã tắt, tin sẽ được gửi đến khay hệ thống (system tray) cùng với tên, biểu tượng của ứng dụng và nội dung của tin thông báo. Khi người dùng chạm (tap) vào thông báo, cách thao tác lệnh trong các callback onResume và onLaunch sẽ được thực thi tùy vào trạng thái của ứng dụng (hoặc trong trường hợp mặc định, ứng dụng sẽ được mở lên và hiển thị trang chính), khi đó, các thao tác xử lý trên tin dữ liệu có thể được thực thi</w:t>
       </w:r>
-    </w:p>
-    <w:p>
-      <w:pPr>
-        <w:pStyle w:val="TableCap"/>
-      </w:pPr>
+      <w:r>
+        <w:t>.</w:t>
+      </w:r>
+    </w:p>
+    <w:p>
+      <w:r>
+        <w:t xml:space="preserve">Cách xử lý từng loại tin trong từng tình huống được trình bày ở </w:t>
+      </w:r>
+      <w:r>
+        <w:fldChar w:fldCharType="begin"/>
+      </w:r>
+      <w:r>
+        <w:instrText xml:space="preserve"> REF _Ref26287302 \h </w:instrText>
+      </w:r>
+      <w:r>
+        <w:fldChar w:fldCharType="separate"/>
+      </w:r>
       <w:r>
         <w:t xml:space="preserve">Table </w:t>
-      </w:r>
-      <w:r>
-        <w:fldChar w:fldCharType="begin"/>
-      </w:r>
-      <w:r>
-        <w:instrText xml:space="preserve"> SEQ Table \* ARABIC </w:instrText>
-      </w:r>
-      <w:r>
-        <w:fldChar w:fldCharType="separate"/>
       </w:r>
       <w:r>
         <w:rPr>
@@ -4522,6 +4669,35 @@
       <w:r>
         <w:fldChar w:fldCharType="end"/>
       </w:r>
+    </w:p>
+    <w:p>
+      <w:pPr>
+        <w:pStyle w:val="TableCap"/>
+      </w:pPr>
+      <w:bookmarkStart w:id="4" w:name="_Ref26287302"/>
+      <w:r>
+        <w:lastRenderedPageBreak/>
+        <w:t xml:space="preserve">Table </w:t>
+      </w:r>
+      <w:r>
+        <w:fldChar w:fldCharType="begin"/>
+      </w:r>
+      <w:r>
+        <w:instrText xml:space="preserve"> SEQ Table \* ARABIC </w:instrText>
+      </w:r>
+      <w:r>
+        <w:fldChar w:fldCharType="separate"/>
+      </w:r>
+      <w:r>
+        <w:rPr>
+          <w:noProof/>
+        </w:rPr>
+        <w:t>3</w:t>
+      </w:r>
+      <w:r>
+        <w:fldChar w:fldCharType="end"/>
+      </w:r>
+      <w:bookmarkEnd w:id="4"/>
       <w:r>
         <w:t>. Các trường hợp nhận tin</w:t>
       </w:r>
@@ -4569,6 +4745,7 @@
           <w:p>
             <w:pPr>
               <w:pStyle w:val="TableTitle"/>
+              <w:jc w:val="right"/>
             </w:pPr>
             <w:r>
               <w:t>Trạng thái</w:t>
@@ -4577,6 +4754,7 @@
           <w:p>
             <w:pPr>
               <w:pStyle w:val="TableTitle"/>
+              <w:jc w:val="left"/>
             </w:pPr>
             <w:r>
               <w:t>Loại tin</w:t>
@@ -5085,26 +5263,8 @@
         </w:rPr>
       </w:pPr>
       <w:r>
-        <w:lastRenderedPageBreak/>
         <w:t>Cloud function</w:t>
       </w:r>
-    </w:p>
-    <w:p>
-      <w:pPr>
-        <w:pStyle w:val="NormalWeb"/>
-      </w:pPr>
-      <w:hyperlink r:id="rId17" w:history="1">
-        <w:r>
-          <w:rPr>
-            <w:rStyle w:val="Hyperlink"/>
-            <w:rFonts w:ascii="Calibri" w:hAnsi="Calibri" w:cs="Calibri"/>
-            <w:sz w:val="22"/>
-            <w:szCs w:val="22"/>
-            <w:highlight w:val="yellow"/>
-          </w:rPr>
-          <w:t>https://firebase.google.com/docs/functions/database-events</w:t>
-        </w:r>
-      </w:hyperlink>
     </w:p>
     <w:p>
       <w:pPr>
@@ -5133,6 +5293,12 @@
       </w:r>
       <w:r>
         <w:t xml:space="preserve"> với 2 cấp độ cụ thể</w:t>
+      </w:r>
+      <w:r>
+        <w:rPr>
+          <w:rStyle w:val="FootnoteReference"/>
+        </w:rPr>
+        <w:footnoteReference w:id="8"/>
       </w:r>
     </w:p>
     <w:p>
@@ -5243,6 +5409,7 @@
               <w:pStyle w:val="TableContent"/>
             </w:pPr>
             <w:r>
+              <w:lastRenderedPageBreak/>
               <w:t>onCreate()</w:t>
             </w:r>
           </w:p>
@@ -5387,10 +5554,8 @@
       <w:r>
         <w:t>Đối với sự kiện onWrite và onUpdate, ta có thể làm việc với cả 2 ảnh chụp (snapshot) của dữ liệu trước và sau khi thay đổi. </w:t>
       </w:r>
-    </w:p>
-    <w:p>
-      <w:r>
-        <w:t xml:space="preserve">Đối với sự kiện onWrite và onUpdate, ta có thể làm việc với cả 2 ảnh chụp (snapshot) của dữ liệu trước và sau khi thay đổi. </w:t>
+      <w:r>
+        <w:t xml:space="preserve"> </w:t>
       </w:r>
     </w:p>
     <w:p>
@@ -5435,7 +5600,19 @@
     </w:p>
     <w:p>
       <w:r>
-        <w:t>Đối với sự kiện onWrite và onUpdate, ta sẽ làm việc trên 1 snapshot duy nhất của dữ liệu được tạo mới hoặc đã bị xóa.</w:t>
+        <w:t>Đối với sự kiện on</w:t>
+      </w:r>
+      <w:r>
+        <w:t>Create</w:t>
+      </w:r>
+      <w:r>
+        <w:t xml:space="preserve"> và on</w:t>
+      </w:r>
+      <w:r>
+        <w:t>Delet</w:t>
+      </w:r>
+      <w:r>
+        <w:t>e, ta sẽ làm việc trên 1 snapshot duy nhất của dữ liệu được tạo mới hoặc đã bị xóa.</w:t>
       </w:r>
     </w:p>
     <w:p>
@@ -5482,7 +5659,6 @@
         <w:pStyle w:val="Code"/>
       </w:pPr>
       <w:r>
-        <w:lastRenderedPageBreak/>
         <w:t xml:space="preserve">    const dID = context.params.dID;</w:t>
       </w:r>
     </w:p>
@@ -5743,6 +5919,7 @@
               <w:pStyle w:val="TableContent"/>
             </w:pPr>
             <w:r>
+              <w:lastRenderedPageBreak/>
               <w:t>update</w:t>
             </w:r>
           </w:p>
@@ -5886,6 +6063,41 @@
       <w:r>
         <w:lastRenderedPageBreak/>
         <w:t xml:space="preserve">Thiết kế hệ thống </w:t>
+      </w:r>
+    </w:p>
+    <w:p>
+      <w:r>
+        <w:t>H</w:t>
+      </w:r>
+      <w:r>
+        <w:t>ệ thống được thiết kế như mô hình ở</w:t>
+      </w:r>
+      <w:r>
+        <w:t xml:space="preserve"> </w:t>
+      </w:r>
+      <w:r>
+        <w:fldChar w:fldCharType="begin"/>
+      </w:r>
+      <w:r>
+        <w:instrText xml:space="preserve"> REF _Ref26287781 \h </w:instrText>
+      </w:r>
+      <w:r>
+        <w:fldChar w:fldCharType="separate"/>
+      </w:r>
+      <w:r>
+        <w:t xml:space="preserve">Figure </w:t>
+      </w:r>
+      <w:r>
+        <w:rPr>
+          <w:noProof/>
+        </w:rPr>
+        <w:t>1</w:t>
+      </w:r>
+      <w:r>
+        <w:fldChar w:fldCharType="end"/>
+      </w:r>
+      <w:r>
+        <w:t>:</w:t>
       </w:r>
     </w:p>
     <w:p>
@@ -5930,7 +6142,7 @@
                     </pic:cNvPicPr>
                   </pic:nvPicPr>
                   <pic:blipFill>
-                    <a:blip r:embed="rId18">
+                    <a:blip r:embed="rId9">
                       <a:extLst>
                         <a:ext uri="{28A0092B-C50C-407E-A947-70E740481C1C}">
                           <a14:useLocalDpi xmlns:a14="http://schemas.microsoft.com/office/drawing/2010/main" val="0"/>
@@ -5966,6 +6178,7 @@
       <w:pPr>
         <w:pStyle w:val="FigureCap"/>
       </w:pPr>
+      <w:bookmarkStart w:id="5" w:name="_Ref26287781"/>
       <w:r>
         <w:t xml:space="preserve">Figure </w:t>
       </w:r>
@@ -5982,14 +6195,23 @@
         <w:rPr>
           <w:noProof/>
         </w:rPr>
-        <w:t>2</w:t>
+        <w:t>1</w:t>
       </w:r>
       <w:r>
         <w:fldChar w:fldCharType="end"/>
       </w:r>
-      <w:r>
-        <w:t>. Kiến trúc hệ thống</w:t>
-      </w:r>
+      <w:bookmarkEnd w:id="5"/>
+      <w:r>
+        <w:t xml:space="preserve">. </w:t>
+      </w:r>
+      <w:r>
+        <w:t>Kiến trúc hệ thống</w:t>
+      </w:r>
+      <w:bookmarkStart w:id="6" w:name="_Ref26287622"/>
+      <w:r>
+        <w:t xml:space="preserve">. </w:t>
+      </w:r>
+      <w:bookmarkEnd w:id="6"/>
     </w:p>
     <w:p>
       <w:pPr>
@@ -6092,11 +6314,8 @@
     </w:p>
     <w:p>
       <w:r>
-        <w:t xml:space="preserve">Trong đề tài, nhóm sử dụng dịch vụ này để xác thực người dùng nhằm đảm bảo tính bảo mật cho hệ thống, đảm bảo chỉ có người có quyền hạn mới được truy cập vào nội </w:t>
-      </w:r>
-      <w:r>
         <w:lastRenderedPageBreak/>
-        <w:t xml:space="preserve">dung tương ứng. Dịch vụ này cũng đồng thời xử lý các thao tác </w:t>
+        <w:t xml:space="preserve">Trong đề tài, nhóm sử dụng dịch vụ này để xác thực người dùng nhằm đảm bảo tính bảo mật cho hệ thống, đảm bảo chỉ có người có quyền hạn mới được truy cập vào nội dung tương ứng. Dịch vụ này cũng đồng thời xử lý các thao tác </w:t>
       </w:r>
       <w:r>
         <w:t>nhân viên</w:t>
@@ -6189,14 +6408,8 @@
     <w:p>
       <w:pPr>
         <w:pStyle w:val="Heading2"/>
-        <w:rPr>
-          <w:highlight w:val="yellow"/>
-        </w:rPr>
-      </w:pPr>
-      <w:r>
-        <w:rPr>
-          <w:highlight w:val="yellow"/>
-        </w:rPr>
+      </w:pPr>
+      <w:r>
         <w:lastRenderedPageBreak/>
         <w:t xml:space="preserve">Thiết kế ứng dụng di động </w:t>
       </w:r>
@@ -16593,7 +16806,10 @@
               <w:pStyle w:val="TableContent"/>
             </w:pPr>
             <w:r>
-              <w:t>Tài xế chọn chức năng xem thông tin cá nhân, nhấn vào nút đăng xuất.</w:t>
+              <w:t>Quản lý</w:t>
+            </w:r>
+            <w:r>
+              <w:t xml:space="preserve"> chọn chức năng xem thông tin cá nhân, nhấn vào nút đăng xuất.</w:t>
             </w:r>
           </w:p>
         </w:tc>
@@ -17796,7 +18012,6 @@
               <w:pStyle w:val="TableTitle"/>
             </w:pPr>
             <w:r>
-              <w:lastRenderedPageBreak/>
               <w:t>Kết quả</w:t>
             </w:r>
           </w:p>
@@ -18464,7 +18679,6 @@
               <w:pStyle w:val="TableTitle"/>
             </w:pPr>
             <w:r>
-              <w:lastRenderedPageBreak/>
               <w:t>Ghi chú</w:t>
             </w:r>
           </w:p>
@@ -20158,7 +20372,6 @@
               <w:pStyle w:val="TableTitle"/>
             </w:pPr>
             <w:r>
-              <w:lastRenderedPageBreak/>
               <w:t>Kết quả</w:t>
             </w:r>
           </w:p>
@@ -20824,10 +21037,55 @@
               <w:pStyle w:val="TableContent"/>
             </w:pPr>
             <w:r>
-              <w:rPr>
-                <w:shd w:val="clear" w:color="auto" w:fill="FFFF00"/>
-              </w:rPr>
               <w:t>Tùy phương án người dùng lựa chọn mà hệ thống cho ra kết quả khác nhau:</w:t>
+            </w:r>
+          </w:p>
+          <w:p>
+            <w:pPr>
+              <w:pStyle w:val="TableContent"/>
+            </w:pPr>
+            <w:r>
+              <w:lastRenderedPageBreak/>
+              <w:t>+ Liên hệ tài xế:</w:t>
+            </w:r>
+            <w:r>
+              <w:t xml:space="preserve"> hiển thị màn hình gọi điện thoại đến tài xế</w:t>
+            </w:r>
+          </w:p>
+          <w:p>
+            <w:pPr>
+              <w:pStyle w:val="TableContent"/>
+            </w:pPr>
+            <w:r>
+              <w:t>+ Mời cảnh sát giao thông:</w:t>
+            </w:r>
+            <w:r>
+              <w:t xml:space="preserve"> </w:t>
+            </w:r>
+            <w:r>
+              <w:t xml:space="preserve">hiển thị màn hình gọi điện thoại đến </w:t>
+            </w:r>
+            <w:r>
+              <w:t>cảnh sát</w:t>
+            </w:r>
+          </w:p>
+          <w:p>
+            <w:pPr>
+              <w:pStyle w:val="TableContent"/>
+            </w:pPr>
+            <w:r>
+              <w:t>+ Đặt lại trạng thái hành trình:</w:t>
+            </w:r>
+            <w:r>
+              <w:t xml:space="preserve"> cho phép tiếp tục hành trình hoặc hủy bỏ trong trường hợp xác nhận tài xế không có khả năng tiếp tục hành trình do say xỉn</w:t>
+            </w:r>
+          </w:p>
+          <w:p>
+            <w:pPr>
+              <w:pStyle w:val="TableContent"/>
+            </w:pPr>
+            <w:r>
+              <w:t>+ Đóng: đóng hộp thoại </w:t>
             </w:r>
           </w:p>
         </w:tc>
@@ -20858,7 +21116,6 @@
               <w:pStyle w:val="TableTitle"/>
             </w:pPr>
             <w:r>
-              <w:lastRenderedPageBreak/>
               <w:t>Ghi chú</w:t>
             </w:r>
           </w:p>
@@ -22066,6 +22323,7 @@
               <w:pStyle w:val="TableTitle"/>
             </w:pPr>
             <w:r>
+              <w:lastRenderedPageBreak/>
               <w:t>Ghi chú</w:t>
             </w:r>
           </w:p>
@@ -22322,7 +22580,6 @@
               <w:pStyle w:val="TableTitle"/>
             </w:pPr>
             <w:r>
-              <w:lastRenderedPageBreak/>
               <w:t>Nội dung</w:t>
             </w:r>
           </w:p>
@@ -23372,6 +23629,7 @@
               <w:pStyle w:val="TableTitle"/>
             </w:pPr>
             <w:r>
+              <w:lastRenderedPageBreak/>
               <w:t>Mức độ ưu tiên</w:t>
             </w:r>
           </w:p>
@@ -23608,7 +23866,6 @@
               <w:pStyle w:val="TableTitle"/>
             </w:pPr>
             <w:r>
-              <w:lastRenderedPageBreak/>
               <w:t>Xử lý</w:t>
             </w:r>
           </w:p>
@@ -24475,7 +24732,7 @@
                     </pic:cNvPicPr>
                   </pic:nvPicPr>
                   <pic:blipFill rotWithShape="1">
-                    <a:blip r:embed="rId19">
+                    <a:blip r:embed="rId10">
                       <a:extLst>
                         <a:ext uri="{28A0092B-C50C-407E-A947-70E740481C1C}">
                           <a14:useLocalDpi xmlns:a14="http://schemas.microsoft.com/office/drawing/2010/main" val="0"/>
@@ -24512,44 +24769,72 @@
     </w:p>
     <w:p>
       <w:pPr>
+        <w:pStyle w:val="Caption"/>
+        <w:jc w:val="center"/>
+      </w:pPr>
+      <w:r>
+        <w:rPr>
+          <w:rStyle w:val="FigureCapChar"/>
+        </w:rPr>
+        <w:t xml:space="preserve">Figure </w:t>
+      </w:r>
+      <w:r>
+        <w:rPr>
+          <w:rStyle w:val="FigureCapChar"/>
+        </w:rPr>
+        <w:fldChar w:fldCharType="begin"/>
+      </w:r>
+      <w:r>
+        <w:rPr>
+          <w:rStyle w:val="FigureCapChar"/>
+        </w:rPr>
+        <w:instrText xml:space="preserve"> SEQ Figure \* ARABIC </w:instrText>
+      </w:r>
+      <w:r>
+        <w:rPr>
+          <w:rStyle w:val="FigureCapChar"/>
+        </w:rPr>
+        <w:fldChar w:fldCharType="separate"/>
+      </w:r>
+      <w:r>
+        <w:rPr>
+          <w:rStyle w:val="FigureCapChar"/>
+        </w:rPr>
+        <w:t>2</w:t>
+      </w:r>
+      <w:r>
+        <w:rPr>
+          <w:rStyle w:val="FigureCapChar"/>
+        </w:rPr>
+        <w:fldChar w:fldCharType="end"/>
+      </w:r>
+      <w:r>
+        <w:rPr>
+          <w:rStyle w:val="FigureCapChar"/>
+        </w:rPr>
+        <w:t>. Sơ đồ chân của mạch điều khiển</w:t>
+      </w:r>
+      <w:r>
+        <w:rPr>
+          <w:rStyle w:val="FigureCapChar"/>
+        </w:rPr>
+        <w:br/>
+      </w:r>
+      <w:r>
+        <w:rPr>
+          <w:rStyle w:val="FigureCapChar"/>
+          <w:highlight w:val="yellow"/>
+        </w:rPr>
+        <w:t>Nguồn:</w:t>
+      </w:r>
+    </w:p>
+    <w:p>
+      <w:pPr>
         <w:pStyle w:val="FigureCap"/>
         <w:rPr>
           <w:highlight w:val="yellow"/>
         </w:rPr>
       </w:pPr>
-      <w:r>
-        <w:t xml:space="preserve">Figure </w:t>
-      </w:r>
-      <w:r>
-        <w:fldChar w:fldCharType="begin"/>
-      </w:r>
-      <w:r>
-        <w:instrText xml:space="preserve"> SEQ Figure \* ARABIC </w:instrText>
-      </w:r>
-      <w:r>
-        <w:fldChar w:fldCharType="separate"/>
-      </w:r>
-      <w:r>
-        <w:rPr>
-          <w:noProof/>
-        </w:rPr>
-        <w:t>3</w:t>
-      </w:r>
-      <w:r>
-        <w:fldChar w:fldCharType="end"/>
-      </w:r>
-      <w:r>
-        <w:t>. Sơ đồ chân của mạch điều khiển</w:t>
-      </w:r>
-      <w:r>
-        <w:br/>
-      </w:r>
-      <w:r>
-        <w:rPr>
-          <w:highlight w:val="yellow"/>
-        </w:rPr>
-        <w:t>Nguồn:</w:t>
-      </w:r>
     </w:p>
     <w:p>
       <w:pPr>
@@ -24562,7 +24847,6 @@
         <w:rPr>
           <w:highlight w:val="yellow"/>
         </w:rPr>
-        <w:lastRenderedPageBreak/>
         <w:t>Chức năng</w:t>
       </w:r>
     </w:p>
@@ -24722,6 +25006,12 @@
       <w:r>
         <w:t xml:space="preserve">: </w:t>
       </w:r>
+      <w:r>
+        <w:rPr>
+          <w:highlight w:val="yellow"/>
+        </w:rPr>
+        <w:t>Nguồn</w:t>
+      </w:r>
     </w:p>
     <w:p>
       <w:pPr>
@@ -24750,18 +25040,6 @@
       </w:r>
       <w:r>
         <w:t>. Bảng thông số kỹ thuật của thiết bị MQ3</w:t>
-      </w:r>
-      <w:r>
-        <w:rPr>
-          <w:highlight w:val="yellow"/>
-        </w:rPr>
-        <w:t xml:space="preserve"> </w:t>
-      </w:r>
-      <w:r>
-        <w:rPr>
-          <w:highlight w:val="yellow"/>
-        </w:rPr>
-        <w:t>Nguồn</w:t>
       </w:r>
     </w:p>
     <w:tbl>
@@ -25426,7 +25704,7 @@
             <w:r>
               <w:t xml:space="preserve">Giới hạn đo </w:t>
             </w:r>
-            <w:commentRangeStart w:id="3"/>
+            <w:commentRangeStart w:id="7"/>
             <w:r>
               <w:t>[</w:t>
             </w:r>
@@ -25437,12 +25715,12 @@
               </w:rPr>
               <w:t>mg/L]</w:t>
             </w:r>
-            <w:commentRangeEnd w:id="3"/>
+            <w:commentRangeEnd w:id="7"/>
             <w:r>
               <w:rPr>
                 <w:rStyle w:val="CommentReference"/>
               </w:rPr>
-              <w:commentReference w:id="3"/>
+              <w:commentReference w:id="7"/>
             </w:r>
           </w:p>
         </w:tc>
@@ -25511,6 +25789,41 @@
       </w:pPr>
       <w:r>
         <w:t>Tính giá trị BAC đọc được từ MQ3</w:t>
+      </w:r>
+      <w:sdt>
+        <w:sdtPr>
+          <w:id w:val="-118379630"/>
+          <w:citation/>
+        </w:sdtPr>
+        <w:sdtContent>
+          <w:r>
+            <w:fldChar w:fldCharType="begin"/>
+          </w:r>
+          <w:r>
+            <w:instrText xml:space="preserve"> CITATION How19 \l 1033 </w:instrText>
+          </w:r>
+          <w:r>
+            <w:fldChar w:fldCharType="separate"/>
+          </w:r>
+          <w:r>
+            <w:rPr>
+              <w:noProof/>
+            </w:rPr>
+            <w:t xml:space="preserve"> </w:t>
+          </w:r>
+          <w:r>
+            <w:rPr>
+              <w:noProof/>
+            </w:rPr>
+            <w:t>[8]</w:t>
+          </w:r>
+          <w:r>
+            <w:fldChar w:fldCharType="end"/>
+          </w:r>
+        </w:sdtContent>
+      </w:sdt>
+      <w:r>
+        <w:t xml:space="preserve"> </w:t>
       </w:r>
     </w:p>
     <w:p>
@@ -25541,7 +25854,7 @@
                     </pic:cNvPicPr>
                   </pic:nvPicPr>
                   <pic:blipFill>
-                    <a:blip r:embed="rId23">
+                    <a:blip r:embed="rId14">
                       <a:extLst>
                         <a:ext uri="{28A0092B-C50C-407E-A947-70E740481C1C}">
                           <a14:useLocalDpi xmlns:a14="http://schemas.microsoft.com/office/drawing/2010/main" val="0"/>
@@ -25577,6 +25890,7 @@
       <w:pPr>
         <w:pStyle w:val="FigureCap"/>
       </w:pPr>
+      <w:bookmarkStart w:id="8" w:name="_Ref26288449"/>
       <w:r>
         <w:t xml:space="preserve">Figure </w:t>
       </w:r>
@@ -25593,18 +25907,19 @@
         <w:rPr>
           <w:noProof/>
         </w:rPr>
-        <w:t>1</w:t>
+        <w:t>3</w:t>
       </w:r>
       <w:r>
         <w:fldChar w:fldCharType="end"/>
       </w:r>
+      <w:bookmarkEnd w:id="8"/>
       <w:r>
         <w:t xml:space="preserve">. </w:t>
       </w:r>
       <w:r>
         <w:t xml:space="preserve">Đồ thị giá trị tỉ lệ </w:t>
       </w:r>
-      <w:bookmarkStart w:id="4" w:name="_Hlk26119112"/>
+      <w:bookmarkStart w:id="9" w:name="_Hlk26119112"/>
       <w:r>
         <w:t>R</w:t>
       </w:r>
@@ -25623,7 +25938,7 @@
         </w:rPr>
         <w:t>0</w:t>
       </w:r>
-      <w:bookmarkEnd w:id="4"/>
+      <w:bookmarkEnd w:id="9"/>
       <w:r>
         <w:br/>
         <w:t xml:space="preserve">Nguồn: </w:t>
@@ -25774,16 +26089,16 @@
         <w:t>s</w:t>
       </w:r>
       <w:r>
-        <w:t xml:space="preserve"> trong điều kiện không khí sạch </w:t>
+        <w:t xml:space="preserve"> trong điều kiện không khí sạch</w:t>
       </w:r>
       <w:r>
         <w:rPr>
-          <w:highlight w:val="yellow"/>
+          <w:rStyle w:val="FootnoteReference"/>
         </w:rPr>
-        <w:t>(*footnote: chi tiết cách đo ở https://www.teachmemicro.com/mq-3-alcohol-sensor/)</w:t>
-      </w:r>
-      <w:r>
-        <w:t xml:space="preserve"> , ta cần xác định mối quan hệ giữa giá trị BAC và tỉ lệ </w:t>
+        <w:footnoteReference w:id="9"/>
+      </w:r>
+      <w:r>
+        <w:t xml:space="preserve">, ta cần xác định mối quan hệ giữa giá trị BAC và tỉ lệ </w:t>
       </w:r>
       <w:r>
         <w:t>R</w:t>
@@ -25839,7 +26154,7 @@
                     </pic:cNvPicPr>
                   </pic:nvPicPr>
                   <pic:blipFill>
-                    <a:blip r:embed="rId24">
+                    <a:blip r:embed="rId15">
                       <a:extLst>
                         <a:ext uri="{28A0092B-C50C-407E-A947-70E740481C1C}">
                           <a14:useLocalDpi xmlns:a14="http://schemas.microsoft.com/office/drawing/2010/main" val="0"/>
@@ -25946,16 +26261,37 @@
         <w:t>Alcohol</w:t>
       </w:r>
       <w:r>
-        <w:t xml:space="preserve"> trong biểu đồ</w:t>
+        <w:t xml:space="preserve"> </w:t>
+      </w:r>
+      <w:r>
+        <w:t xml:space="preserve">ở </w:t>
+      </w:r>
+      <w:r>
+        <w:fldChar w:fldCharType="begin"/>
+      </w:r>
+      <w:r>
+        <w:instrText xml:space="preserve"> REF _Ref26288449 \h </w:instrText>
+      </w:r>
+      <w:r>
+        <w:fldChar w:fldCharType="separate"/>
+      </w:r>
+      <w:r>
+        <w:t xml:space="preserve">Figure </w:t>
       </w:r>
       <w:r>
         <w:rPr>
-          <w:highlight w:val="yellow"/>
+          <w:noProof/>
         </w:rPr>
-        <w:t>(ref len biểu đồ)</w:t>
-      </w:r>
-      <w:r>
-        <w:t xml:space="preserve"> phía trên, ta có thể định vị được 2 điểm có tọa độ xấp xỉ như sau:</w:t>
+        <w:t>3</w:t>
+      </w:r>
+      <w:r>
+        <w:fldChar w:fldCharType="end"/>
+      </w:r>
+      <w:r>
+        <w:t xml:space="preserve"> </w:t>
+      </w:r>
+      <w:r>
+        <w:t>phía trên, ta có thể định vị được 2 điểm có tọa độ xấp xỉ như sau:</w:t>
       </w:r>
     </w:p>
     <w:p>
@@ -26043,7 +26379,7 @@
                     </pic:cNvPicPr>
                   </pic:nvPicPr>
                   <pic:blipFill>
-                    <a:blip r:embed="rId25">
+                    <a:blip r:embed="rId16">
                       <a:extLst>
                         <a:ext uri="{28A0092B-C50C-407E-A947-70E740481C1C}">
                           <a14:useLocalDpi xmlns:a14="http://schemas.microsoft.com/office/drawing/2010/main" val="0"/>
@@ -26107,7 +26443,7 @@
                     </pic:cNvPicPr>
                   </pic:nvPicPr>
                   <pic:blipFill>
-                    <a:blip r:embed="rId26">
+                    <a:blip r:embed="rId17">
                       <a:extLst>
                         <a:ext uri="{28A0092B-C50C-407E-A947-70E740481C1C}">
                           <a14:useLocalDpi xmlns:a14="http://schemas.microsoft.com/office/drawing/2010/main" val="0"/>
@@ -26171,7 +26507,7 @@
                     </pic:cNvPicPr>
                   </pic:nvPicPr>
                   <pic:blipFill>
-                    <a:blip r:embed="rId27">
+                    <a:blip r:embed="rId18">
                       <a:extLst>
                         <a:ext uri="{28A0092B-C50C-407E-A947-70E740481C1C}">
                           <a14:useLocalDpi xmlns:a14="http://schemas.microsoft.com/office/drawing/2010/main" val="0"/>
@@ -26204,26 +26540,13 @@
       </w:r>
     </w:p>
     <w:p>
-      <w:r>
-        <w:t>Để phù hợp với đơn vị đo thông thường, ta có thể chuyển đổi về đơn vị g/100ml bằng cách nhân kết quả thu được với 0.0001</w:t>
-      </w:r>
-    </w:p>
-    <w:p>
-      <w:pPr>
-        <w:pStyle w:val="List1"/>
-        <w:numPr>
-          <w:ilvl w:val="0"/>
-          <w:numId w:val="0"/>
-        </w:numPr>
+      <w:pPr>
         <w:rPr>
           <w:highlight w:val="yellow"/>
         </w:rPr>
       </w:pPr>
       <w:r>
-        <w:rPr>
-          <w:highlight w:val="yellow"/>
-        </w:rPr>
-        <w:t>https://www.teachmemicro.com/mq-3-alcohol-sensor/</w:t>
+        <w:t>Để phù hợp với đơn vị đo thông thường, ta có thể chuyển đổi về đơn vị g/100ml bằng cách nhân kết quả thu được với 0.0001</w:t>
       </w:r>
     </w:p>
     <w:p>
@@ -26258,6 +26581,12 @@
           <w:highlight w:val="yellow"/>
         </w:rPr>
         <w:t>Relay</w:t>
+      </w:r>
+      <w:r>
+        <w:rPr>
+          <w:highlight w:val="yellow"/>
+        </w:rPr>
+        <w:t>&lt;tên module&gt; &lt;cách hoạt động cổng normal opened, normal closed bla bla&gt; &lt;chức năng: đóng tắt nguồn xe và chuông báo&gt;</w:t>
       </w:r>
     </w:p>
     <w:p>
@@ -26279,11 +26608,49 @@
       </w:r>
       <w:r>
         <w:rPr>
+          <w:highlight w:val="yellow"/>
+        </w:rPr>
+        <w:t>&lt;tên module&gt;</w:t>
+      </w:r>
+      <w:r>
+        <w:rPr>
+          <w:highlight w:val="yellow"/>
+        </w:rPr>
+        <w:t xml:space="preserve"> &lt;dùng với i2c&gt; </w:t>
+      </w:r>
+      <w:r>
+        <w:rPr>
+          <w:highlight w:val="yellow"/>
+        </w:rPr>
+        <w:t xml:space="preserve">&lt;chức năng: </w:t>
+      </w:r>
+      <w:r>
+        <w:rPr>
+          <w:highlight w:val="yellow"/>
+        </w:rPr>
+        <w:t>hiển thị thông tin</w:t>
+      </w:r>
+      <w:r>
+        <w:rPr>
+          <w:highlight w:val="yellow"/>
+        </w:rPr>
+        <w:t>&gt;</w:t>
+      </w:r>
+      <w:r>
+        <w:rPr>
           <w:rFonts w:eastAsia="Times New Roman"/>
           <w:sz w:val="24"/>
           <w:szCs w:val="24"/>
         </w:rPr>
         <w:t> </w:t>
+      </w:r>
+      <w:r>
+        <w:rPr>
+          <w:rFonts w:eastAsia="Times New Roman"/>
+          <w:sz w:val="24"/>
+          <w:szCs w:val="24"/>
+        </w:rPr>
+        <w:t xml:space="preserve"> </w:t>
       </w:r>
     </w:p>
     <w:p>
@@ -26333,7 +26700,7 @@
                     </pic:cNvPicPr>
                   </pic:nvPicPr>
                   <pic:blipFill>
-                    <a:blip r:embed="rId28">
+                    <a:blip r:embed="rId19">
                       <a:extLst>
                         <a:ext uri="{28A0092B-C50C-407E-A947-70E740481C1C}">
                           <a14:useLocalDpi xmlns:a14="http://schemas.microsoft.com/office/drawing/2010/main" val="0"/>
@@ -26462,31 +26829,17 @@
         <w:t>Máy chủ thời gian - NTP server là thiết bị được sử dụng để nhận biết yêu cầu đồng bộ thời gian và phân phối tín</w:t>
       </w:r>
       <w:r>
-        <w:t xml:space="preserve"> hiệu thông tin thời gian.</w:t>
-      </w:r>
-    </w:p>
-    <w:p>
-      <w:pPr>
-        <w:pStyle w:val="List2"/>
-        <w:numPr>
-          <w:ilvl w:val="0"/>
-          <w:numId w:val="0"/>
-        </w:numPr>
-        <w:ind w:left="810"/>
-      </w:pPr>
-      <w:hyperlink r:id="rId29" w:history="1">
-        <w:r>
-          <w:rPr>
-            <w:rStyle w:val="Hyperlink"/>
-            <w:rFonts w:ascii="Calibri" w:hAnsi="Calibri" w:cs="Calibri"/>
-            <w:color w:val="1155CC"/>
-            <w:sz w:val="22"/>
-            <w:szCs w:val="22"/>
-            <w:highlight w:val="yellow"/>
-          </w:rPr>
-          <w:t>https://cuongquach.com/ntp-server-la-gi-tong-quan-ve-dich-vu-network-time-protocol.html</w:t>
-        </w:r>
-      </w:hyperlink>
+        <w:t xml:space="preserve"> hiệu thông tin thời gian</w:t>
+      </w:r>
+      <w:r>
+        <w:rPr>
+          <w:rStyle w:val="FootnoteReference"/>
+        </w:rPr>
+        <w:footnoteReference w:id="10"/>
+      </w:r>
+      <w:r>
+        <w:t>.</w:t>
+      </w:r>
     </w:p>
     <w:p>
       <w:pPr>
@@ -26536,7 +26889,7 @@
                     </pic:cNvPicPr>
                   </pic:nvPicPr>
                   <pic:blipFill>
-                    <a:blip r:embed="rId30">
+                    <a:blip r:embed="rId20">
                       <a:extLst>
                         <a:ext uri="{28A0092B-C50C-407E-A947-70E740481C1C}">
                           <a14:useLocalDpi xmlns:a14="http://schemas.microsoft.com/office/drawing/2010/main" val="0"/>
@@ -26627,6 +26980,17 @@
       </w:r>
     </w:p>
     <w:p>
+      <w:r>
+        <w:t xml:space="preserve">Một đặc điểm ở chức năng này là nếu tài xế có nồng độ cồn vượt mức quy định, xe vẫn khởi động được nhưng không chạy, cho phép tài xế nghỉ ngơi trong xe với các thao tác khác như sử dụng điều hòa, sạc điện thoại </w:t>
+      </w:r>
+      <w:r>
+        <w:t xml:space="preserve">đều </w:t>
+      </w:r>
+      <w:r>
+        <w:t xml:space="preserve">không bị ảnh hưởng. </w:t>
+      </w:r>
+    </w:p>
+    <w:p>
       <w:pPr>
         <w:pStyle w:val="List1"/>
         <w:keepNext/>
@@ -26664,7 +27028,7 @@
                     </pic:cNvPicPr>
                   </pic:nvPicPr>
                   <pic:blipFill>
-                    <a:blip r:embed="rId31">
+                    <a:blip r:embed="rId21">
                       <a:extLst>
                         <a:ext uri="{28A0092B-C50C-407E-A947-70E740481C1C}">
                           <a14:useLocalDpi xmlns:a14="http://schemas.microsoft.com/office/drawing/2010/main" val="0"/>
@@ -26770,7 +27134,7 @@
                     </pic:cNvPicPr>
                   </pic:nvPicPr>
                   <pic:blipFill>
-                    <a:blip r:embed="rId32">
+                    <a:blip r:embed="rId22">
                       <a:extLst>
                         <a:ext uri="{28A0092B-C50C-407E-A947-70E740481C1C}">
                           <a14:useLocalDpi xmlns:a14="http://schemas.microsoft.com/office/drawing/2010/main" val="0"/>
@@ -26893,7 +27257,7 @@
                     </pic:cNvPicPr>
                   </pic:nvPicPr>
                   <pic:blipFill>
-                    <a:blip r:embed="rId33">
+                    <a:blip r:embed="rId23">
                       <a:extLst>
                         <a:ext uri="{28A0092B-C50C-407E-A947-70E740481C1C}">
                           <a14:useLocalDpi xmlns:a14="http://schemas.microsoft.com/office/drawing/2010/main" val="0"/>
@@ -27008,15 +27372,6 @@
       <w:r>
         <w:t xml:space="preserve"> </w:t>
       </w:r>
-      <w:hyperlink r:id="rId34" w:history="1">
-        <w:r>
-          <w:rPr>
-            <w:rStyle w:val="Hyperlink"/>
-            <w:highlight w:val="yellow"/>
-          </w:rPr>
-          <w:t>https://firebase-arduino.readthedocs.io/en/latest/</w:t>
-        </w:r>
-      </w:hyperlink>
     </w:p>
     <w:p>
       <w:pPr>
@@ -27390,7 +27745,6 @@
         <w:pStyle w:val="TableCap"/>
       </w:pPr>
       <w:r>
-        <w:lastRenderedPageBreak/>
         <w:t xml:space="preserve">Table </w:t>
       </w:r>
       <w:r>
@@ -27540,6 +27894,7 @@
               <w:pStyle w:val="TableContent"/>
             </w:pPr>
             <w:r>
+              <w:lastRenderedPageBreak/>
               <w:t>path</w:t>
             </w:r>
           </w:p>
@@ -35487,6 +35842,483 @@
         <w:t>Tài liệu tham khảo</w:t>
       </w:r>
     </w:p>
+    <w:sdt>
+      <w:sdtPr>
+        <w:id w:val="1074943523"/>
+        <w:docPartObj>
+          <w:docPartGallery w:val="Bibliographies"/>
+          <w:docPartUnique/>
+        </w:docPartObj>
+      </w:sdtPr>
+      <w:sdtEndPr>
+        <w:rPr>
+          <w:b w:val="0"/>
+        </w:rPr>
+      </w:sdtEndPr>
+      <w:sdtContent>
+        <w:p>
+          <w:pPr>
+            <w:pStyle w:val="Heading1"/>
+          </w:pPr>
+          <w:r>
+            <w:t>References</w:t>
+          </w:r>
+        </w:p>
+        <w:sdt>
+          <w:sdtPr>
+            <w:id w:val="-573587230"/>
+            <w:bibliography/>
+          </w:sdtPr>
+          <w:sdtContent>
+            <w:p>
+              <w:pPr>
+                <w:rPr>
+                  <w:rFonts w:ascii="Calibri" w:hAnsi="Calibri" w:cs="Calibri"/>
+                  <w:noProof/>
+                  <w:sz w:val="22"/>
+                  <w:szCs w:val="22"/>
+                </w:rPr>
+              </w:pPr>
+              <w:r>
+                <w:fldChar w:fldCharType="begin"/>
+              </w:r>
+              <w:r>
+                <w:instrText xml:space="preserve"> BIBLIOGRAPHY </w:instrText>
+              </w:r>
+              <w:r>
+                <w:fldChar w:fldCharType="separate"/>
+              </w:r>
+            </w:p>
+            <w:tbl>
+              <w:tblPr>
+                <w:tblW w:w="5000" w:type="pct"/>
+                <w:tblCellSpacing w:w="15" w:type="dxa"/>
+                <w:tblCellMar>
+                  <w:top w:w="15" w:type="dxa"/>
+                  <w:left w:w="15" w:type="dxa"/>
+                  <w:bottom w:w="15" w:type="dxa"/>
+                  <w:right w:w="15" w:type="dxa"/>
+                </w:tblCellMar>
+                <w:tblLook w:val="04A0" w:firstRow="1" w:lastRow="0" w:firstColumn="1" w:lastColumn="0" w:noHBand="0" w:noVBand="1"/>
+              </w:tblPr>
+              <w:tblGrid>
+                <w:gridCol w:w="379"/>
+                <w:gridCol w:w="8692"/>
+              </w:tblGrid>
+              <w:tr>
+                <w:trPr>
+                  <w:divId w:val="302661461"/>
+                  <w:tblCellSpacing w:w="15" w:type="dxa"/>
+                </w:trPr>
+                <w:tc>
+                  <w:tcPr>
+                    <w:tcW w:w="50" w:type="pct"/>
+                    <w:hideMark/>
+                  </w:tcPr>
+                  <w:p>
+                    <w:pPr>
+                      <w:pStyle w:val="Bibliography"/>
+                      <w:rPr>
+                        <w:noProof/>
+                        <w:sz w:val="24"/>
+                        <w:szCs w:val="24"/>
+                        <w:lang w:val="vi-VN"/>
+                      </w:rPr>
+                    </w:pPr>
+                    <w:r>
+                      <w:rPr>
+                        <w:noProof/>
+                        <w:lang w:val="vi-VN"/>
+                      </w:rPr>
+                      <w:t xml:space="preserve">[1] </w:t>
+                    </w:r>
+                  </w:p>
+                </w:tc>
+                <w:tc>
+                  <w:tcPr>
+                    <w:tcW w:w="0" w:type="auto"/>
+                    <w:hideMark/>
+                  </w:tcPr>
+                  <w:p>
+                    <w:pPr>
+                      <w:pStyle w:val="Bibliography"/>
+                      <w:rPr>
+                        <w:noProof/>
+                        <w:lang w:val="vi-VN"/>
+                      </w:rPr>
+                    </w:pPr>
+                    <w:r>
+                      <w:rPr>
+                        <w:noProof/>
+                        <w:lang w:val="vi-VN"/>
+                      </w:rPr>
+                      <w:t>C. V. Trương và T. T. Hoàng, “Nghiên cứu, thiết kế và xây dựng thiết bị cảnh báo nồng độ cồn của lái xe tại buồng lái ô tô,” 2016.</w:t>
+                    </w:r>
+                  </w:p>
+                </w:tc>
+              </w:tr>
+              <w:tr>
+                <w:trPr>
+                  <w:divId w:val="302661461"/>
+                  <w:tblCellSpacing w:w="15" w:type="dxa"/>
+                </w:trPr>
+                <w:tc>
+                  <w:tcPr>
+                    <w:tcW w:w="50" w:type="pct"/>
+                    <w:hideMark/>
+                  </w:tcPr>
+                  <w:p>
+                    <w:pPr>
+                      <w:pStyle w:val="Bibliography"/>
+                      <w:rPr>
+                        <w:noProof/>
+                      </w:rPr>
+                    </w:pPr>
+                    <w:r>
+                      <w:rPr>
+                        <w:noProof/>
+                      </w:rPr>
+                      <w:t xml:space="preserve">[2] </w:t>
+                    </w:r>
+                  </w:p>
+                </w:tc>
+                <w:tc>
+                  <w:tcPr>
+                    <w:tcW w:w="0" w:type="auto"/>
+                    <w:hideMark/>
+                  </w:tcPr>
+                  <w:p>
+                    <w:pPr>
+                      <w:pStyle w:val="Bibliography"/>
+                      <w:rPr>
+                        <w:noProof/>
+                      </w:rPr>
+                    </w:pPr>
+                    <w:r>
+                      <w:rPr>
+                        <w:noProof/>
+                      </w:rPr>
+                      <w:t>F. Susan and Z. C. S. Abdullatif, "Driver Alcohol Detection System for Safety (DADSS). Background and Rationale for Technology Approaches," SAE Technical Paper, 2010.</w:t>
+                    </w:r>
+                    <w:bookmarkStart w:id="10" w:name="_GoBack"/>
+                    <w:bookmarkEnd w:id="10"/>
+                  </w:p>
+                </w:tc>
+              </w:tr>
+              <w:tr>
+                <w:trPr>
+                  <w:divId w:val="302661461"/>
+                  <w:tblCellSpacing w:w="15" w:type="dxa"/>
+                </w:trPr>
+                <w:tc>
+                  <w:tcPr>
+                    <w:tcW w:w="50" w:type="pct"/>
+                    <w:hideMark/>
+                  </w:tcPr>
+                  <w:p>
+                    <w:pPr>
+                      <w:pStyle w:val="Bibliography"/>
+                      <w:rPr>
+                        <w:noProof/>
+                      </w:rPr>
+                    </w:pPr>
+                    <w:r>
+                      <w:rPr>
+                        <w:noProof/>
+                      </w:rPr>
+                      <w:t xml:space="preserve">[3] </w:t>
+                    </w:r>
+                  </w:p>
+                </w:tc>
+                <w:tc>
+                  <w:tcPr>
+                    <w:tcW w:w="0" w:type="auto"/>
+                    <w:hideMark/>
+                  </w:tcPr>
+                  <w:p>
+                    <w:pPr>
+                      <w:pStyle w:val="Bibliography"/>
+                      <w:rPr>
+                        <w:noProof/>
+                      </w:rPr>
+                    </w:pPr>
+                    <w:r>
+                      <w:rPr>
+                        <w:noProof/>
+                      </w:rPr>
+                      <w:t xml:space="preserve">M. Lindman, J. Kovaceva, D. Levin, B. Svanberg, L. Jakobsson and H. W. , "A first glance at Driver Alert Control in FOT‐data," in </w:t>
+                    </w:r>
+                    <w:r>
+                      <w:rPr>
+                        <w:i/>
+                        <w:iCs/>
+                        <w:noProof/>
+                      </w:rPr>
+                      <w:t>IRCOBI</w:t>
+                    </w:r>
+                    <w:r>
+                      <w:rPr>
+                        <w:noProof/>
+                      </w:rPr>
+                      <w:t xml:space="preserve">, 2012. </w:t>
+                    </w:r>
+                  </w:p>
+                </w:tc>
+              </w:tr>
+              <w:tr>
+                <w:trPr>
+                  <w:divId w:val="302661461"/>
+                  <w:tblCellSpacing w:w="15" w:type="dxa"/>
+                </w:trPr>
+                <w:tc>
+                  <w:tcPr>
+                    <w:tcW w:w="50" w:type="pct"/>
+                    <w:hideMark/>
+                  </w:tcPr>
+                  <w:p>
+                    <w:pPr>
+                      <w:pStyle w:val="Bibliography"/>
+                      <w:rPr>
+                        <w:noProof/>
+                      </w:rPr>
+                    </w:pPr>
+                    <w:r>
+                      <w:rPr>
+                        <w:noProof/>
+                      </w:rPr>
+                      <w:t xml:space="preserve">[4] </w:t>
+                    </w:r>
+                  </w:p>
+                </w:tc>
+                <w:tc>
+                  <w:tcPr>
+                    <w:tcW w:w="0" w:type="auto"/>
+                    <w:hideMark/>
+                  </w:tcPr>
+                  <w:p>
+                    <w:pPr>
+                      <w:pStyle w:val="Bibliography"/>
+                      <w:rPr>
+                        <w:noProof/>
+                      </w:rPr>
+                    </w:pPr>
+                    <w:r>
+                      <w:rPr>
+                        <w:noProof/>
+                      </w:rPr>
+                      <w:t>"Flutter - FAQ," Google, [Online]. Available: https://flutter.dev/docs/resources/faq. [Accessed 3 December 2019].</w:t>
+                    </w:r>
+                  </w:p>
+                </w:tc>
+              </w:tr>
+              <w:tr>
+                <w:trPr>
+                  <w:divId w:val="302661461"/>
+                  <w:tblCellSpacing w:w="15" w:type="dxa"/>
+                </w:trPr>
+                <w:tc>
+                  <w:tcPr>
+                    <w:tcW w:w="50" w:type="pct"/>
+                    <w:hideMark/>
+                  </w:tcPr>
+                  <w:p>
+                    <w:pPr>
+                      <w:pStyle w:val="Bibliography"/>
+                      <w:rPr>
+                        <w:noProof/>
+                      </w:rPr>
+                    </w:pPr>
+                    <w:r>
+                      <w:rPr>
+                        <w:noProof/>
+                      </w:rPr>
+                      <w:t xml:space="preserve">[5] </w:t>
+                    </w:r>
+                  </w:p>
+                </w:tc>
+                <w:tc>
+                  <w:tcPr>
+                    <w:tcW w:w="0" w:type="auto"/>
+                    <w:hideMark/>
+                  </w:tcPr>
+                  <w:p>
+                    <w:pPr>
+                      <w:pStyle w:val="Bibliography"/>
+                      <w:rPr>
+                        <w:noProof/>
+                      </w:rPr>
+                    </w:pPr>
+                    <w:r>
+                      <w:rPr>
+                        <w:noProof/>
+                      </w:rPr>
+                      <w:t>"Dart Programming Language Specification," 29 July 2019. [Online]. Available: https://dart.dev/guides/language/specifications/DartLangSpec-v2.2.pdf. [Accessed 3 December 2019].</w:t>
+                    </w:r>
+                  </w:p>
+                </w:tc>
+              </w:tr>
+              <w:tr>
+                <w:trPr>
+                  <w:divId w:val="302661461"/>
+                  <w:tblCellSpacing w:w="15" w:type="dxa"/>
+                </w:trPr>
+                <w:tc>
+                  <w:tcPr>
+                    <w:tcW w:w="50" w:type="pct"/>
+                    <w:hideMark/>
+                  </w:tcPr>
+                  <w:p>
+                    <w:pPr>
+                      <w:pStyle w:val="Bibliography"/>
+                      <w:rPr>
+                        <w:noProof/>
+                      </w:rPr>
+                    </w:pPr>
+                    <w:r>
+                      <w:rPr>
+                        <w:noProof/>
+                      </w:rPr>
+                      <w:t xml:space="preserve">[6] </w:t>
+                    </w:r>
+                  </w:p>
+                </w:tc>
+                <w:tc>
+                  <w:tcPr>
+                    <w:tcW w:w="0" w:type="auto"/>
+                    <w:hideMark/>
+                  </w:tcPr>
+                  <w:p>
+                    <w:pPr>
+                      <w:pStyle w:val="Bibliography"/>
+                      <w:rPr>
+                        <w:noProof/>
+                      </w:rPr>
+                    </w:pPr>
+                    <w:r>
+                      <w:rPr>
+                        <w:noProof/>
+                      </w:rPr>
+                      <w:t>Google Developers, "Structure Your Database," [Online]. Available: https://firebase.google.com/docs/database/ios/structure-data. [Accessed 3 December 2019].</w:t>
+                    </w:r>
+                  </w:p>
+                </w:tc>
+              </w:tr>
+              <w:tr>
+                <w:trPr>
+                  <w:divId w:val="302661461"/>
+                  <w:tblCellSpacing w:w="15" w:type="dxa"/>
+                </w:trPr>
+                <w:tc>
+                  <w:tcPr>
+                    <w:tcW w:w="50" w:type="pct"/>
+                    <w:hideMark/>
+                  </w:tcPr>
+                  <w:p>
+                    <w:pPr>
+                      <w:pStyle w:val="Bibliography"/>
+                      <w:rPr>
+                        <w:noProof/>
+                      </w:rPr>
+                    </w:pPr>
+                    <w:r>
+                      <w:rPr>
+                        <w:noProof/>
+                      </w:rPr>
+                      <w:t xml:space="preserve">[7] </w:t>
+                    </w:r>
+                  </w:p>
+                </w:tc>
+                <w:tc>
+                  <w:tcPr>
+                    <w:tcW w:w="0" w:type="auto"/>
+                    <w:hideMark/>
+                  </w:tcPr>
+                  <w:p>
+                    <w:pPr>
+                      <w:pStyle w:val="Bibliography"/>
+                      <w:rPr>
+                        <w:noProof/>
+                      </w:rPr>
+                    </w:pPr>
+                    <w:r>
+                      <w:rPr>
+                        <w:noProof/>
+                      </w:rPr>
+                      <w:t xml:space="preserve">Chính phủ Việt Nam, Nghị định số 46/2016/NĐ-CP của Chính phủ : Quy định xử phạt vi phạm hành chính trong lĩnh vực giao thông đường bộ và đường sắt, 2016. </w:t>
+                    </w:r>
+                  </w:p>
+                </w:tc>
+              </w:tr>
+              <w:tr>
+                <w:trPr>
+                  <w:divId w:val="302661461"/>
+                  <w:tblCellSpacing w:w="15" w:type="dxa"/>
+                </w:trPr>
+                <w:tc>
+                  <w:tcPr>
+                    <w:tcW w:w="50" w:type="pct"/>
+                    <w:hideMark/>
+                  </w:tcPr>
+                  <w:p>
+                    <w:pPr>
+                      <w:pStyle w:val="Bibliography"/>
+                      <w:rPr>
+                        <w:noProof/>
+                      </w:rPr>
+                    </w:pPr>
+                    <w:r>
+                      <w:rPr>
+                        <w:noProof/>
+                      </w:rPr>
+                      <w:t xml:space="preserve">[8] </w:t>
+                    </w:r>
+                  </w:p>
+                </w:tc>
+                <w:tc>
+                  <w:tcPr>
+                    <w:tcW w:w="0" w:type="auto"/>
+                    <w:hideMark/>
+                  </w:tcPr>
+                  <w:p>
+                    <w:pPr>
+                      <w:pStyle w:val="Bibliography"/>
+                      <w:rPr>
+                        <w:noProof/>
+                      </w:rPr>
+                    </w:pPr>
+                    <w:r>
+                      <w:rPr>
+                        <w:noProof/>
+                      </w:rPr>
+                      <w:t>"How to Use the MQ-3 Alcohol Sensor," Teach Me Microcontrollers, [Online]. Available: https://www.teachmemicro.com/mq-3-alcohol-sensor/. [Accessed 3 December 2019].</w:t>
+                    </w:r>
+                  </w:p>
+                </w:tc>
+              </w:tr>
+            </w:tbl>
+            <w:p>
+              <w:pPr>
+                <w:divId w:val="302661461"/>
+                <w:rPr>
+                  <w:rFonts w:eastAsia="Times New Roman"/>
+                  <w:noProof/>
+                </w:rPr>
+              </w:pPr>
+            </w:p>
+            <w:p>
+              <w:r>
+                <w:rPr>
+                  <w:b/>
+                  <w:bCs/>
+                  <w:noProof/>
+                </w:rPr>
+                <w:fldChar w:fldCharType="end"/>
+              </w:r>
+            </w:p>
+          </w:sdtContent>
+        </w:sdt>
+      </w:sdtContent>
+    </w:sdt>
     <w:p/>
     <w:sectPr>
       <w:pgSz w:w="11906" w:h="16838" w:code="9"/>
@@ -35501,7 +36333,7 @@
 
 <file path=word/comments.xml><?xml version="1.0" encoding="utf-8"?>
 <w:comments xmlns:wpc="http://schemas.microsoft.com/office/word/2010/wordprocessingCanvas" xmlns:cx="http://schemas.microsoft.com/office/drawing/2014/chartex" xmlns:cx1="http://schemas.microsoft.com/office/drawing/2015/9/8/chartex" xmlns:cx2="http://schemas.microsoft.com/office/drawing/2015/10/21/chartex" xmlns:cx3="http://schemas.microsoft.com/office/drawing/2016/5/9/chartex" xmlns:cx4="http://schemas.microsoft.com/office/drawing/2016/5/10/chartex" xmlns:cx5="http://schemas.microsoft.com/office/drawing/2016/5/11/chartex" xmlns:cx6="http://schemas.microsoft.com/office/drawing/2016/5/12/chartex" xmlns:cx7="http://schemas.microsoft.com/office/drawing/2016/5/13/chartex" xmlns:cx8="http://schemas.microsoft.com/office/drawing/2016/5/14/chartex" xmlns:mc="http://schemas.openxmlformats.org/markup-compatibility/2006" xmlns:aink="http://schemas.microsoft.com/office/drawing/2016/ink" xmlns:am3d="http://schemas.microsoft.com/office/drawing/2017/model3d" xmlns:o="urn:schemas-microsoft-com:office:office" xmlns:r="http://schemas.openxmlformats.org/officeDocument/2006/relationships" xmlns:m="http://schemas.openxmlformats.org/officeDocument/2006/math" xmlns:v="urn:schemas-microsoft-com:vml" xmlns:wp14="http://schemas.microsoft.com/office/word/2010/wordprocessingDrawing" xmlns:wp="http://schemas.openxmlformats.org/drawingml/2006/wordprocessingDrawing" xmlns:w10="urn:schemas-microsoft-com:office:word" xmlns:w="http://schemas.openxmlformats.org/wordprocessingml/2006/main" xmlns:w14="http://schemas.microsoft.com/office/word/2010/wordml" xmlns:w15="http://schemas.microsoft.com/office/word/2012/wordml" xmlns:w16cid="http://schemas.microsoft.com/office/word/2016/wordml/cid" xmlns:w16se="http://schemas.microsoft.com/office/word/2015/wordml/symex" xmlns:wpg="http://schemas.microsoft.com/office/word/2010/wordprocessingGroup" xmlns:wpi="http://schemas.microsoft.com/office/word/2010/wordprocessingInk" xmlns:wne="http://schemas.microsoft.com/office/word/2006/wordml" xmlns:wps="http://schemas.microsoft.com/office/word/2010/wordprocessingShape" mc:Ignorable="w14 w15 w16se w16cid wp14">
-  <w:comment w:id="3" w:author="Dell" w:date="2019-12-02T13:24:00Z" w:initials="D">
+  <w:comment w:id="7" w:author="Dell" w:date="2019-12-02T13:24:00Z" w:initials="D">
     <w:p>
       <w:pPr>
         <w:pStyle w:val="CommentText"/>
@@ -35530,6 +36362,619 @@
 <w16cid:commentsIds xmlns:wpc="http://schemas.microsoft.com/office/word/2010/wordprocessingCanvas" xmlns:cx="http://schemas.microsoft.com/office/drawing/2014/chartex" xmlns:cx1="http://schemas.microsoft.com/office/drawing/2015/9/8/chartex" xmlns:cx2="http://schemas.microsoft.com/office/drawing/2015/10/21/chartex" xmlns:cx3="http://schemas.microsoft.com/office/drawing/2016/5/9/chartex" xmlns:cx4="http://schemas.microsoft.com/office/drawing/2016/5/10/chartex" xmlns:cx5="http://schemas.microsoft.com/office/drawing/2016/5/11/chartex" xmlns:cx6="http://schemas.microsoft.com/office/drawing/2016/5/12/chartex" xmlns:cx7="http://schemas.microsoft.com/office/drawing/2016/5/13/chartex" xmlns:cx8="http://schemas.microsoft.com/office/drawing/2016/5/14/chartex" xmlns:mc="http://schemas.openxmlformats.org/markup-compatibility/2006" xmlns:aink="http://schemas.microsoft.com/office/drawing/2016/ink" xmlns:am3d="http://schemas.microsoft.com/office/drawing/2017/model3d" xmlns:o="urn:schemas-microsoft-com:office:office" xmlns:r="http://schemas.openxmlformats.org/officeDocument/2006/relationships" xmlns:m="http://schemas.openxmlformats.org/officeDocument/2006/math" xmlns:v="urn:schemas-microsoft-com:vml" xmlns:wp14="http://schemas.microsoft.com/office/word/2010/wordprocessingDrawing" xmlns:wp="http://schemas.openxmlformats.org/drawingml/2006/wordprocessingDrawing" xmlns:w10="urn:schemas-microsoft-com:office:word" xmlns:w="http://schemas.openxmlformats.org/wordprocessingml/2006/main" xmlns:w14="http://schemas.microsoft.com/office/word/2010/wordml" xmlns:w15="http://schemas.microsoft.com/office/word/2012/wordml" xmlns:w16cid="http://schemas.microsoft.com/office/word/2016/wordml/cid" xmlns:w16se="http://schemas.microsoft.com/office/word/2015/wordml/symex" xmlns:wpg="http://schemas.microsoft.com/office/word/2010/wordprocessingGroup" xmlns:wpi="http://schemas.microsoft.com/office/word/2010/wordprocessingInk" xmlns:wne="http://schemas.microsoft.com/office/word/2006/wordml" xmlns:wps="http://schemas.microsoft.com/office/word/2010/wordprocessingShape" mc:Ignorable="w14 w15 w16se w16cid wp14">
   <w16cid:commentId w16cid:paraId="2806EFF6" w16cid:durableId="218F8F19"/>
 </w16cid:commentsIds>
+</file>
+
+<file path=word/endnotes.xml><?xml version="1.0" encoding="utf-8"?>
+<w:endnotes xmlns:wpc="http://schemas.microsoft.com/office/word/2010/wordprocessingCanvas" xmlns:cx="http://schemas.microsoft.com/office/drawing/2014/chartex" xmlns:cx1="http://schemas.microsoft.com/office/drawing/2015/9/8/chartex" xmlns:cx2="http://schemas.microsoft.com/office/drawing/2015/10/21/chartex" xmlns:cx3="http://schemas.microsoft.com/office/drawing/2016/5/9/chartex" xmlns:cx4="http://schemas.microsoft.com/office/drawing/2016/5/10/chartex" xmlns:cx5="http://schemas.microsoft.com/office/drawing/2016/5/11/chartex" xmlns:cx6="http://schemas.microsoft.com/office/drawing/2016/5/12/chartex" xmlns:cx7="http://schemas.microsoft.com/office/drawing/2016/5/13/chartex" xmlns:cx8="http://schemas.microsoft.com/office/drawing/2016/5/14/chartex" xmlns:mc="http://schemas.openxmlformats.org/markup-compatibility/2006" xmlns:aink="http://schemas.microsoft.com/office/drawing/2016/ink" xmlns:am3d="http://schemas.microsoft.com/office/drawing/2017/model3d" xmlns:o="urn:schemas-microsoft-com:office:office" xmlns:r="http://schemas.openxmlformats.org/officeDocument/2006/relationships" xmlns:m="http://schemas.openxmlformats.org/officeDocument/2006/math" xmlns:v="urn:schemas-microsoft-com:vml" xmlns:wp14="http://schemas.microsoft.com/office/word/2010/wordprocessingDrawing" xmlns:wp="http://schemas.openxmlformats.org/drawingml/2006/wordprocessingDrawing" xmlns:w10="urn:schemas-microsoft-com:office:word" xmlns:w="http://schemas.openxmlformats.org/wordprocessingml/2006/main" xmlns:w14="http://schemas.microsoft.com/office/word/2010/wordml" xmlns:w15="http://schemas.microsoft.com/office/word/2012/wordml" xmlns:w16cid="http://schemas.microsoft.com/office/word/2016/wordml/cid" xmlns:w16se="http://schemas.microsoft.com/office/word/2015/wordml/symex" xmlns:wpg="http://schemas.microsoft.com/office/word/2010/wordprocessingGroup" xmlns:wpi="http://schemas.microsoft.com/office/word/2010/wordprocessingInk" xmlns:wne="http://schemas.microsoft.com/office/word/2006/wordml" xmlns:wps="http://schemas.microsoft.com/office/word/2010/wordprocessingShape" mc:Ignorable="w14 w15 w16se w16cid wp14">
+  <w:endnote w:type="separator" w:id="-1">
+    <w:p>
+      <w:pPr>
+        <w:spacing w:before="0" w:after="0" w:line="240" w:lineRule="auto"/>
+      </w:pPr>
+      <w:r>
+        <w:separator/>
+      </w:r>
+    </w:p>
+  </w:endnote>
+  <w:endnote w:type="continuationSeparator" w:id="0">
+    <w:p>
+      <w:pPr>
+        <w:spacing w:before="0" w:after="0" w:line="240" w:lineRule="auto"/>
+      </w:pPr>
+      <w:r>
+        <w:continuationSeparator/>
+      </w:r>
+    </w:p>
+  </w:endnote>
+</w:endnotes>
+</file>
+
+<file path=word/footnotes.xml><?xml version="1.0" encoding="utf-8"?>
+<w:footnotes xmlns:wpc="http://schemas.microsoft.com/office/word/2010/wordprocessingCanvas" xmlns:cx="http://schemas.microsoft.com/office/drawing/2014/chartex" xmlns:cx1="http://schemas.microsoft.com/office/drawing/2015/9/8/chartex" xmlns:cx2="http://schemas.microsoft.com/office/drawing/2015/10/21/chartex" xmlns:cx3="http://schemas.microsoft.com/office/drawing/2016/5/9/chartex" xmlns:cx4="http://schemas.microsoft.com/office/drawing/2016/5/10/chartex" xmlns:cx5="http://schemas.microsoft.com/office/drawing/2016/5/11/chartex" xmlns:cx6="http://schemas.microsoft.com/office/drawing/2016/5/12/chartex" xmlns:cx7="http://schemas.microsoft.com/office/drawing/2016/5/13/chartex" xmlns:cx8="http://schemas.microsoft.com/office/drawing/2016/5/14/chartex" xmlns:mc="http://schemas.openxmlformats.org/markup-compatibility/2006" xmlns:aink="http://schemas.microsoft.com/office/drawing/2016/ink" xmlns:am3d="http://schemas.microsoft.com/office/drawing/2017/model3d" xmlns:o="urn:schemas-microsoft-com:office:office" xmlns:r="http://schemas.openxmlformats.org/officeDocument/2006/relationships" xmlns:m="http://schemas.openxmlformats.org/officeDocument/2006/math" xmlns:v="urn:schemas-microsoft-com:vml" xmlns:wp14="http://schemas.microsoft.com/office/word/2010/wordprocessingDrawing" xmlns:wp="http://schemas.openxmlformats.org/drawingml/2006/wordprocessingDrawing" xmlns:w10="urn:schemas-microsoft-com:office:word" xmlns:w="http://schemas.openxmlformats.org/wordprocessingml/2006/main" xmlns:w14="http://schemas.microsoft.com/office/word/2010/wordml" xmlns:w15="http://schemas.microsoft.com/office/word/2012/wordml" xmlns:w16cid="http://schemas.microsoft.com/office/word/2016/wordml/cid" xmlns:w16se="http://schemas.microsoft.com/office/word/2015/wordml/symex" xmlns:wpg="http://schemas.microsoft.com/office/word/2010/wordprocessingGroup" xmlns:wpi="http://schemas.microsoft.com/office/word/2010/wordprocessingInk" xmlns:wne="http://schemas.microsoft.com/office/word/2006/wordml" xmlns:wps="http://schemas.microsoft.com/office/word/2010/wordprocessingShape" mc:Ignorable="w14 w15 w16se w16cid wp14">
+  <w:footnote w:type="separator" w:id="-1">
+    <w:p>
+      <w:pPr>
+        <w:spacing w:before="0" w:after="0" w:line="240" w:lineRule="auto"/>
+      </w:pPr>
+      <w:r>
+        <w:separator/>
+      </w:r>
+    </w:p>
+  </w:footnote>
+  <w:footnote w:type="continuationSeparator" w:id="0">
+    <w:p>
+      <w:pPr>
+        <w:spacing w:before="0" w:after="0" w:line="240" w:lineRule="auto"/>
+      </w:pPr>
+      <w:r>
+        <w:continuationSeparator/>
+      </w:r>
+    </w:p>
+  </w:footnote>
+  <w:footnote w:id="1">
+    <w:p>
+      <w:pPr>
+        <w:pStyle w:val="FootnoteText"/>
+      </w:pPr>
+      <w:r>
+        <w:rPr>
+          <w:rStyle w:val="FootnoteReference"/>
+        </w:rPr>
+        <w:footnoteRef/>
+      </w:r>
+      <w:r>
+        <w:t>Báo giao thông</w:t>
+      </w:r>
+      <w:r>
+        <w:t>,</w:t>
+      </w:r>
+      <w:r>
+        <w:t xml:space="preserve"> </w:t>
+      </w:r>
+      <w:r>
+        <w:t>“</w:t>
+      </w:r>
+      <w:r>
+        <w:t>Học sinh chế thiết bị ngăn người say rượu lái xe</w:t>
+      </w:r>
+      <w:r>
+        <w:t xml:space="preserve">”. </w:t>
+      </w:r>
+      <w:r>
+        <w:rPr>
+          <w:noProof/>
+        </w:rPr>
+        <w:t>Available</w:t>
+      </w:r>
+      <w:r>
+        <w:t xml:space="preserve"> </w:t>
+      </w:r>
+      <w:hyperlink r:id="rId1" w:history="1">
+        <w:r>
+          <w:rPr>
+            <w:rStyle w:val="Hyperlink"/>
+          </w:rPr>
+          <w:t>https://www.baogiaothong.vn/hoc-sinh-che-thiet-bi-ngan-nguoi-say-ruou-lai-xe-d248731.html</w:t>
+        </w:r>
+      </w:hyperlink>
+      <w:r>
+        <w:rPr>
+          <w:noProof/>
+        </w:rPr>
+        <w:t>. [Accessed 3 December 2019]</w:t>
+      </w:r>
+      <w:r>
+        <w:t>.</w:t>
+      </w:r>
+    </w:p>
+  </w:footnote>
+  <w:footnote w:id="2">
+    <w:p>
+      <w:pPr>
+        <w:pStyle w:val="FootnoteText"/>
+      </w:pPr>
+      <w:r>
+        <w:rPr>
+          <w:rStyle w:val="FootnoteReference"/>
+        </w:rPr>
+        <w:footnoteRef/>
+      </w:r>
+      <w:r>
+        <w:t>VTV.vn</w:t>
+      </w:r>
+      <w:r>
+        <w:t>,</w:t>
+      </w:r>
+      <w:r>
+        <w:t xml:space="preserve"> </w:t>
+      </w:r>
+      <w:r>
+        <w:t>“</w:t>
+      </w:r>
+      <w:r>
+        <w:t>Thống kê của Tổng cục Quản lý Đường bộ cho thấy hơn 40% số vụ tai nạn giao thông là do người điều khiển phương tiện sử dụng rượu bia</w:t>
+      </w:r>
+      <w:r>
+        <w:t>”</w:t>
+      </w:r>
+      <w:r>
+        <w:t>.</w:t>
+      </w:r>
+      <w:r>
+        <w:t xml:space="preserve"> </w:t>
+      </w:r>
+      <w:r>
+        <w:rPr>
+          <w:noProof/>
+        </w:rPr>
+        <w:t>Available</w:t>
+      </w:r>
+      <w:r>
+        <w:rPr>
+          <w:noProof/>
+        </w:rPr>
+        <w:t xml:space="preserve">: </w:t>
+      </w:r>
+      <w:hyperlink r:id="rId2" w:history="1">
+        <w:r>
+          <w:rPr>
+            <w:rStyle w:val="Hyperlink"/>
+          </w:rPr>
+          <w:t>https://vtv.vn/trong-nuoc/40-so-vu-tai-nan-giao-thong-lien-quan-den-viec-su-dung-ruou-bia-20180905104730471.htm</w:t>
+        </w:r>
+      </w:hyperlink>
+      <w:r>
+        <w:rPr>
+          <w:noProof/>
+        </w:rPr>
+        <w:t>. [Accessed 3 December 2019]</w:t>
+      </w:r>
+    </w:p>
+  </w:footnote>
+  <w:footnote w:id="3">
+    <w:p>
+      <w:pPr>
+        <w:pStyle w:val="FootnoteText"/>
+      </w:pPr>
+      <w:r>
+        <w:rPr>
+          <w:rStyle w:val="FootnoteReference"/>
+        </w:rPr>
+        <w:footnoteRef/>
+      </w:r>
+      <w:r>
+        <w:rPr>
+          <w:noProof/>
+        </w:rPr>
+        <w:t>Flutter Document website</w:t>
+      </w:r>
+      <w:r>
+        <w:rPr>
+          <w:noProof/>
+        </w:rPr>
+        <w:t xml:space="preserve"> - </w:t>
+      </w:r>
+      <w:r>
+        <w:rPr>
+          <w:noProof/>
+        </w:rPr>
+        <w:t>"Why did Flutter choose to use Dart?," Google, [Online]. Available: https://flutter.dev/docs/resources/faq#why-did-flutter-choose-to-use-dart. [Accessed 3 December 2019]</w:t>
+      </w:r>
+      <w:r>
+        <w:t xml:space="preserve"> </w:t>
+      </w:r>
+    </w:p>
+  </w:footnote>
+  <w:footnote w:id="4">
+    <w:p>
+      <w:pPr>
+        <w:pStyle w:val="FootnoteText"/>
+      </w:pPr>
+      <w:r>
+        <w:rPr>
+          <w:rStyle w:val="FootnoteReference"/>
+        </w:rPr>
+        <w:footnoteRef/>
+      </w:r>
+      <w:r>
+        <w:t xml:space="preserve"> </w:t>
+      </w:r>
+      <w:r>
+        <w:rPr>
+          <w:noProof/>
+        </w:rPr>
+        <w:t>"</w:t>
+      </w:r>
+      <w:r>
+        <w:rPr>
+          <w:noProof/>
+        </w:rPr>
+        <w:t>Blood Alcohol VS Breath Alcohol: Is There a Difference?</w:t>
+      </w:r>
+      <w:r>
+        <w:rPr>
+          <w:noProof/>
+        </w:rPr>
+        <w:t xml:space="preserve">", [Online]. Available: </w:t>
+      </w:r>
+      <w:hyperlink r:id="rId3" w:history="1">
+        <w:r>
+          <w:rPr>
+            <w:rStyle w:val="Hyperlink"/>
+          </w:rPr>
+          <w:t>https://www.lowcostinterlock.com/ignition-interlock-faq/blood-alcohol-vs-breath-alcohol-is-there-a-difference/</w:t>
+        </w:r>
+      </w:hyperlink>
+      <w:r>
+        <w:rPr>
+          <w:noProof/>
+        </w:rPr>
+        <w:t>. [Accessed 3 December 2019]</w:t>
+      </w:r>
+    </w:p>
+  </w:footnote>
+  <w:footnote w:id="5">
+    <w:p>
+      <w:pPr>
+        <w:pStyle w:val="FootnoteText"/>
+      </w:pPr>
+      <w:r>
+        <w:rPr>
+          <w:rStyle w:val="FootnoteReference"/>
+        </w:rPr>
+        <w:footnoteRef/>
+      </w:r>
+      <w:r>
+        <w:t xml:space="preserve"> </w:t>
+      </w:r>
+      <w:r>
+        <w:t>The Office of Alcohol Policy and Education</w:t>
+      </w:r>
+      <w:r>
+        <w:t xml:space="preserve"> </w:t>
+      </w:r>
+      <w:r>
+        <w:t xml:space="preserve">– Stanford University, </w:t>
+      </w:r>
+      <w:r>
+        <w:rPr>
+          <w:noProof/>
+        </w:rPr>
+        <w:t>"</w:t>
+      </w:r>
+      <w:r>
+        <w:rPr>
+          <w:noProof/>
+        </w:rPr>
+        <w:t>What Is BAC?</w:t>
+      </w:r>
+      <w:r>
+        <w:rPr>
+          <w:noProof/>
+        </w:rPr>
+        <w:t xml:space="preserve">", [Online]. Available: </w:t>
+      </w:r>
+      <w:hyperlink r:id="rId4" w:history="1">
+        <w:r>
+          <w:rPr>
+            <w:rStyle w:val="Hyperlink"/>
+          </w:rPr>
+          <w:t>https://alcohol.stanford.edu/alcohol-drug-info/buzz-buzz/what-bac</w:t>
+        </w:r>
+      </w:hyperlink>
+      <w:r>
+        <w:t>.</w:t>
+      </w:r>
+      <w:r>
+        <w:rPr>
+          <w:noProof/>
+        </w:rPr>
+        <w:t xml:space="preserve"> [Accessed 3 December 2019]</w:t>
+      </w:r>
+    </w:p>
+  </w:footnote>
+  <w:footnote w:id="6">
+    <w:p>
+      <w:pPr>
+        <w:pStyle w:val="FootnoteText"/>
+      </w:pPr>
+      <w:r>
+        <w:rPr>
+          <w:rStyle w:val="FootnoteReference"/>
+        </w:rPr>
+        <w:footnoteRef/>
+      </w:r>
+      <w:r>
+        <w:rPr>
+          <w:noProof/>
+        </w:rPr>
+        <w:t xml:space="preserve"> </w:t>
+      </w:r>
+      <w:r>
+        <w:rPr>
+          <w:noProof/>
+        </w:rPr>
+        <w:t>Google Developers</w:t>
+      </w:r>
+      <w:r>
+        <w:rPr>
+          <w:noProof/>
+        </w:rPr>
+        <w:t>,</w:t>
+      </w:r>
+      <w:r>
+        <w:t xml:space="preserve"> </w:t>
+      </w:r>
+      <w:r>
+        <w:rPr>
+          <w:noProof/>
+        </w:rPr>
+        <w:t>Firebase</w:t>
+      </w:r>
+      <w:r>
+        <w:rPr>
+          <w:noProof/>
+        </w:rPr>
+        <w:t xml:space="preserve"> Document website</w:t>
+      </w:r>
+      <w:r>
+        <w:rPr>
+          <w:noProof/>
+        </w:rPr>
+        <w:t xml:space="preserve"> - </w:t>
+      </w:r>
+      <w:r>
+        <w:rPr>
+          <w:noProof/>
+        </w:rPr>
+        <w:t>"</w:t>
+      </w:r>
+      <w:r>
+        <w:rPr>
+          <w:noProof/>
+        </w:rPr>
+        <w:t>ChildEventListener</w:t>
+      </w:r>
+      <w:r>
+        <w:rPr>
+          <w:noProof/>
+        </w:rPr>
+        <w:t xml:space="preserve">", [Online]. Available: </w:t>
+      </w:r>
+      <w:hyperlink r:id="rId5" w:history="1">
+        <w:r>
+          <w:rPr>
+            <w:rStyle w:val="Hyperlink"/>
+            <w:noProof/>
+          </w:rPr>
+          <w:t>https://firebase.google.com/docs/reference/android/com/google/firebase/database/ChildEventListener</w:t>
+        </w:r>
+      </w:hyperlink>
+      <w:r>
+        <w:rPr>
+          <w:noProof/>
+        </w:rPr>
+        <w:t>.</w:t>
+      </w:r>
+      <w:r>
+        <w:rPr>
+          <w:noProof/>
+        </w:rPr>
+        <w:t xml:space="preserve"> [Accessed 3 December 2019]</w:t>
+      </w:r>
+    </w:p>
+  </w:footnote>
+  <w:footnote w:id="7">
+    <w:p>
+      <w:pPr>
+        <w:pStyle w:val="FootnoteText"/>
+      </w:pPr>
+      <w:r>
+        <w:rPr>
+          <w:rStyle w:val="FootnoteReference"/>
+        </w:rPr>
+        <w:footnoteRef/>
+      </w:r>
+      <w:r>
+        <w:rPr>
+          <w:noProof/>
+        </w:rPr>
+        <w:t>Google Developers,</w:t>
+      </w:r>
+      <w:r>
+        <w:t xml:space="preserve"> </w:t>
+      </w:r>
+      <w:r>
+        <w:rPr>
+          <w:noProof/>
+        </w:rPr>
+        <w:t>Firebase Document website - "</w:t>
+      </w:r>
+      <w:r>
+        <w:rPr>
+          <w:noProof/>
+        </w:rPr>
+        <w:t>About FCM messages</w:t>
+      </w:r>
+      <w:r>
+        <w:rPr>
+          <w:noProof/>
+        </w:rPr>
+        <w:t xml:space="preserve">", [Online]. Available: </w:t>
+      </w:r>
+      <w:hyperlink r:id="rId6" w:history="1">
+        <w:r>
+          <w:rPr>
+            <w:rStyle w:val="Hyperlink"/>
+          </w:rPr>
+          <w:t>https://firebase.google.com/docs/cloud-messaging/concept-options</w:t>
+        </w:r>
+      </w:hyperlink>
+      <w:r>
+        <w:rPr>
+          <w:noProof/>
+        </w:rPr>
+        <w:t>. [Accessed 3 December 2019]</w:t>
+      </w:r>
+      <w:r>
+        <w:t xml:space="preserve"> </w:t>
+      </w:r>
+    </w:p>
+  </w:footnote>
+  <w:footnote w:id="8">
+    <w:p>
+      <w:pPr>
+        <w:pStyle w:val="FootnoteText"/>
+      </w:pPr>
+      <w:r>
+        <w:rPr>
+          <w:rStyle w:val="FootnoteReference"/>
+        </w:rPr>
+        <w:footnoteRef/>
+      </w:r>
+      <w:r>
+        <w:t xml:space="preserve"> </w:t>
+      </w:r>
+      <w:r>
+        <w:rPr>
+          <w:noProof/>
+        </w:rPr>
+        <w:t>Google Developers,</w:t>
+      </w:r>
+      <w:r>
+        <w:t xml:space="preserve"> </w:t>
+      </w:r>
+      <w:r>
+        <w:rPr>
+          <w:noProof/>
+        </w:rPr>
+        <w:t>Firebase Document website - "</w:t>
+      </w:r>
+      <w:r>
+        <w:rPr>
+          <w:noProof/>
+        </w:rPr>
+        <w:t>Database Triggers</w:t>
+      </w:r>
+      <w:r>
+        <w:rPr>
+          <w:noProof/>
+        </w:rPr>
+        <w:t xml:space="preserve">", [Online]. Available: </w:t>
+      </w:r>
+      <w:hyperlink r:id="rId7" w:anchor="trigger_a_database_function" w:history="1">
+        <w:r>
+          <w:rPr>
+            <w:rStyle w:val="Hyperlink"/>
+          </w:rPr>
+          <w:t>https://firebase.google.com/docs/functions/database-events#trigger_a_database_function</w:t>
+        </w:r>
+      </w:hyperlink>
+      <w:r>
+        <w:t>.</w:t>
+      </w:r>
+      <w:r>
+        <w:rPr>
+          <w:noProof/>
+        </w:rPr>
+        <w:t xml:space="preserve"> [Accessed 3 December 2019]</w:t>
+      </w:r>
+    </w:p>
+  </w:footnote>
+  <w:footnote w:id="9">
+    <w:p>
+      <w:pPr>
+        <w:pStyle w:val="FootnoteText"/>
+      </w:pPr>
+      <w:r>
+        <w:rPr>
+          <w:rStyle w:val="FootnoteReference"/>
+        </w:rPr>
+        <w:footnoteRef/>
+      </w:r>
+      <w:r>
+        <w:t xml:space="preserve"> Chi tiết về cách đo và tính</w:t>
+      </w:r>
+      <w:r>
+        <w:t xml:space="preserve"> R</w:t>
+      </w:r>
+      <w:r>
+        <w:rPr>
+          <w:vertAlign w:val="subscript"/>
+        </w:rPr>
+        <w:t xml:space="preserve">0 </w:t>
+      </w:r>
+      <w:r>
+        <w:t xml:space="preserve">: </w:t>
+      </w:r>
+      <w:hyperlink r:id="rId8" w:history="1">
+        <w:r>
+          <w:rPr>
+            <w:rStyle w:val="Hyperlink"/>
+          </w:rPr>
+          <w:t>https://www.teachmemicro.com/mq-3-alcohol-sensor/</w:t>
+        </w:r>
+      </w:hyperlink>
+      <w:r>
+        <w:t xml:space="preserve"> </w:t>
+      </w:r>
+    </w:p>
+  </w:footnote>
+  <w:footnote w:id="10">
+    <w:p>
+      <w:pPr>
+        <w:pStyle w:val="FootnoteText"/>
+      </w:pPr>
+      <w:r>
+        <w:rPr>
+          <w:rStyle w:val="FootnoteReference"/>
+        </w:rPr>
+        <w:footnoteRef/>
+      </w:r>
+      <w:r>
+        <w:t xml:space="preserve"> </w:t>
+      </w:r>
+      <w:r>
+        <w:rPr>
+          <w:noProof/>
+        </w:rPr>
+        <w:t xml:space="preserve">Quách Chí Cường, </w:t>
+      </w:r>
+      <w:r>
+        <w:rPr>
+          <w:noProof/>
+        </w:rPr>
+        <w:t>"</w:t>
+      </w:r>
+      <w:r>
+        <w:rPr>
+          <w:noProof/>
+        </w:rPr>
+        <w:t>NTP Server là gì ? Tổng quan về dịch vụ NTP (Network Time Protocol) đồng bộ thời gian</w:t>
+      </w:r>
+      <w:r>
+        <w:rPr>
+          <w:noProof/>
+        </w:rPr>
+        <w:t xml:space="preserve">", [Online]. Available: </w:t>
+      </w:r>
+      <w:hyperlink r:id="rId9" w:history="1">
+        <w:r>
+          <w:rPr>
+            <w:rStyle w:val="Hyperlink"/>
+          </w:rPr>
+          <w:t>https://cuongquach.com/ntp-server-la-gi-tong-quan-ve-dich-vu-network-time-protocol.html</w:t>
+        </w:r>
+      </w:hyperlink>
+      <w:r>
+        <w:rPr>
+          <w:noProof/>
+        </w:rPr>
+        <w:t>. [Accessed 3 December 2019]</w:t>
+      </w:r>
+    </w:p>
+  </w:footnote>
+</w:footnotes>
 </file>
 
 <file path=word/numbering.xml><?xml version="1.0" encoding="utf-8"?>
@@ -36372,6 +37817,139 @@
   </w:num>
   <w:num w:numId="8">
     <w:abstractNumId w:val="1"/>
+  </w:num>
+  <w:num w:numId="9">
+    <w:abstractNumId w:val="2"/>
+    <w:lvlOverride w:ilvl="0">
+      <w:lvl w:ilvl="0">
+        <w:start w:val="1"/>
+        <w:numFmt w:val="decimal"/>
+        <w:pStyle w:val="Heading1"/>
+        <w:lvlText w:val="Chương %1."/>
+        <w:lvlJc w:val="left"/>
+        <w:pPr>
+          <w:ind w:left="360" w:hanging="360"/>
+        </w:pPr>
+        <w:rPr>
+          <w:rFonts w:hint="default"/>
+        </w:rPr>
+      </w:lvl>
+    </w:lvlOverride>
+    <w:lvlOverride w:ilvl="1">
+      <w:lvl w:ilvl="1">
+        <w:start w:val="1"/>
+        <w:numFmt w:val="decimal"/>
+        <w:pStyle w:val="Heading2"/>
+        <w:lvlText w:val="%1.%2."/>
+        <w:lvlJc w:val="left"/>
+        <w:pPr>
+          <w:ind w:left="720" w:hanging="360"/>
+        </w:pPr>
+        <w:rPr>
+          <w:rFonts w:hint="default"/>
+        </w:rPr>
+      </w:lvl>
+    </w:lvlOverride>
+    <w:lvlOverride w:ilvl="2">
+      <w:lvl w:ilvl="2">
+        <w:start w:val="1"/>
+        <w:numFmt w:val="decimal"/>
+        <w:pStyle w:val="Heading3"/>
+        <w:lvlText w:val="%1.%2.%3."/>
+        <w:lvlJc w:val="left"/>
+        <w:pPr>
+          <w:ind w:left="1080" w:hanging="360"/>
+        </w:pPr>
+        <w:rPr>
+          <w:rFonts w:hint="default"/>
+        </w:rPr>
+      </w:lvl>
+    </w:lvlOverride>
+    <w:lvlOverride w:ilvl="3">
+      <w:lvl w:ilvl="3">
+        <w:start w:val="1"/>
+        <w:numFmt w:val="lowerLetter"/>
+        <w:pStyle w:val="Heading4"/>
+        <w:lvlText w:val="%4."/>
+        <w:lvlJc w:val="left"/>
+        <w:pPr>
+          <w:ind w:left="1440" w:hanging="360"/>
+        </w:pPr>
+        <w:rPr>
+          <w:rFonts w:hint="default"/>
+        </w:rPr>
+      </w:lvl>
+    </w:lvlOverride>
+    <w:lvlOverride w:ilvl="4">
+      <w:lvl w:ilvl="4">
+        <w:start w:val="1"/>
+        <w:numFmt w:val="lowerLetter"/>
+        <w:lvlText w:val="(%5)"/>
+        <w:lvlJc w:val="left"/>
+        <w:pPr>
+          <w:ind w:left="1800" w:hanging="360"/>
+        </w:pPr>
+        <w:rPr>
+          <w:rFonts w:hint="default"/>
+        </w:rPr>
+      </w:lvl>
+    </w:lvlOverride>
+    <w:lvlOverride w:ilvl="5">
+      <w:lvl w:ilvl="5">
+        <w:start w:val="1"/>
+        <w:numFmt w:val="lowerRoman"/>
+        <w:lvlText w:val="(%6)"/>
+        <w:lvlJc w:val="left"/>
+        <w:pPr>
+          <w:ind w:left="2160" w:hanging="360"/>
+        </w:pPr>
+        <w:rPr>
+          <w:rFonts w:hint="default"/>
+        </w:rPr>
+      </w:lvl>
+    </w:lvlOverride>
+    <w:lvlOverride w:ilvl="6">
+      <w:lvl w:ilvl="6">
+        <w:start w:val="1"/>
+        <w:numFmt w:val="decimal"/>
+        <w:lvlText w:val="%7."/>
+        <w:lvlJc w:val="left"/>
+        <w:pPr>
+          <w:ind w:left="2520" w:hanging="360"/>
+        </w:pPr>
+        <w:rPr>
+          <w:rFonts w:hint="default"/>
+        </w:rPr>
+      </w:lvl>
+    </w:lvlOverride>
+    <w:lvlOverride w:ilvl="7">
+      <w:lvl w:ilvl="7">
+        <w:start w:val="1"/>
+        <w:numFmt w:val="lowerLetter"/>
+        <w:lvlText w:val="%8."/>
+        <w:lvlJc w:val="left"/>
+        <w:pPr>
+          <w:ind w:left="2880" w:hanging="360"/>
+        </w:pPr>
+        <w:rPr>
+          <w:rFonts w:hint="default"/>
+        </w:rPr>
+      </w:lvl>
+    </w:lvlOverride>
+    <w:lvlOverride w:ilvl="8">
+      <w:lvl w:ilvl="8">
+        <w:start w:val="1"/>
+        <w:numFmt w:val="lowerRoman"/>
+        <w:lvlText w:val="%9."/>
+        <w:lvlJc w:val="left"/>
+        <w:pPr>
+          <w:ind w:left="3240" w:hanging="360"/>
+        </w:pPr>
+        <w:rPr>
+          <w:rFonts w:hint="default"/>
+        </w:rPr>
+      </w:lvl>
+    </w:lvlOverride>
   </w:num>
   <w:numIdMacAtCleanup w:val="5"/>
 </w:numbering>
@@ -36797,6 +38375,7 @@
     <w:name w:val="heading 1"/>
     <w:basedOn w:val="Normal"/>
     <w:next w:val="Normal"/>
+    <w:link w:val="Heading1Char"/>
     <w:uiPriority w:val="9"/>
     <w:qFormat/>
     <w:rsid w:val="0016489D"/>
@@ -36853,7 +38432,6 @@
         <w:numId w:val="2"/>
       </w:numPr>
       <w:spacing w:before="120" w:after="0"/>
-      <w:ind w:left="900" w:hanging="720"/>
       <w:outlineLvl w:val="2"/>
     </w:pPr>
     <w:rPr>
@@ -36926,7 +38504,6 @@
   <w:style w:type="character" w:default="1" w:styleId="DefaultParagraphFont">
     <w:name w:val="Default Paragraph Font"/>
     <w:uiPriority w:val="1"/>
-    <w:semiHidden/>
     <w:unhideWhenUsed/>
   </w:style>
   <w:style w:type="table" w:default="1" w:styleId="TableNormal">
@@ -37406,6 +38983,79 @@
       <w:szCs w:val="18"/>
     </w:rPr>
   </w:style>
+  <w:style w:type="paragraph" w:styleId="FootnoteText">
+    <w:name w:val="footnote text"/>
+    <w:basedOn w:val="Normal"/>
+    <w:link w:val="FootnoteTextChar"/>
+    <w:uiPriority w:val="99"/>
+    <w:semiHidden/>
+    <w:unhideWhenUsed/>
+    <w:rsid w:val="00896F8D"/>
+    <w:pPr>
+      <w:spacing w:before="0" w:after="0" w:line="240" w:lineRule="auto"/>
+    </w:pPr>
+    <w:rPr>
+      <w:sz w:val="20"/>
+      <w:szCs w:val="20"/>
+    </w:rPr>
+  </w:style>
+  <w:style w:type="character" w:customStyle="1" w:styleId="FootnoteTextChar">
+    <w:name w:val="Footnote Text Char"/>
+    <w:basedOn w:val="DefaultParagraphFont"/>
+    <w:link w:val="FootnoteText"/>
+    <w:uiPriority w:val="99"/>
+    <w:semiHidden/>
+    <w:rsid w:val="00896F8D"/>
+    <w:rPr>
+      <w:rFonts w:ascii="Times New Roman" w:hAnsi="Times New Roman" w:cs="Times New Roman"/>
+      <w:sz w:val="20"/>
+      <w:szCs w:val="20"/>
+    </w:rPr>
+  </w:style>
+  <w:style w:type="character" w:styleId="FootnoteReference">
+    <w:name w:val="footnote reference"/>
+    <w:basedOn w:val="DefaultParagraphFont"/>
+    <w:uiPriority w:val="99"/>
+    <w:semiHidden/>
+    <w:unhideWhenUsed/>
+    <w:rsid w:val="00896F8D"/>
+    <w:rPr>
+      <w:vertAlign w:val="superscript"/>
+    </w:rPr>
+  </w:style>
+  <w:style w:type="character" w:customStyle="1" w:styleId="Heading1Char">
+    <w:name w:val="Heading 1 Char"/>
+    <w:basedOn w:val="DefaultParagraphFont"/>
+    <w:link w:val="Heading1"/>
+    <w:uiPriority w:val="9"/>
+    <w:rsid w:val="00896F8D"/>
+    <w:rPr>
+      <w:rFonts w:ascii="Times New Roman" w:hAnsi="Times New Roman" w:cs="Times New Roman"/>
+      <w:b/>
+      <w:sz w:val="26"/>
+      <w:szCs w:val="26"/>
+    </w:rPr>
+  </w:style>
+  <w:style w:type="paragraph" w:styleId="Bibliography">
+    <w:name w:val="Bibliography"/>
+    <w:basedOn w:val="Normal"/>
+    <w:next w:val="Normal"/>
+    <w:uiPriority w:val="37"/>
+    <w:unhideWhenUsed/>
+    <w:rsid w:val="00896F8D"/>
+  </w:style>
+  <w:style w:type="paragraph" w:styleId="TableofFigures">
+    <w:name w:val="table of figures"/>
+    <w:basedOn w:val="Normal"/>
+    <w:next w:val="Normal"/>
+    <w:uiPriority w:val="99"/>
+    <w:semiHidden/>
+    <w:unhideWhenUsed/>
+    <w:rsid w:val="0093144C"/>
+    <w:pPr>
+      <w:spacing w:after="0"/>
+    </w:pPr>
+  </w:style>
 </w:styles>
 </file>
 
@@ -37676,6 +39326,180 @@
 </go:gDocsCustomXmlDataStorage>
 </file>
 
+<file path=customXml/item2.xml><?xml version="1.0" encoding="utf-8"?>
+<b:Sources xmlns:b="http://schemas.openxmlformats.org/officeDocument/2006/bibliography" xmlns="http://schemas.openxmlformats.org/officeDocument/2006/bibliography" SelectedStyle="\IEEE2006OfficeOnline.xsl" StyleName="IEEE" Version="2006">
+  <b:Source>
+    <b:Tag>Flu19</b:Tag>
+    <b:SourceType>InternetSite</b:SourceType>
+    <b:Guid>{C4258B12-4D12-4348-A5CE-F699AAA7CB57}</b:Guid>
+    <b:Title>Flutter - FAQ</b:Title>
+    <b:ProductionCompany>Google</b:ProductionCompany>
+    <b:YearAccessed>2019</b:YearAccessed>
+    <b:MonthAccessed>December</b:MonthAccessed>
+    <b:DayAccessed>3</b:DayAccessed>
+    <b:URL>https://flutter.dev/docs/resources/faq</b:URL>
+    <b:RefOrder>4</b:RefOrder>
+  </b:Source>
+  <b:Source>
+    <b:Tag>Dar19</b:Tag>
+    <b:SourceType>DocumentFromInternetSite</b:SourceType>
+    <b:Guid>{BAA9EDDE-AB60-4714-8204-E55716952503}</b:Guid>
+    <b:Title>Dart Programming Language Specification</b:Title>
+    <b:Year>2019</b:Year>
+    <b:Month>July</b:Month>
+    <b:Day>29</b:Day>
+    <b:YearAccessed>2019</b:YearAccessed>
+    <b:MonthAccessed>December</b:MonthAccessed>
+    <b:DayAccessed>3</b:DayAccessed>
+    <b:URL>https://dart.dev/guides/language/specifications/DartLangSpec-v2.2.pdf</b:URL>
+    <b:RefOrder>5</b:RefOrder>
+  </b:Source>
+  <b:Source>
+    <b:Tag>Goo19</b:Tag>
+    <b:SourceType>DocumentFromInternetSite</b:SourceType>
+    <b:Guid>{C8687F03-A60D-4DEC-A15E-04120F6993B4}</b:Guid>
+    <b:Title>Structure Your Database</b:Title>
+    <b:YearAccessed>2019</b:YearAccessed>
+    <b:MonthAccessed>December</b:MonthAccessed>
+    <b:DayAccessed>3</b:DayAccessed>
+    <b:URL>https://firebase.google.com/docs/database/ios/structure-data</b:URL>
+    <b:Author>
+      <b:Author>
+        <b:NameList>
+          <b:Person>
+            <b:Last>Google Developers</b:Last>
+          </b:Person>
+        </b:NameList>
+      </b:Author>
+    </b:Author>
+    <b:RefOrder>6</b:RefOrder>
+  </b:Source>
+  <b:Source>
+    <b:Tag>Chí16</b:Tag>
+    <b:SourceType>Book</b:SourceType>
+    <b:Guid>{2791CBE7-65C1-4496-8CCE-F5EF4552193F}</b:Guid>
+    <b:Title>Nghị định số 46/2016/NĐ-CP của Chính phủ : Quy định xử phạt vi phạm hành chính trong lĩnh vực giao thông đường bộ và đường sắt</b:Title>
+    <b:Year>2016</b:Year>
+    <b:Author>
+      <b:Author>
+        <b:NameList>
+          <b:Person>
+            <b:Last>Chính phủ Việt Nam</b:Last>
+          </b:Person>
+        </b:NameList>
+      </b:Author>
+    </b:Author>
+    <b:RefOrder>7</b:RefOrder>
+  </b:Source>
+  <b:Source>
+    <b:Tag>How19</b:Tag>
+    <b:SourceType>InternetSite</b:SourceType>
+    <b:Guid>{BD327CAB-D338-4CD8-98C3-105500B49820}</b:Guid>
+    <b:Title>How to Use the MQ-3 Alcohol Sensor</b:Title>
+    <b:ProductionCompany>Teach Me Microcontrollers</b:ProductionCompany>
+    <b:YearAccessed>2019</b:YearAccessed>
+    <b:MonthAccessed>December</b:MonthAccessed>
+    <b:DayAccessed>3</b:DayAccessed>
+    <b:URL>https://www.teachmemicro.com/mq-3-alcohol-sensor/</b:URL>
+    <b:RefOrder>8</b:RefOrder>
+  </b:Source>
+  <b:Source>
+    <b:Tag>Sus10</b:Tag>
+    <b:SourceType>Report</b:SourceType>
+    <b:Guid>{0BE57B4E-3743-4E88-806C-FC9D44DFD380}</b:Guid>
+    <b:Title>Driver Alcohol Detection System for Safety (DADSS). Background and Rationale for Technology Approaches</b:Title>
+    <b:Year>2010</b:Year>
+    <b:Publisher>SAE Technical Paper</b:Publisher>
+    <b:Author>
+      <b:Author>
+        <b:NameList>
+          <b:Person>
+            <b:Last>Susan</b:Last>
+            <b:First>Ferguson</b:First>
+          </b:Person>
+          <b:Person>
+            <b:Last>Abdullatif</b:Last>
+            <b:First>Zaouk,</b:First>
+            <b:Middle>Clair, Strohl</b:Middle>
+          </b:Person>
+        </b:NameList>
+      </b:Author>
+    </b:Author>
+    <b:DOI>https://doi.org/10.4271/2010-01-1580.</b:DOI>
+    <b:RefOrder>2</b:RefOrder>
+  </b:Source>
+  <b:Source>
+    <b:Tag>Lin12</b:Tag>
+    <b:SourceType>ConferenceProceedings</b:SourceType>
+    <b:Guid>{0623628B-7B24-4662-BC78-70118D3CA187}</b:Guid>
+    <b:Title>A first glance at Driver Alert Control in FOT‐data</b:Title>
+    <b:Year>2012</b:Year>
+    <b:Author>
+      <b:Author>
+        <b:NameList>
+          <b:Person>
+            <b:Last>Lindman</b:Last>
+            <b:First>Magdalena</b:First>
+          </b:Person>
+          <b:Person>
+            <b:Last>Kovaceva</b:Last>
+            <b:First>Jordanka</b:First>
+          </b:Person>
+          <b:Person>
+            <b:Last>Levin</b:Last>
+            <b:First>Daniel</b:First>
+          </b:Person>
+          <b:Person>
+            <b:Last>Svanberg</b:Last>
+            <b:First>Bo</b:First>
+          </b:Person>
+          <b:Person>
+            <b:Last>Jakobsson</b:Last>
+            <b:First>Lotta</b:First>
+          </b:Person>
+          <b:Person>
+            <b:First>Henrik</b:First>
+            <b:Middle>Wiberg</b:Middle>
+          </b:Person>
+        </b:NameList>
+      </b:Author>
+    </b:Author>
+    <b:ConferenceName>IRCOBI</b:ConferenceName>
+    <b:URL>http://www.ircobi.org/wordpress/downloads/irc12/pdf_files/45.pdf </b:URL>
+    <b:RefOrder>3</b:RefOrder>
+  </b:Source>
+  <b:Source>
+    <b:Tag>Trư16</b:Tag>
+    <b:SourceType>Report</b:SourceType>
+    <b:Guid>{742722F4-FEE7-4E85-908B-B319DDCF5CED}</b:Guid>
+    <b:Title>Nghiên cứu, thiết kế và xây dựng thiết bị cảnh báo nồng độ cồn của lái xe tại buồng lái ô tô</b:Title>
+    <b:Year>2016</b:Year>
+    <b:YearAccessed>2019</b:YearAccessed>
+    <b:MonthAccessed>December</b:MonthAccessed>
+    <b:DayAccessed>3</b:DayAccessed>
+    <b:URL>http://dtth.saodo.edu.vn/uploads/news/2016_04/2016_t4_nghien-cuu-thiet-ke-va-xay-dung-thiet-bi-canh-bao-nong-do-con-cua-lai-xe-tai-buong-lai-o-to.pdf</b:URL>
+    <b:Author>
+      <b:Author>
+        <b:NameList>
+          <b:Person>
+            <b:Last>Trương</b:Last>
+            <b:Middle>Văn</b:Middle>
+            <b:First>Chúc</b:First>
+          </b:Person>
+          <b:Person>
+            <b:Last>Hoàng</b:Last>
+            <b:Middle>Thị</b:Middle>
+            <b:First>Tứ</b:First>
+          </b:Person>
+        </b:NameList>
+      </b:Author>
+    </b:Author>
+    <b:LCID>vi-VN</b:LCID>
+    <b:RefOrder>1</b:RefOrder>
+  </b:Source>
+</b:Sources>
+</file>
+
 <file path=customXml/itemProps1.xml><?xml version="1.0" encoding="utf-8"?>
 <ds:datastoreItem xmlns:ds="http://schemas.openxmlformats.org/officeDocument/2006/customXml" ds:itemID="{11111111-1234-1234-1234-123412341234}">
   <ds:schemaRefs>
@@ -37683,4 +39507,12 @@
     <ds:schemaRef ds:uri="http://schemas.openxmlformats.org/officeDocument/2006/relationships"/>
   </ds:schemaRefs>
 </ds:datastoreItem>
+</file>
+
+<file path=customXml/itemProps2.xml><?xml version="1.0" encoding="utf-8"?>
+<ds:datastoreItem xmlns:ds="http://schemas.openxmlformats.org/officeDocument/2006/customXml" ds:itemID="{9E44AD5B-5F40-4DAB-98A0-7592E66E2509}">
+  <ds:schemaRefs>
+    <ds:schemaRef ds:uri="http://schemas.openxmlformats.org/officeDocument/2006/bibliography"/>
+  </ds:schemaRefs>
+</ds:datastoreItem>
 </file>
</xml_diff>

<commit_message>
removed change pw function info
</commit_message>
<xml_diff>
--- a/_FullVersion.docx
+++ b/_FullVersion.docx
@@ -311,22 +311,14 @@
     </w:p>
     <w:p>
       <w:r>
-        <w:t xml:space="preserve">Một nghiên cứu khác của Ths. Trương Văn Chúc và Ths. Hoàng Thị Tứ - </w:t>
-      </w:r>
-      <w:r>
-        <w:t>Nghiên cứu, thiết kế và xây dựng thiết bị cảnh báo nồng độ cồn của lái xe tại</w:t>
-      </w:r>
-      <w:r>
-        <w:t xml:space="preserve"> </w:t>
-      </w:r>
-      <w:r>
-        <w:t>buồng lái ô tô</w:t>
+        <w:t>Một nghiên cứu khác của Ths. Trương Văn Chúc và Ths. Hoàng Thị Tứ - Nghiên cứu, thiết kế và xây dựng thiết bị cảnh báo nồng độ cồn của lái xe tại buồng lái ô tô</w:t>
       </w:r>
       <w:sdt>
         <w:sdtPr>
           <w:id w:val="-1993472713"/>
           <w:citation/>
         </w:sdtPr>
+        <w:sdtEndPr/>
         <w:sdtContent>
           <w:r>
             <w:fldChar w:fldCharType="begin"/>
@@ -355,75 +347,12 @@
         </w:sdtContent>
       </w:sdt>
       <w:r>
-        <w:t xml:space="preserve">, hoạt động tương tự với </w:t>
-      </w:r>
-      <w:r>
-        <w:t>nghiên cứu ứng dụng vi điều khiển AVR</w:t>
-      </w:r>
-      <w:r>
-        <w:t xml:space="preserve"> </w:t>
-      </w:r>
-      <w:r>
-        <w:t>thiết kế thiết bị cảnh báo nồng độ cồn</w:t>
-      </w:r>
-      <w:r>
-        <w:t xml:space="preserve"> </w:t>
-      </w:r>
-      <w:r>
-        <w:t>trong buồng lái ô tô</w:t>
-      </w:r>
-      <w:r>
-        <w:t xml:space="preserve"> để</w:t>
-      </w:r>
-      <w:r>
-        <w:t xml:space="preserve"> xác định được</w:t>
-      </w:r>
-      <w:r>
-        <w:t xml:space="preserve"> </w:t>
-      </w:r>
-      <w:r>
-        <w:t>nồng độ cồn có trong hơi thở của người</w:t>
-      </w:r>
-      <w:r>
-        <w:t xml:space="preserve"> </w:t>
-      </w:r>
-      <w:r>
-        <w:t>lái xe. Bằng cách gửi tín hiệu cảnh báo</w:t>
-      </w:r>
-      <w:r>
-        <w:t xml:space="preserve"> </w:t>
-      </w:r>
-      <w:r>
-        <w:t>bằng còi, đèn báo, tin nhắn GSM và kết</w:t>
-      </w:r>
-    </w:p>
-    <w:p>
-      <w:r>
-        <w:t>nối với hệ thống cảnh báo GPS để</w:t>
-      </w:r>
-      <w:r>
-        <w:t xml:space="preserve"> </w:t>
-      </w:r>
-      <w:r>
-        <w:t>truyền thông tin về trung tâm quản lý</w:t>
-      </w:r>
-      <w:r>
-        <w:t xml:space="preserve"> cũng như </w:t>
-      </w:r>
-      <w:r>
-        <w:t>hệ thống không cho khởi</w:t>
-      </w:r>
-      <w:r>
-        <w:t xml:space="preserve"> </w:t>
-      </w:r>
-      <w:r>
-        <w:t>động động cơ khi nồng độ cồn của</w:t>
-      </w:r>
-      <w:r>
-        <w:t xml:space="preserve"> </w:t>
-      </w:r>
-      <w:r>
-        <w:t>người lái xe cao quá mức cho phép.</w:t>
+        <w:t>, hoạt động tương tự với nghiên cứu ứng dụng vi điều khiển AVR thiết kế thiết bị cảnh báo nồng độ cồn trong buồng lái ô tô để xác định được nồng độ cồn có trong hơi thở của người lái xe. Bằng cách gửi tín hiệu cảnh báo bằng còi, đèn báo, tin nhắn GSM và kết</w:t>
+      </w:r>
+    </w:p>
+    <w:p>
+      <w:r>
+        <w:t>nối với hệ thống cảnh báo GPS để truyền thông tin về trung tâm quản lý cũng như hệ thống không cho khởi động động cơ khi nồng độ cồn của người lái xe cao quá mức cho phép.</w:t>
       </w:r>
     </w:p>
     <w:p>
@@ -450,6 +379,7 @@
           <w:id w:val="-358432479"/>
           <w:citation/>
         </w:sdtPr>
+        <w:sdtEndPr/>
         <w:sdtContent>
           <w:r>
             <w:fldChar w:fldCharType="begin"/>
@@ -500,6 +430,7 @@
           <w:id w:val="-795594665"/>
           <w:citation/>
         </w:sdtPr>
+        <w:sdtEndPr/>
         <w:sdtContent>
           <w:r>
             <w:fldChar w:fldCharType="begin"/>
@@ -861,6 +792,7 @@
           <w:id w:val="1326093913"/>
           <w:citation/>
         </w:sdtPr>
+        <w:sdtEndPr/>
         <w:sdtContent>
           <w:r>
             <w:fldChar w:fldCharType="begin"/>
@@ -1090,6 +1022,7 @@
           <w:id w:val="959003398"/>
           <w:citation/>
         </w:sdtPr>
+        <w:sdtEndPr/>
         <w:sdtContent>
           <w:r>
             <w:fldChar w:fldCharType="begin"/>
@@ -1320,6 +1253,7 @@
           <w:id w:val="-629483954"/>
           <w:citation/>
         </w:sdtPr>
+        <w:sdtEndPr/>
         <w:sdtContent>
           <w:r>
             <w:fldChar w:fldCharType="begin"/>
@@ -1639,24 +1573,14 @@
       <w:r>
         <w:t xml:space="preserve">Table </w:t>
       </w:r>
-      <w:r>
-        <w:fldChar w:fldCharType="begin"/>
-      </w:r>
-      <w:r>
-        <w:instrText xml:space="preserve"> SEQ Table \* ARABIC </w:instrText>
-      </w:r>
-      <w:r>
-        <w:fldChar w:fldCharType="separate"/>
-      </w:r>
-      <w:r>
-        <w:rPr>
-          <w:noProof/>
-        </w:rPr>
-        <w:t>1</w:t>
-      </w:r>
-      <w:r>
-        <w:fldChar w:fldCharType="end"/>
-      </w:r>
+      <w:fldSimple w:instr=" SEQ Table \* ARABIC ">
+        <w:r>
+          <w:rPr>
+            <w:noProof/>
+          </w:rPr>
+          <w:t>1</w:t>
+        </w:r>
+      </w:fldSimple>
       <w:bookmarkEnd w:id="1"/>
       <w:r>
         <w:t>. Tác động của cồn theo chỉ số BAC</w:t>
@@ -2138,6 +2062,7 @@
           <w:id w:val="-593546987"/>
           <w:citation/>
         </w:sdtPr>
+        <w:sdtEndPr/>
         <w:sdtContent>
           <w:r>
             <w:fldChar w:fldCharType="begin"/>
@@ -2197,37 +2122,27 @@
       <w:pPr>
         <w:pStyle w:val="TableCap"/>
       </w:pPr>
-      <w:bookmarkStart w:id="2" w:name="_Ref26285604"/>
-      <w:bookmarkStart w:id="3" w:name="_Ref26285611"/>
+      <w:bookmarkStart w:id="2" w:name="_Ref26285611"/>
+      <w:bookmarkStart w:id="3" w:name="_Ref26285604"/>
       <w:r>
         <w:t xml:space="preserve">Table </w:t>
       </w:r>
-      <w:r>
-        <w:fldChar w:fldCharType="begin"/>
-      </w:r>
-      <w:r>
-        <w:instrText xml:space="preserve"> SEQ Table \* ARABIC </w:instrText>
-      </w:r>
-      <w:r>
-        <w:fldChar w:fldCharType="separate"/>
-      </w:r>
-      <w:r>
-        <w:rPr>
-          <w:noProof/>
-        </w:rPr>
-        <w:t>2</w:t>
-      </w:r>
-      <w:r>
-        <w:fldChar w:fldCharType="end"/>
+      <w:fldSimple w:instr=" SEQ Table \* ARABIC ">
+        <w:r>
+          <w:rPr>
+            <w:noProof/>
+          </w:rPr>
+          <w:t>2</w:t>
+        </w:r>
+      </w:fldSimple>
+      <w:bookmarkEnd w:id="2"/>
+      <w:r>
+        <w:t xml:space="preserve">. </w:t>
+      </w:r>
+      <w:r>
+        <w:t>Bảng tổng hợp mức phạt vi phạm nồng độ cồn đối với xe ô tô</w:t>
       </w:r>
       <w:bookmarkEnd w:id="3"/>
-      <w:r>
-        <w:t xml:space="preserve">. </w:t>
-      </w:r>
-      <w:r>
-        <w:t>Bảng tổng hợp mức phạt vi phạm nồng độ cồn đối với xe ô tô</w:t>
-      </w:r>
-      <w:bookmarkEnd w:id="2"/>
     </w:p>
     <w:tbl>
       <w:tblPr>
@@ -4679,24 +4594,14 @@
         <w:lastRenderedPageBreak/>
         <w:t xml:space="preserve">Table </w:t>
       </w:r>
-      <w:r>
-        <w:fldChar w:fldCharType="begin"/>
-      </w:r>
-      <w:r>
-        <w:instrText xml:space="preserve"> SEQ Table \* ARABIC </w:instrText>
-      </w:r>
-      <w:r>
-        <w:fldChar w:fldCharType="separate"/>
-      </w:r>
-      <w:r>
-        <w:rPr>
-          <w:noProof/>
-        </w:rPr>
-        <w:t>3</w:t>
-      </w:r>
-      <w:r>
-        <w:fldChar w:fldCharType="end"/>
-      </w:r>
+      <w:fldSimple w:instr=" SEQ Table \* ARABIC ">
+        <w:r>
+          <w:rPr>
+            <w:noProof/>
+          </w:rPr>
+          <w:t>3</w:t>
+        </w:r>
+      </w:fldSimple>
       <w:bookmarkEnd w:id="4"/>
       <w:r>
         <w:t>. Các trường hợp nhận tin</w:t>
@@ -6182,24 +6087,14 @@
       <w:r>
         <w:t xml:space="preserve">Figure </w:t>
       </w:r>
-      <w:r>
-        <w:fldChar w:fldCharType="begin"/>
-      </w:r>
-      <w:r>
-        <w:instrText xml:space="preserve"> SEQ Figure \* ARABIC </w:instrText>
-      </w:r>
-      <w:r>
-        <w:fldChar w:fldCharType="separate"/>
-      </w:r>
-      <w:r>
-        <w:rPr>
-          <w:noProof/>
-        </w:rPr>
-        <w:t>1</w:t>
-      </w:r>
-      <w:r>
-        <w:fldChar w:fldCharType="end"/>
-      </w:r>
+      <w:fldSimple w:instr=" SEQ Figure \* ARABIC ">
+        <w:r>
+          <w:rPr>
+            <w:noProof/>
+          </w:rPr>
+          <w:t>1</w:t>
+        </w:r>
+      </w:fldSimple>
       <w:bookmarkEnd w:id="5"/>
       <w:r>
         <w:t xml:space="preserve">. </w:t>
@@ -18012,6 +17907,7 @@
               <w:pStyle w:val="TableTitle"/>
             </w:pPr>
             <w:r>
+              <w:lastRenderedPageBreak/>
               <w:t>Kết quả</w:t>
             </w:r>
           </w:p>
@@ -18679,6 +18575,7 @@
               <w:pStyle w:val="TableTitle"/>
             </w:pPr>
             <w:r>
+              <w:lastRenderedPageBreak/>
               <w:t>Ghi chú</w:t>
             </w:r>
           </w:p>
@@ -20372,6 +20269,7 @@
               <w:pStyle w:val="TableTitle"/>
             </w:pPr>
             <w:r>
+              <w:lastRenderedPageBreak/>
               <w:t>Kết quả</w:t>
             </w:r>
           </w:p>
@@ -21060,13 +20958,7 @@
               <w:t>+ Mời cảnh sát giao thông:</w:t>
             </w:r>
             <w:r>
-              <w:t xml:space="preserve"> </w:t>
-            </w:r>
-            <w:r>
-              <w:t xml:space="preserve">hiển thị màn hình gọi điện thoại đến </w:t>
-            </w:r>
-            <w:r>
-              <w:t>cảnh sát</w:t>
+              <w:t xml:space="preserve"> hiển thị màn hình gọi điện thoại đến cảnh sát</w:t>
             </w:r>
           </w:p>
           <w:p>
@@ -21116,6 +21008,7 @@
               <w:pStyle w:val="TableTitle"/>
             </w:pPr>
             <w:r>
+              <w:lastRenderedPageBreak/>
               <w:t>Ghi chú</w:t>
             </w:r>
           </w:p>
@@ -21162,14 +21055,553 @@
         <w:rPr>
           <w:sz w:val="24"/>
           <w:szCs w:val="24"/>
-          <w:highlight w:val="yellow"/>
         </w:rPr>
       </w:pPr>
-      <w:r>
+      <w:bookmarkStart w:id="7" w:name="_GoBack"/>
+      <w:bookmarkEnd w:id="7"/>
+      <w:r>
+        <w:t>Danh sách hành trình</w:t>
+      </w:r>
+    </w:p>
+    <w:tbl>
+      <w:tblPr>
+        <w:tblW w:w="9080" w:type="dxa"/>
+        <w:tblCellMar>
+          <w:top w:w="15" w:type="dxa"/>
+          <w:left w:w="15" w:type="dxa"/>
+          <w:bottom w:w="15" w:type="dxa"/>
+          <w:right w:w="15" w:type="dxa"/>
+        </w:tblCellMar>
+        <w:tblLook w:val="04A0" w:firstRow="1" w:lastRow="0" w:firstColumn="1" w:lastColumn="0" w:noHBand="0" w:noVBand="1"/>
+      </w:tblPr>
+      <w:tblGrid>
+        <w:gridCol w:w="2240"/>
+        <w:gridCol w:w="6840"/>
+      </w:tblGrid>
+      <w:tr>
+        <w:trPr>
+          <w:trHeight w:val="96"/>
+        </w:trPr>
+        <w:tc>
+          <w:tcPr>
+            <w:tcW w:w="2240" w:type="dxa"/>
+            <w:tcBorders>
+              <w:top w:val="single" w:sz="8" w:space="0" w:color="000000"/>
+              <w:left w:val="single" w:sz="8" w:space="0" w:color="000000"/>
+              <w:bottom w:val="single" w:sz="8" w:space="0" w:color="000000"/>
+              <w:right w:val="single" w:sz="8" w:space="0" w:color="000000"/>
+            </w:tcBorders>
+            <w:tcMar>
+              <w:top w:w="100" w:type="dxa"/>
+              <w:left w:w="100" w:type="dxa"/>
+              <w:bottom w:w="100" w:type="dxa"/>
+              <w:right w:w="100" w:type="dxa"/>
+            </w:tcMar>
+            <w:hideMark/>
+          </w:tcPr>
+          <w:p>
+            <w:pPr>
+              <w:pStyle w:val="TableTitle"/>
+            </w:pPr>
+            <w:r>
+              <w:t>Mã chức năng</w:t>
+            </w:r>
+          </w:p>
+        </w:tc>
+        <w:tc>
+          <w:tcPr>
+            <w:tcW w:w="6840" w:type="dxa"/>
+            <w:tcBorders>
+              <w:top w:val="single" w:sz="8" w:space="0" w:color="000000"/>
+              <w:left w:val="single" w:sz="8" w:space="0" w:color="000000"/>
+              <w:bottom w:val="single" w:sz="8" w:space="0" w:color="000000"/>
+              <w:right w:val="single" w:sz="8" w:space="0" w:color="000000"/>
+            </w:tcBorders>
+            <w:tcMar>
+              <w:top w:w="100" w:type="dxa"/>
+              <w:left w:w="100" w:type="dxa"/>
+              <w:bottom w:w="100" w:type="dxa"/>
+              <w:right w:w="100" w:type="dxa"/>
+            </w:tcMar>
+            <w:hideMark/>
+          </w:tcPr>
+          <w:p>
+            <w:pPr>
+              <w:pStyle w:val="TableContent"/>
+            </w:pPr>
+            <w:r>
+              <w:t>CN102</w:t>
+            </w:r>
+          </w:p>
+        </w:tc>
+      </w:tr>
+      <w:tr>
+        <w:trPr>
+          <w:trHeight w:val="20"/>
+        </w:trPr>
+        <w:tc>
+          <w:tcPr>
+            <w:tcW w:w="2240" w:type="dxa"/>
+            <w:tcBorders>
+              <w:top w:val="single" w:sz="8" w:space="0" w:color="000000"/>
+              <w:left w:val="single" w:sz="8" w:space="0" w:color="000000"/>
+              <w:bottom w:val="single" w:sz="8" w:space="0" w:color="000000"/>
+              <w:right w:val="single" w:sz="8" w:space="0" w:color="000000"/>
+            </w:tcBorders>
+            <w:tcMar>
+              <w:top w:w="100" w:type="dxa"/>
+              <w:left w:w="100" w:type="dxa"/>
+              <w:bottom w:w="100" w:type="dxa"/>
+              <w:right w:w="100" w:type="dxa"/>
+            </w:tcMar>
+            <w:hideMark/>
+          </w:tcPr>
+          <w:p>
+            <w:pPr>
+              <w:pStyle w:val="TableTitle"/>
+            </w:pPr>
+            <w:r>
+              <w:t>Tên chức năng</w:t>
+            </w:r>
+          </w:p>
+        </w:tc>
+        <w:tc>
+          <w:tcPr>
+            <w:tcW w:w="6840" w:type="dxa"/>
+            <w:tcBorders>
+              <w:top w:val="single" w:sz="8" w:space="0" w:color="000000"/>
+              <w:left w:val="single" w:sz="8" w:space="0" w:color="000000"/>
+              <w:bottom w:val="single" w:sz="8" w:space="0" w:color="000000"/>
+              <w:right w:val="single" w:sz="8" w:space="0" w:color="000000"/>
+            </w:tcBorders>
+            <w:tcMar>
+              <w:top w:w="100" w:type="dxa"/>
+              <w:left w:w="100" w:type="dxa"/>
+              <w:bottom w:w="100" w:type="dxa"/>
+              <w:right w:w="100" w:type="dxa"/>
+            </w:tcMar>
+            <w:hideMark/>
+          </w:tcPr>
+          <w:p>
+            <w:pPr>
+              <w:pStyle w:val="TableContent"/>
+            </w:pPr>
+            <w:r>
+              <w:t>Danh sách hành trình</w:t>
+            </w:r>
+          </w:p>
+        </w:tc>
+      </w:tr>
+      <w:tr>
+        <w:trPr>
+          <w:trHeight w:val="20"/>
+        </w:trPr>
+        <w:tc>
+          <w:tcPr>
+            <w:tcW w:w="2240" w:type="dxa"/>
+            <w:tcBorders>
+              <w:top w:val="single" w:sz="8" w:space="0" w:color="000000"/>
+              <w:left w:val="single" w:sz="8" w:space="0" w:color="000000"/>
+              <w:bottom w:val="single" w:sz="8" w:space="0" w:color="000000"/>
+              <w:right w:val="single" w:sz="8" w:space="0" w:color="000000"/>
+            </w:tcBorders>
+            <w:tcMar>
+              <w:top w:w="100" w:type="dxa"/>
+              <w:left w:w="100" w:type="dxa"/>
+              <w:bottom w:w="100" w:type="dxa"/>
+              <w:right w:w="100" w:type="dxa"/>
+            </w:tcMar>
+            <w:hideMark/>
+          </w:tcPr>
+          <w:p>
+            <w:pPr>
+              <w:pStyle w:val="TableTitle"/>
+            </w:pPr>
+            <w:r>
+              <w:t>Mức độ ưu tiên</w:t>
+            </w:r>
+          </w:p>
+        </w:tc>
+        <w:tc>
+          <w:tcPr>
+            <w:tcW w:w="6840" w:type="dxa"/>
+            <w:tcBorders>
+              <w:top w:val="single" w:sz="8" w:space="0" w:color="000000"/>
+              <w:left w:val="single" w:sz="8" w:space="0" w:color="000000"/>
+              <w:bottom w:val="single" w:sz="8" w:space="0" w:color="000000"/>
+              <w:right w:val="single" w:sz="8" w:space="0" w:color="000000"/>
+            </w:tcBorders>
+            <w:tcMar>
+              <w:top w:w="100" w:type="dxa"/>
+              <w:left w:w="100" w:type="dxa"/>
+              <w:bottom w:w="100" w:type="dxa"/>
+              <w:right w:w="100" w:type="dxa"/>
+            </w:tcMar>
+            <w:hideMark/>
+          </w:tcPr>
+          <w:p>
+            <w:pPr>
+              <w:pStyle w:val="TableContent"/>
+            </w:pPr>
+            <w:r>
+              <w:t>Cao</w:t>
+            </w:r>
+          </w:p>
+        </w:tc>
+      </w:tr>
+      <w:tr>
+        <w:trPr>
+          <w:trHeight w:val="20"/>
+        </w:trPr>
+        <w:tc>
+          <w:tcPr>
+            <w:tcW w:w="2240" w:type="dxa"/>
+            <w:tcBorders>
+              <w:top w:val="single" w:sz="8" w:space="0" w:color="000000"/>
+              <w:left w:val="single" w:sz="8" w:space="0" w:color="000000"/>
+              <w:bottom w:val="single" w:sz="8" w:space="0" w:color="000000"/>
+              <w:right w:val="single" w:sz="8" w:space="0" w:color="000000"/>
+            </w:tcBorders>
+            <w:tcMar>
+              <w:top w:w="100" w:type="dxa"/>
+              <w:left w:w="100" w:type="dxa"/>
+              <w:bottom w:w="100" w:type="dxa"/>
+              <w:right w:w="100" w:type="dxa"/>
+            </w:tcMar>
+            <w:hideMark/>
+          </w:tcPr>
+          <w:p>
+            <w:pPr>
+              <w:pStyle w:val="TableTitle"/>
+            </w:pPr>
+            <w:r>
+              <w:t>Nội dung</w:t>
+            </w:r>
+          </w:p>
+        </w:tc>
+        <w:tc>
+          <w:tcPr>
+            <w:tcW w:w="6840" w:type="dxa"/>
+            <w:tcBorders>
+              <w:top w:val="single" w:sz="8" w:space="0" w:color="000000"/>
+              <w:left w:val="single" w:sz="8" w:space="0" w:color="000000"/>
+              <w:bottom w:val="single" w:sz="8" w:space="0" w:color="000000"/>
+              <w:right w:val="single" w:sz="8" w:space="0" w:color="000000"/>
+            </w:tcBorders>
+            <w:tcMar>
+              <w:top w:w="100" w:type="dxa"/>
+              <w:left w:w="100" w:type="dxa"/>
+              <w:bottom w:w="100" w:type="dxa"/>
+              <w:right w:w="100" w:type="dxa"/>
+            </w:tcMar>
+            <w:hideMark/>
+          </w:tcPr>
+          <w:p>
+            <w:pPr>
+              <w:pStyle w:val="TableContent"/>
+            </w:pPr>
+            <w:r>
+              <w:t>Cho phép người dùng xem danh sách hành trình sắp tới của mình</w:t>
+            </w:r>
+          </w:p>
+        </w:tc>
+      </w:tr>
+      <w:tr>
+        <w:trPr>
+          <w:trHeight w:val="20"/>
+        </w:trPr>
+        <w:tc>
+          <w:tcPr>
+            <w:tcW w:w="2240" w:type="dxa"/>
+            <w:tcBorders>
+              <w:top w:val="single" w:sz="8" w:space="0" w:color="000000"/>
+              <w:left w:val="single" w:sz="8" w:space="0" w:color="000000"/>
+              <w:bottom w:val="single" w:sz="8" w:space="0" w:color="000000"/>
+              <w:right w:val="single" w:sz="8" w:space="0" w:color="000000"/>
+            </w:tcBorders>
+            <w:tcMar>
+              <w:top w:w="100" w:type="dxa"/>
+              <w:left w:w="100" w:type="dxa"/>
+              <w:bottom w:w="100" w:type="dxa"/>
+              <w:right w:w="100" w:type="dxa"/>
+            </w:tcMar>
+            <w:hideMark/>
+          </w:tcPr>
+          <w:p>
+            <w:pPr>
+              <w:pStyle w:val="TableTitle"/>
+            </w:pPr>
+            <w:r>
+              <w:t>Đối tượng sử dụng</w:t>
+            </w:r>
+          </w:p>
+        </w:tc>
+        <w:tc>
+          <w:tcPr>
+            <w:tcW w:w="6840" w:type="dxa"/>
+            <w:tcBorders>
+              <w:top w:val="single" w:sz="8" w:space="0" w:color="000000"/>
+              <w:left w:val="single" w:sz="8" w:space="0" w:color="000000"/>
+              <w:bottom w:val="single" w:sz="8" w:space="0" w:color="000000"/>
+              <w:right w:val="single" w:sz="8" w:space="0" w:color="000000"/>
+            </w:tcBorders>
+            <w:tcMar>
+              <w:top w:w="100" w:type="dxa"/>
+              <w:left w:w="100" w:type="dxa"/>
+              <w:bottom w:w="100" w:type="dxa"/>
+              <w:right w:w="100" w:type="dxa"/>
+            </w:tcMar>
+            <w:hideMark/>
+          </w:tcPr>
+          <w:p>
+            <w:pPr>
+              <w:pStyle w:val="TableContent"/>
+            </w:pPr>
+            <w:r>
+              <w:t>Tài xế</w:t>
+            </w:r>
+          </w:p>
+        </w:tc>
+      </w:tr>
+      <w:tr>
+        <w:trPr>
+          <w:trHeight w:val="20"/>
+        </w:trPr>
+        <w:tc>
+          <w:tcPr>
+            <w:tcW w:w="2240" w:type="dxa"/>
+            <w:tcBorders>
+              <w:top w:val="single" w:sz="8" w:space="0" w:color="000000"/>
+              <w:left w:val="single" w:sz="8" w:space="0" w:color="000000"/>
+              <w:bottom w:val="single" w:sz="8" w:space="0" w:color="000000"/>
+              <w:right w:val="single" w:sz="8" w:space="0" w:color="000000"/>
+            </w:tcBorders>
+            <w:tcMar>
+              <w:top w:w="100" w:type="dxa"/>
+              <w:left w:w="100" w:type="dxa"/>
+              <w:bottom w:w="100" w:type="dxa"/>
+              <w:right w:w="100" w:type="dxa"/>
+            </w:tcMar>
+            <w:hideMark/>
+          </w:tcPr>
+          <w:p>
+            <w:pPr>
+              <w:pStyle w:val="TableTitle"/>
+            </w:pPr>
+            <w:r>
+              <w:t>Tiền điều kiện</w:t>
+            </w:r>
+          </w:p>
+        </w:tc>
+        <w:tc>
+          <w:tcPr>
+            <w:tcW w:w="6840" w:type="dxa"/>
+            <w:tcBorders>
+              <w:top w:val="single" w:sz="8" w:space="0" w:color="000000"/>
+              <w:left w:val="single" w:sz="8" w:space="0" w:color="000000"/>
+              <w:bottom w:val="single" w:sz="8" w:space="0" w:color="000000"/>
+              <w:right w:val="single" w:sz="8" w:space="0" w:color="000000"/>
+            </w:tcBorders>
+            <w:tcMar>
+              <w:top w:w="100" w:type="dxa"/>
+              <w:left w:w="100" w:type="dxa"/>
+              <w:bottom w:w="100" w:type="dxa"/>
+              <w:right w:w="100" w:type="dxa"/>
+            </w:tcMar>
+            <w:hideMark/>
+          </w:tcPr>
+          <w:p>
+            <w:pPr>
+              <w:pStyle w:val="TableContent"/>
+            </w:pPr>
+            <w:r>
+              <w:t>+ Đã đăng nhập vào hệ thống</w:t>
+            </w:r>
+          </w:p>
+        </w:tc>
+      </w:tr>
+      <w:tr>
+        <w:trPr>
+          <w:trHeight w:val="20"/>
+        </w:trPr>
+        <w:tc>
+          <w:tcPr>
+            <w:tcW w:w="2240" w:type="dxa"/>
+            <w:tcBorders>
+              <w:top w:val="single" w:sz="8" w:space="0" w:color="000000"/>
+              <w:left w:val="single" w:sz="8" w:space="0" w:color="000000"/>
+              <w:bottom w:val="single" w:sz="8" w:space="0" w:color="000000"/>
+              <w:right w:val="single" w:sz="8" w:space="0" w:color="000000"/>
+            </w:tcBorders>
+            <w:tcMar>
+              <w:top w:w="100" w:type="dxa"/>
+              <w:left w:w="100" w:type="dxa"/>
+              <w:bottom w:w="100" w:type="dxa"/>
+              <w:right w:w="100" w:type="dxa"/>
+            </w:tcMar>
+            <w:hideMark/>
+          </w:tcPr>
+          <w:p>
+            <w:pPr>
+              <w:pStyle w:val="TableTitle"/>
+            </w:pPr>
+            <w:r>
+              <w:t>Xử lý</w:t>
+            </w:r>
+          </w:p>
+        </w:tc>
+        <w:tc>
+          <w:tcPr>
+            <w:tcW w:w="6840" w:type="dxa"/>
+            <w:tcBorders>
+              <w:top w:val="single" w:sz="8" w:space="0" w:color="000000"/>
+              <w:left w:val="single" w:sz="8" w:space="0" w:color="000000"/>
+              <w:bottom w:val="single" w:sz="8" w:space="0" w:color="000000"/>
+              <w:right w:val="single" w:sz="8" w:space="0" w:color="000000"/>
+            </w:tcBorders>
+            <w:tcMar>
+              <w:top w:w="100" w:type="dxa"/>
+              <w:left w:w="100" w:type="dxa"/>
+              <w:bottom w:w="100" w:type="dxa"/>
+              <w:right w:w="100" w:type="dxa"/>
+            </w:tcMar>
+            <w:hideMark/>
+          </w:tcPr>
+          <w:p>
+            <w:pPr>
+              <w:pStyle w:val="TableContent"/>
+            </w:pPr>
+            <w:r>
+              <w:t>Nhấn chọn danh sách trên thanh menu</w:t>
+            </w:r>
+          </w:p>
+        </w:tc>
+      </w:tr>
+      <w:tr>
+        <w:trPr>
+          <w:trHeight w:val="20"/>
+        </w:trPr>
+        <w:tc>
+          <w:tcPr>
+            <w:tcW w:w="2240" w:type="dxa"/>
+            <w:tcBorders>
+              <w:top w:val="single" w:sz="8" w:space="0" w:color="000000"/>
+              <w:left w:val="single" w:sz="8" w:space="0" w:color="000000"/>
+              <w:bottom w:val="single" w:sz="8" w:space="0" w:color="000000"/>
+              <w:right w:val="single" w:sz="8" w:space="0" w:color="000000"/>
+            </w:tcBorders>
+            <w:tcMar>
+              <w:top w:w="100" w:type="dxa"/>
+              <w:left w:w="100" w:type="dxa"/>
+              <w:bottom w:w="100" w:type="dxa"/>
+              <w:right w:w="100" w:type="dxa"/>
+            </w:tcMar>
+            <w:hideMark/>
+          </w:tcPr>
+          <w:p>
+            <w:pPr>
+              <w:pStyle w:val="TableTitle"/>
+            </w:pPr>
+            <w:r>
+              <w:t>Kết quả</w:t>
+            </w:r>
+          </w:p>
+        </w:tc>
+        <w:tc>
+          <w:tcPr>
+            <w:tcW w:w="6840" w:type="dxa"/>
+            <w:tcBorders>
+              <w:top w:val="single" w:sz="8" w:space="0" w:color="000000"/>
+              <w:left w:val="single" w:sz="8" w:space="0" w:color="000000"/>
+              <w:bottom w:val="single" w:sz="8" w:space="0" w:color="000000"/>
+              <w:right w:val="single" w:sz="8" w:space="0" w:color="000000"/>
+            </w:tcBorders>
+            <w:tcMar>
+              <w:top w:w="100" w:type="dxa"/>
+              <w:left w:w="100" w:type="dxa"/>
+              <w:bottom w:w="100" w:type="dxa"/>
+              <w:right w:w="100" w:type="dxa"/>
+            </w:tcMar>
+            <w:hideMark/>
+          </w:tcPr>
+          <w:p>
+            <w:pPr>
+              <w:pStyle w:val="TableContent"/>
+            </w:pPr>
+            <w:r>
+              <w:t>Hệ thống hiển thị danh sách các hành trình sắp tới của người dùng.</w:t>
+            </w:r>
+          </w:p>
+        </w:tc>
+      </w:tr>
+      <w:tr>
+        <w:trPr>
+          <w:trHeight w:val="20"/>
+        </w:trPr>
+        <w:tc>
+          <w:tcPr>
+            <w:tcW w:w="2240" w:type="dxa"/>
+            <w:tcBorders>
+              <w:top w:val="single" w:sz="8" w:space="0" w:color="000000"/>
+              <w:left w:val="single" w:sz="8" w:space="0" w:color="000000"/>
+              <w:bottom w:val="single" w:sz="8" w:space="0" w:color="000000"/>
+              <w:right w:val="single" w:sz="8" w:space="0" w:color="000000"/>
+            </w:tcBorders>
+            <w:tcMar>
+              <w:top w:w="100" w:type="dxa"/>
+              <w:left w:w="100" w:type="dxa"/>
+              <w:bottom w:w="100" w:type="dxa"/>
+              <w:right w:w="100" w:type="dxa"/>
+            </w:tcMar>
+            <w:hideMark/>
+          </w:tcPr>
+          <w:p>
+            <w:pPr>
+              <w:pStyle w:val="TableTitle"/>
+            </w:pPr>
+            <w:r>
+              <w:t>Ghi chú</w:t>
+            </w:r>
+          </w:p>
+        </w:tc>
+        <w:tc>
+          <w:tcPr>
+            <w:tcW w:w="6840" w:type="dxa"/>
+            <w:tcBorders>
+              <w:top w:val="single" w:sz="8" w:space="0" w:color="000000"/>
+              <w:left w:val="single" w:sz="8" w:space="0" w:color="000000"/>
+              <w:bottom w:val="single" w:sz="8" w:space="0" w:color="000000"/>
+              <w:right w:val="single" w:sz="8" w:space="0" w:color="000000"/>
+            </w:tcBorders>
+            <w:tcMar>
+              <w:top w:w="100" w:type="dxa"/>
+              <w:left w:w="100" w:type="dxa"/>
+              <w:bottom w:w="100" w:type="dxa"/>
+              <w:right w:w="100" w:type="dxa"/>
+            </w:tcMar>
+            <w:hideMark/>
+          </w:tcPr>
+          <w:p>
+            <w:pPr>
+              <w:pStyle w:val="TableContent"/>
+            </w:pPr>
+            <w:r>
+              <w:t> </w:t>
+            </w:r>
+          </w:p>
+        </w:tc>
+      </w:tr>
+    </w:tbl>
+    <w:p>
+      <w:pPr>
+        <w:pStyle w:val="List1"/>
         <w:rPr>
-          <w:highlight w:val="yellow"/>
+          <w:sz w:val="24"/>
+          <w:szCs w:val="24"/>
         </w:rPr>
-        <w:t>Đổi mật khẩu</w:t>
+      </w:pPr>
+      <w:r>
+        <w:t>Bắt đầu hành trình</w:t>
       </w:r>
     </w:p>
     <w:tbl>
@@ -21211,14 +21643,8 @@
           <w:p>
             <w:pPr>
               <w:pStyle w:val="TableTitle"/>
-              <w:rPr>
-                <w:highlight w:val="yellow"/>
-              </w:rPr>
-            </w:pPr>
-            <w:r>
-              <w:rPr>
-                <w:highlight w:val="yellow"/>
-              </w:rPr>
+            </w:pPr>
+            <w:r>
               <w:t>Mã chức năng</w:t>
             </w:r>
           </w:p>
@@ -21243,15 +21669,9 @@
           <w:p>
             <w:pPr>
               <w:pStyle w:val="TableContent"/>
-              <w:rPr>
-                <w:highlight w:val="yellow"/>
-              </w:rPr>
-            </w:pPr>
-            <w:r>
-              <w:rPr>
-                <w:highlight w:val="yellow"/>
-              </w:rPr>
-              <w:t>CN101</w:t>
+            </w:pPr>
+            <w:r>
+              <w:t>CN103</w:t>
             </w:r>
           </w:p>
         </w:tc>
@@ -21280,14 +21700,8 @@
           <w:p>
             <w:pPr>
               <w:pStyle w:val="TableTitle"/>
-              <w:rPr>
-                <w:highlight w:val="yellow"/>
-              </w:rPr>
-            </w:pPr>
-            <w:r>
-              <w:rPr>
-                <w:highlight w:val="yellow"/>
-              </w:rPr>
+            </w:pPr>
+            <w:r>
               <w:t>Tên chức năng</w:t>
             </w:r>
           </w:p>
@@ -21312,15 +21726,9 @@
           <w:p>
             <w:pPr>
               <w:pStyle w:val="TableContent"/>
-              <w:rPr>
-                <w:highlight w:val="yellow"/>
-              </w:rPr>
-            </w:pPr>
-            <w:r>
-              <w:rPr>
-                <w:highlight w:val="yellow"/>
-              </w:rPr>
-              <w:t>Đổi mật khẩu</w:t>
+            </w:pPr>
+            <w:r>
+              <w:t>Bắt đầu hành trình</w:t>
             </w:r>
           </w:p>
         </w:tc>
@@ -21349,14 +21757,8 @@
           <w:p>
             <w:pPr>
               <w:pStyle w:val="TableTitle"/>
-              <w:rPr>
-                <w:highlight w:val="yellow"/>
-              </w:rPr>
-            </w:pPr>
-            <w:r>
-              <w:rPr>
-                <w:highlight w:val="yellow"/>
-              </w:rPr>
+            </w:pPr>
+            <w:r>
               <w:t>Mức độ ưu tiên</w:t>
             </w:r>
           </w:p>
@@ -21381,15 +21783,9 @@
           <w:p>
             <w:pPr>
               <w:pStyle w:val="TableContent"/>
-              <w:rPr>
-                <w:highlight w:val="yellow"/>
-              </w:rPr>
-            </w:pPr>
-            <w:r>
-              <w:rPr>
-                <w:highlight w:val="yellow"/>
-              </w:rPr>
-              <w:t>Trung bình</w:t>
+            </w:pPr>
+            <w:r>
+              <w:t>Cao</w:t>
             </w:r>
           </w:p>
         </w:tc>
@@ -21418,14 +21814,8 @@
           <w:p>
             <w:pPr>
               <w:pStyle w:val="TableTitle"/>
-              <w:rPr>
-                <w:highlight w:val="yellow"/>
-              </w:rPr>
-            </w:pPr>
-            <w:r>
-              <w:rPr>
-                <w:highlight w:val="yellow"/>
-              </w:rPr>
+            </w:pPr>
+            <w:r>
               <w:t>Nội dung</w:t>
             </w:r>
           </w:p>
@@ -21450,15 +21840,9 @@
           <w:p>
             <w:pPr>
               <w:pStyle w:val="TableContent"/>
-              <w:rPr>
-                <w:highlight w:val="yellow"/>
-              </w:rPr>
-            </w:pPr>
-            <w:r>
-              <w:rPr>
-                <w:highlight w:val="yellow"/>
-              </w:rPr>
-              <w:t>Cho phép tài xế đổi mật khẩu</w:t>
+            </w:pPr>
+            <w:r>
+              <w:t>Cho phép tài xế bắt đầu một hành trình.</w:t>
             </w:r>
           </w:p>
         </w:tc>
@@ -21487,14 +21871,8 @@
           <w:p>
             <w:pPr>
               <w:pStyle w:val="TableTitle"/>
-              <w:rPr>
-                <w:highlight w:val="yellow"/>
-              </w:rPr>
-            </w:pPr>
-            <w:r>
-              <w:rPr>
-                <w:highlight w:val="yellow"/>
-              </w:rPr>
+            </w:pPr>
+            <w:r>
               <w:t>Đối tượng sử dụng</w:t>
             </w:r>
           </w:p>
@@ -21519,14 +21897,8 @@
           <w:p>
             <w:pPr>
               <w:pStyle w:val="TableContent"/>
-              <w:rPr>
-                <w:highlight w:val="yellow"/>
-              </w:rPr>
-            </w:pPr>
-            <w:r>
-              <w:rPr>
-                <w:highlight w:val="yellow"/>
-              </w:rPr>
+            </w:pPr>
+            <w:r>
               <w:t>Tài xế</w:t>
             </w:r>
           </w:p>
@@ -21556,14 +21928,8 @@
           <w:p>
             <w:pPr>
               <w:pStyle w:val="TableTitle"/>
-              <w:rPr>
-                <w:highlight w:val="yellow"/>
-              </w:rPr>
-            </w:pPr>
-            <w:r>
-              <w:rPr>
-                <w:highlight w:val="yellow"/>
-              </w:rPr>
+            </w:pPr>
+            <w:r>
               <w:t>Tiền điều kiện</w:t>
             </w:r>
           </w:p>
@@ -21588,29 +21954,74 @@
           <w:p>
             <w:pPr>
               <w:pStyle w:val="TableContent"/>
-              <w:rPr>
-                <w:highlight w:val="yellow"/>
-              </w:rPr>
-            </w:pPr>
-            <w:r>
-              <w:rPr>
-                <w:highlight w:val="yellow"/>
-              </w:rPr>
+            </w:pPr>
+            <w:r>
               <w:t>+ Đã đăng nhập vào hệ thống</w:t>
             </w:r>
           </w:p>
           <w:p>
             <w:pPr>
               <w:pStyle w:val="TableContent"/>
-              <w:rPr>
-                <w:highlight w:val="yellow"/>
-              </w:rPr>
-            </w:pPr>
-            <w:r>
-              <w:rPr>
-                <w:highlight w:val="yellow"/>
-              </w:rPr>
-              <w:t>+ Người dùng đã chọn chức năng xem thông tin cá nhân</w:t>
+            </w:pPr>
+            <w:r>
+              <w:t>+ Đã chọn xem một hành trình trong danh sách hành trình sắp tới</w:t>
+            </w:r>
+          </w:p>
+        </w:tc>
+      </w:tr>
+      <w:tr>
+        <w:trPr>
+          <w:trHeight w:val="186"/>
+        </w:trPr>
+        <w:tc>
+          <w:tcPr>
+            <w:tcW w:w="2240" w:type="dxa"/>
+            <w:tcBorders>
+              <w:top w:val="single" w:sz="8" w:space="0" w:color="000000"/>
+              <w:left w:val="single" w:sz="8" w:space="0" w:color="000000"/>
+              <w:bottom w:val="single" w:sz="8" w:space="0" w:color="000000"/>
+              <w:right w:val="single" w:sz="8" w:space="0" w:color="000000"/>
+            </w:tcBorders>
+            <w:tcMar>
+              <w:top w:w="100" w:type="dxa"/>
+              <w:left w:w="100" w:type="dxa"/>
+              <w:bottom w:w="100" w:type="dxa"/>
+              <w:right w:w="100" w:type="dxa"/>
+            </w:tcMar>
+            <w:hideMark/>
+          </w:tcPr>
+          <w:p>
+            <w:pPr>
+              <w:pStyle w:val="TableTitle"/>
+            </w:pPr>
+            <w:r>
+              <w:t>Xử lý</w:t>
+            </w:r>
+          </w:p>
+        </w:tc>
+        <w:tc>
+          <w:tcPr>
+            <w:tcW w:w="6811" w:type="dxa"/>
+            <w:tcBorders>
+              <w:top w:val="single" w:sz="8" w:space="0" w:color="000000"/>
+              <w:left w:val="single" w:sz="8" w:space="0" w:color="000000"/>
+              <w:bottom w:val="single" w:sz="8" w:space="0" w:color="000000"/>
+              <w:right w:val="single" w:sz="8" w:space="0" w:color="000000"/>
+            </w:tcBorders>
+            <w:tcMar>
+              <w:top w:w="100" w:type="dxa"/>
+              <w:left w:w="100" w:type="dxa"/>
+              <w:bottom w:w="100" w:type="dxa"/>
+              <w:right w:w="100" w:type="dxa"/>
+            </w:tcMar>
+            <w:hideMark/>
+          </w:tcPr>
+          <w:p>
+            <w:pPr>
+              <w:pStyle w:val="TableContent"/>
+            </w:pPr>
+            <w:r>
+              <w:t>Từ màn hình thông tin hành trình ‘chưa bắt đầu’ đã chọn, người dùng nhấn vào nút ‘Bắt đầu hành trình’ để bắt đầu thực hiện.</w:t>
             </w:r>
           </w:p>
         </w:tc>
@@ -21639,15 +22050,9 @@
           <w:p>
             <w:pPr>
               <w:pStyle w:val="TableTitle"/>
-              <w:rPr>
-                <w:highlight w:val="yellow"/>
-              </w:rPr>
-            </w:pPr>
-            <w:r>
-              <w:rPr>
-                <w:highlight w:val="yellow"/>
-              </w:rPr>
-              <w:t>Xử lý</w:t>
+            </w:pPr>
+            <w:r>
+              <w:t>Kết quả</w:t>
             </w:r>
           </w:p>
         </w:tc>
@@ -21671,15 +22076,9 @@
           <w:p>
             <w:pPr>
               <w:pStyle w:val="TableContent"/>
-              <w:rPr>
-                <w:highlight w:val="yellow"/>
-              </w:rPr>
-            </w:pPr>
-            <w:r>
-              <w:rPr>
-                <w:highlight w:val="yellow"/>
-              </w:rPr>
-              <w:t>Nhấn vào nút đổi mật khẩu, hộp thoại xuất hiện yêu cầu nhập vào mật khẩu cũ và mật khẩu mới. Nhấn nút ‘’ để hoàn tất, hoặc ‘đóng’ để đóng hộp thoại</w:t>
+            </w:pPr>
+            <w:r>
+              <w:t>Hành trình đó sẽ được chuyển từ trạng thái ‘chưa bắt đầu’ sang ‘đang thực hiện’ và cập nhật lên hệ thống</w:t>
             </w:r>
           </w:p>
         </w:tc>
@@ -21708,1171 +22107,9 @@
           <w:p>
             <w:pPr>
               <w:pStyle w:val="TableTitle"/>
-              <w:rPr>
-                <w:highlight w:val="yellow"/>
-              </w:rPr>
-            </w:pPr>
-            <w:r>
-              <w:rPr>
-                <w:highlight w:val="yellow"/>
-              </w:rPr>
-              <w:t>Kết quả</w:t>
-            </w:r>
-          </w:p>
-        </w:tc>
-        <w:tc>
-          <w:tcPr>
-            <w:tcW w:w="6811" w:type="dxa"/>
-            <w:tcBorders>
-              <w:top w:val="single" w:sz="8" w:space="0" w:color="000000"/>
-              <w:left w:val="single" w:sz="8" w:space="0" w:color="000000"/>
-              <w:bottom w:val="single" w:sz="8" w:space="0" w:color="000000"/>
-              <w:right w:val="single" w:sz="8" w:space="0" w:color="000000"/>
-            </w:tcBorders>
-            <w:tcMar>
-              <w:top w:w="100" w:type="dxa"/>
-              <w:left w:w="100" w:type="dxa"/>
-              <w:bottom w:w="100" w:type="dxa"/>
-              <w:right w:w="100" w:type="dxa"/>
-            </w:tcMar>
-            <w:hideMark/>
-          </w:tcPr>
-          <w:p>
-            <w:pPr>
-              <w:pStyle w:val="TableContent"/>
-              <w:rPr>
-                <w:highlight w:val="yellow"/>
-              </w:rPr>
-            </w:pPr>
-            <w:r>
-              <w:rPr>
-                <w:highlight w:val="yellow"/>
-              </w:rPr>
-              <w:t>Mật khẩu mới của tài xế sẽ được cập nhật lên hệ thống.</w:t>
-            </w:r>
-          </w:p>
-        </w:tc>
-      </w:tr>
-      <w:tr>
-        <w:trPr>
-          <w:trHeight w:val="20"/>
-        </w:trPr>
-        <w:tc>
-          <w:tcPr>
-            <w:tcW w:w="2240" w:type="dxa"/>
-            <w:tcBorders>
-              <w:top w:val="single" w:sz="8" w:space="0" w:color="000000"/>
-              <w:left w:val="single" w:sz="8" w:space="0" w:color="000000"/>
-              <w:bottom w:val="single" w:sz="8" w:space="0" w:color="000000"/>
-              <w:right w:val="single" w:sz="8" w:space="0" w:color="000000"/>
-            </w:tcBorders>
-            <w:tcMar>
-              <w:top w:w="100" w:type="dxa"/>
-              <w:left w:w="100" w:type="dxa"/>
-              <w:bottom w:w="100" w:type="dxa"/>
-              <w:right w:w="100" w:type="dxa"/>
-            </w:tcMar>
-            <w:hideMark/>
-          </w:tcPr>
-          <w:p>
-            <w:pPr>
-              <w:pStyle w:val="TableTitle"/>
-            </w:pPr>
-            <w:r>
-              <w:rPr>
-                <w:highlight w:val="yellow"/>
-              </w:rPr>
-              <w:t>Ghi chú</w:t>
-            </w:r>
-          </w:p>
-        </w:tc>
-        <w:tc>
-          <w:tcPr>
-            <w:tcW w:w="6811" w:type="dxa"/>
-            <w:tcBorders>
-              <w:top w:val="single" w:sz="8" w:space="0" w:color="000000"/>
-              <w:left w:val="single" w:sz="8" w:space="0" w:color="000000"/>
-              <w:bottom w:val="single" w:sz="8" w:space="0" w:color="000000"/>
-              <w:right w:val="single" w:sz="8" w:space="0" w:color="000000"/>
-            </w:tcBorders>
-            <w:tcMar>
-              <w:top w:w="100" w:type="dxa"/>
-              <w:left w:w="100" w:type="dxa"/>
-              <w:bottom w:w="100" w:type="dxa"/>
-              <w:right w:w="100" w:type="dxa"/>
-            </w:tcMar>
-            <w:hideMark/>
-          </w:tcPr>
-          <w:p>
-            <w:pPr>
-              <w:pStyle w:val="TableContent"/>
-            </w:pPr>
-            <w:r>
-              <w:t> </w:t>
-            </w:r>
-          </w:p>
-        </w:tc>
-      </w:tr>
-    </w:tbl>
-    <w:p>
-      <w:pPr>
-        <w:pStyle w:val="List1"/>
-        <w:rPr>
-          <w:sz w:val="24"/>
-          <w:szCs w:val="24"/>
-        </w:rPr>
-      </w:pPr>
-      <w:r>
-        <w:t>Danh sách hành trình</w:t>
-      </w:r>
-    </w:p>
-    <w:tbl>
-      <w:tblPr>
-        <w:tblW w:w="9080" w:type="dxa"/>
-        <w:tblCellMar>
-          <w:top w:w="15" w:type="dxa"/>
-          <w:left w:w="15" w:type="dxa"/>
-          <w:bottom w:w="15" w:type="dxa"/>
-          <w:right w:w="15" w:type="dxa"/>
-        </w:tblCellMar>
-        <w:tblLook w:val="04A0" w:firstRow="1" w:lastRow="0" w:firstColumn="1" w:lastColumn="0" w:noHBand="0" w:noVBand="1"/>
-      </w:tblPr>
-      <w:tblGrid>
-        <w:gridCol w:w="2240"/>
-        <w:gridCol w:w="6840"/>
-      </w:tblGrid>
-      <w:tr>
-        <w:trPr>
-          <w:trHeight w:val="96"/>
-        </w:trPr>
-        <w:tc>
-          <w:tcPr>
-            <w:tcW w:w="2240" w:type="dxa"/>
-            <w:tcBorders>
-              <w:top w:val="single" w:sz="8" w:space="0" w:color="000000"/>
-              <w:left w:val="single" w:sz="8" w:space="0" w:color="000000"/>
-              <w:bottom w:val="single" w:sz="8" w:space="0" w:color="000000"/>
-              <w:right w:val="single" w:sz="8" w:space="0" w:color="000000"/>
-            </w:tcBorders>
-            <w:tcMar>
-              <w:top w:w="100" w:type="dxa"/>
-              <w:left w:w="100" w:type="dxa"/>
-              <w:bottom w:w="100" w:type="dxa"/>
-              <w:right w:w="100" w:type="dxa"/>
-            </w:tcMar>
-            <w:hideMark/>
-          </w:tcPr>
-          <w:p>
-            <w:pPr>
-              <w:pStyle w:val="TableTitle"/>
-            </w:pPr>
-            <w:r>
-              <w:t>Mã chức năng</w:t>
-            </w:r>
-          </w:p>
-        </w:tc>
-        <w:tc>
-          <w:tcPr>
-            <w:tcW w:w="6840" w:type="dxa"/>
-            <w:tcBorders>
-              <w:top w:val="single" w:sz="8" w:space="0" w:color="000000"/>
-              <w:left w:val="single" w:sz="8" w:space="0" w:color="000000"/>
-              <w:bottom w:val="single" w:sz="8" w:space="0" w:color="000000"/>
-              <w:right w:val="single" w:sz="8" w:space="0" w:color="000000"/>
-            </w:tcBorders>
-            <w:tcMar>
-              <w:top w:w="100" w:type="dxa"/>
-              <w:left w:w="100" w:type="dxa"/>
-              <w:bottom w:w="100" w:type="dxa"/>
-              <w:right w:w="100" w:type="dxa"/>
-            </w:tcMar>
-            <w:hideMark/>
-          </w:tcPr>
-          <w:p>
-            <w:pPr>
-              <w:pStyle w:val="TableContent"/>
-            </w:pPr>
-            <w:r>
-              <w:t>CN102</w:t>
-            </w:r>
-          </w:p>
-        </w:tc>
-      </w:tr>
-      <w:tr>
-        <w:trPr>
-          <w:trHeight w:val="20"/>
-        </w:trPr>
-        <w:tc>
-          <w:tcPr>
-            <w:tcW w:w="2240" w:type="dxa"/>
-            <w:tcBorders>
-              <w:top w:val="single" w:sz="8" w:space="0" w:color="000000"/>
-              <w:left w:val="single" w:sz="8" w:space="0" w:color="000000"/>
-              <w:bottom w:val="single" w:sz="8" w:space="0" w:color="000000"/>
-              <w:right w:val="single" w:sz="8" w:space="0" w:color="000000"/>
-            </w:tcBorders>
-            <w:tcMar>
-              <w:top w:w="100" w:type="dxa"/>
-              <w:left w:w="100" w:type="dxa"/>
-              <w:bottom w:w="100" w:type="dxa"/>
-              <w:right w:w="100" w:type="dxa"/>
-            </w:tcMar>
-            <w:hideMark/>
-          </w:tcPr>
-          <w:p>
-            <w:pPr>
-              <w:pStyle w:val="TableTitle"/>
-            </w:pPr>
-            <w:r>
-              <w:t>Tên chức năng</w:t>
-            </w:r>
-          </w:p>
-        </w:tc>
-        <w:tc>
-          <w:tcPr>
-            <w:tcW w:w="6840" w:type="dxa"/>
-            <w:tcBorders>
-              <w:top w:val="single" w:sz="8" w:space="0" w:color="000000"/>
-              <w:left w:val="single" w:sz="8" w:space="0" w:color="000000"/>
-              <w:bottom w:val="single" w:sz="8" w:space="0" w:color="000000"/>
-              <w:right w:val="single" w:sz="8" w:space="0" w:color="000000"/>
-            </w:tcBorders>
-            <w:tcMar>
-              <w:top w:w="100" w:type="dxa"/>
-              <w:left w:w="100" w:type="dxa"/>
-              <w:bottom w:w="100" w:type="dxa"/>
-              <w:right w:w="100" w:type="dxa"/>
-            </w:tcMar>
-            <w:hideMark/>
-          </w:tcPr>
-          <w:p>
-            <w:pPr>
-              <w:pStyle w:val="TableContent"/>
-            </w:pPr>
-            <w:r>
-              <w:t>Danh sách hành trình</w:t>
-            </w:r>
-          </w:p>
-        </w:tc>
-      </w:tr>
-      <w:tr>
-        <w:trPr>
-          <w:trHeight w:val="20"/>
-        </w:trPr>
-        <w:tc>
-          <w:tcPr>
-            <w:tcW w:w="2240" w:type="dxa"/>
-            <w:tcBorders>
-              <w:top w:val="single" w:sz="8" w:space="0" w:color="000000"/>
-              <w:left w:val="single" w:sz="8" w:space="0" w:color="000000"/>
-              <w:bottom w:val="single" w:sz="8" w:space="0" w:color="000000"/>
-              <w:right w:val="single" w:sz="8" w:space="0" w:color="000000"/>
-            </w:tcBorders>
-            <w:tcMar>
-              <w:top w:w="100" w:type="dxa"/>
-              <w:left w:w="100" w:type="dxa"/>
-              <w:bottom w:w="100" w:type="dxa"/>
-              <w:right w:w="100" w:type="dxa"/>
-            </w:tcMar>
-            <w:hideMark/>
-          </w:tcPr>
-          <w:p>
-            <w:pPr>
-              <w:pStyle w:val="TableTitle"/>
-            </w:pPr>
-            <w:r>
-              <w:t>Mức độ ưu tiên</w:t>
-            </w:r>
-          </w:p>
-        </w:tc>
-        <w:tc>
-          <w:tcPr>
-            <w:tcW w:w="6840" w:type="dxa"/>
-            <w:tcBorders>
-              <w:top w:val="single" w:sz="8" w:space="0" w:color="000000"/>
-              <w:left w:val="single" w:sz="8" w:space="0" w:color="000000"/>
-              <w:bottom w:val="single" w:sz="8" w:space="0" w:color="000000"/>
-              <w:right w:val="single" w:sz="8" w:space="0" w:color="000000"/>
-            </w:tcBorders>
-            <w:tcMar>
-              <w:top w:w="100" w:type="dxa"/>
-              <w:left w:w="100" w:type="dxa"/>
-              <w:bottom w:w="100" w:type="dxa"/>
-              <w:right w:w="100" w:type="dxa"/>
-            </w:tcMar>
-            <w:hideMark/>
-          </w:tcPr>
-          <w:p>
-            <w:pPr>
-              <w:pStyle w:val="TableContent"/>
-            </w:pPr>
-            <w:r>
-              <w:t>Cao</w:t>
-            </w:r>
-          </w:p>
-        </w:tc>
-      </w:tr>
-      <w:tr>
-        <w:trPr>
-          <w:trHeight w:val="20"/>
-        </w:trPr>
-        <w:tc>
-          <w:tcPr>
-            <w:tcW w:w="2240" w:type="dxa"/>
-            <w:tcBorders>
-              <w:top w:val="single" w:sz="8" w:space="0" w:color="000000"/>
-              <w:left w:val="single" w:sz="8" w:space="0" w:color="000000"/>
-              <w:bottom w:val="single" w:sz="8" w:space="0" w:color="000000"/>
-              <w:right w:val="single" w:sz="8" w:space="0" w:color="000000"/>
-            </w:tcBorders>
-            <w:tcMar>
-              <w:top w:w="100" w:type="dxa"/>
-              <w:left w:w="100" w:type="dxa"/>
-              <w:bottom w:w="100" w:type="dxa"/>
-              <w:right w:w="100" w:type="dxa"/>
-            </w:tcMar>
-            <w:hideMark/>
-          </w:tcPr>
-          <w:p>
-            <w:pPr>
-              <w:pStyle w:val="TableTitle"/>
-            </w:pPr>
-            <w:r>
-              <w:t>Nội dung</w:t>
-            </w:r>
-          </w:p>
-        </w:tc>
-        <w:tc>
-          <w:tcPr>
-            <w:tcW w:w="6840" w:type="dxa"/>
-            <w:tcBorders>
-              <w:top w:val="single" w:sz="8" w:space="0" w:color="000000"/>
-              <w:left w:val="single" w:sz="8" w:space="0" w:color="000000"/>
-              <w:bottom w:val="single" w:sz="8" w:space="0" w:color="000000"/>
-              <w:right w:val="single" w:sz="8" w:space="0" w:color="000000"/>
-            </w:tcBorders>
-            <w:tcMar>
-              <w:top w:w="100" w:type="dxa"/>
-              <w:left w:w="100" w:type="dxa"/>
-              <w:bottom w:w="100" w:type="dxa"/>
-              <w:right w:w="100" w:type="dxa"/>
-            </w:tcMar>
-            <w:hideMark/>
-          </w:tcPr>
-          <w:p>
-            <w:pPr>
-              <w:pStyle w:val="TableContent"/>
-            </w:pPr>
-            <w:r>
-              <w:t>Cho phép người dùng xem danh sách hành trình sắp tới của mình</w:t>
-            </w:r>
-          </w:p>
-        </w:tc>
-      </w:tr>
-      <w:tr>
-        <w:trPr>
-          <w:trHeight w:val="20"/>
-        </w:trPr>
-        <w:tc>
-          <w:tcPr>
-            <w:tcW w:w="2240" w:type="dxa"/>
-            <w:tcBorders>
-              <w:top w:val="single" w:sz="8" w:space="0" w:color="000000"/>
-              <w:left w:val="single" w:sz="8" w:space="0" w:color="000000"/>
-              <w:bottom w:val="single" w:sz="8" w:space="0" w:color="000000"/>
-              <w:right w:val="single" w:sz="8" w:space="0" w:color="000000"/>
-            </w:tcBorders>
-            <w:tcMar>
-              <w:top w:w="100" w:type="dxa"/>
-              <w:left w:w="100" w:type="dxa"/>
-              <w:bottom w:w="100" w:type="dxa"/>
-              <w:right w:w="100" w:type="dxa"/>
-            </w:tcMar>
-            <w:hideMark/>
-          </w:tcPr>
-          <w:p>
-            <w:pPr>
-              <w:pStyle w:val="TableTitle"/>
-            </w:pPr>
-            <w:r>
-              <w:t>Đối tượng sử dụng</w:t>
-            </w:r>
-          </w:p>
-        </w:tc>
-        <w:tc>
-          <w:tcPr>
-            <w:tcW w:w="6840" w:type="dxa"/>
-            <w:tcBorders>
-              <w:top w:val="single" w:sz="8" w:space="0" w:color="000000"/>
-              <w:left w:val="single" w:sz="8" w:space="0" w:color="000000"/>
-              <w:bottom w:val="single" w:sz="8" w:space="0" w:color="000000"/>
-              <w:right w:val="single" w:sz="8" w:space="0" w:color="000000"/>
-            </w:tcBorders>
-            <w:tcMar>
-              <w:top w:w="100" w:type="dxa"/>
-              <w:left w:w="100" w:type="dxa"/>
-              <w:bottom w:w="100" w:type="dxa"/>
-              <w:right w:w="100" w:type="dxa"/>
-            </w:tcMar>
-            <w:hideMark/>
-          </w:tcPr>
-          <w:p>
-            <w:pPr>
-              <w:pStyle w:val="TableContent"/>
-            </w:pPr>
-            <w:r>
-              <w:t>Tài xế</w:t>
-            </w:r>
-          </w:p>
-        </w:tc>
-      </w:tr>
-      <w:tr>
-        <w:trPr>
-          <w:trHeight w:val="20"/>
-        </w:trPr>
-        <w:tc>
-          <w:tcPr>
-            <w:tcW w:w="2240" w:type="dxa"/>
-            <w:tcBorders>
-              <w:top w:val="single" w:sz="8" w:space="0" w:color="000000"/>
-              <w:left w:val="single" w:sz="8" w:space="0" w:color="000000"/>
-              <w:bottom w:val="single" w:sz="8" w:space="0" w:color="000000"/>
-              <w:right w:val="single" w:sz="8" w:space="0" w:color="000000"/>
-            </w:tcBorders>
-            <w:tcMar>
-              <w:top w:w="100" w:type="dxa"/>
-              <w:left w:w="100" w:type="dxa"/>
-              <w:bottom w:w="100" w:type="dxa"/>
-              <w:right w:w="100" w:type="dxa"/>
-            </w:tcMar>
-            <w:hideMark/>
-          </w:tcPr>
-          <w:p>
-            <w:pPr>
-              <w:pStyle w:val="TableTitle"/>
-            </w:pPr>
-            <w:r>
-              <w:t>Tiền điều kiện</w:t>
-            </w:r>
-          </w:p>
-        </w:tc>
-        <w:tc>
-          <w:tcPr>
-            <w:tcW w:w="6840" w:type="dxa"/>
-            <w:tcBorders>
-              <w:top w:val="single" w:sz="8" w:space="0" w:color="000000"/>
-              <w:left w:val="single" w:sz="8" w:space="0" w:color="000000"/>
-              <w:bottom w:val="single" w:sz="8" w:space="0" w:color="000000"/>
-              <w:right w:val="single" w:sz="8" w:space="0" w:color="000000"/>
-            </w:tcBorders>
-            <w:tcMar>
-              <w:top w:w="100" w:type="dxa"/>
-              <w:left w:w="100" w:type="dxa"/>
-              <w:bottom w:w="100" w:type="dxa"/>
-              <w:right w:w="100" w:type="dxa"/>
-            </w:tcMar>
-            <w:hideMark/>
-          </w:tcPr>
-          <w:p>
-            <w:pPr>
-              <w:pStyle w:val="TableContent"/>
-            </w:pPr>
-            <w:r>
-              <w:t>+ Đã đăng nhập vào hệ thống</w:t>
-            </w:r>
-          </w:p>
-        </w:tc>
-      </w:tr>
-      <w:tr>
-        <w:trPr>
-          <w:trHeight w:val="20"/>
-        </w:trPr>
-        <w:tc>
-          <w:tcPr>
-            <w:tcW w:w="2240" w:type="dxa"/>
-            <w:tcBorders>
-              <w:top w:val="single" w:sz="8" w:space="0" w:color="000000"/>
-              <w:left w:val="single" w:sz="8" w:space="0" w:color="000000"/>
-              <w:bottom w:val="single" w:sz="8" w:space="0" w:color="000000"/>
-              <w:right w:val="single" w:sz="8" w:space="0" w:color="000000"/>
-            </w:tcBorders>
-            <w:tcMar>
-              <w:top w:w="100" w:type="dxa"/>
-              <w:left w:w="100" w:type="dxa"/>
-              <w:bottom w:w="100" w:type="dxa"/>
-              <w:right w:w="100" w:type="dxa"/>
-            </w:tcMar>
-            <w:hideMark/>
-          </w:tcPr>
-          <w:p>
-            <w:pPr>
-              <w:pStyle w:val="TableTitle"/>
-            </w:pPr>
-            <w:r>
-              <w:t>Xử lý</w:t>
-            </w:r>
-          </w:p>
-        </w:tc>
-        <w:tc>
-          <w:tcPr>
-            <w:tcW w:w="6840" w:type="dxa"/>
-            <w:tcBorders>
-              <w:top w:val="single" w:sz="8" w:space="0" w:color="000000"/>
-              <w:left w:val="single" w:sz="8" w:space="0" w:color="000000"/>
-              <w:bottom w:val="single" w:sz="8" w:space="0" w:color="000000"/>
-              <w:right w:val="single" w:sz="8" w:space="0" w:color="000000"/>
-            </w:tcBorders>
-            <w:tcMar>
-              <w:top w:w="100" w:type="dxa"/>
-              <w:left w:w="100" w:type="dxa"/>
-              <w:bottom w:w="100" w:type="dxa"/>
-              <w:right w:w="100" w:type="dxa"/>
-            </w:tcMar>
-            <w:hideMark/>
-          </w:tcPr>
-          <w:p>
-            <w:pPr>
-              <w:pStyle w:val="TableContent"/>
-            </w:pPr>
-            <w:r>
-              <w:t>Nhấn chọn danh sách trên thanh menu</w:t>
-            </w:r>
-          </w:p>
-        </w:tc>
-      </w:tr>
-      <w:tr>
-        <w:trPr>
-          <w:trHeight w:val="20"/>
-        </w:trPr>
-        <w:tc>
-          <w:tcPr>
-            <w:tcW w:w="2240" w:type="dxa"/>
-            <w:tcBorders>
-              <w:top w:val="single" w:sz="8" w:space="0" w:color="000000"/>
-              <w:left w:val="single" w:sz="8" w:space="0" w:color="000000"/>
-              <w:bottom w:val="single" w:sz="8" w:space="0" w:color="000000"/>
-              <w:right w:val="single" w:sz="8" w:space="0" w:color="000000"/>
-            </w:tcBorders>
-            <w:tcMar>
-              <w:top w:w="100" w:type="dxa"/>
-              <w:left w:w="100" w:type="dxa"/>
-              <w:bottom w:w="100" w:type="dxa"/>
-              <w:right w:w="100" w:type="dxa"/>
-            </w:tcMar>
-            <w:hideMark/>
-          </w:tcPr>
-          <w:p>
-            <w:pPr>
-              <w:pStyle w:val="TableTitle"/>
-            </w:pPr>
-            <w:r>
-              <w:t>Kết quả</w:t>
-            </w:r>
-          </w:p>
-        </w:tc>
-        <w:tc>
-          <w:tcPr>
-            <w:tcW w:w="6840" w:type="dxa"/>
-            <w:tcBorders>
-              <w:top w:val="single" w:sz="8" w:space="0" w:color="000000"/>
-              <w:left w:val="single" w:sz="8" w:space="0" w:color="000000"/>
-              <w:bottom w:val="single" w:sz="8" w:space="0" w:color="000000"/>
-              <w:right w:val="single" w:sz="8" w:space="0" w:color="000000"/>
-            </w:tcBorders>
-            <w:tcMar>
-              <w:top w:w="100" w:type="dxa"/>
-              <w:left w:w="100" w:type="dxa"/>
-              <w:bottom w:w="100" w:type="dxa"/>
-              <w:right w:w="100" w:type="dxa"/>
-            </w:tcMar>
-            <w:hideMark/>
-          </w:tcPr>
-          <w:p>
-            <w:pPr>
-              <w:pStyle w:val="TableContent"/>
-            </w:pPr>
-            <w:r>
-              <w:t>Hệ thống hiển thị danh sách các hành trình sắp tới của người dùng.</w:t>
-            </w:r>
-          </w:p>
-        </w:tc>
-      </w:tr>
-      <w:tr>
-        <w:trPr>
-          <w:trHeight w:val="20"/>
-        </w:trPr>
-        <w:tc>
-          <w:tcPr>
-            <w:tcW w:w="2240" w:type="dxa"/>
-            <w:tcBorders>
-              <w:top w:val="single" w:sz="8" w:space="0" w:color="000000"/>
-              <w:left w:val="single" w:sz="8" w:space="0" w:color="000000"/>
-              <w:bottom w:val="single" w:sz="8" w:space="0" w:color="000000"/>
-              <w:right w:val="single" w:sz="8" w:space="0" w:color="000000"/>
-            </w:tcBorders>
-            <w:tcMar>
-              <w:top w:w="100" w:type="dxa"/>
-              <w:left w:w="100" w:type="dxa"/>
-              <w:bottom w:w="100" w:type="dxa"/>
-              <w:right w:w="100" w:type="dxa"/>
-            </w:tcMar>
-            <w:hideMark/>
-          </w:tcPr>
-          <w:p>
-            <w:pPr>
-              <w:pStyle w:val="TableTitle"/>
             </w:pPr>
             <w:r>
               <w:lastRenderedPageBreak/>
-              <w:t>Ghi chú</w:t>
-            </w:r>
-          </w:p>
-        </w:tc>
-        <w:tc>
-          <w:tcPr>
-            <w:tcW w:w="6840" w:type="dxa"/>
-            <w:tcBorders>
-              <w:top w:val="single" w:sz="8" w:space="0" w:color="000000"/>
-              <w:left w:val="single" w:sz="8" w:space="0" w:color="000000"/>
-              <w:bottom w:val="single" w:sz="8" w:space="0" w:color="000000"/>
-              <w:right w:val="single" w:sz="8" w:space="0" w:color="000000"/>
-            </w:tcBorders>
-            <w:tcMar>
-              <w:top w:w="100" w:type="dxa"/>
-              <w:left w:w="100" w:type="dxa"/>
-              <w:bottom w:w="100" w:type="dxa"/>
-              <w:right w:w="100" w:type="dxa"/>
-            </w:tcMar>
-            <w:hideMark/>
-          </w:tcPr>
-          <w:p>
-            <w:pPr>
-              <w:pStyle w:val="TableContent"/>
-            </w:pPr>
-            <w:r>
-              <w:t> </w:t>
-            </w:r>
-          </w:p>
-        </w:tc>
-      </w:tr>
-    </w:tbl>
-    <w:p>
-      <w:pPr>
-        <w:pStyle w:val="List1"/>
-        <w:rPr>
-          <w:sz w:val="24"/>
-          <w:szCs w:val="24"/>
-        </w:rPr>
-      </w:pPr>
-      <w:r>
-        <w:t>Bắt đầu hành trình</w:t>
-      </w:r>
-    </w:p>
-    <w:tbl>
-      <w:tblPr>
-        <w:tblW w:w="0" w:type="auto"/>
-        <w:tblCellMar>
-          <w:top w:w="15" w:type="dxa"/>
-          <w:left w:w="15" w:type="dxa"/>
-          <w:bottom w:w="15" w:type="dxa"/>
-          <w:right w:w="15" w:type="dxa"/>
-        </w:tblCellMar>
-        <w:tblLook w:val="04A0" w:firstRow="1" w:lastRow="0" w:firstColumn="1" w:lastColumn="0" w:noHBand="0" w:noVBand="1"/>
-      </w:tblPr>
-      <w:tblGrid>
-        <w:gridCol w:w="2240"/>
-        <w:gridCol w:w="6811"/>
-      </w:tblGrid>
-      <w:tr>
-        <w:trPr>
-          <w:trHeight w:val="20"/>
-        </w:trPr>
-        <w:tc>
-          <w:tcPr>
-            <w:tcW w:w="2240" w:type="dxa"/>
-            <w:tcBorders>
-              <w:top w:val="single" w:sz="8" w:space="0" w:color="000000"/>
-              <w:left w:val="single" w:sz="8" w:space="0" w:color="000000"/>
-              <w:bottom w:val="single" w:sz="8" w:space="0" w:color="000000"/>
-              <w:right w:val="single" w:sz="8" w:space="0" w:color="000000"/>
-            </w:tcBorders>
-            <w:tcMar>
-              <w:top w:w="100" w:type="dxa"/>
-              <w:left w:w="100" w:type="dxa"/>
-              <w:bottom w:w="100" w:type="dxa"/>
-              <w:right w:w="100" w:type="dxa"/>
-            </w:tcMar>
-            <w:hideMark/>
-          </w:tcPr>
-          <w:p>
-            <w:pPr>
-              <w:pStyle w:val="TableTitle"/>
-            </w:pPr>
-            <w:r>
-              <w:t>Mã chức năng</w:t>
-            </w:r>
-          </w:p>
-        </w:tc>
-        <w:tc>
-          <w:tcPr>
-            <w:tcW w:w="6811" w:type="dxa"/>
-            <w:tcBorders>
-              <w:top w:val="single" w:sz="8" w:space="0" w:color="000000"/>
-              <w:left w:val="single" w:sz="8" w:space="0" w:color="000000"/>
-              <w:bottom w:val="single" w:sz="8" w:space="0" w:color="000000"/>
-              <w:right w:val="single" w:sz="8" w:space="0" w:color="000000"/>
-            </w:tcBorders>
-            <w:tcMar>
-              <w:top w:w="100" w:type="dxa"/>
-              <w:left w:w="100" w:type="dxa"/>
-              <w:bottom w:w="100" w:type="dxa"/>
-              <w:right w:w="100" w:type="dxa"/>
-            </w:tcMar>
-            <w:hideMark/>
-          </w:tcPr>
-          <w:p>
-            <w:pPr>
-              <w:pStyle w:val="TableContent"/>
-            </w:pPr>
-            <w:r>
-              <w:t>CN103</w:t>
-            </w:r>
-          </w:p>
-        </w:tc>
-      </w:tr>
-      <w:tr>
-        <w:trPr>
-          <w:trHeight w:val="20"/>
-        </w:trPr>
-        <w:tc>
-          <w:tcPr>
-            <w:tcW w:w="2240" w:type="dxa"/>
-            <w:tcBorders>
-              <w:top w:val="single" w:sz="8" w:space="0" w:color="000000"/>
-              <w:left w:val="single" w:sz="8" w:space="0" w:color="000000"/>
-              <w:bottom w:val="single" w:sz="8" w:space="0" w:color="000000"/>
-              <w:right w:val="single" w:sz="8" w:space="0" w:color="000000"/>
-            </w:tcBorders>
-            <w:tcMar>
-              <w:top w:w="100" w:type="dxa"/>
-              <w:left w:w="100" w:type="dxa"/>
-              <w:bottom w:w="100" w:type="dxa"/>
-              <w:right w:w="100" w:type="dxa"/>
-            </w:tcMar>
-            <w:hideMark/>
-          </w:tcPr>
-          <w:p>
-            <w:pPr>
-              <w:pStyle w:val="TableTitle"/>
-            </w:pPr>
-            <w:r>
-              <w:t>Tên chức năng</w:t>
-            </w:r>
-          </w:p>
-        </w:tc>
-        <w:tc>
-          <w:tcPr>
-            <w:tcW w:w="6811" w:type="dxa"/>
-            <w:tcBorders>
-              <w:top w:val="single" w:sz="8" w:space="0" w:color="000000"/>
-              <w:left w:val="single" w:sz="8" w:space="0" w:color="000000"/>
-              <w:bottom w:val="single" w:sz="8" w:space="0" w:color="000000"/>
-              <w:right w:val="single" w:sz="8" w:space="0" w:color="000000"/>
-            </w:tcBorders>
-            <w:tcMar>
-              <w:top w:w="100" w:type="dxa"/>
-              <w:left w:w="100" w:type="dxa"/>
-              <w:bottom w:w="100" w:type="dxa"/>
-              <w:right w:w="100" w:type="dxa"/>
-            </w:tcMar>
-            <w:hideMark/>
-          </w:tcPr>
-          <w:p>
-            <w:pPr>
-              <w:pStyle w:val="TableContent"/>
-            </w:pPr>
-            <w:r>
-              <w:t>Bắt đầu hành trình</w:t>
-            </w:r>
-          </w:p>
-        </w:tc>
-      </w:tr>
-      <w:tr>
-        <w:trPr>
-          <w:trHeight w:val="20"/>
-        </w:trPr>
-        <w:tc>
-          <w:tcPr>
-            <w:tcW w:w="2240" w:type="dxa"/>
-            <w:tcBorders>
-              <w:top w:val="single" w:sz="8" w:space="0" w:color="000000"/>
-              <w:left w:val="single" w:sz="8" w:space="0" w:color="000000"/>
-              <w:bottom w:val="single" w:sz="8" w:space="0" w:color="000000"/>
-              <w:right w:val="single" w:sz="8" w:space="0" w:color="000000"/>
-            </w:tcBorders>
-            <w:tcMar>
-              <w:top w:w="100" w:type="dxa"/>
-              <w:left w:w="100" w:type="dxa"/>
-              <w:bottom w:w="100" w:type="dxa"/>
-              <w:right w:w="100" w:type="dxa"/>
-            </w:tcMar>
-            <w:hideMark/>
-          </w:tcPr>
-          <w:p>
-            <w:pPr>
-              <w:pStyle w:val="TableTitle"/>
-            </w:pPr>
-            <w:r>
-              <w:t>Mức độ ưu tiên</w:t>
-            </w:r>
-          </w:p>
-        </w:tc>
-        <w:tc>
-          <w:tcPr>
-            <w:tcW w:w="6811" w:type="dxa"/>
-            <w:tcBorders>
-              <w:top w:val="single" w:sz="8" w:space="0" w:color="000000"/>
-              <w:left w:val="single" w:sz="8" w:space="0" w:color="000000"/>
-              <w:bottom w:val="single" w:sz="8" w:space="0" w:color="000000"/>
-              <w:right w:val="single" w:sz="8" w:space="0" w:color="000000"/>
-            </w:tcBorders>
-            <w:tcMar>
-              <w:top w:w="100" w:type="dxa"/>
-              <w:left w:w="100" w:type="dxa"/>
-              <w:bottom w:w="100" w:type="dxa"/>
-              <w:right w:w="100" w:type="dxa"/>
-            </w:tcMar>
-            <w:hideMark/>
-          </w:tcPr>
-          <w:p>
-            <w:pPr>
-              <w:pStyle w:val="TableContent"/>
-            </w:pPr>
-            <w:r>
-              <w:t>Cao</w:t>
-            </w:r>
-          </w:p>
-        </w:tc>
-      </w:tr>
-      <w:tr>
-        <w:trPr>
-          <w:trHeight w:val="20"/>
-        </w:trPr>
-        <w:tc>
-          <w:tcPr>
-            <w:tcW w:w="2240" w:type="dxa"/>
-            <w:tcBorders>
-              <w:top w:val="single" w:sz="8" w:space="0" w:color="000000"/>
-              <w:left w:val="single" w:sz="8" w:space="0" w:color="000000"/>
-              <w:bottom w:val="single" w:sz="8" w:space="0" w:color="000000"/>
-              <w:right w:val="single" w:sz="8" w:space="0" w:color="000000"/>
-            </w:tcBorders>
-            <w:tcMar>
-              <w:top w:w="100" w:type="dxa"/>
-              <w:left w:w="100" w:type="dxa"/>
-              <w:bottom w:w="100" w:type="dxa"/>
-              <w:right w:w="100" w:type="dxa"/>
-            </w:tcMar>
-            <w:hideMark/>
-          </w:tcPr>
-          <w:p>
-            <w:pPr>
-              <w:pStyle w:val="TableTitle"/>
-            </w:pPr>
-            <w:r>
-              <w:t>Nội dung</w:t>
-            </w:r>
-          </w:p>
-        </w:tc>
-        <w:tc>
-          <w:tcPr>
-            <w:tcW w:w="6811" w:type="dxa"/>
-            <w:tcBorders>
-              <w:top w:val="single" w:sz="8" w:space="0" w:color="000000"/>
-              <w:left w:val="single" w:sz="8" w:space="0" w:color="000000"/>
-              <w:bottom w:val="single" w:sz="8" w:space="0" w:color="000000"/>
-              <w:right w:val="single" w:sz="8" w:space="0" w:color="000000"/>
-            </w:tcBorders>
-            <w:tcMar>
-              <w:top w:w="100" w:type="dxa"/>
-              <w:left w:w="100" w:type="dxa"/>
-              <w:bottom w:w="100" w:type="dxa"/>
-              <w:right w:w="100" w:type="dxa"/>
-            </w:tcMar>
-            <w:hideMark/>
-          </w:tcPr>
-          <w:p>
-            <w:pPr>
-              <w:pStyle w:val="TableContent"/>
-            </w:pPr>
-            <w:r>
-              <w:t>Cho phép tài xế bắt đầu một hành trình.</w:t>
-            </w:r>
-          </w:p>
-        </w:tc>
-      </w:tr>
-      <w:tr>
-        <w:trPr>
-          <w:trHeight w:val="20"/>
-        </w:trPr>
-        <w:tc>
-          <w:tcPr>
-            <w:tcW w:w="2240" w:type="dxa"/>
-            <w:tcBorders>
-              <w:top w:val="single" w:sz="8" w:space="0" w:color="000000"/>
-              <w:left w:val="single" w:sz="8" w:space="0" w:color="000000"/>
-              <w:bottom w:val="single" w:sz="8" w:space="0" w:color="000000"/>
-              <w:right w:val="single" w:sz="8" w:space="0" w:color="000000"/>
-            </w:tcBorders>
-            <w:tcMar>
-              <w:top w:w="100" w:type="dxa"/>
-              <w:left w:w="100" w:type="dxa"/>
-              <w:bottom w:w="100" w:type="dxa"/>
-              <w:right w:w="100" w:type="dxa"/>
-            </w:tcMar>
-            <w:hideMark/>
-          </w:tcPr>
-          <w:p>
-            <w:pPr>
-              <w:pStyle w:val="TableTitle"/>
-            </w:pPr>
-            <w:r>
-              <w:t>Đối tượng sử dụng</w:t>
-            </w:r>
-          </w:p>
-        </w:tc>
-        <w:tc>
-          <w:tcPr>
-            <w:tcW w:w="6811" w:type="dxa"/>
-            <w:tcBorders>
-              <w:top w:val="single" w:sz="8" w:space="0" w:color="000000"/>
-              <w:left w:val="single" w:sz="8" w:space="0" w:color="000000"/>
-              <w:bottom w:val="single" w:sz="8" w:space="0" w:color="000000"/>
-              <w:right w:val="single" w:sz="8" w:space="0" w:color="000000"/>
-            </w:tcBorders>
-            <w:tcMar>
-              <w:top w:w="100" w:type="dxa"/>
-              <w:left w:w="100" w:type="dxa"/>
-              <w:bottom w:w="100" w:type="dxa"/>
-              <w:right w:w="100" w:type="dxa"/>
-            </w:tcMar>
-            <w:hideMark/>
-          </w:tcPr>
-          <w:p>
-            <w:pPr>
-              <w:pStyle w:val="TableContent"/>
-            </w:pPr>
-            <w:r>
-              <w:t>Tài xế</w:t>
-            </w:r>
-          </w:p>
-        </w:tc>
-      </w:tr>
-      <w:tr>
-        <w:trPr>
-          <w:trHeight w:val="20"/>
-        </w:trPr>
-        <w:tc>
-          <w:tcPr>
-            <w:tcW w:w="2240" w:type="dxa"/>
-            <w:tcBorders>
-              <w:top w:val="single" w:sz="8" w:space="0" w:color="000000"/>
-              <w:left w:val="single" w:sz="8" w:space="0" w:color="000000"/>
-              <w:bottom w:val="single" w:sz="8" w:space="0" w:color="000000"/>
-              <w:right w:val="single" w:sz="8" w:space="0" w:color="000000"/>
-            </w:tcBorders>
-            <w:tcMar>
-              <w:top w:w="100" w:type="dxa"/>
-              <w:left w:w="100" w:type="dxa"/>
-              <w:bottom w:w="100" w:type="dxa"/>
-              <w:right w:w="100" w:type="dxa"/>
-            </w:tcMar>
-            <w:hideMark/>
-          </w:tcPr>
-          <w:p>
-            <w:pPr>
-              <w:pStyle w:val="TableTitle"/>
-            </w:pPr>
-            <w:r>
-              <w:t>Tiền điều kiện</w:t>
-            </w:r>
-          </w:p>
-        </w:tc>
-        <w:tc>
-          <w:tcPr>
-            <w:tcW w:w="6811" w:type="dxa"/>
-            <w:tcBorders>
-              <w:top w:val="single" w:sz="8" w:space="0" w:color="000000"/>
-              <w:left w:val="single" w:sz="8" w:space="0" w:color="000000"/>
-              <w:bottom w:val="single" w:sz="8" w:space="0" w:color="000000"/>
-              <w:right w:val="single" w:sz="8" w:space="0" w:color="000000"/>
-            </w:tcBorders>
-            <w:tcMar>
-              <w:top w:w="100" w:type="dxa"/>
-              <w:left w:w="100" w:type="dxa"/>
-              <w:bottom w:w="100" w:type="dxa"/>
-              <w:right w:w="100" w:type="dxa"/>
-            </w:tcMar>
-            <w:hideMark/>
-          </w:tcPr>
-          <w:p>
-            <w:pPr>
-              <w:pStyle w:val="TableContent"/>
-            </w:pPr>
-            <w:r>
-              <w:t>+ Đã đăng nhập vào hệ thống</w:t>
-            </w:r>
-          </w:p>
-          <w:p>
-            <w:pPr>
-              <w:pStyle w:val="TableContent"/>
-            </w:pPr>
-            <w:r>
-              <w:t>+ Đã chọn xem một hành trình trong danh sách hành trình sắp tới</w:t>
-            </w:r>
-          </w:p>
-        </w:tc>
-      </w:tr>
-      <w:tr>
-        <w:trPr>
-          <w:trHeight w:val="186"/>
-        </w:trPr>
-        <w:tc>
-          <w:tcPr>
-            <w:tcW w:w="2240" w:type="dxa"/>
-            <w:tcBorders>
-              <w:top w:val="single" w:sz="8" w:space="0" w:color="000000"/>
-              <w:left w:val="single" w:sz="8" w:space="0" w:color="000000"/>
-              <w:bottom w:val="single" w:sz="8" w:space="0" w:color="000000"/>
-              <w:right w:val="single" w:sz="8" w:space="0" w:color="000000"/>
-            </w:tcBorders>
-            <w:tcMar>
-              <w:top w:w="100" w:type="dxa"/>
-              <w:left w:w="100" w:type="dxa"/>
-              <w:bottom w:w="100" w:type="dxa"/>
-              <w:right w:w="100" w:type="dxa"/>
-            </w:tcMar>
-            <w:hideMark/>
-          </w:tcPr>
-          <w:p>
-            <w:pPr>
-              <w:pStyle w:val="TableTitle"/>
-            </w:pPr>
-            <w:r>
-              <w:t>Xử lý</w:t>
-            </w:r>
-          </w:p>
-        </w:tc>
-        <w:tc>
-          <w:tcPr>
-            <w:tcW w:w="6811" w:type="dxa"/>
-            <w:tcBorders>
-              <w:top w:val="single" w:sz="8" w:space="0" w:color="000000"/>
-              <w:left w:val="single" w:sz="8" w:space="0" w:color="000000"/>
-              <w:bottom w:val="single" w:sz="8" w:space="0" w:color="000000"/>
-              <w:right w:val="single" w:sz="8" w:space="0" w:color="000000"/>
-            </w:tcBorders>
-            <w:tcMar>
-              <w:top w:w="100" w:type="dxa"/>
-              <w:left w:w="100" w:type="dxa"/>
-              <w:bottom w:w="100" w:type="dxa"/>
-              <w:right w:w="100" w:type="dxa"/>
-            </w:tcMar>
-            <w:hideMark/>
-          </w:tcPr>
-          <w:p>
-            <w:pPr>
-              <w:pStyle w:val="TableContent"/>
-            </w:pPr>
-            <w:r>
-              <w:t>Từ màn hình thông tin hành trình ‘chưa bắt đầu’ đã chọn, người dùng nhấn vào nút ‘Bắt đầu hành trình’ để bắt đầu thực hiện.</w:t>
-            </w:r>
-          </w:p>
-        </w:tc>
-      </w:tr>
-      <w:tr>
-        <w:trPr>
-          <w:trHeight w:val="20"/>
-        </w:trPr>
-        <w:tc>
-          <w:tcPr>
-            <w:tcW w:w="2240" w:type="dxa"/>
-            <w:tcBorders>
-              <w:top w:val="single" w:sz="8" w:space="0" w:color="000000"/>
-              <w:left w:val="single" w:sz="8" w:space="0" w:color="000000"/>
-              <w:bottom w:val="single" w:sz="8" w:space="0" w:color="000000"/>
-              <w:right w:val="single" w:sz="8" w:space="0" w:color="000000"/>
-            </w:tcBorders>
-            <w:tcMar>
-              <w:top w:w="100" w:type="dxa"/>
-              <w:left w:w="100" w:type="dxa"/>
-              <w:bottom w:w="100" w:type="dxa"/>
-              <w:right w:w="100" w:type="dxa"/>
-            </w:tcMar>
-            <w:hideMark/>
-          </w:tcPr>
-          <w:p>
-            <w:pPr>
-              <w:pStyle w:val="TableTitle"/>
-            </w:pPr>
-            <w:r>
-              <w:t>Kết quả</w:t>
-            </w:r>
-          </w:p>
-        </w:tc>
-        <w:tc>
-          <w:tcPr>
-            <w:tcW w:w="6811" w:type="dxa"/>
-            <w:tcBorders>
-              <w:top w:val="single" w:sz="8" w:space="0" w:color="000000"/>
-              <w:left w:val="single" w:sz="8" w:space="0" w:color="000000"/>
-              <w:bottom w:val="single" w:sz="8" w:space="0" w:color="000000"/>
-              <w:right w:val="single" w:sz="8" w:space="0" w:color="000000"/>
-            </w:tcBorders>
-            <w:tcMar>
-              <w:top w:w="100" w:type="dxa"/>
-              <w:left w:w="100" w:type="dxa"/>
-              <w:bottom w:w="100" w:type="dxa"/>
-              <w:right w:w="100" w:type="dxa"/>
-            </w:tcMar>
-            <w:hideMark/>
-          </w:tcPr>
-          <w:p>
-            <w:pPr>
-              <w:pStyle w:val="TableContent"/>
-            </w:pPr>
-            <w:r>
-              <w:t>Hành trình đó sẽ được chuyển từ trạng thái ‘chưa bắt đầu’ sang ‘đang thực hiện’ và cập nhật lên hệ thống</w:t>
-            </w:r>
-          </w:p>
-        </w:tc>
-      </w:tr>
-      <w:tr>
-        <w:trPr>
-          <w:trHeight w:val="20"/>
-        </w:trPr>
-        <w:tc>
-          <w:tcPr>
-            <w:tcW w:w="2240" w:type="dxa"/>
-            <w:tcBorders>
-              <w:top w:val="single" w:sz="8" w:space="0" w:color="000000"/>
-              <w:left w:val="single" w:sz="8" w:space="0" w:color="000000"/>
-              <w:bottom w:val="single" w:sz="8" w:space="0" w:color="000000"/>
-              <w:right w:val="single" w:sz="8" w:space="0" w:color="000000"/>
-            </w:tcBorders>
-            <w:tcMar>
-              <w:top w:w="100" w:type="dxa"/>
-              <w:left w:w="100" w:type="dxa"/>
-              <w:bottom w:w="100" w:type="dxa"/>
-              <w:right w:w="100" w:type="dxa"/>
-            </w:tcMar>
-            <w:hideMark/>
-          </w:tcPr>
-          <w:p>
-            <w:pPr>
-              <w:pStyle w:val="TableTitle"/>
-            </w:pPr>
-            <w:r>
               <w:t>Ghi chú</w:t>
             </w:r>
           </w:p>
@@ -23629,7 +22866,6 @@
               <w:pStyle w:val="TableTitle"/>
             </w:pPr>
             <w:r>
-              <w:lastRenderedPageBreak/>
               <w:t>Mức độ ưu tiên</w:t>
             </w:r>
           </w:p>
@@ -24179,6 +23415,7 @@
               <w:pStyle w:val="TableTitle"/>
             </w:pPr>
             <w:r>
+              <w:lastRenderedPageBreak/>
               <w:t>Mức độ ưu tiên</w:t>
             </w:r>
           </w:p>
@@ -25020,24 +24257,14 @@
       <w:r>
         <w:t xml:space="preserve">Table </w:t>
       </w:r>
-      <w:r>
-        <w:fldChar w:fldCharType="begin"/>
-      </w:r>
-      <w:r>
-        <w:instrText xml:space="preserve"> SEQ Table \* ARABIC </w:instrText>
-      </w:r>
-      <w:r>
-        <w:fldChar w:fldCharType="separate"/>
-      </w:r>
-      <w:r>
-        <w:rPr>
-          <w:noProof/>
-        </w:rPr>
-        <w:t>4</w:t>
-      </w:r>
-      <w:r>
-        <w:fldChar w:fldCharType="end"/>
-      </w:r>
+      <w:fldSimple w:instr=" SEQ Table \* ARABIC ">
+        <w:r>
+          <w:rPr>
+            <w:noProof/>
+          </w:rPr>
+          <w:t>4</w:t>
+        </w:r>
+      </w:fldSimple>
       <w:r>
         <w:t>. Bảng thông số kỹ thuật của thiết bị MQ3</w:t>
       </w:r>
@@ -25704,7 +24931,7 @@
             <w:r>
               <w:t xml:space="preserve">Giới hạn đo </w:t>
             </w:r>
-            <w:commentRangeStart w:id="7"/>
+            <w:commentRangeStart w:id="8"/>
             <w:r>
               <w:t>[</w:t>
             </w:r>
@@ -25715,12 +24942,12 @@
               </w:rPr>
               <w:t>mg/L]</w:t>
             </w:r>
-            <w:commentRangeEnd w:id="7"/>
+            <w:commentRangeEnd w:id="8"/>
             <w:r>
               <w:rPr>
                 <w:rStyle w:val="CommentReference"/>
               </w:rPr>
-              <w:commentReference w:id="7"/>
+              <w:commentReference w:id="8"/>
             </w:r>
           </w:p>
         </w:tc>
@@ -25795,6 +25022,7 @@
           <w:id w:val="-118379630"/>
           <w:citation/>
         </w:sdtPr>
+        <w:sdtEndPr/>
         <w:sdtContent>
           <w:r>
             <w:fldChar w:fldCharType="begin"/>
@@ -25890,36 +25118,26 @@
       <w:pPr>
         <w:pStyle w:val="FigureCap"/>
       </w:pPr>
-      <w:bookmarkStart w:id="8" w:name="_Ref26288449"/>
+      <w:bookmarkStart w:id="9" w:name="_Ref26288449"/>
       <w:r>
         <w:t xml:space="preserve">Figure </w:t>
       </w:r>
-      <w:r>
-        <w:fldChar w:fldCharType="begin"/>
-      </w:r>
-      <w:r>
-        <w:instrText xml:space="preserve"> SEQ Figure \* ARABIC </w:instrText>
-      </w:r>
-      <w:r>
-        <w:fldChar w:fldCharType="separate"/>
-      </w:r>
-      <w:r>
-        <w:rPr>
-          <w:noProof/>
-        </w:rPr>
-        <w:t>3</w:t>
-      </w:r>
-      <w:r>
-        <w:fldChar w:fldCharType="end"/>
-      </w:r>
-      <w:bookmarkEnd w:id="8"/>
+      <w:fldSimple w:instr=" SEQ Figure \* ARABIC ">
+        <w:r>
+          <w:rPr>
+            <w:noProof/>
+          </w:rPr>
+          <w:t>3</w:t>
+        </w:r>
+      </w:fldSimple>
+      <w:bookmarkEnd w:id="9"/>
       <w:r>
         <w:t xml:space="preserve">. </w:t>
       </w:r>
       <w:r>
         <w:t xml:space="preserve">Đồ thị giá trị tỉ lệ </w:t>
       </w:r>
-      <w:bookmarkStart w:id="9" w:name="_Hlk26119112"/>
+      <w:bookmarkStart w:id="10" w:name="_Hlk26119112"/>
       <w:r>
         <w:t>R</w:t>
       </w:r>
@@ -25938,7 +25156,7 @@
         </w:rPr>
         <w:t>0</w:t>
       </w:r>
-      <w:bookmarkEnd w:id="9"/>
+      <w:bookmarkEnd w:id="10"/>
       <w:r>
         <w:br/>
         <w:t xml:space="preserve">Nguồn: </w:t>
@@ -26610,31 +25828,7 @@
         <w:rPr>
           <w:highlight w:val="yellow"/>
         </w:rPr>
-        <w:t>&lt;tên module&gt;</w:t>
-      </w:r>
-      <w:r>
-        <w:rPr>
-          <w:highlight w:val="yellow"/>
-        </w:rPr>
-        <w:t xml:space="preserve"> &lt;dùng với i2c&gt; </w:t>
-      </w:r>
-      <w:r>
-        <w:rPr>
-          <w:highlight w:val="yellow"/>
-        </w:rPr>
-        <w:t xml:space="preserve">&lt;chức năng: </w:t>
-      </w:r>
-      <w:r>
-        <w:rPr>
-          <w:highlight w:val="yellow"/>
-        </w:rPr>
-        <w:t>hiển thị thông tin</w:t>
-      </w:r>
-      <w:r>
-        <w:rPr>
-          <w:highlight w:val="yellow"/>
-        </w:rPr>
-        <w:t>&gt;</w:t>
+        <w:t>&lt;tên module&gt; &lt;dùng với i2c&gt; &lt;chức năng: hiển thị thông tin&gt;</w:t>
       </w:r>
       <w:r>
         <w:rPr>
@@ -26739,24 +25933,14 @@
       <w:r>
         <w:t xml:space="preserve">Figure </w:t>
       </w:r>
-      <w:r>
-        <w:fldChar w:fldCharType="begin"/>
-      </w:r>
-      <w:r>
-        <w:instrText xml:space="preserve"> SEQ Figure \* ARABIC </w:instrText>
-      </w:r>
-      <w:r>
-        <w:fldChar w:fldCharType="separate"/>
-      </w:r>
-      <w:r>
-        <w:rPr>
-          <w:noProof/>
-        </w:rPr>
-        <w:t>4</w:t>
-      </w:r>
-      <w:r>
-        <w:fldChar w:fldCharType="end"/>
-      </w:r>
+      <w:fldSimple w:instr=" SEQ Figure \* ARABIC ">
+        <w:r>
+          <w:rPr>
+            <w:noProof/>
+          </w:rPr>
+          <w:t>4</w:t>
+        </w:r>
+      </w:fldSimple>
       <w:r>
         <w:t>. Mô hình kết nối chức năng thu thập dữ liệu</w:t>
       </w:r>
@@ -26928,24 +26112,14 @@
       <w:r>
         <w:t xml:space="preserve">Figure </w:t>
       </w:r>
-      <w:r>
-        <w:fldChar w:fldCharType="begin"/>
-      </w:r>
-      <w:r>
-        <w:instrText xml:space="preserve"> SEQ Figure \* ARABIC </w:instrText>
-      </w:r>
-      <w:r>
-        <w:fldChar w:fldCharType="separate"/>
-      </w:r>
-      <w:r>
-        <w:rPr>
-          <w:noProof/>
-        </w:rPr>
-        <w:t>5</w:t>
-      </w:r>
-      <w:r>
-        <w:fldChar w:fldCharType="end"/>
-      </w:r>
+      <w:fldSimple w:instr=" SEQ Figure \* ARABIC ">
+        <w:r>
+          <w:rPr>
+            <w:noProof/>
+          </w:rPr>
+          <w:t>5</w:t>
+        </w:r>
+      </w:fldSimple>
       <w:r>
         <w:t>. Mô hình kết nối chức năng kiểm tra khi khởi động xe</w:t>
       </w:r>
@@ -27067,24 +26241,14 @@
       <w:r>
         <w:t xml:space="preserve">Figure </w:t>
       </w:r>
-      <w:r>
-        <w:fldChar w:fldCharType="begin"/>
-      </w:r>
-      <w:r>
-        <w:instrText xml:space="preserve"> SEQ Figure \* ARABIC </w:instrText>
-      </w:r>
-      <w:r>
-        <w:fldChar w:fldCharType="separate"/>
-      </w:r>
-      <w:r>
-        <w:rPr>
-          <w:noProof/>
-        </w:rPr>
-        <w:t>6</w:t>
-      </w:r>
-      <w:r>
-        <w:fldChar w:fldCharType="end"/>
-      </w:r>
+      <w:fldSimple w:instr=" SEQ Figure \* ARABIC ">
+        <w:r>
+          <w:rPr>
+            <w:noProof/>
+          </w:rPr>
+          <w:t>6</w:t>
+        </w:r>
+      </w:fldSimple>
       <w:r>
         <w:t>. Lưu đồ hoạt động của chức năng kiểm tra khi khởi động xe</w:t>
       </w:r>
@@ -27173,24 +26337,14 @@
       <w:r>
         <w:t xml:space="preserve">Figure </w:t>
       </w:r>
-      <w:r>
-        <w:fldChar w:fldCharType="begin"/>
-      </w:r>
-      <w:r>
-        <w:instrText xml:space="preserve"> SEQ Figure \* ARABIC </w:instrText>
-      </w:r>
-      <w:r>
-        <w:fldChar w:fldCharType="separate"/>
-      </w:r>
-      <w:r>
-        <w:rPr>
-          <w:noProof/>
-        </w:rPr>
-        <w:t>7</w:t>
-      </w:r>
-      <w:r>
-        <w:fldChar w:fldCharType="end"/>
-      </w:r>
+      <w:fldSimple w:instr=" SEQ Figure \* ARABIC ">
+        <w:r>
+          <w:rPr>
+            <w:noProof/>
+          </w:rPr>
+          <w:t>7</w:t>
+        </w:r>
+      </w:fldSimple>
       <w:r>
         <w:t>. Mô hình kết nối chức năng kiểm tra trong quá trình chạy xe</w:t>
       </w:r>
@@ -27296,24 +26450,14 @@
       <w:r>
         <w:t xml:space="preserve">Figure </w:t>
       </w:r>
-      <w:r>
-        <w:fldChar w:fldCharType="begin"/>
-      </w:r>
-      <w:r>
-        <w:instrText xml:space="preserve"> SEQ Figure \* ARABIC </w:instrText>
-      </w:r>
-      <w:r>
-        <w:fldChar w:fldCharType="separate"/>
-      </w:r>
-      <w:r>
-        <w:rPr>
-          <w:noProof/>
-        </w:rPr>
-        <w:t>8</w:t>
-      </w:r>
-      <w:r>
-        <w:fldChar w:fldCharType="end"/>
-      </w:r>
+      <w:fldSimple w:instr=" SEQ Figure \* ARABIC ">
+        <w:r>
+          <w:rPr>
+            <w:noProof/>
+          </w:rPr>
+          <w:t>8</w:t>
+        </w:r>
+      </w:fldSimple>
       <w:r>
         <w:t>. Lưu đồ hoạt động của chức năng kiểm tra trong quá trình chạy xe</w:t>
       </w:r>
@@ -27404,24 +26548,14 @@
       <w:r>
         <w:t xml:space="preserve">Table </w:t>
       </w:r>
-      <w:r>
-        <w:fldChar w:fldCharType="begin"/>
-      </w:r>
-      <w:r>
-        <w:instrText xml:space="preserve"> SEQ Table \* ARABIC </w:instrText>
-      </w:r>
-      <w:r>
-        <w:fldChar w:fldCharType="separate"/>
-      </w:r>
-      <w:r>
-        <w:rPr>
-          <w:noProof/>
-        </w:rPr>
-        <w:t>5</w:t>
-      </w:r>
-      <w:r>
-        <w:fldChar w:fldCharType="end"/>
-      </w:r>
+      <w:fldSimple w:instr=" SEQ Table \* ARABIC ">
+        <w:r>
+          <w:rPr>
+            <w:noProof/>
+          </w:rPr>
+          <w:t>5</w:t>
+        </w:r>
+      </w:fldSimple>
       <w:r>
         <w:t>. Bảng tha</w:t>
       </w:r>
@@ -27747,24 +26881,14 @@
       <w:r>
         <w:t xml:space="preserve">Table </w:t>
       </w:r>
-      <w:r>
-        <w:fldChar w:fldCharType="begin"/>
-      </w:r>
-      <w:r>
-        <w:instrText xml:space="preserve"> SEQ Table \* ARABIC </w:instrText>
-      </w:r>
-      <w:r>
-        <w:fldChar w:fldCharType="separate"/>
-      </w:r>
-      <w:r>
-        <w:rPr>
-          <w:noProof/>
-        </w:rPr>
-        <w:t>6</w:t>
-      </w:r>
-      <w:r>
-        <w:fldChar w:fldCharType="end"/>
-      </w:r>
+      <w:fldSimple w:instr=" SEQ Table \* ARABIC ">
+        <w:r>
+          <w:rPr>
+            <w:noProof/>
+          </w:rPr>
+          <w:t>6</w:t>
+        </w:r>
+      </w:fldSimple>
       <w:r>
         <w:t xml:space="preserve">. </w:t>
       </w:r>
@@ -28114,24 +27238,14 @@
       <w:r>
         <w:t xml:space="preserve">Table </w:t>
       </w:r>
-      <w:r>
-        <w:fldChar w:fldCharType="begin"/>
-      </w:r>
-      <w:r>
-        <w:instrText xml:space="preserve"> SEQ Table \* ARABIC </w:instrText>
-      </w:r>
-      <w:r>
-        <w:fldChar w:fldCharType="separate"/>
-      </w:r>
-      <w:r>
-        <w:rPr>
-          <w:noProof/>
-        </w:rPr>
-        <w:t>7</w:t>
-      </w:r>
-      <w:r>
-        <w:fldChar w:fldCharType="end"/>
-      </w:r>
+      <w:fldSimple w:instr=" SEQ Table \* ARABIC ">
+        <w:r>
+          <w:rPr>
+            <w:noProof/>
+          </w:rPr>
+          <w:t>7</w:t>
+        </w:r>
+      </w:fldSimple>
       <w:r>
         <w:t xml:space="preserve">. </w:t>
       </w:r>
@@ -28764,24 +27878,14 @@
       <w:r>
         <w:t xml:space="preserve">Table </w:t>
       </w:r>
-      <w:r>
-        <w:fldChar w:fldCharType="begin"/>
-      </w:r>
-      <w:r>
-        <w:instrText xml:space="preserve"> SEQ Table \* ARABIC </w:instrText>
-      </w:r>
-      <w:r>
-        <w:fldChar w:fldCharType="separate"/>
-      </w:r>
-      <w:r>
-        <w:rPr>
-          <w:noProof/>
-        </w:rPr>
-        <w:t>8</w:t>
-      </w:r>
-      <w:r>
-        <w:fldChar w:fldCharType="end"/>
-      </w:r>
+      <w:fldSimple w:instr=" SEQ Table \* ARABIC ">
+        <w:r>
+          <w:rPr>
+            <w:noProof/>
+          </w:rPr>
+          <w:t>8</w:t>
+        </w:r>
+      </w:fldSimple>
       <w:r>
         <w:t>. Bảng phân công kiểm thử</w:t>
       </w:r>
@@ -35844,17 +34948,16 @@
     </w:p>
     <w:sdt>
       <w:sdtPr>
+        <w:rPr>
+          <w:b w:val="0"/>
+        </w:rPr>
         <w:id w:val="1074943523"/>
         <w:docPartObj>
           <w:docPartGallery w:val="Bibliographies"/>
           <w:docPartUnique/>
         </w:docPartObj>
       </w:sdtPr>
-      <w:sdtEndPr>
-        <w:rPr>
-          <w:b w:val="0"/>
-        </w:rPr>
-      </w:sdtEndPr>
+      <w:sdtEndPr/>
       <w:sdtContent>
         <w:p>
           <w:pPr>
@@ -35869,6 +34972,7 @@
             <w:id w:val="-573587230"/>
             <w:bibliography/>
           </w:sdtPr>
+          <w:sdtEndPr/>
           <w:sdtContent>
             <w:p>
               <w:pPr>
@@ -36000,8 +35104,6 @@
                       </w:rPr>
                       <w:t>F. Susan and Z. C. S. Abdullatif, "Driver Alcohol Detection System for Safety (DADSS). Background and Rationale for Technology Approaches," SAE Technical Paper, 2010.</w:t>
                     </w:r>
-                    <w:bookmarkStart w:id="10" w:name="_GoBack"/>
-                    <w:bookmarkEnd w:id="10"/>
                   </w:p>
                 </w:tc>
               </w:tr>
@@ -36333,7 +35435,7 @@
 
 <file path=word/comments.xml><?xml version="1.0" encoding="utf-8"?>
 <w:comments xmlns:wpc="http://schemas.microsoft.com/office/word/2010/wordprocessingCanvas" xmlns:cx="http://schemas.microsoft.com/office/drawing/2014/chartex" xmlns:cx1="http://schemas.microsoft.com/office/drawing/2015/9/8/chartex" xmlns:cx2="http://schemas.microsoft.com/office/drawing/2015/10/21/chartex" xmlns:cx3="http://schemas.microsoft.com/office/drawing/2016/5/9/chartex" xmlns:cx4="http://schemas.microsoft.com/office/drawing/2016/5/10/chartex" xmlns:cx5="http://schemas.microsoft.com/office/drawing/2016/5/11/chartex" xmlns:cx6="http://schemas.microsoft.com/office/drawing/2016/5/12/chartex" xmlns:cx7="http://schemas.microsoft.com/office/drawing/2016/5/13/chartex" xmlns:cx8="http://schemas.microsoft.com/office/drawing/2016/5/14/chartex" xmlns:mc="http://schemas.openxmlformats.org/markup-compatibility/2006" xmlns:aink="http://schemas.microsoft.com/office/drawing/2016/ink" xmlns:am3d="http://schemas.microsoft.com/office/drawing/2017/model3d" xmlns:o="urn:schemas-microsoft-com:office:office" xmlns:r="http://schemas.openxmlformats.org/officeDocument/2006/relationships" xmlns:m="http://schemas.openxmlformats.org/officeDocument/2006/math" xmlns:v="urn:schemas-microsoft-com:vml" xmlns:wp14="http://schemas.microsoft.com/office/word/2010/wordprocessingDrawing" xmlns:wp="http://schemas.openxmlformats.org/drawingml/2006/wordprocessingDrawing" xmlns:w10="urn:schemas-microsoft-com:office:word" xmlns:w="http://schemas.openxmlformats.org/wordprocessingml/2006/main" xmlns:w14="http://schemas.microsoft.com/office/word/2010/wordml" xmlns:w15="http://schemas.microsoft.com/office/word/2012/wordml" xmlns:w16cid="http://schemas.microsoft.com/office/word/2016/wordml/cid" xmlns:w16se="http://schemas.microsoft.com/office/word/2015/wordml/symex" xmlns:wpg="http://schemas.microsoft.com/office/word/2010/wordprocessingGroup" xmlns:wpi="http://schemas.microsoft.com/office/word/2010/wordprocessingInk" xmlns:wne="http://schemas.microsoft.com/office/word/2006/wordml" xmlns:wps="http://schemas.microsoft.com/office/word/2010/wordprocessingShape" mc:Ignorable="w14 w15 w16se w16cid wp14">
-  <w:comment w:id="7" w:author="Dell" w:date="2019-12-02T13:24:00Z" w:initials="D">
+  <w:comment w:id="8" w:author="Dell" w:date="2019-12-02T13:24:00Z" w:initials="D">
     <w:p>
       <w:pPr>
         <w:pStyle w:val="CommentText"/>
@@ -36423,10 +35525,7 @@
         <w:footnoteRef/>
       </w:r>
       <w:r>
-        <w:t>Báo giao thông</w:t>
-      </w:r>
-      <w:r>
-        <w:t>,</w:t>
+        <w:t>Báo giao thông,</w:t>
       </w:r>
       <w:r>
         <w:t xml:space="preserve"> </w:t>
@@ -36507,13 +35606,7 @@
         <w:rPr>
           <w:noProof/>
         </w:rPr>
-        <w:t>Available</w:t>
-      </w:r>
-      <w:r>
-        <w:rPr>
-          <w:noProof/>
-        </w:rPr>
-        <w:t xml:space="preserve">: </w:t>
+        <w:t xml:space="preserve">Available: </w:t>
       </w:r>
       <w:hyperlink r:id="rId2" w:history="1">
         <w:r>
@@ -36628,10 +35721,7 @@
         <w:t xml:space="preserve"> </w:t>
       </w:r>
       <w:r>
-        <w:t>The Office of Alcohol Policy and Education</w:t>
-      </w:r>
-      <w:r>
-        <w:t xml:space="preserve"> </w:t>
+        <w:t xml:space="preserve">The Office of Alcohol Policy and Education </w:t>
       </w:r>
       <w:r>
         <w:t xml:space="preserve">– Stanford University, </w:t>
@@ -36688,34 +35778,16 @@
         <w:rPr>
           <w:noProof/>
         </w:rPr>
+        <w:t xml:space="preserve"> Google Developers,</w:t>
+      </w:r>
+      <w:r>
         <w:t xml:space="preserve"> </w:t>
       </w:r>
       <w:r>
         <w:rPr>
           <w:noProof/>
         </w:rPr>
-        <w:t>Google Developers</w:t>
-      </w:r>
-      <w:r>
-        <w:rPr>
-          <w:noProof/>
-        </w:rPr>
-        <w:t>,</w:t>
-      </w:r>
-      <w:r>
-        <w:t xml:space="preserve"> </w:t>
-      </w:r>
-      <w:r>
-        <w:rPr>
-          <w:noProof/>
-        </w:rPr>
-        <w:t>Firebase</w:t>
-      </w:r>
-      <w:r>
-        <w:rPr>
-          <w:noProof/>
-        </w:rPr>
-        <w:t xml:space="preserve"> Document website</w:t>
+        <w:t>Firebase Document website</w:t>
       </w:r>
       <w:r>
         <w:rPr>
@@ -36754,13 +35826,7 @@
         <w:rPr>
           <w:noProof/>
         </w:rPr>
-        <w:t>.</w:t>
-      </w:r>
-      <w:r>
-        <w:rPr>
-          <w:noProof/>
-        </w:rPr>
-        <w:t xml:space="preserve"> [Accessed 3 December 2019]</w:t>
+        <w:t>. [Accessed 3 December 2019]</w:t>
       </w:r>
     </w:p>
   </w:footnote>
@@ -36938,13 +36004,7 @@
         <w:rPr>
           <w:noProof/>
         </w:rPr>
-        <w:t xml:space="preserve">Quách Chí Cường, </w:t>
-      </w:r>
-      <w:r>
-        <w:rPr>
-          <w:noProof/>
-        </w:rPr>
-        <w:t>"</w:t>
+        <w:t>Quách Chí Cường, "</w:t>
       </w:r>
       <w:r>
         <w:rPr>
@@ -38504,6 +37564,7 @@
   <w:style w:type="character" w:default="1" w:styleId="DefaultParagraphFont">
     <w:name w:val="Default Paragraph Font"/>
     <w:uiPriority w:val="1"/>
+    <w:semiHidden/>
     <w:unhideWhenUsed/>
   </w:style>
   <w:style w:type="table" w:default="1" w:styleId="TableNormal">
@@ -39510,7 +38571,7 @@
 </file>
 
 <file path=customXml/itemProps2.xml><?xml version="1.0" encoding="utf-8"?>
-<ds:datastoreItem xmlns:ds="http://schemas.openxmlformats.org/officeDocument/2006/customXml" ds:itemID="{9E44AD5B-5F40-4DAB-98A0-7592E66E2509}">
+<ds:datastoreItem xmlns:ds="http://schemas.openxmlformats.org/officeDocument/2006/customXml" ds:itemID="{03008C87-F7BA-4182-A504-5979C059CE5A}">
   <ds:schemaRefs>
     <ds:schemaRef ds:uri="http://schemas.openxmlformats.org/officeDocument/2006/bibliography"/>
   </ds:schemaRefs>

</xml_diff>

<commit_message>
added mobile app function content
</commit_message>
<xml_diff>
--- a/_FullVersion.docx
+++ b/_FullVersion.docx
@@ -91,8 +91,6 @@
                 <w:lang w:val="fr-FR"/>
               </w:rPr>
             </w:pPr>
-            <w:bookmarkStart w:id="0" w:name="_GoBack"/>
-            <w:bookmarkEnd w:id="0"/>
             <w:r>
               <w:rPr>
                 <w:b/>
@@ -878,6 +876,9 @@
     </w:p>
     <w:sdt>
       <w:sdtPr>
+        <w:rPr>
+          <w:b w:val="0"/>
+        </w:rPr>
         <w:id w:val="128527832"/>
         <w:docPartObj>
           <w:docPartGallery w:val="Table of Contents"/>
@@ -6034,7 +6035,7 @@
           <w:lang w:val="fr-FR"/>
         </w:rPr>
       </w:pPr>
-      <w:bookmarkStart w:id="1" w:name="_Toc26652081"/>
+      <w:bookmarkStart w:id="0" w:name="_Toc26652081"/>
       <w:r>
         <w:rPr>
           <w:lang w:val="fr-FR"/>
@@ -6048,7 +6049,7 @@
         </w:rPr>
         <w:t>hình</w:t>
       </w:r>
-      <w:bookmarkEnd w:id="1"/>
+      <w:bookmarkEnd w:id="0"/>
     </w:p>
     <w:p>
       <w:pPr>
@@ -6758,14 +6759,14 @@
           <w:noProof/>
         </w:rPr>
       </w:pPr>
-      <w:bookmarkStart w:id="2" w:name="_Toc26652082"/>
+      <w:bookmarkStart w:id="1" w:name="_Toc26652082"/>
       <w:r>
         <w:rPr>
           <w:lang w:val="fr-FR"/>
         </w:rPr>
         <w:t>Danh mục bảng</w:t>
       </w:r>
-      <w:bookmarkEnd w:id="2"/>
+      <w:bookmarkEnd w:id="1"/>
       <w:r>
         <w:rPr>
           <w:lang w:val="fr-FR"/>
@@ -7484,7 +7485,7 @@
       <w:pPr>
         <w:pStyle w:val="Title"/>
       </w:pPr>
-      <w:bookmarkStart w:id="3" w:name="_Toc26652083"/>
+      <w:bookmarkStart w:id="2" w:name="_Toc26652083"/>
       <w:r>
         <w:lastRenderedPageBreak/>
         <w:t xml:space="preserve">Mở </w:t>
@@ -7498,20 +7499,20 @@
       <w:r>
         <w:t>u</w:t>
       </w:r>
+      <w:bookmarkEnd w:id="2"/>
+    </w:p>
+    <w:p>
+      <w:pPr>
+        <w:pStyle w:val="Subtitle"/>
+      </w:pPr>
+      <w:bookmarkStart w:id="3" w:name="_Toc26652084"/>
+      <w:r>
+        <w:t xml:space="preserve">Tổng quan tình hình nghiên cứu thuộc lĩnh vực </w:t>
+      </w:r>
+      <w:r>
+        <w:t>đề tài ở trong và ngoài nước</w:t>
+      </w:r>
       <w:bookmarkEnd w:id="3"/>
-    </w:p>
-    <w:p>
-      <w:pPr>
-        <w:pStyle w:val="Subtitle"/>
-      </w:pPr>
-      <w:bookmarkStart w:id="4" w:name="_Toc26652084"/>
-      <w:r>
-        <w:t xml:space="preserve">Tổng quan tình hình nghiên cứu thuộc lĩnh vực </w:t>
-      </w:r>
-      <w:r>
-        <w:t>đề tài ở trong và ngoài nước</w:t>
-      </w:r>
-      <w:bookmarkEnd w:id="4"/>
     </w:p>
     <w:p>
       <w:pPr>
@@ -7551,6 +7552,7 @@
           <w:id w:val="-1993472713"/>
           <w:citation/>
         </w:sdtPr>
+        <w:sdtEndPr/>
         <w:sdtContent>
           <w:r>
             <w:fldChar w:fldCharType="begin"/>
@@ -7629,6 +7631,7 @@
           <w:id w:val="-358432479"/>
           <w:citation/>
         </w:sdtPr>
+        <w:sdtEndPr/>
         <w:sdtContent>
           <w:r>
             <w:fldChar w:fldCharType="begin"/>
@@ -7678,6 +7681,7 @@
           <w:id w:val="-795594665"/>
           <w:citation/>
         </w:sdtPr>
+        <w:sdtEndPr/>
         <w:sdtContent>
           <w:r>
             <w:fldChar w:fldCharType="begin"/>
@@ -7714,14 +7718,14 @@
       <w:pPr>
         <w:pStyle w:val="Subtitle"/>
       </w:pPr>
-      <w:bookmarkStart w:id="5" w:name="_Toc26652085"/>
+      <w:bookmarkStart w:id="4" w:name="_Toc26652085"/>
       <w:r>
         <w:t xml:space="preserve">Lý do chọn </w:t>
       </w:r>
       <w:r>
         <w:t>đề tài</w:t>
       </w:r>
-      <w:bookmarkEnd w:id="5"/>
+      <w:bookmarkEnd w:id="4"/>
     </w:p>
     <w:p>
       <w:r>
@@ -7741,74 +7745,74 @@
       <w:pPr>
         <w:pStyle w:val="Subtitle"/>
       </w:pPr>
-      <w:bookmarkStart w:id="6" w:name="_Toc26652086"/>
+      <w:bookmarkStart w:id="5" w:name="_Toc26652086"/>
       <w:r>
         <w:t xml:space="preserve">Mục tiêu </w:t>
       </w:r>
       <w:r>
         <w:t>đề tài</w:t>
       </w:r>
+      <w:bookmarkEnd w:id="5"/>
+    </w:p>
+    <w:p>
+      <w:r>
+        <w:t xml:space="preserve">Mục tiêu lâu dài của nghiên cứu nhắm đến việc quản lí bằng camera thông qua việc nhận diện các cử chỉ bất thường khi tài xế không tỉnh táo ở trạng thái buồn ngủ hoặc dưới tác dụng của rượu bia, ma túy. </w:t>
+      </w:r>
+    </w:p>
+    <w:p>
+      <w:r>
+        <w:t xml:space="preserve">Trong phạm vi đề tài lần này, nhóm chỉ hạn chế ở việc kiểm tra nồng độ cồn thông qua thiết bị cảm biến vật lí nhằm xây dựng hệ thống quản lý người lái xe cho phép thực hiện các chức năng: </w:t>
+      </w:r>
+    </w:p>
+    <w:p>
+      <w:pPr>
+        <w:pStyle w:val="List1"/>
+      </w:pPr>
+      <w:r>
+        <w:t xml:space="preserve">Quản lí thông tin tài xế: lưu trữ thông tin và nhận dạng tài xế </w:t>
+      </w:r>
+    </w:p>
+    <w:p>
+      <w:pPr>
+        <w:pStyle w:val="List1"/>
+      </w:pPr>
+      <w:r>
+        <w:t xml:space="preserve">Quản lí trạng thái tài xế khi trong việc lái xe: </w:t>
+      </w:r>
+    </w:p>
+    <w:p>
+      <w:pPr>
+        <w:pStyle w:val="List2"/>
+      </w:pPr>
+      <w:r>
+        <w:t xml:space="preserve">Trước khi khởi động xe: nếu vượt quá mức độ cồn cho phép sẽ vô hiệu hóa khởi động xe </w:t>
+      </w:r>
+    </w:p>
+    <w:p>
+      <w:pPr>
+        <w:pStyle w:val="List2"/>
+      </w:pPr>
+      <w:r>
+        <w:t xml:space="preserve">Trong quá trình chạy xe: tự động kiểm tra theo thời gian, nếu vượt quá mức độ cồn cho phép sẽ thực hiện gửi thông báo cho công ty quản lý để có biện pháp xử lí tùy vào chiến lược mỗi công ty, đồng thời phát tín hiệu (còi báo động) trên xe báo cho các phương tiện giao thông xung quanh để đề phòng và né tránh. </w:t>
+      </w:r>
+    </w:p>
+    <w:p>
+      <w:pPr>
+        <w:pStyle w:val="List1"/>
+      </w:pPr>
+      <w:r>
+        <w:t>Quản lí hành trình: định vị vị trí xe thông qua bản đồ.</w:t>
+      </w:r>
+    </w:p>
+    <w:p>
+      <w:pPr>
+        <w:pStyle w:val="Subtitle"/>
+      </w:pPr>
+      <w:bookmarkStart w:id="6" w:name="_Toc26652087"/>
+      <w:r>
+        <w:t>Phương pháp nghiên cứu</w:t>
+      </w:r>
       <w:bookmarkEnd w:id="6"/>
-    </w:p>
-    <w:p>
-      <w:r>
-        <w:t xml:space="preserve">Mục tiêu lâu dài của nghiên cứu nhắm đến việc quản lí bằng camera thông qua việc nhận diện các cử chỉ bất thường khi tài xế không tỉnh táo ở trạng thái buồn ngủ hoặc dưới tác dụng của rượu bia, ma túy. </w:t>
-      </w:r>
-    </w:p>
-    <w:p>
-      <w:r>
-        <w:t xml:space="preserve">Trong phạm vi đề tài lần này, nhóm chỉ hạn chế ở việc kiểm tra nồng độ cồn thông qua thiết bị cảm biến vật lí nhằm xây dựng hệ thống quản lý người lái xe cho phép thực hiện các chức năng: </w:t>
-      </w:r>
-    </w:p>
-    <w:p>
-      <w:pPr>
-        <w:pStyle w:val="List1"/>
-      </w:pPr>
-      <w:r>
-        <w:t xml:space="preserve">Quản lí thông tin tài xế: lưu trữ thông tin và nhận dạng tài xế </w:t>
-      </w:r>
-    </w:p>
-    <w:p>
-      <w:pPr>
-        <w:pStyle w:val="List1"/>
-      </w:pPr>
-      <w:r>
-        <w:t xml:space="preserve">Quản lí trạng thái tài xế khi trong việc lái xe: </w:t>
-      </w:r>
-    </w:p>
-    <w:p>
-      <w:pPr>
-        <w:pStyle w:val="List2"/>
-      </w:pPr>
-      <w:r>
-        <w:t xml:space="preserve">Trước khi khởi động xe: nếu vượt quá mức độ cồn cho phép sẽ vô hiệu hóa khởi động xe </w:t>
-      </w:r>
-    </w:p>
-    <w:p>
-      <w:pPr>
-        <w:pStyle w:val="List2"/>
-      </w:pPr>
-      <w:r>
-        <w:t xml:space="preserve">Trong quá trình chạy xe: tự động kiểm tra theo thời gian, nếu vượt quá mức độ cồn cho phép sẽ thực hiện gửi thông báo cho công ty quản lý để có biện pháp xử lí tùy vào chiến lược mỗi công ty, đồng thời phát tín hiệu (còi báo động) trên xe báo cho các phương tiện giao thông xung quanh để đề phòng và né tránh. </w:t>
-      </w:r>
-    </w:p>
-    <w:p>
-      <w:pPr>
-        <w:pStyle w:val="List1"/>
-      </w:pPr>
-      <w:r>
-        <w:t>Quản lí hành trình: định vị vị trí xe thông qua bản đồ.</w:t>
-      </w:r>
-    </w:p>
-    <w:p>
-      <w:pPr>
-        <w:pStyle w:val="Subtitle"/>
-      </w:pPr>
-      <w:bookmarkStart w:id="7" w:name="_Toc26652087"/>
-      <w:r>
-        <w:t>Phương pháp nghiên cứu</w:t>
-      </w:r>
-      <w:bookmarkEnd w:id="7"/>
     </w:p>
     <w:p>
       <w:pPr>
@@ -7917,11 +7921,11 @@
       <w:pPr>
         <w:pStyle w:val="Subtitle"/>
       </w:pPr>
-      <w:bookmarkStart w:id="8" w:name="_Toc26652088"/>
+      <w:bookmarkStart w:id="7" w:name="_Toc26652088"/>
       <w:r>
         <w:t>Đối tượng và phạm vi nghiên cứu</w:t>
       </w:r>
-      <w:bookmarkEnd w:id="8"/>
+      <w:bookmarkEnd w:id="7"/>
       <w:r>
         <w:t xml:space="preserve"> </w:t>
       </w:r>
@@ -7981,12 +7985,12 @@
       <w:pPr>
         <w:pStyle w:val="Title"/>
       </w:pPr>
-      <w:bookmarkStart w:id="9" w:name="_Toc26652089"/>
+      <w:bookmarkStart w:id="8" w:name="_Toc26652089"/>
       <w:r>
         <w:lastRenderedPageBreak/>
         <w:t>Kết quả nghiên cứu</w:t>
       </w:r>
-      <w:bookmarkEnd w:id="9"/>
+      <w:bookmarkEnd w:id="8"/>
     </w:p>
     <w:p>
       <w:pPr>
@@ -8061,35 +8065,35 @@
       <w:pPr>
         <w:pStyle w:val="Heading1"/>
       </w:pPr>
-      <w:bookmarkStart w:id="10" w:name="_Toc26652090"/>
+      <w:bookmarkStart w:id="9" w:name="_Toc26652090"/>
       <w:r>
         <w:lastRenderedPageBreak/>
         <w:t>Cơ sở lý thuyết</w:t>
       </w:r>
+      <w:bookmarkEnd w:id="9"/>
+    </w:p>
+    <w:p>
+      <w:pPr>
+        <w:pStyle w:val="Heading2"/>
+      </w:pPr>
+      <w:bookmarkStart w:id="10" w:name="_Toc26652091"/>
+      <w:r>
+        <w:t>Flutter</w:t>
+      </w:r>
       <w:bookmarkEnd w:id="10"/>
     </w:p>
     <w:p>
       <w:pPr>
-        <w:pStyle w:val="Heading2"/>
-      </w:pPr>
-      <w:bookmarkStart w:id="11" w:name="_Toc26652091"/>
-      <w:r>
-        <w:t>Flutter</w:t>
+        <w:pStyle w:val="Heading3"/>
+      </w:pPr>
+      <w:bookmarkStart w:id="11" w:name="_Toc26652092"/>
+      <w:r>
+        <w:t>Khái</w:t>
+      </w:r>
+      <w:r>
+        <w:t xml:space="preserve"> niệm</w:t>
       </w:r>
       <w:bookmarkEnd w:id="11"/>
-    </w:p>
-    <w:p>
-      <w:pPr>
-        <w:pStyle w:val="Heading3"/>
-      </w:pPr>
-      <w:bookmarkStart w:id="12" w:name="_Toc26652092"/>
-      <w:r>
-        <w:t>Khái</w:t>
-      </w:r>
-      <w:r>
-        <w:t xml:space="preserve"> niệm</w:t>
-      </w:r>
-      <w:bookmarkEnd w:id="12"/>
     </w:p>
     <w:p>
       <w:r>
@@ -8100,6 +8104,7 @@
           <w:id w:val="1326093913"/>
           <w:citation/>
         </w:sdtPr>
+        <w:sdtEndPr/>
         <w:sdtContent>
           <w:r>
             <w:fldChar w:fldCharType="begin"/>
@@ -8188,7 +8193,7 @@
       <w:pPr>
         <w:pStyle w:val="Heading3"/>
       </w:pPr>
-      <w:bookmarkStart w:id="13" w:name="_Toc26652093"/>
+      <w:bookmarkStart w:id="12" w:name="_Toc26652093"/>
       <w:r>
         <w:t xml:space="preserve">Ứng dụng </w:t>
       </w:r>
@@ -8198,30 +8203,30 @@
       <w:r>
         <w:t xml:space="preserve"> tế trong đề tài</w:t>
       </w:r>
+      <w:bookmarkEnd w:id="12"/>
+    </w:p>
+    <w:p>
+      <w:r>
+        <w:t>Ứng dụng quản lý nồng độ cồn tài xế là ứng dụng di động, được phát triển chủ yếu cho hệ điều hành Android. Do Flutter được biên dịch trực tiếp sang native ARM code nhờ những thuộc tính của Dart, việc mở rộng và phát triển thêm cho những nền tảng khác như iOS sẽ trở nên nhanh chóng, dễ dàng, và tiết kiệm hơn.</w:t>
+      </w:r>
+    </w:p>
+    <w:p>
+      <w:pPr>
+        <w:pStyle w:val="Heading3"/>
+      </w:pPr>
+      <w:bookmarkStart w:id="13" w:name="_Toc26652094"/>
+      <w:r>
+        <w:t xml:space="preserve">Ưu điểm và </w:t>
+      </w:r>
+      <w:r>
+        <w:t>nhược</w:t>
+      </w:r>
+      <w:r>
+        <w:t xml:space="preserve"> điểm</w:t>
+      </w:r>
       <w:bookmarkEnd w:id="13"/>
     </w:p>
     <w:p>
-      <w:r>
-        <w:t>Ứng dụng quản lý nồng độ cồn tài xế là ứng dụng di động, được phát triển chủ yếu cho hệ điều hành Android. Do Flutter được biên dịch trực tiếp sang native ARM code nhờ những thuộc tính của Dart, việc mở rộng và phát triển thêm cho những nền tảng khác như iOS sẽ trở nên nhanh chóng, dễ dàng, và tiết kiệm hơn.</w:t>
-      </w:r>
-    </w:p>
-    <w:p>
-      <w:pPr>
-        <w:pStyle w:val="Heading3"/>
-      </w:pPr>
-      <w:bookmarkStart w:id="14" w:name="_Toc26652094"/>
-      <w:r>
-        <w:t xml:space="preserve">Ưu điểm và </w:t>
-      </w:r>
-      <w:r>
-        <w:t>nhược</w:t>
-      </w:r>
-      <w:r>
-        <w:t xml:space="preserve"> điểm</w:t>
-      </w:r>
-      <w:bookmarkEnd w:id="14"/>
-    </w:p>
-    <w:p>
       <w:pPr>
         <w:pStyle w:val="Heading4"/>
       </w:pPr>
@@ -8311,22 +8316,22 @@
       <w:pPr>
         <w:pStyle w:val="Heading2"/>
       </w:pPr>
-      <w:bookmarkStart w:id="15" w:name="_Toc26652095"/>
+      <w:bookmarkStart w:id="14" w:name="_Toc26652095"/>
       <w:r>
         <w:lastRenderedPageBreak/>
         <w:t>Dart</w:t>
       </w:r>
+      <w:bookmarkEnd w:id="14"/>
+    </w:p>
+    <w:p>
+      <w:pPr>
+        <w:pStyle w:val="Heading3"/>
+      </w:pPr>
+      <w:bookmarkStart w:id="15" w:name="_Toc26652096"/>
+      <w:r>
+        <w:t>Khái niệm</w:t>
+      </w:r>
       <w:bookmarkEnd w:id="15"/>
-    </w:p>
-    <w:p>
-      <w:pPr>
-        <w:pStyle w:val="Heading3"/>
-      </w:pPr>
-      <w:bookmarkStart w:id="16" w:name="_Toc26652096"/>
-      <w:r>
-        <w:t>Khái niệm</w:t>
-      </w:r>
-      <w:bookmarkEnd w:id="16"/>
     </w:p>
     <w:p>
       <w:r>
@@ -8337,6 +8342,7 @@
           <w:id w:val="959003398"/>
           <w:citation/>
         </w:sdtPr>
+        <w:sdtEndPr/>
         <w:sdtContent>
           <w:r>
             <w:fldChar w:fldCharType="begin"/>
@@ -8387,32 +8393,32 @@
       <w:pPr>
         <w:pStyle w:val="Heading3"/>
       </w:pPr>
-      <w:bookmarkStart w:id="17" w:name="_Toc26652097"/>
+      <w:bookmarkStart w:id="16" w:name="_Toc26652097"/>
       <w:r>
         <w:t>Ứng dụng thực tế trong đề tài</w:t>
       </w:r>
+      <w:bookmarkEnd w:id="16"/>
+    </w:p>
+    <w:p>
+      <w:r>
+        <w:t xml:space="preserve">Ứng dụng </w:t>
+      </w:r>
+      <w:r>
+        <w:t>quản lý</w:t>
+      </w:r>
+      <w:r>
+        <w:t xml:space="preserve"> nồng độ cồn được phát triển chủ yếu dựa trên Flutter. Dart là ngôn ngữ chính được sử dụng trong Flutter - một framework lập trình di động đa nền tảng hiện đại được phát triển bởi Google.</w:t>
+      </w:r>
+    </w:p>
+    <w:p>
+      <w:pPr>
+        <w:pStyle w:val="Heading3"/>
+      </w:pPr>
+      <w:bookmarkStart w:id="17" w:name="_Toc26652098"/>
+      <w:r>
+        <w:t>Ưu điểm và nhược điểm</w:t>
+      </w:r>
       <w:bookmarkEnd w:id="17"/>
-    </w:p>
-    <w:p>
-      <w:r>
-        <w:t xml:space="preserve">Ứng dụng </w:t>
-      </w:r>
-      <w:r>
-        <w:t>quản lý</w:t>
-      </w:r>
-      <w:r>
-        <w:t xml:space="preserve"> nồng độ cồn được phát triển chủ yếu dựa trên Flutter. Dart là ngôn ngữ chính được sử dụng trong Flutter - một framework lập trình di động đa nền tảng hiện đại được phát triển bởi Google.</w:t>
-      </w:r>
-    </w:p>
-    <w:p>
-      <w:pPr>
-        <w:pStyle w:val="Heading3"/>
-      </w:pPr>
-      <w:bookmarkStart w:id="18" w:name="_Toc26652098"/>
-      <w:r>
-        <w:t>Ưu điểm và nhược điểm</w:t>
-      </w:r>
-      <w:bookmarkEnd w:id="18"/>
       <w:r>
         <w:t xml:space="preserve"> </w:t>
       </w:r>
@@ -8517,29 +8523,29 @@
       <w:pPr>
         <w:pStyle w:val="Heading2"/>
       </w:pPr>
-      <w:bookmarkStart w:id="19" w:name="_Toc26652099"/>
+      <w:bookmarkStart w:id="18" w:name="_Toc26652099"/>
       <w:r>
         <w:t>Firebase</w:t>
       </w:r>
+      <w:bookmarkEnd w:id="18"/>
+      <w:r>
+        <w:t xml:space="preserve"> </w:t>
+      </w:r>
+    </w:p>
+    <w:p>
+      <w:r>
+        <w:t>Firebase là nền tảng phát triển di động thuộc quyền sở hữu của Google. Đây là một mô hình dịch vụ điện toán đám mây, cung cấp các dịch vụ cho người phát triển tích hợp vào các ứng dụng trên web và ứng dụng di động. Firebase hỗ trợ nhiều loại hình dịch vụ khác nhau, trong đề tài này, nhóm phát triển đã sử dụng 3 dịch vụ là cơ sở dữ liệu (CSDL) thời gian thực (Firebase Real-time Database), dịch vụ xác thực tài khoản (Firebase Authentication) cùng với dịch vụ chức năng đám mây (Google Cloud Function)</w:t>
+      </w:r>
+    </w:p>
+    <w:p>
+      <w:pPr>
+        <w:pStyle w:val="Heading3"/>
+      </w:pPr>
+      <w:bookmarkStart w:id="19" w:name="_Toc26652100"/>
+      <w:r>
+        <w:t>Firebase Real-time Database</w:t>
+      </w:r>
       <w:bookmarkEnd w:id="19"/>
-      <w:r>
-        <w:t xml:space="preserve"> </w:t>
-      </w:r>
-    </w:p>
-    <w:p>
-      <w:r>
-        <w:t>Firebase là nền tảng phát triển di động thuộc quyền sở hữu của Google. Đây là một mô hình dịch vụ điện toán đám mây, cung cấp các dịch vụ cho người phát triển tích hợp vào các ứng dụng trên web và ứng dụng di động. Firebase hỗ trợ nhiều loại hình dịch vụ khác nhau, trong đề tài này, nhóm phát triển đã sử dụng 3 dịch vụ là cơ sở dữ liệu (CSDL) thời gian thực (Firebase Real-time Database), dịch vụ xác thực tài khoản (Firebase Authentication) cùng với dịch vụ chức năng đám mây (Google Cloud Function)</w:t>
-      </w:r>
-    </w:p>
-    <w:p>
-      <w:pPr>
-        <w:pStyle w:val="Heading3"/>
-      </w:pPr>
-      <w:bookmarkStart w:id="20" w:name="_Toc26652100"/>
-      <w:r>
-        <w:t>Firebase Real-time Database</w:t>
-      </w:r>
-      <w:bookmarkEnd w:id="20"/>
     </w:p>
     <w:p>
       <w:r>
@@ -8581,6 +8587,7 @@
           <w:id w:val="-629483954"/>
           <w:citation/>
         </w:sdtPr>
+        <w:sdtEndPr/>
         <w:sdtContent>
           <w:r>
             <w:fldChar w:fldCharType="begin"/>
@@ -8726,11 +8733,11 @@
       <w:r>
         <w:t xml:space="preserve"> </w:t>
       </w:r>
-      <w:bookmarkStart w:id="21" w:name="_Toc26652101"/>
+      <w:bookmarkStart w:id="20" w:name="_Toc26652101"/>
       <w:r>
         <w:t>Firebase Authentication</w:t>
       </w:r>
-      <w:bookmarkEnd w:id="21"/>
+      <w:bookmarkEnd w:id="20"/>
     </w:p>
     <w:p>
       <w:pPr>
@@ -8752,11 +8759,11 @@
       <w:pPr>
         <w:pStyle w:val="Heading3"/>
       </w:pPr>
-      <w:bookmarkStart w:id="22" w:name="_Toc26652102"/>
+      <w:bookmarkStart w:id="21" w:name="_Toc26652102"/>
       <w:r>
         <w:t>Google Cloud function</w:t>
       </w:r>
-      <w:bookmarkEnd w:id="22"/>
+      <w:bookmarkEnd w:id="21"/>
     </w:p>
     <w:p>
       <w:pPr>
@@ -8778,24 +8785,24 @@
       <w:pPr>
         <w:pStyle w:val="Heading2"/>
       </w:pPr>
-      <w:bookmarkStart w:id="23" w:name="_heading=h.plk0tzp1nxff" w:colFirst="0" w:colLast="0"/>
-      <w:bookmarkStart w:id="24" w:name="_Toc26652103"/>
+      <w:bookmarkStart w:id="22" w:name="_heading=h.plk0tzp1nxff" w:colFirst="0" w:colLast="0"/>
+      <w:bookmarkStart w:id="23" w:name="_Toc26652103"/>
+      <w:bookmarkEnd w:id="22"/>
+      <w:r>
+        <w:t>Nồng độ cồn</w:t>
+      </w:r>
       <w:bookmarkEnd w:id="23"/>
-      <w:r>
-        <w:t>Nồng độ cồn</w:t>
-      </w:r>
-      <w:bookmarkEnd w:id="24"/>
     </w:p>
     <w:p>
       <w:pPr>
         <w:pStyle w:val="Heading3"/>
         <w:ind w:left="900" w:hanging="720"/>
       </w:pPr>
-      <w:bookmarkStart w:id="25" w:name="_Toc26652104"/>
+      <w:bookmarkStart w:id="24" w:name="_Toc26652104"/>
       <w:r>
         <w:t>Khái niệm</w:t>
       </w:r>
-      <w:bookmarkEnd w:id="25"/>
+      <w:bookmarkEnd w:id="24"/>
       <w:r>
         <w:t xml:space="preserve"> </w:t>
       </w:r>
@@ -8873,11 +8880,11 @@
       <w:pPr>
         <w:pStyle w:val="Heading3"/>
       </w:pPr>
-      <w:bookmarkStart w:id="26" w:name="_Toc26652105"/>
+      <w:bookmarkStart w:id="25" w:name="_Toc26652105"/>
       <w:r>
         <w:t>Tác động của cồn theo chỉ số BAC</w:t>
       </w:r>
-      <w:bookmarkEnd w:id="26"/>
+      <w:bookmarkEnd w:id="25"/>
     </w:p>
     <w:p>
       <w:r>
@@ -8909,20 +8916,33 @@
       <w:pPr>
         <w:pStyle w:val="TableCap"/>
       </w:pPr>
-      <w:bookmarkStart w:id="27" w:name="_Ref26286000"/>
-      <w:bookmarkStart w:id="28" w:name="_Toc26651755"/>
+      <w:bookmarkStart w:id="26" w:name="_Ref26286000"/>
+      <w:bookmarkStart w:id="27" w:name="_Toc26651755"/>
       <w:r>
         <w:t xml:space="preserve">Table </w:t>
       </w:r>
-      <w:fldSimple w:instr=" SEQ Table \* ARABIC ">
-        <w:r>
-          <w:rPr>
-            <w:noProof/>
-          </w:rPr>
-          <w:t>1</w:t>
-        </w:r>
-      </w:fldSimple>
-      <w:bookmarkEnd w:id="27"/>
+      <w:r>
+        <w:fldChar w:fldCharType="begin"/>
+      </w:r>
+      <w:r>
+        <w:instrText xml:space="preserve"> SEQ Table \* ARABIC </w:instrText>
+      </w:r>
+      <w:r>
+        <w:fldChar w:fldCharType="separate"/>
+      </w:r>
+      <w:r>
+        <w:rPr>
+          <w:noProof/>
+        </w:rPr>
+        <w:t>1</w:t>
+      </w:r>
+      <w:r>
+        <w:rPr>
+          <w:noProof/>
+        </w:rPr>
+        <w:fldChar w:fldCharType="end"/>
+      </w:r>
+      <w:bookmarkEnd w:id="26"/>
       <w:r>
         <w:t>. Tác động của cồn theo chỉ số BAC</w:t>
       </w:r>
@@ -8932,7 +8952,7 @@
         </w:rPr>
         <w:footnoteReference w:id="5"/>
       </w:r>
-      <w:bookmarkEnd w:id="28"/>
+      <w:bookmarkEnd w:id="27"/>
     </w:p>
     <w:tbl>
       <w:tblPr>
@@ -9385,11 +9405,11 @@
       <w:pPr>
         <w:pStyle w:val="Heading3"/>
       </w:pPr>
-      <w:bookmarkStart w:id="29" w:name="_Toc26652106"/>
+      <w:bookmarkStart w:id="28" w:name="_Toc26652106"/>
       <w:r>
         <w:t>Nồng độ cồn liên quan đến việc lái xe ô tô theo quy định của pháp luật</w:t>
       </w:r>
-      <w:bookmarkEnd w:id="29"/>
+      <w:bookmarkEnd w:id="28"/>
     </w:p>
     <w:p>
       <w:r>
@@ -9406,6 +9426,7 @@
           <w:id w:val="-593546987"/>
           <w:citation/>
         </w:sdtPr>
+        <w:sdtEndPr/>
         <w:sdtContent>
           <w:r>
             <w:fldChar w:fldCharType="begin"/>
@@ -9465,29 +9486,42 @@
       <w:pPr>
         <w:pStyle w:val="TableCap"/>
       </w:pPr>
-      <w:bookmarkStart w:id="30" w:name="_Ref26285611"/>
-      <w:bookmarkStart w:id="31" w:name="_Ref26285604"/>
-      <w:bookmarkStart w:id="32" w:name="_Toc26651756"/>
+      <w:bookmarkStart w:id="29" w:name="_Ref26285611"/>
+      <w:bookmarkStart w:id="30" w:name="_Ref26285604"/>
+      <w:bookmarkStart w:id="31" w:name="_Toc26651756"/>
       <w:r>
         <w:t xml:space="preserve">Table </w:t>
       </w:r>
-      <w:fldSimple w:instr=" SEQ Table \* ARABIC ">
-        <w:r>
-          <w:rPr>
-            <w:noProof/>
-          </w:rPr>
-          <w:t>2</w:t>
-        </w:r>
-      </w:fldSimple>
+      <w:r>
+        <w:fldChar w:fldCharType="begin"/>
+      </w:r>
+      <w:r>
+        <w:instrText xml:space="preserve"> SEQ Table \* ARABIC </w:instrText>
+      </w:r>
+      <w:r>
+        <w:fldChar w:fldCharType="separate"/>
+      </w:r>
+      <w:r>
+        <w:rPr>
+          <w:noProof/>
+        </w:rPr>
+        <w:t>2</w:t>
+      </w:r>
+      <w:r>
+        <w:rPr>
+          <w:noProof/>
+        </w:rPr>
+        <w:fldChar w:fldCharType="end"/>
+      </w:r>
+      <w:bookmarkEnd w:id="29"/>
+      <w:r>
+        <w:t xml:space="preserve">. </w:t>
+      </w:r>
+      <w:r>
+        <w:t>Bảng tổng hợp mức phạt vi phạm nồng độ cồn đối với xe ô tô</w:t>
+      </w:r>
       <w:bookmarkEnd w:id="30"/>
-      <w:r>
-        <w:t xml:space="preserve">. </w:t>
-      </w:r>
-      <w:r>
-        <w:t>Bảng tổng hợp mức phạt vi phạm nồng độ cồn đối với xe ô tô</w:t>
-      </w:r>
       <w:bookmarkEnd w:id="31"/>
-      <w:bookmarkEnd w:id="32"/>
     </w:p>
     <w:tbl>
       <w:tblPr>
@@ -10560,12 +10594,12 @@
       <w:pPr>
         <w:pStyle w:val="Heading1"/>
       </w:pPr>
-      <w:bookmarkStart w:id="33" w:name="_Toc26652107"/>
+      <w:bookmarkStart w:id="32" w:name="_Toc26652107"/>
       <w:r>
         <w:lastRenderedPageBreak/>
         <w:t>Nội dung nghiên cứu</w:t>
       </w:r>
-      <w:bookmarkEnd w:id="33"/>
+      <w:bookmarkEnd w:id="32"/>
     </w:p>
     <w:p>
       <w:pPr>
@@ -10574,14 +10608,14 @@
           <w:highlight w:val="yellow"/>
         </w:rPr>
       </w:pPr>
-      <w:bookmarkStart w:id="34" w:name="_Toc26652108"/>
+      <w:bookmarkStart w:id="33" w:name="_Toc26652108"/>
       <w:r>
         <w:rPr>
           <w:highlight w:val="yellow"/>
         </w:rPr>
         <w:t>Phát triển ứng dụng di động với Flutter</w:t>
       </w:r>
-      <w:bookmarkEnd w:id="34"/>
+      <w:bookmarkEnd w:id="33"/>
       <w:r>
         <w:rPr>
           <w:highlight w:val="yellow"/>
@@ -10604,7 +10638,7 @@
       <w:pPr>
         <w:pStyle w:val="Heading2"/>
       </w:pPr>
-      <w:bookmarkStart w:id="35" w:name="_Toc26652109"/>
+      <w:bookmarkStart w:id="34" w:name="_Toc26652109"/>
       <w:r>
         <w:lastRenderedPageBreak/>
         <w:t>Flutter</w:t>
@@ -10612,23 +10646,23 @@
       <w:r>
         <w:t xml:space="preserve"> và Firebase API</w:t>
       </w:r>
+      <w:bookmarkEnd w:id="34"/>
+    </w:p>
+    <w:p>
+      <w:pPr>
+        <w:pStyle w:val="Heading3"/>
+      </w:pPr>
+      <w:bookmarkStart w:id="35" w:name="_Toc26652110"/>
+      <w:r>
+        <w:t xml:space="preserve">Firebase </w:t>
+      </w:r>
+      <w:r>
+        <w:t>RD</w:t>
+      </w:r>
+      <w:r>
+        <w:t xml:space="preserve"> với Flutter</w:t>
+      </w:r>
       <w:bookmarkEnd w:id="35"/>
-    </w:p>
-    <w:p>
-      <w:pPr>
-        <w:pStyle w:val="Heading3"/>
-      </w:pPr>
-      <w:bookmarkStart w:id="36" w:name="_Toc26652110"/>
-      <w:r>
-        <w:t xml:space="preserve">Firebase </w:t>
-      </w:r>
-      <w:r>
-        <w:t>RD</w:t>
-      </w:r>
-      <w:r>
-        <w:t xml:space="preserve"> với Flutter</w:t>
-      </w:r>
-      <w:bookmarkEnd w:id="36"/>
     </w:p>
     <w:p>
       <w:pPr>
@@ -11249,11 +11283,11 @@
       <w:pPr>
         <w:pStyle w:val="Heading3"/>
       </w:pPr>
-      <w:bookmarkStart w:id="37" w:name="_Toc26652111"/>
+      <w:bookmarkStart w:id="36" w:name="_Toc26652111"/>
       <w:r>
         <w:t>Firebase Authentication với Flutter</w:t>
       </w:r>
-      <w:bookmarkEnd w:id="37"/>
+      <w:bookmarkEnd w:id="36"/>
     </w:p>
     <w:p>
       <w:pPr>
@@ -11619,11 +11653,11 @@
       <w:pPr>
         <w:pStyle w:val="Heading3"/>
       </w:pPr>
-      <w:bookmarkStart w:id="38" w:name="_Toc26652112"/>
+      <w:bookmarkStart w:id="37" w:name="_Toc26652112"/>
       <w:r>
         <w:t>Firebase Cloud Messaging với Flutter</w:t>
       </w:r>
-      <w:bookmarkEnd w:id="38"/>
+      <w:bookmarkEnd w:id="37"/>
     </w:p>
     <w:p>
       <w:r>
@@ -11946,25 +11980,38 @@
       <w:pPr>
         <w:pStyle w:val="TableCap"/>
       </w:pPr>
-      <w:bookmarkStart w:id="39" w:name="_Ref26287302"/>
-      <w:bookmarkStart w:id="40" w:name="_Toc26651757"/>
+      <w:bookmarkStart w:id="38" w:name="_Ref26287302"/>
+      <w:bookmarkStart w:id="39" w:name="_Toc26651757"/>
       <w:r>
         <w:lastRenderedPageBreak/>
         <w:t xml:space="preserve">Table </w:t>
       </w:r>
-      <w:fldSimple w:instr=" SEQ Table \* ARABIC ">
-        <w:r>
-          <w:rPr>
-            <w:noProof/>
-          </w:rPr>
-          <w:t>3</w:t>
-        </w:r>
-      </w:fldSimple>
+      <w:r>
+        <w:fldChar w:fldCharType="begin"/>
+      </w:r>
+      <w:r>
+        <w:instrText xml:space="preserve"> SEQ Table \* ARABIC </w:instrText>
+      </w:r>
+      <w:r>
+        <w:fldChar w:fldCharType="separate"/>
+      </w:r>
+      <w:r>
+        <w:rPr>
+          <w:noProof/>
+        </w:rPr>
+        <w:t>3</w:t>
+      </w:r>
+      <w:r>
+        <w:rPr>
+          <w:noProof/>
+        </w:rPr>
+        <w:fldChar w:fldCharType="end"/>
+      </w:r>
+      <w:bookmarkEnd w:id="38"/>
+      <w:r>
+        <w:t>. Các trường hợp nhận tin</w:t>
+      </w:r>
       <w:bookmarkEnd w:id="39"/>
-      <w:r>
-        <w:t>. Các trường hợp nhận tin</w:t>
-      </w:r>
-      <w:bookmarkEnd w:id="40"/>
     </w:p>
     <w:tbl>
       <w:tblPr>
@@ -12526,11 +12573,11 @@
           <w:szCs w:val="24"/>
         </w:rPr>
       </w:pPr>
-      <w:bookmarkStart w:id="41" w:name="_Toc26652113"/>
+      <w:bookmarkStart w:id="40" w:name="_Toc26652113"/>
       <w:r>
         <w:t>Cloud function</w:t>
       </w:r>
-      <w:bookmarkEnd w:id="41"/>
+      <w:bookmarkEnd w:id="40"/>
     </w:p>
     <w:p>
       <w:pPr>
@@ -13283,11 +13330,11 @@
       <w:pPr>
         <w:pStyle w:val="Heading3"/>
       </w:pPr>
-      <w:bookmarkStart w:id="42" w:name="_Toc26652114"/>
+      <w:bookmarkStart w:id="41" w:name="_Toc26652114"/>
       <w:r>
         <w:t>Firebase Cloud Messaging</w:t>
       </w:r>
-      <w:bookmarkEnd w:id="42"/>
+      <w:bookmarkEnd w:id="41"/>
     </w:p>
     <w:p>
       <w:pPr>
@@ -13328,12 +13375,12 @@
       <w:pPr>
         <w:pStyle w:val="Heading2"/>
       </w:pPr>
-      <w:bookmarkStart w:id="43" w:name="_Toc26652115"/>
+      <w:bookmarkStart w:id="42" w:name="_Toc26652115"/>
       <w:r>
         <w:lastRenderedPageBreak/>
         <w:t>Thiết kế hệ thống</w:t>
       </w:r>
-      <w:bookmarkEnd w:id="43"/>
+      <w:bookmarkEnd w:id="42"/>
       <w:r>
         <w:t xml:space="preserve"> </w:t>
       </w:r>
@@ -13423,35 +13470,48 @@
       <w:pPr>
         <w:pStyle w:val="FigureCap"/>
       </w:pPr>
-      <w:bookmarkStart w:id="44" w:name="_Ref26287781"/>
-      <w:bookmarkStart w:id="45" w:name="_Toc26651836"/>
+      <w:bookmarkStart w:id="43" w:name="_Ref26287781"/>
+      <w:bookmarkStart w:id="44" w:name="_Toc26651836"/>
       <w:r>
         <w:t xml:space="preserve">Figure </w:t>
       </w:r>
-      <w:fldSimple w:instr=" SEQ Figure \* ARABIC ">
-        <w:r>
-          <w:rPr>
-            <w:noProof/>
-          </w:rPr>
-          <w:t>1</w:t>
-        </w:r>
-      </w:fldSimple>
+      <w:r>
+        <w:fldChar w:fldCharType="begin"/>
+      </w:r>
+      <w:r>
+        <w:instrText xml:space="preserve"> SEQ Figure \* ARABIC </w:instrText>
+      </w:r>
+      <w:r>
+        <w:fldChar w:fldCharType="separate"/>
+      </w:r>
+      <w:r>
+        <w:rPr>
+          <w:noProof/>
+        </w:rPr>
+        <w:t>1</w:t>
+      </w:r>
+      <w:r>
+        <w:rPr>
+          <w:noProof/>
+        </w:rPr>
+        <w:fldChar w:fldCharType="end"/>
+      </w:r>
+      <w:bookmarkEnd w:id="43"/>
+      <w:r>
+        <w:t xml:space="preserve">. </w:t>
+      </w:r>
+      <w:r>
+        <w:t>Kiến trúc hệ thống</w:t>
+      </w:r>
+      <w:bookmarkStart w:id="45" w:name="_Ref26287622"/>
+      <w:r>
+        <w:t>.</w:t>
+      </w:r>
       <w:bookmarkEnd w:id="44"/>
       <w:r>
-        <w:t xml:space="preserve">. </w:t>
-      </w:r>
-      <w:r>
-        <w:t>Kiến trúc hệ thống</w:t>
-      </w:r>
-      <w:bookmarkStart w:id="46" w:name="_Ref26287622"/>
-      <w:r>
-        <w:t>.</w:t>
+        <w:t xml:space="preserve"> </w:t>
       </w:r>
       <w:bookmarkEnd w:id="45"/>
-      <w:r>
-        <w:t xml:space="preserve"> </w:t>
-      </w:r>
-      <w:bookmarkEnd w:id="46"/>
     </w:p>
     <w:p>
       <w:pPr>
@@ -13461,44 +13521,44 @@
           <w:szCs w:val="24"/>
         </w:rPr>
       </w:pPr>
-      <w:bookmarkStart w:id="47" w:name="_Toc26652116"/>
+      <w:bookmarkStart w:id="46" w:name="_Toc26652116"/>
       <w:r>
         <w:t>Mô tả</w:t>
       </w:r>
+      <w:bookmarkEnd w:id="46"/>
+    </w:p>
+    <w:p>
+      <w:r>
+        <w:t xml:space="preserve">Hệ thống được triển khai gồm 3 phần chính: Cloud server trên nền tảng Firebase (bao gồm dịch vụ </w:t>
+      </w:r>
+      <w:r>
+        <w:t>Firebase RD</w:t>
+      </w:r>
+      <w:r>
+        <w:t xml:space="preserve">, Cloud Function và Firebase Auth), ứng dụng di động và sensor node (esp8266). Trong đó Firebase phụ trách như một trung tâm CSDL để nhận và đồng bộ dữ liệu cho toàn hệ thống, các client sẽ nhận dữ liệu theo thời gian thực từ </w:t>
+      </w:r>
+      <w:r>
+        <w:t>Firebase RD</w:t>
+      </w:r>
+      <w:r>
+        <w:t xml:space="preserve">. Đồng thời các sensor node sẽ gửi dữ liệu thu thập được lên </w:t>
+      </w:r>
+      <w:r>
+        <w:t>Firebase RD</w:t>
+      </w:r>
+      <w:r>
+        <w:t xml:space="preserve"> thông qua thiết bị Esp8266 với module wifi được tích hợp sẵn của mạch này. Hệ thống hoạt động trên mạng Internet và có thể đồng bộ dữ liệu hoàn toàn theo thời gian thực</w:t>
+      </w:r>
+    </w:p>
+    <w:p>
+      <w:pPr>
+        <w:pStyle w:val="Heading3"/>
+      </w:pPr>
+      <w:bookmarkStart w:id="47" w:name="_Toc26652117"/>
+      <w:r>
+        <w:t>Chức năng chính của từng thành phần</w:t>
+      </w:r>
       <w:bookmarkEnd w:id="47"/>
-    </w:p>
-    <w:p>
-      <w:r>
-        <w:t xml:space="preserve">Hệ thống được triển khai gồm 3 phần chính: Cloud server trên nền tảng Firebase (bao gồm dịch vụ </w:t>
-      </w:r>
-      <w:r>
-        <w:t>Firebase RD</w:t>
-      </w:r>
-      <w:r>
-        <w:t xml:space="preserve">, Cloud Function và Firebase Auth), ứng dụng di động và sensor node (esp8266). Trong đó Firebase phụ trách như một trung tâm CSDL để nhận và đồng bộ dữ liệu cho toàn hệ thống, các client sẽ nhận dữ liệu theo thời gian thực từ </w:t>
-      </w:r>
-      <w:r>
-        <w:t>Firebase RD</w:t>
-      </w:r>
-      <w:r>
-        <w:t xml:space="preserve">. Đồng thời các sensor node sẽ gửi dữ liệu thu thập được lên </w:t>
-      </w:r>
-      <w:r>
-        <w:t>Firebase RD</w:t>
-      </w:r>
-      <w:r>
-        <w:t xml:space="preserve"> thông qua thiết bị Esp8266 với module wifi được tích hợp sẵn của mạch này. Hệ thống hoạt động trên mạng Internet và có thể đồng bộ dữ liệu hoàn toàn theo thời gian thực</w:t>
-      </w:r>
-    </w:p>
-    <w:p>
-      <w:pPr>
-        <w:pStyle w:val="Heading3"/>
-      </w:pPr>
-      <w:bookmarkStart w:id="48" w:name="_Toc26652117"/>
-      <w:r>
-        <w:t>Chức năng chính của từng thành phần</w:t>
-      </w:r>
-      <w:bookmarkEnd w:id="48"/>
     </w:p>
     <w:p>
       <w:pPr>
@@ -13659,28 +13719,28 @@
       <w:pPr>
         <w:pStyle w:val="Heading2"/>
       </w:pPr>
-      <w:bookmarkStart w:id="49" w:name="_Toc26652118"/>
+      <w:bookmarkStart w:id="48" w:name="_Toc26652118"/>
       <w:r>
         <w:lastRenderedPageBreak/>
         <w:t>Thiết kế ứng dụng di động</w:t>
       </w:r>
+      <w:bookmarkEnd w:id="48"/>
+      <w:r>
+        <w:t xml:space="preserve"> </w:t>
+      </w:r>
+    </w:p>
+    <w:p>
+      <w:pPr>
+        <w:pStyle w:val="Heading3"/>
+      </w:pPr>
+      <w:bookmarkStart w:id="49" w:name="_Toc26652119"/>
+      <w:r>
+        <w:t>Thiết</w:t>
+      </w:r>
+      <w:r>
+        <w:t xml:space="preserve"> kế CSDL</w:t>
+      </w:r>
       <w:bookmarkEnd w:id="49"/>
-      <w:r>
-        <w:t xml:space="preserve"> </w:t>
-      </w:r>
-    </w:p>
-    <w:p>
-      <w:pPr>
-        <w:pStyle w:val="Heading3"/>
-      </w:pPr>
-      <w:bookmarkStart w:id="50" w:name="_Toc26652119"/>
-      <w:r>
-        <w:t>Thiết</w:t>
-      </w:r>
-      <w:r>
-        <w:t xml:space="preserve"> kế CSDL</w:t>
-      </w:r>
-      <w:bookmarkEnd w:id="50"/>
     </w:p>
     <w:p>
       <w:pPr>
@@ -24253,11 +24313,11 @@
       <w:r>
         <w:t xml:space="preserve"> </w:t>
       </w:r>
-      <w:bookmarkStart w:id="51" w:name="_Toc26652120"/>
+      <w:bookmarkStart w:id="50" w:name="_Toc26652120"/>
       <w:r>
         <w:t>Chức năng cho từng nhóm người dùng</w:t>
       </w:r>
-      <w:bookmarkEnd w:id="51"/>
+      <w:bookmarkEnd w:id="50"/>
     </w:p>
     <w:p>
       <w:pPr>
@@ -25259,7 +25319,13 @@
               <w:pStyle w:val="TableContent"/>
             </w:pPr>
             <w:r>
-              <w:t>Quản lý chọn chức năng cài đặt, nhấn vào nút đăng xuất.</w:t>
+              <w:t>Quản lý chọn chức năng cài đặt</w:t>
+            </w:r>
+            <w:r>
+              <w:t>/ Tài xế chọn chức năng thông tin cá nhân</w:t>
+            </w:r>
+            <w:r>
+              <w:t>, nhấn vào nút đăng xuất.</w:t>
             </w:r>
           </w:p>
         </w:tc>
@@ -25388,14 +25454,579 @@
         </w:rPr>
       </w:pPr>
       <w:r>
+        <w:t>Đổi mật khẩu</w:t>
+      </w:r>
+    </w:p>
+    <w:tbl>
+      <w:tblPr>
+        <w:tblW w:w="0" w:type="auto"/>
+        <w:tblCellMar>
+          <w:top w:w="15" w:type="dxa"/>
+          <w:left w:w="15" w:type="dxa"/>
+          <w:bottom w:w="15" w:type="dxa"/>
+          <w:right w:w="15" w:type="dxa"/>
+        </w:tblCellMar>
+        <w:tblLook w:val="04A0" w:firstRow="1" w:lastRow="0" w:firstColumn="1" w:lastColumn="0" w:noHBand="0" w:noVBand="1"/>
+      </w:tblPr>
+      <w:tblGrid>
+        <w:gridCol w:w="2240"/>
+        <w:gridCol w:w="6811"/>
+      </w:tblGrid>
+      <w:tr>
+        <w:trPr>
+          <w:trHeight w:val="20"/>
+        </w:trPr>
+        <w:tc>
+          <w:tcPr>
+            <w:tcW w:w="2240" w:type="dxa"/>
+            <w:tcBorders>
+              <w:top w:val="single" w:sz="8" w:space="0" w:color="000000"/>
+              <w:left w:val="single" w:sz="8" w:space="0" w:color="000000"/>
+              <w:bottom w:val="single" w:sz="8" w:space="0" w:color="000000"/>
+              <w:right w:val="single" w:sz="8" w:space="0" w:color="000000"/>
+            </w:tcBorders>
+            <w:tcMar>
+              <w:top w:w="100" w:type="dxa"/>
+              <w:left w:w="100" w:type="dxa"/>
+              <w:bottom w:w="100" w:type="dxa"/>
+              <w:right w:w="100" w:type="dxa"/>
+            </w:tcMar>
+            <w:hideMark/>
+          </w:tcPr>
+          <w:p>
+            <w:pPr>
+              <w:pStyle w:val="TableTitle"/>
+            </w:pPr>
+            <w:r>
+              <w:t>Mã chức năng</w:t>
+            </w:r>
+          </w:p>
+        </w:tc>
+        <w:tc>
+          <w:tcPr>
+            <w:tcW w:w="6811" w:type="dxa"/>
+            <w:tcBorders>
+              <w:top w:val="single" w:sz="8" w:space="0" w:color="000000"/>
+              <w:left w:val="single" w:sz="8" w:space="0" w:color="000000"/>
+              <w:bottom w:val="single" w:sz="8" w:space="0" w:color="000000"/>
+              <w:right w:val="single" w:sz="8" w:space="0" w:color="000000"/>
+            </w:tcBorders>
+            <w:tcMar>
+              <w:top w:w="100" w:type="dxa"/>
+              <w:left w:w="100" w:type="dxa"/>
+              <w:bottom w:w="100" w:type="dxa"/>
+              <w:right w:w="100" w:type="dxa"/>
+            </w:tcMar>
+            <w:hideMark/>
+          </w:tcPr>
+          <w:p>
+            <w:pPr>
+              <w:pStyle w:val="TableContent"/>
+            </w:pPr>
+            <w:r>
+              <w:t>CN00</w:t>
+            </w:r>
+            <w:r>
+              <w:t>3</w:t>
+            </w:r>
+          </w:p>
+        </w:tc>
+      </w:tr>
+      <w:tr>
+        <w:trPr>
+          <w:trHeight w:val="20"/>
+        </w:trPr>
+        <w:tc>
+          <w:tcPr>
+            <w:tcW w:w="2240" w:type="dxa"/>
+            <w:tcBorders>
+              <w:top w:val="single" w:sz="8" w:space="0" w:color="000000"/>
+              <w:left w:val="single" w:sz="8" w:space="0" w:color="000000"/>
+              <w:bottom w:val="single" w:sz="8" w:space="0" w:color="000000"/>
+              <w:right w:val="single" w:sz="8" w:space="0" w:color="000000"/>
+            </w:tcBorders>
+            <w:tcMar>
+              <w:top w:w="100" w:type="dxa"/>
+              <w:left w:w="100" w:type="dxa"/>
+              <w:bottom w:w="100" w:type="dxa"/>
+              <w:right w:w="100" w:type="dxa"/>
+            </w:tcMar>
+            <w:hideMark/>
+          </w:tcPr>
+          <w:p>
+            <w:pPr>
+              <w:pStyle w:val="TableTitle"/>
+            </w:pPr>
+            <w:r>
+              <w:t>Tên chức năng</w:t>
+            </w:r>
+          </w:p>
+        </w:tc>
+        <w:tc>
+          <w:tcPr>
+            <w:tcW w:w="6811" w:type="dxa"/>
+            <w:tcBorders>
+              <w:top w:val="single" w:sz="8" w:space="0" w:color="000000"/>
+              <w:left w:val="single" w:sz="8" w:space="0" w:color="000000"/>
+              <w:bottom w:val="single" w:sz="8" w:space="0" w:color="000000"/>
+              <w:right w:val="single" w:sz="8" w:space="0" w:color="000000"/>
+            </w:tcBorders>
+            <w:tcMar>
+              <w:top w:w="100" w:type="dxa"/>
+              <w:left w:w="100" w:type="dxa"/>
+              <w:bottom w:w="100" w:type="dxa"/>
+              <w:right w:w="100" w:type="dxa"/>
+            </w:tcMar>
+            <w:hideMark/>
+          </w:tcPr>
+          <w:p>
+            <w:pPr>
+              <w:pStyle w:val="TableContent"/>
+            </w:pPr>
+            <w:r>
+              <w:t>Đổi mật khẩu</w:t>
+            </w:r>
+          </w:p>
+        </w:tc>
+      </w:tr>
+      <w:tr>
+        <w:trPr>
+          <w:trHeight w:val="20"/>
+        </w:trPr>
+        <w:tc>
+          <w:tcPr>
+            <w:tcW w:w="2240" w:type="dxa"/>
+            <w:tcBorders>
+              <w:top w:val="single" w:sz="8" w:space="0" w:color="000000"/>
+              <w:left w:val="single" w:sz="8" w:space="0" w:color="000000"/>
+              <w:bottom w:val="single" w:sz="8" w:space="0" w:color="000000"/>
+              <w:right w:val="single" w:sz="8" w:space="0" w:color="000000"/>
+            </w:tcBorders>
+            <w:tcMar>
+              <w:top w:w="100" w:type="dxa"/>
+              <w:left w:w="100" w:type="dxa"/>
+              <w:bottom w:w="100" w:type="dxa"/>
+              <w:right w:w="100" w:type="dxa"/>
+            </w:tcMar>
+            <w:hideMark/>
+          </w:tcPr>
+          <w:p>
+            <w:pPr>
+              <w:pStyle w:val="TableTitle"/>
+            </w:pPr>
+            <w:r>
+              <w:t>Mức độ ưu tiên</w:t>
+            </w:r>
+          </w:p>
+        </w:tc>
+        <w:tc>
+          <w:tcPr>
+            <w:tcW w:w="6811" w:type="dxa"/>
+            <w:tcBorders>
+              <w:top w:val="single" w:sz="8" w:space="0" w:color="000000"/>
+              <w:left w:val="single" w:sz="8" w:space="0" w:color="000000"/>
+              <w:bottom w:val="single" w:sz="8" w:space="0" w:color="000000"/>
+              <w:right w:val="single" w:sz="8" w:space="0" w:color="000000"/>
+            </w:tcBorders>
+            <w:tcMar>
+              <w:top w:w="100" w:type="dxa"/>
+              <w:left w:w="100" w:type="dxa"/>
+              <w:bottom w:w="100" w:type="dxa"/>
+              <w:right w:w="100" w:type="dxa"/>
+            </w:tcMar>
+            <w:hideMark/>
+          </w:tcPr>
+          <w:p>
+            <w:pPr>
+              <w:pStyle w:val="TableContent"/>
+            </w:pPr>
+            <w:r>
+              <w:t>Trung bình</w:t>
+            </w:r>
+          </w:p>
+        </w:tc>
+      </w:tr>
+      <w:tr>
+        <w:trPr>
+          <w:trHeight w:val="20"/>
+        </w:trPr>
+        <w:tc>
+          <w:tcPr>
+            <w:tcW w:w="2240" w:type="dxa"/>
+            <w:tcBorders>
+              <w:top w:val="single" w:sz="8" w:space="0" w:color="000000"/>
+              <w:left w:val="single" w:sz="8" w:space="0" w:color="000000"/>
+              <w:bottom w:val="single" w:sz="8" w:space="0" w:color="000000"/>
+              <w:right w:val="single" w:sz="8" w:space="0" w:color="000000"/>
+            </w:tcBorders>
+            <w:tcMar>
+              <w:top w:w="100" w:type="dxa"/>
+              <w:left w:w="100" w:type="dxa"/>
+              <w:bottom w:w="100" w:type="dxa"/>
+              <w:right w:w="100" w:type="dxa"/>
+            </w:tcMar>
+            <w:hideMark/>
+          </w:tcPr>
+          <w:p>
+            <w:pPr>
+              <w:pStyle w:val="TableTitle"/>
+            </w:pPr>
+            <w:r>
+              <w:t>Nội dung</w:t>
+            </w:r>
+          </w:p>
+        </w:tc>
+        <w:tc>
+          <w:tcPr>
+            <w:tcW w:w="6811" w:type="dxa"/>
+            <w:tcBorders>
+              <w:top w:val="single" w:sz="8" w:space="0" w:color="000000"/>
+              <w:left w:val="single" w:sz="8" w:space="0" w:color="000000"/>
+              <w:bottom w:val="single" w:sz="8" w:space="0" w:color="000000"/>
+              <w:right w:val="single" w:sz="8" w:space="0" w:color="000000"/>
+            </w:tcBorders>
+            <w:tcMar>
+              <w:top w:w="100" w:type="dxa"/>
+              <w:left w:w="100" w:type="dxa"/>
+              <w:bottom w:w="100" w:type="dxa"/>
+              <w:right w:w="100" w:type="dxa"/>
+            </w:tcMar>
+            <w:hideMark/>
+          </w:tcPr>
+          <w:p>
+            <w:pPr>
+              <w:pStyle w:val="TableContent"/>
+            </w:pPr>
+            <w:r>
+              <w:t xml:space="preserve">Cho phép người dùng </w:t>
+            </w:r>
+            <w:r>
+              <w:t>đổi mật khẩu</w:t>
+            </w:r>
+          </w:p>
+        </w:tc>
+      </w:tr>
+      <w:tr>
+        <w:trPr>
+          <w:trHeight w:val="20"/>
+        </w:trPr>
+        <w:tc>
+          <w:tcPr>
+            <w:tcW w:w="2240" w:type="dxa"/>
+            <w:tcBorders>
+              <w:top w:val="single" w:sz="8" w:space="0" w:color="000000"/>
+              <w:left w:val="single" w:sz="8" w:space="0" w:color="000000"/>
+              <w:bottom w:val="single" w:sz="8" w:space="0" w:color="000000"/>
+              <w:right w:val="single" w:sz="8" w:space="0" w:color="000000"/>
+            </w:tcBorders>
+            <w:tcMar>
+              <w:top w:w="100" w:type="dxa"/>
+              <w:left w:w="100" w:type="dxa"/>
+              <w:bottom w:w="100" w:type="dxa"/>
+              <w:right w:w="100" w:type="dxa"/>
+            </w:tcMar>
+            <w:hideMark/>
+          </w:tcPr>
+          <w:p>
+            <w:pPr>
+              <w:pStyle w:val="TableTitle"/>
+            </w:pPr>
+            <w:r>
+              <w:t>Đối tượng sử dụng</w:t>
+            </w:r>
+          </w:p>
+        </w:tc>
+        <w:tc>
+          <w:tcPr>
+            <w:tcW w:w="6811" w:type="dxa"/>
+            <w:tcBorders>
+              <w:top w:val="single" w:sz="8" w:space="0" w:color="000000"/>
+              <w:left w:val="single" w:sz="8" w:space="0" w:color="000000"/>
+              <w:bottom w:val="single" w:sz="8" w:space="0" w:color="000000"/>
+              <w:right w:val="single" w:sz="8" w:space="0" w:color="000000"/>
+            </w:tcBorders>
+            <w:tcMar>
+              <w:top w:w="100" w:type="dxa"/>
+              <w:left w:w="100" w:type="dxa"/>
+              <w:bottom w:w="100" w:type="dxa"/>
+              <w:right w:w="100" w:type="dxa"/>
+            </w:tcMar>
+            <w:hideMark/>
+          </w:tcPr>
+          <w:p>
+            <w:pPr>
+              <w:pStyle w:val="TableContent"/>
+            </w:pPr>
+            <w:r>
+              <w:t>Quản lý, tài xế</w:t>
+            </w:r>
+          </w:p>
+        </w:tc>
+      </w:tr>
+      <w:tr>
+        <w:trPr>
+          <w:trHeight w:val="20"/>
+        </w:trPr>
+        <w:tc>
+          <w:tcPr>
+            <w:tcW w:w="2240" w:type="dxa"/>
+            <w:tcBorders>
+              <w:top w:val="single" w:sz="8" w:space="0" w:color="000000"/>
+              <w:left w:val="single" w:sz="8" w:space="0" w:color="000000"/>
+              <w:bottom w:val="single" w:sz="8" w:space="0" w:color="000000"/>
+              <w:right w:val="single" w:sz="8" w:space="0" w:color="000000"/>
+            </w:tcBorders>
+            <w:tcMar>
+              <w:top w:w="100" w:type="dxa"/>
+              <w:left w:w="100" w:type="dxa"/>
+              <w:bottom w:w="100" w:type="dxa"/>
+              <w:right w:w="100" w:type="dxa"/>
+            </w:tcMar>
+            <w:hideMark/>
+          </w:tcPr>
+          <w:p>
+            <w:pPr>
+              <w:pStyle w:val="TableTitle"/>
+            </w:pPr>
+            <w:r>
+              <w:t>Tiền điều kiện</w:t>
+            </w:r>
+          </w:p>
+        </w:tc>
+        <w:tc>
+          <w:tcPr>
+            <w:tcW w:w="6811" w:type="dxa"/>
+            <w:tcBorders>
+              <w:top w:val="single" w:sz="8" w:space="0" w:color="000000"/>
+              <w:left w:val="single" w:sz="8" w:space="0" w:color="000000"/>
+              <w:bottom w:val="single" w:sz="8" w:space="0" w:color="000000"/>
+              <w:right w:val="single" w:sz="8" w:space="0" w:color="000000"/>
+            </w:tcBorders>
+            <w:tcMar>
+              <w:top w:w="100" w:type="dxa"/>
+              <w:left w:w="100" w:type="dxa"/>
+              <w:bottom w:w="100" w:type="dxa"/>
+              <w:right w:w="100" w:type="dxa"/>
+            </w:tcMar>
+            <w:hideMark/>
+          </w:tcPr>
+          <w:p>
+            <w:pPr>
+              <w:pStyle w:val="TableContent"/>
+            </w:pPr>
+            <w:r>
+              <w:t xml:space="preserve">+ </w:t>
+            </w:r>
+            <w:r>
+              <w:t>Đối tượng đã đăng nhập vào hệ thống</w:t>
+            </w:r>
+          </w:p>
+          <w:p>
+            <w:pPr>
+              <w:pStyle w:val="TableContent"/>
+            </w:pPr>
+            <w:r>
+              <w:t>+ Người dùng đã chọn chức năng xem thông tin cá nhân</w:t>
+            </w:r>
+            <w:r>
+              <w:t>/ cài đặt</w:t>
+            </w:r>
+          </w:p>
+        </w:tc>
+      </w:tr>
+      <w:tr>
+        <w:trPr>
+          <w:trHeight w:val="20"/>
+        </w:trPr>
+        <w:tc>
+          <w:tcPr>
+            <w:tcW w:w="2240" w:type="dxa"/>
+            <w:tcBorders>
+              <w:top w:val="single" w:sz="8" w:space="0" w:color="000000"/>
+              <w:left w:val="single" w:sz="8" w:space="0" w:color="000000"/>
+              <w:bottom w:val="single" w:sz="8" w:space="0" w:color="000000"/>
+              <w:right w:val="single" w:sz="8" w:space="0" w:color="000000"/>
+            </w:tcBorders>
+            <w:tcMar>
+              <w:top w:w="100" w:type="dxa"/>
+              <w:left w:w="100" w:type="dxa"/>
+              <w:bottom w:w="100" w:type="dxa"/>
+              <w:right w:w="100" w:type="dxa"/>
+            </w:tcMar>
+          </w:tcPr>
+          <w:p>
+            <w:pPr>
+              <w:pStyle w:val="TableTitle"/>
+            </w:pPr>
+            <w:r>
+              <w:t>Xử lý</w:t>
+            </w:r>
+          </w:p>
+        </w:tc>
+        <w:tc>
+          <w:tcPr>
+            <w:tcW w:w="6811" w:type="dxa"/>
+            <w:tcBorders>
+              <w:top w:val="single" w:sz="8" w:space="0" w:color="000000"/>
+              <w:left w:val="single" w:sz="8" w:space="0" w:color="000000"/>
+              <w:bottom w:val="single" w:sz="8" w:space="0" w:color="000000"/>
+              <w:right w:val="single" w:sz="8" w:space="0" w:color="000000"/>
+            </w:tcBorders>
+            <w:tcMar>
+              <w:top w:w="100" w:type="dxa"/>
+              <w:left w:w="100" w:type="dxa"/>
+              <w:bottom w:w="100" w:type="dxa"/>
+              <w:right w:w="100" w:type="dxa"/>
+            </w:tcMar>
+          </w:tcPr>
+          <w:p>
+            <w:pPr>
+              <w:pStyle w:val="TableContent"/>
+            </w:pPr>
+            <w:r>
+              <w:t>Quản lý chọn chức năng cài đặt</w:t>
+            </w:r>
+            <w:r>
+              <w:t>/ Tài xế chọn chức năng thông tin cá nhân</w:t>
+            </w:r>
+            <w:r>
+              <w:t xml:space="preserve">, nhấn vào nút </w:t>
+            </w:r>
+            <w:r>
+              <w:t>đổi mật khẩu</w:t>
+            </w:r>
+          </w:p>
+        </w:tc>
+      </w:tr>
+      <w:tr>
+        <w:trPr>
+          <w:trHeight w:val="20"/>
+        </w:trPr>
+        <w:tc>
+          <w:tcPr>
+            <w:tcW w:w="2240" w:type="dxa"/>
+            <w:tcBorders>
+              <w:top w:val="single" w:sz="8" w:space="0" w:color="000000"/>
+              <w:left w:val="single" w:sz="8" w:space="0" w:color="000000"/>
+              <w:bottom w:val="single" w:sz="8" w:space="0" w:color="000000"/>
+              <w:right w:val="single" w:sz="8" w:space="0" w:color="000000"/>
+            </w:tcBorders>
+            <w:tcMar>
+              <w:top w:w="100" w:type="dxa"/>
+              <w:left w:w="100" w:type="dxa"/>
+              <w:bottom w:w="100" w:type="dxa"/>
+              <w:right w:w="100" w:type="dxa"/>
+            </w:tcMar>
+            <w:hideMark/>
+          </w:tcPr>
+          <w:p>
+            <w:pPr>
+              <w:pStyle w:val="TableTitle"/>
+            </w:pPr>
+            <w:r>
+              <w:t>Kết quả</w:t>
+            </w:r>
+          </w:p>
+        </w:tc>
+        <w:tc>
+          <w:tcPr>
+            <w:tcW w:w="6811" w:type="dxa"/>
+            <w:tcBorders>
+              <w:top w:val="single" w:sz="8" w:space="0" w:color="000000"/>
+              <w:left w:val="single" w:sz="8" w:space="0" w:color="000000"/>
+              <w:bottom w:val="single" w:sz="8" w:space="0" w:color="000000"/>
+              <w:right w:val="single" w:sz="8" w:space="0" w:color="000000"/>
+            </w:tcBorders>
+            <w:tcMar>
+              <w:top w:w="100" w:type="dxa"/>
+              <w:left w:w="100" w:type="dxa"/>
+              <w:bottom w:w="100" w:type="dxa"/>
+              <w:right w:w="100" w:type="dxa"/>
+            </w:tcMar>
+            <w:hideMark/>
+          </w:tcPr>
+          <w:p>
+            <w:pPr>
+              <w:pStyle w:val="TableContent"/>
+            </w:pPr>
+            <w:r>
+              <w:t xml:space="preserve">Yêu cầu đổi mật khẩu được gửi đến email </w:t>
+            </w:r>
+            <w:r>
+              <w:t xml:space="preserve">làm việc </w:t>
+            </w:r>
+            <w:r>
+              <w:t>của người dùng</w:t>
+            </w:r>
+          </w:p>
+        </w:tc>
+      </w:tr>
+      <w:tr>
+        <w:trPr>
+          <w:trHeight w:val="20"/>
+        </w:trPr>
+        <w:tc>
+          <w:tcPr>
+            <w:tcW w:w="2240" w:type="dxa"/>
+            <w:tcBorders>
+              <w:top w:val="single" w:sz="8" w:space="0" w:color="000000"/>
+              <w:left w:val="single" w:sz="8" w:space="0" w:color="000000"/>
+              <w:bottom w:val="single" w:sz="8" w:space="0" w:color="000000"/>
+              <w:right w:val="single" w:sz="8" w:space="0" w:color="000000"/>
+            </w:tcBorders>
+            <w:tcMar>
+              <w:top w:w="100" w:type="dxa"/>
+              <w:left w:w="100" w:type="dxa"/>
+              <w:bottom w:w="100" w:type="dxa"/>
+              <w:right w:w="100" w:type="dxa"/>
+            </w:tcMar>
+            <w:hideMark/>
+          </w:tcPr>
+          <w:p>
+            <w:pPr>
+              <w:pStyle w:val="TableTitle"/>
+            </w:pPr>
+            <w:r>
+              <w:t>Ghi chú</w:t>
+            </w:r>
+          </w:p>
+        </w:tc>
+        <w:tc>
+          <w:tcPr>
+            <w:tcW w:w="6811" w:type="dxa"/>
+            <w:tcBorders>
+              <w:top w:val="single" w:sz="8" w:space="0" w:color="000000"/>
+              <w:left w:val="single" w:sz="8" w:space="0" w:color="000000"/>
+              <w:bottom w:val="single" w:sz="8" w:space="0" w:color="000000"/>
+              <w:right w:val="single" w:sz="8" w:space="0" w:color="000000"/>
+            </w:tcBorders>
+            <w:tcMar>
+              <w:top w:w="100" w:type="dxa"/>
+              <w:left w:w="100" w:type="dxa"/>
+              <w:bottom w:w="100" w:type="dxa"/>
+              <w:right w:w="100" w:type="dxa"/>
+            </w:tcMar>
+            <w:hideMark/>
+          </w:tcPr>
+          <w:p>
+            <w:pPr>
+              <w:pStyle w:val="TableContent"/>
+            </w:pPr>
+            <w:r>
+              <w:t> </w:t>
+            </w:r>
+          </w:p>
+        </w:tc>
+      </w:tr>
+    </w:tbl>
+    <w:p>
+      <w:pPr>
+        <w:pStyle w:val="List1"/>
         <w:rPr>
-          <w:rFonts w:ascii="Calibri" w:eastAsia="Times New Roman" w:hAnsi="Calibri" w:cs="Calibri"/>
-          <w:color w:val="000000"/>
-          <w:sz w:val="22"/>
-          <w:szCs w:val="22"/>
+          <w:sz w:val="24"/>
+          <w:szCs w:val="24"/>
         </w:rPr>
-        <w:t> </w:t>
-      </w:r>
+      </w:pPr>
       <w:r>
         <w:t>Quản lý thông tin tài xế:</w:t>
       </w:r>
@@ -25479,7 +26110,10 @@
               <w:pStyle w:val="TableContent"/>
             </w:pPr>
             <w:r>
-              <w:t>CN003</w:t>
+              <w:t>CN00</w:t>
+            </w:r>
+            <w:r>
+              <w:t>4</w:t>
             </w:r>
           </w:p>
         </w:tc>
@@ -25829,6 +26463,7 @@
               <w:pStyle w:val="TableContent"/>
             </w:pPr>
             <w:r>
+              <w:lastRenderedPageBreak/>
               <w:t>+ Đối với người dùng là tài xế, nhấn chọn chức năng xem thông tin cá nhân.</w:t>
             </w:r>
           </w:p>
@@ -25860,6 +26495,7 @@
               <w:pStyle w:val="TableTitle"/>
             </w:pPr>
             <w:r>
+              <w:lastRenderedPageBreak/>
               <w:t>Kết quả</w:t>
             </w:r>
           </w:p>
@@ -26028,7 +26664,10 @@
               <w:pStyle w:val="TableContent"/>
             </w:pPr>
             <w:r>
-              <w:t>CN003</w:t>
+              <w:t>CN00</w:t>
+            </w:r>
+            <w:r>
+              <w:t>5</w:t>
             </w:r>
           </w:p>
         </w:tc>
@@ -26361,7 +27000,6 @@
               <w:pStyle w:val="TableTitle"/>
             </w:pPr>
             <w:r>
-              <w:lastRenderedPageBreak/>
               <w:t>Xử lý</w:t>
             </w:r>
           </w:p>
@@ -26542,6 +27180,7 @@
               <w:pStyle w:val="TableTitle"/>
             </w:pPr>
             <w:r>
+              <w:lastRenderedPageBreak/>
               <w:t>Ghi chú</w:t>
             </w:r>
           </w:p>
@@ -26665,7 +27304,10 @@
               <w:pStyle w:val="TableContent"/>
             </w:pPr>
             <w:r>
-              <w:t>CN004</w:t>
+              <w:t>CN00</w:t>
+            </w:r>
+            <w:r>
+              <w:t>6</w:t>
             </w:r>
           </w:p>
         </w:tc>
@@ -27046,7 +27688,6 @@
               <w:pStyle w:val="TableTitle"/>
             </w:pPr>
             <w:r>
-              <w:lastRenderedPageBreak/>
               <w:t>Kết quả</w:t>
             </w:r>
           </w:p>
@@ -27247,7 +27888,10 @@
               <w:pStyle w:val="TableContent"/>
             </w:pPr>
             <w:r>
-              <w:t>CN005</w:t>
+              <w:t>CN00</w:t>
+            </w:r>
+            <w:r>
+              <w:t>7</w:t>
             </w:r>
           </w:p>
         </w:tc>
@@ -27278,6 +27922,7 @@
               <w:pStyle w:val="TableTitle"/>
             </w:pPr>
             <w:r>
+              <w:lastRenderedPageBreak/>
               <w:t>Tên chức năng</w:t>
             </w:r>
           </w:p>
@@ -27571,7 +28216,6 @@
               <w:pStyle w:val="TableTitle"/>
             </w:pPr>
             <w:r>
-              <w:lastRenderedPageBreak/>
               <w:t>Xử lý</w:t>
             </w:r>
           </w:p>
@@ -27838,7 +28482,10 @@
               <w:pStyle w:val="TableContent"/>
             </w:pPr>
             <w:r>
-              <w:t>CN006</w:t>
+              <w:t>CN00</w:t>
+            </w:r>
+            <w:r>
+              <w:t>8</w:t>
             </w:r>
           </w:p>
         </w:tc>
@@ -28131,6 +28778,7 @@
               <w:pStyle w:val="TableContent"/>
             </w:pPr>
             <w:r>
+              <w:lastRenderedPageBreak/>
               <w:t>+ Đã chọn chức năng quản lý hành trình</w:t>
             </w:r>
           </w:p>
@@ -28170,6 +28818,7 @@
               <w:pStyle w:val="TableTitle"/>
             </w:pPr>
             <w:r>
+              <w:lastRenderedPageBreak/>
               <w:t>Xử lý</w:t>
             </w:r>
           </w:p>
@@ -28378,7 +29027,6 @@
               <w:pStyle w:val="TableTitle"/>
             </w:pPr>
             <w:r>
-              <w:lastRenderedPageBreak/>
               <w:t>Mã chức năng</w:t>
             </w:r>
           </w:p>
@@ -28405,7 +29053,10 @@
               <w:pStyle w:val="TableContent"/>
             </w:pPr>
             <w:r>
-              <w:t>CN007</w:t>
+              <w:t>CN00</w:t>
+            </w:r>
+            <w:r>
+              <w:t>9</w:t>
             </w:r>
           </w:p>
         </w:tc>
@@ -28826,6 +29477,7 @@
               <w:pStyle w:val="TableTitle"/>
             </w:pPr>
             <w:r>
+              <w:lastRenderedPageBreak/>
               <w:t>Kết quả</w:t>
             </w:r>
           </w:p>
@@ -29036,7 +29688,10 @@
               <w:pStyle w:val="TableContent"/>
             </w:pPr>
             <w:r>
-              <w:t>CN008</w:t>
+              <w:t>CN0</w:t>
+            </w:r>
+            <w:r>
+              <w:t>10</w:t>
             </w:r>
           </w:p>
         </w:tc>
@@ -29181,7 +29836,6 @@
               <w:pStyle w:val="TableTitle"/>
             </w:pPr>
             <w:r>
-              <w:lastRenderedPageBreak/>
               <w:t>Nội dung</w:t>
             </w:r>
           </w:p>
@@ -29522,6 +30176,7 @@
               <w:pStyle w:val="TableContent"/>
             </w:pPr>
             <w:r>
+              <w:lastRenderedPageBreak/>
               <w:t>+ Đặt lại trạng thái hành trình:</w:t>
             </w:r>
             <w:r>
@@ -29564,6 +30219,7 @@
               <w:pStyle w:val="TableTitle"/>
             </w:pPr>
             <w:r>
+              <w:lastRenderedPageBreak/>
               <w:t>Ghi chú</w:t>
             </w:r>
           </w:p>
@@ -29683,7 +30339,10 @@
               <w:pStyle w:val="TableContent"/>
             </w:pPr>
             <w:r>
-              <w:t>CN102</w:t>
+              <w:t>CN10</w:t>
+            </w:r>
+            <w:r>
+              <w:t>1</w:t>
             </w:r>
           </w:p>
         </w:tc>
@@ -30056,7 +30715,6 @@
               <w:pStyle w:val="TableTitle"/>
             </w:pPr>
             <w:r>
-              <w:lastRenderedPageBreak/>
               <w:t>Kết quả</w:t>
             </w:r>
           </w:p>
@@ -30225,7 +30883,10 @@
               <w:pStyle w:val="TableContent"/>
             </w:pPr>
             <w:r>
-              <w:t>CN103</w:t>
+              <w:t>CN10</w:t>
+            </w:r>
+            <w:r>
+              <w:t>2</w:t>
             </w:r>
           </w:p>
         </w:tc>
@@ -30748,6 +31409,7 @@
               <w:pStyle w:val="TableTitle"/>
             </w:pPr>
             <w:r>
+              <w:lastRenderedPageBreak/>
               <w:t>Mã chức năng</w:t>
             </w:r>
           </w:p>
@@ -30774,7 +31436,10 @@
               <w:pStyle w:val="TableContent"/>
             </w:pPr>
             <w:r>
-              <w:t>CN104</w:t>
+              <w:t>CN10</w:t>
+            </w:r>
+            <w:r>
+              <w:t>3</w:t>
             </w:r>
           </w:p>
         </w:tc>
@@ -31323,7 +31988,10 @@
               <w:pStyle w:val="TableContent"/>
             </w:pPr>
             <w:r>
-              <w:t>CN105</w:t>
+              <w:t>CN10</w:t>
+            </w:r>
+            <w:r>
+              <w:t>4</w:t>
             </w:r>
           </w:p>
         </w:tc>
@@ -31388,7 +32056,6 @@
               <w:pStyle w:val="TableContent"/>
             </w:pPr>
             <w:r>
-              <w:lastRenderedPageBreak/>
               <w:t> </w:t>
             </w:r>
           </w:p>
@@ -31420,7 +32087,6 @@
               <w:pStyle w:val="TableTitle"/>
             </w:pPr>
             <w:r>
-              <w:lastRenderedPageBreak/>
               <w:t>Mức độ ưu tiên</w:t>
             </w:r>
           </w:p>
@@ -31882,8 +32548,13 @@
               <w:pStyle w:val="TableContent"/>
             </w:pPr>
             <w:r>
-              <w:t>CN107</w:t>
-            </w:r>
+              <w:t>CN10</w:t>
+            </w:r>
+            <w:r>
+              <w:t>5</w:t>
+            </w:r>
+            <w:bookmarkStart w:id="51" w:name="_GoBack"/>
+            <w:bookmarkEnd w:id="51"/>
           </w:p>
         </w:tc>
       </w:tr>
@@ -32084,6 +32755,7 @@
               <w:pStyle w:val="TableTitle"/>
             </w:pPr>
             <w:r>
+              <w:lastRenderedPageBreak/>
               <w:t>Đối tượng sử dụng</w:t>
             </w:r>
           </w:p>
@@ -32823,14 +33495,27 @@
       <w:r>
         <w:t xml:space="preserve">Table </w:t>
       </w:r>
-      <w:fldSimple w:instr=" SEQ Table \* ARABIC ">
-        <w:r>
-          <w:rPr>
-            <w:noProof/>
-          </w:rPr>
-          <w:t>4</w:t>
-        </w:r>
-      </w:fldSimple>
+      <w:r>
+        <w:fldChar w:fldCharType="begin"/>
+      </w:r>
+      <w:r>
+        <w:instrText xml:space="preserve"> SEQ Table \* ARABIC </w:instrText>
+      </w:r>
+      <w:r>
+        <w:fldChar w:fldCharType="separate"/>
+      </w:r>
+      <w:r>
+        <w:rPr>
+          <w:noProof/>
+        </w:rPr>
+        <w:t>4</w:t>
+      </w:r>
+      <w:r>
+        <w:rPr>
+          <w:noProof/>
+        </w:rPr>
+        <w:fldChar w:fldCharType="end"/>
+      </w:r>
       <w:r>
         <w:t>. Bảng thông số kỹ thuật của thiết bị MQ3</w:t>
       </w:r>
@@ -33589,6 +34274,7 @@
           <w:id w:val="-118379630"/>
           <w:citation/>
         </w:sdtPr>
+        <w:sdtEndPr/>
         <w:sdtContent>
           <w:r>
             <w:fldChar w:fldCharType="begin"/>
@@ -33689,14 +34375,27 @@
       <w:r>
         <w:t xml:space="preserve">Figure </w:t>
       </w:r>
-      <w:fldSimple w:instr=" SEQ Figure \* ARABIC ">
-        <w:r>
-          <w:rPr>
-            <w:noProof/>
-          </w:rPr>
-          <w:t>3</w:t>
-        </w:r>
-      </w:fldSimple>
+      <w:r>
+        <w:fldChar w:fldCharType="begin"/>
+      </w:r>
+      <w:r>
+        <w:instrText xml:space="preserve"> SEQ Figure \* ARABIC </w:instrText>
+      </w:r>
+      <w:r>
+        <w:fldChar w:fldCharType="separate"/>
+      </w:r>
+      <w:r>
+        <w:rPr>
+          <w:noProof/>
+        </w:rPr>
+        <w:t>3</w:t>
+      </w:r>
+      <w:r>
+        <w:rPr>
+          <w:noProof/>
+        </w:rPr>
+        <w:fldChar w:fldCharType="end"/>
+      </w:r>
       <w:bookmarkEnd w:id="59"/>
       <w:r>
         <w:t xml:space="preserve">. </w:t>
@@ -34508,14 +35207,27 @@
       <w:r>
         <w:t xml:space="preserve">Figure </w:t>
       </w:r>
-      <w:fldSimple w:instr=" SEQ Figure \* ARABIC ">
-        <w:r>
-          <w:rPr>
-            <w:noProof/>
-          </w:rPr>
-          <w:t>4</w:t>
-        </w:r>
-      </w:fldSimple>
+      <w:r>
+        <w:fldChar w:fldCharType="begin"/>
+      </w:r>
+      <w:r>
+        <w:instrText xml:space="preserve"> SEQ Figure \* ARABIC </w:instrText>
+      </w:r>
+      <w:r>
+        <w:fldChar w:fldCharType="separate"/>
+      </w:r>
+      <w:r>
+        <w:rPr>
+          <w:noProof/>
+        </w:rPr>
+        <w:t>4</w:t>
+      </w:r>
+      <w:r>
+        <w:rPr>
+          <w:noProof/>
+        </w:rPr>
+        <w:fldChar w:fldCharType="end"/>
+      </w:r>
       <w:r>
         <w:t>. Mô hình kết nối chức năng thu thập dữ liệu</w:t>
       </w:r>
@@ -34689,14 +35401,27 @@
       <w:r>
         <w:t xml:space="preserve">Figure </w:t>
       </w:r>
-      <w:fldSimple w:instr=" SEQ Figure \* ARABIC ">
-        <w:r>
-          <w:rPr>
-            <w:noProof/>
-          </w:rPr>
-          <w:t>5</w:t>
-        </w:r>
-      </w:fldSimple>
+      <w:r>
+        <w:fldChar w:fldCharType="begin"/>
+      </w:r>
+      <w:r>
+        <w:instrText xml:space="preserve"> SEQ Figure \* ARABIC </w:instrText>
+      </w:r>
+      <w:r>
+        <w:fldChar w:fldCharType="separate"/>
+      </w:r>
+      <w:r>
+        <w:rPr>
+          <w:noProof/>
+        </w:rPr>
+        <w:t>5</w:t>
+      </w:r>
+      <w:r>
+        <w:rPr>
+          <w:noProof/>
+        </w:rPr>
+        <w:fldChar w:fldCharType="end"/>
+      </w:r>
       <w:r>
         <w:t>. Mô hình kết nối chức năng kiểm tra khi khởi động xe</w:t>
       </w:r>
@@ -34820,14 +35545,27 @@
       <w:r>
         <w:t xml:space="preserve">Figure </w:t>
       </w:r>
-      <w:fldSimple w:instr=" SEQ Figure \* ARABIC ">
-        <w:r>
-          <w:rPr>
-            <w:noProof/>
-          </w:rPr>
-          <w:t>6</w:t>
-        </w:r>
-      </w:fldSimple>
+      <w:r>
+        <w:fldChar w:fldCharType="begin"/>
+      </w:r>
+      <w:r>
+        <w:instrText xml:space="preserve"> SEQ Figure \* ARABIC </w:instrText>
+      </w:r>
+      <w:r>
+        <w:fldChar w:fldCharType="separate"/>
+      </w:r>
+      <w:r>
+        <w:rPr>
+          <w:noProof/>
+        </w:rPr>
+        <w:t>6</w:t>
+      </w:r>
+      <w:r>
+        <w:rPr>
+          <w:noProof/>
+        </w:rPr>
+        <w:fldChar w:fldCharType="end"/>
+      </w:r>
       <w:r>
         <w:t>. Lưu đồ hoạt động của chức năng kiểm tra khi khởi động xe</w:t>
       </w:r>
@@ -34918,14 +35656,27 @@
       <w:r>
         <w:t xml:space="preserve">Figure </w:t>
       </w:r>
-      <w:fldSimple w:instr=" SEQ Figure \* ARABIC ">
-        <w:r>
-          <w:rPr>
-            <w:noProof/>
-          </w:rPr>
-          <w:t>7</w:t>
-        </w:r>
-      </w:fldSimple>
+      <w:r>
+        <w:fldChar w:fldCharType="begin"/>
+      </w:r>
+      <w:r>
+        <w:instrText xml:space="preserve"> SEQ Figure \* ARABIC </w:instrText>
+      </w:r>
+      <w:r>
+        <w:fldChar w:fldCharType="separate"/>
+      </w:r>
+      <w:r>
+        <w:rPr>
+          <w:noProof/>
+        </w:rPr>
+        <w:t>7</w:t>
+      </w:r>
+      <w:r>
+        <w:rPr>
+          <w:noProof/>
+        </w:rPr>
+        <w:fldChar w:fldCharType="end"/>
+      </w:r>
       <w:r>
         <w:t>. Mô hình kết nối chức năng kiểm tra trong quá trình chạy xe</w:t>
       </w:r>
@@ -35033,14 +35784,27 @@
       <w:r>
         <w:t xml:space="preserve">Figure </w:t>
       </w:r>
-      <w:fldSimple w:instr=" SEQ Figure \* ARABIC ">
-        <w:r>
-          <w:rPr>
-            <w:noProof/>
-          </w:rPr>
-          <w:t>8</w:t>
-        </w:r>
-      </w:fldSimple>
+      <w:r>
+        <w:fldChar w:fldCharType="begin"/>
+      </w:r>
+      <w:r>
+        <w:instrText xml:space="preserve"> SEQ Figure \* ARABIC </w:instrText>
+      </w:r>
+      <w:r>
+        <w:fldChar w:fldCharType="separate"/>
+      </w:r>
+      <w:r>
+        <w:rPr>
+          <w:noProof/>
+        </w:rPr>
+        <w:t>8</w:t>
+      </w:r>
+      <w:r>
+        <w:rPr>
+          <w:noProof/>
+        </w:rPr>
+        <w:fldChar w:fldCharType="end"/>
+      </w:r>
       <w:r>
         <w:t>. Lưu đồ hoạt động của chức năng kiểm tra trong quá trình chạy xe</w:t>
       </w:r>
@@ -35133,14 +35897,27 @@
       <w:r>
         <w:t xml:space="preserve">Table </w:t>
       </w:r>
-      <w:fldSimple w:instr=" SEQ Table \* ARABIC ">
-        <w:r>
-          <w:rPr>
-            <w:noProof/>
-          </w:rPr>
-          <w:t>5</w:t>
-        </w:r>
-      </w:fldSimple>
+      <w:r>
+        <w:fldChar w:fldCharType="begin"/>
+      </w:r>
+      <w:r>
+        <w:instrText xml:space="preserve"> SEQ Table \* ARABIC </w:instrText>
+      </w:r>
+      <w:r>
+        <w:fldChar w:fldCharType="separate"/>
+      </w:r>
+      <w:r>
+        <w:rPr>
+          <w:noProof/>
+        </w:rPr>
+        <w:t>5</w:t>
+      </w:r>
+      <w:r>
+        <w:rPr>
+          <w:noProof/>
+        </w:rPr>
+        <w:fldChar w:fldCharType="end"/>
+      </w:r>
       <w:r>
         <w:t>. Bảng tha</w:t>
       </w:r>
@@ -35468,14 +36245,27 @@
       <w:r>
         <w:t xml:space="preserve">Table </w:t>
       </w:r>
-      <w:fldSimple w:instr=" SEQ Table \* ARABIC ">
-        <w:r>
-          <w:rPr>
-            <w:noProof/>
-          </w:rPr>
-          <w:t>6</w:t>
-        </w:r>
-      </w:fldSimple>
+      <w:r>
+        <w:fldChar w:fldCharType="begin"/>
+      </w:r>
+      <w:r>
+        <w:instrText xml:space="preserve"> SEQ Table \* ARABIC </w:instrText>
+      </w:r>
+      <w:r>
+        <w:fldChar w:fldCharType="separate"/>
+      </w:r>
+      <w:r>
+        <w:rPr>
+          <w:noProof/>
+        </w:rPr>
+        <w:t>6</w:t>
+      </w:r>
+      <w:r>
+        <w:rPr>
+          <w:noProof/>
+        </w:rPr>
+        <w:fldChar w:fldCharType="end"/>
+      </w:r>
       <w:r>
         <w:t xml:space="preserve">. </w:t>
       </w:r>
@@ -35827,14 +36617,30 @@
       <w:r>
         <w:t xml:space="preserve">Table </w:t>
       </w:r>
-      <w:fldSimple w:instr=" SEQ Table \* ARABIC ">
-        <w:r>
-          <w:rPr>
-            <w:noProof/>
-          </w:rPr>
-          <w:t>7</w:t>
-        </w:r>
-      </w:fldSimple>
+      <w:r>
+        <w:fldChar w:fldCharType="begin"/>
+      </w:r>
+      <w:r>
+        <w:instrText xml:space="preserve"> SEQ Table \* ARA</w:instrText>
+      </w:r>
+      <w:r>
+        <w:instrText xml:space="preserve">BIC </w:instrText>
+      </w:r>
+      <w:r>
+        <w:fldChar w:fldCharType="separate"/>
+      </w:r>
+      <w:r>
+        <w:rPr>
+          <w:noProof/>
+        </w:rPr>
+        <w:t>7</w:t>
+      </w:r>
+      <w:r>
+        <w:rPr>
+          <w:noProof/>
+        </w:rPr>
+        <w:fldChar w:fldCharType="end"/>
+      </w:r>
       <w:r>
         <w:t xml:space="preserve">. </w:t>
       </w:r>
@@ -36482,14 +37288,27 @@
       <w:r>
         <w:t xml:space="preserve">Table </w:t>
       </w:r>
-      <w:fldSimple w:instr=" SEQ Table \* ARABIC ">
-        <w:r>
-          <w:rPr>
-            <w:noProof/>
-          </w:rPr>
-          <w:t>8</w:t>
-        </w:r>
-      </w:fldSimple>
+      <w:r>
+        <w:fldChar w:fldCharType="begin"/>
+      </w:r>
+      <w:r>
+        <w:instrText xml:space="preserve"> SEQ Table \* ARABIC </w:instrText>
+      </w:r>
+      <w:r>
+        <w:fldChar w:fldCharType="separate"/>
+      </w:r>
+      <w:r>
+        <w:rPr>
+          <w:noProof/>
+        </w:rPr>
+        <w:t>8</w:t>
+      </w:r>
+      <w:r>
+        <w:rPr>
+          <w:noProof/>
+        </w:rPr>
+        <w:fldChar w:fldCharType="end"/>
+      </w:r>
       <w:r>
         <w:t>. Bảng phân công kiểm thử</w:t>
       </w:r>
@@ -43620,14 +44439,27 @@
       <w:r>
         <w:t xml:space="preserve">Figure </w:t>
       </w:r>
-      <w:fldSimple w:instr=" SEQ Figure \* ARABIC ">
-        <w:r>
-          <w:rPr>
-            <w:noProof/>
-          </w:rPr>
-          <w:t>9</w:t>
-        </w:r>
-      </w:fldSimple>
+      <w:r>
+        <w:fldChar w:fldCharType="begin"/>
+      </w:r>
+      <w:r>
+        <w:instrText xml:space="preserve"> SEQ Figure \* ARABIC </w:instrText>
+      </w:r>
+      <w:r>
+        <w:fldChar w:fldCharType="separate"/>
+      </w:r>
+      <w:r>
+        <w:rPr>
+          <w:noProof/>
+        </w:rPr>
+        <w:t>9</w:t>
+      </w:r>
+      <w:r>
+        <w:rPr>
+          <w:noProof/>
+        </w:rPr>
+        <w:fldChar w:fldCharType="end"/>
+      </w:r>
       <w:r>
         <w:t>.  Sơ đồ nguyên lý mạch in của nút cảm biến</w:t>
       </w:r>
@@ -44323,17 +45155,17 @@
           <w:docPartUnique/>
         </w:docPartObj>
       </w:sdtPr>
+      <w:sdtEndPr/>
       <w:sdtContent>
         <w:sdt>
           <w:sdtPr>
+            <w:rPr>
+              <w:b w:val="0"/>
+            </w:rPr>
             <w:id w:val="-573587230"/>
             <w:bibliography/>
           </w:sdtPr>
-          <w:sdtEndPr>
-            <w:rPr>
-              <w:b w:val="0"/>
-            </w:rPr>
-          </w:sdtEndPr>
+          <w:sdtEndPr/>
           <w:sdtContent>
             <w:p>
               <w:pPr>
@@ -47992,7 +48824,7 @@
 </file>
 
 <file path=customXml/itemProps2.xml><?xml version="1.0" encoding="utf-8"?>
-<ds:datastoreItem xmlns:ds="http://schemas.openxmlformats.org/officeDocument/2006/customXml" ds:itemID="{A9ED4751-5705-45B5-A5A9-C5A95AC518E7}">
+<ds:datastoreItem xmlns:ds="http://schemas.openxmlformats.org/officeDocument/2006/customXml" ds:itemID="{34703293-7E44-4746-80CF-6AED05B5BF9D}">
   <ds:schemaRefs>
     <ds:schemaRef ds:uri="http://schemas.openxmlformats.org/officeDocument/2006/bibliography"/>
   </ds:schemaRefs>

</xml_diff>

<commit_message>
Fix them gi do
</commit_message>
<xml_diff>
--- a/_FullVersion.docx
+++ b/_FullVersion.docx
@@ -9161,14 +9161,27 @@
       <w:r>
         <w:t xml:space="preserve">Table </w:t>
       </w:r>
-      <w:fldSimple w:instr=" SEQ Table \* ARABIC ">
-        <w:r>
-          <w:rPr>
-            <w:noProof/>
-          </w:rPr>
-          <w:t>1</w:t>
-        </w:r>
-      </w:fldSimple>
+      <w:r>
+        <w:fldChar w:fldCharType="begin"/>
+      </w:r>
+      <w:r>
+        <w:instrText xml:space="preserve"> SEQ Table \* ARABIC </w:instrText>
+      </w:r>
+      <w:r>
+        <w:fldChar w:fldCharType="separate"/>
+      </w:r>
+      <w:r>
+        <w:rPr>
+          <w:noProof/>
+        </w:rPr>
+        <w:t>1</w:t>
+      </w:r>
+      <w:r>
+        <w:rPr>
+          <w:noProof/>
+        </w:rPr>
+        <w:fldChar w:fldCharType="end"/>
+      </w:r>
       <w:bookmarkEnd w:id="26"/>
       <w:r>
         <w:t xml:space="preserve">. Tác động của cồn </w:t>
@@ -9742,14 +9755,27 @@
       <w:r>
         <w:t xml:space="preserve">Table </w:t>
       </w:r>
-      <w:fldSimple w:instr=" SEQ Table \* ARABIC ">
-        <w:r>
-          <w:rPr>
-            <w:noProof/>
-          </w:rPr>
-          <w:t>2</w:t>
-        </w:r>
-      </w:fldSimple>
+      <w:r>
+        <w:fldChar w:fldCharType="begin"/>
+      </w:r>
+      <w:r>
+        <w:instrText xml:space="preserve"> SEQ Table \* ARABIC </w:instrText>
+      </w:r>
+      <w:r>
+        <w:fldChar w:fldCharType="separate"/>
+      </w:r>
+      <w:r>
+        <w:rPr>
+          <w:noProof/>
+        </w:rPr>
+        <w:t>2</w:t>
+      </w:r>
+      <w:r>
+        <w:rPr>
+          <w:noProof/>
+        </w:rPr>
+        <w:fldChar w:fldCharType="end"/>
+      </w:r>
       <w:bookmarkEnd w:id="29"/>
       <w:r>
         <w:t xml:space="preserve">. </w:t>
@@ -12648,14 +12674,27 @@
       <w:r>
         <w:t xml:space="preserve">Table </w:t>
       </w:r>
-      <w:fldSimple w:instr=" SEQ Table \* ARABIC ">
-        <w:r>
-          <w:rPr>
-            <w:noProof/>
-          </w:rPr>
-          <w:t>3</w:t>
-        </w:r>
-      </w:fldSimple>
+      <w:r>
+        <w:fldChar w:fldCharType="begin"/>
+      </w:r>
+      <w:r>
+        <w:instrText xml:space="preserve"> SEQ Table \* ARABIC </w:instrText>
+      </w:r>
+      <w:r>
+        <w:fldChar w:fldCharType="separate"/>
+      </w:r>
+      <w:r>
+        <w:rPr>
+          <w:noProof/>
+        </w:rPr>
+        <w:t>3</w:t>
+      </w:r>
+      <w:r>
+        <w:rPr>
+          <w:noProof/>
+        </w:rPr>
+        <w:fldChar w:fldCharType="end"/>
+      </w:r>
       <w:bookmarkEnd w:id="38"/>
       <w:r>
         <w:t>. Các trường hợp nhận tin</w:t>
@@ -14278,14 +14317,27 @@
       <w:r>
         <w:t xml:space="preserve">Figure </w:t>
       </w:r>
-      <w:fldSimple w:instr=" SEQ Figure \* ARABIC ">
-        <w:r>
-          <w:rPr>
-            <w:noProof/>
-          </w:rPr>
-          <w:t>1</w:t>
-        </w:r>
-      </w:fldSimple>
+      <w:r>
+        <w:fldChar w:fldCharType="begin"/>
+      </w:r>
+      <w:r>
+        <w:instrText xml:space="preserve"> SEQ Figure \* ARABIC </w:instrText>
+      </w:r>
+      <w:r>
+        <w:fldChar w:fldCharType="separate"/>
+      </w:r>
+      <w:r>
+        <w:rPr>
+          <w:noProof/>
+        </w:rPr>
+        <w:t>1</w:t>
+      </w:r>
+      <w:r>
+        <w:rPr>
+          <w:noProof/>
+        </w:rPr>
+        <w:fldChar w:fldCharType="end"/>
+      </w:r>
       <w:bookmarkEnd w:id="43"/>
       <w:r>
         <w:t xml:space="preserve">. </w:t>
@@ -34013,50 +34065,142 @@
       </w:r>
     </w:p>
     <w:p>
-      <w:pPr>
-        <w:rPr>
-          <w:highlight w:val="yellow"/>
-        </w:rPr>
-      </w:pPr>
-      <w:r>
-        <w:rPr>
-          <w:highlight w:val="yellow"/>
-        </w:rPr>
-        <w:t xml:space="preserve">Kit RF thu phát Wifi ESP8266 NodeMCU Lua là kit phát triển dựa trên nền chip Wifi SoC ESP8266 với thiết kế dễ sử dụng và đặc biệt là có thể sử dụng trực tiếp trình biên dịch của Arduino để lập trình và nạp code, điều này khiến việc sử dụng và lập trình các ứng dụng trên ESP8266 trở nên dễ dàng hơn. </w:t>
-      </w:r>
-    </w:p>
-    <w:p>
-      <w:pPr>
-        <w:rPr>
-          <w:highlight w:val="yellow"/>
-        </w:rPr>
-      </w:pPr>
-      <w:r>
-        <w:rPr>
-          <w:highlight w:val="yellow"/>
-        </w:rPr>
-        <w:t xml:space="preserve">Kit RF </w:t>
+      <w:r>
+        <w:t xml:space="preserve">ESP8266 NodeMCU </w:t>
+      </w:r>
+      <w:r>
+        <w:t>là một trong những mạch phổ biến trong việc phát triển các dự án IoTs, được</w:t>
+      </w:r>
+      <w:r>
+        <w:t xml:space="preserve"> phát triển dựa trên nền chip Wifi SoC </w:t>
       </w:r>
       <w:proofErr w:type="gramStart"/>
       <w:r>
-        <w:rPr>
-          <w:highlight w:val="yellow"/>
-        </w:rPr>
-        <w:t>thu</w:t>
+        <w:t xml:space="preserve">ESP8266 </w:t>
+      </w:r>
+      <w:r>
+        <w:t>.</w:t>
       </w:r>
       <w:proofErr w:type="gramEnd"/>
       <w:r>
-        <w:rPr>
-          <w:highlight w:val="yellow"/>
-        </w:rPr>
-        <w:t xml:space="preserve"> phát Wifi ESP8266 NodeMCU Lua được dùng cho các ứng dụng cần kết nối, thu thập dữ liệu và điều khiển qua sóng Wifi, đặc biệt là các ứng dụng liên quan đến IoT. </w:t>
-      </w:r>
-    </w:p>
-    <w:p>
-      <w:pPr>
-        <w:keepNext/>
-        <w:jc w:val="center"/>
-      </w:pPr>
+        <w:t xml:space="preserve"> </w:t>
+      </w:r>
+      <w:r>
+        <w:t>Ưu</w:t>
+      </w:r>
+      <w:r>
+        <w:t xml:space="preserve"> điểm của </w:t>
+      </w:r>
+      <w:r>
+        <w:t xml:space="preserve">ESP8266 NodeMCU </w:t>
+      </w:r>
+      <w:r>
+        <w:t>là</w:t>
+      </w:r>
+      <w:r>
+        <w:t xml:space="preserve"> sử dụng một </w:t>
+      </w:r>
+      <w:proofErr w:type="gramStart"/>
+      <w:r>
+        <w:t>vi</w:t>
+      </w:r>
+      <w:proofErr w:type="gramEnd"/>
+      <w:r>
+        <w:t xml:space="preserve"> điều khiển mạnh mẽ hơn sơ với Adruino nguyên thủy. Ngoài ra,</w:t>
+      </w:r>
+      <w:r>
+        <w:t xml:space="preserve"> </w:t>
+      </w:r>
+      <w:r>
+        <w:t>thiết kế</w:t>
+      </w:r>
+      <w:r>
+        <w:t xml:space="preserve"> của ESP8266 NodeMCU rất</w:t>
+      </w:r>
+      <w:r>
+        <w:t xml:space="preserve"> </w:t>
+      </w:r>
+      <w:r>
+        <w:t>đơn giản để sử dụng</w:t>
+      </w:r>
+      <w:r>
+        <w:t xml:space="preserve"> </w:t>
+      </w:r>
+      <w:r>
+        <w:t>và</w:t>
+      </w:r>
+      <w:r>
+        <w:t xml:space="preserve"> có thể </w:t>
+      </w:r>
+      <w:r>
+        <w:t>dùng</w:t>
+      </w:r>
+      <w:r>
+        <w:t xml:space="preserve"> trực tiếp trình biên dịch của Arduino</w:t>
+      </w:r>
+      <w:r>
+        <w:t xml:space="preserve"> (Arduino IDE)</w:t>
+      </w:r>
+      <w:r>
+        <w:t xml:space="preserve"> để lập trình và nạ</w:t>
+      </w:r>
+      <w:r>
+        <w:t>p code. Điều này</w:t>
+      </w:r>
+      <w:r>
+        <w:t xml:space="preserve"> </w:t>
+      </w:r>
+      <w:r>
+        <w:t>giúp</w:t>
+      </w:r>
+      <w:r>
+        <w:t xml:space="preserve"> việc sử dụng và lập trình các ứng dụng trên ESP8266 trở nên dễ</w:t>
+      </w:r>
+      <w:r>
+        <w:t xml:space="preserve"> dàng</w:t>
+      </w:r>
+      <w:r>
+        <w:t xml:space="preserve"> và tiện lợi</w:t>
+      </w:r>
+      <w:r>
+        <w:t xml:space="preserve"> hơn</w:t>
+      </w:r>
+      <w:r>
+        <w:t xml:space="preserve"> rất nhiều</w:t>
+      </w:r>
+      <w:r>
+        <w:t>. Một</w:t>
+      </w:r>
+      <w:r>
+        <w:t xml:space="preserve"> </w:t>
+      </w:r>
+      <w:r>
+        <w:t>điểm mạnh nữa chính là</w:t>
+      </w:r>
+      <w:r>
+        <w:t xml:space="preserve"> module wifi </w:t>
+      </w:r>
+      <w:r>
+        <w:t xml:space="preserve">đã </w:t>
+      </w:r>
+      <w:r>
+        <w:t>được tích hợp sẵn</w:t>
+      </w:r>
+      <w:r>
+        <w:t>,</w:t>
+      </w:r>
+      <w:r>
+        <w:t xml:space="preserve"> giúp giảm chi phí lắp đặt</w:t>
+      </w:r>
+      <w:r>
+        <w:t xml:space="preserve"> trong việc phát triển các hệ thống điều khiển không dây</w:t>
+      </w:r>
+      <w:r>
+        <w:t>.</w:t>
+      </w:r>
+      <w:r>
+        <w:t xml:space="preserve"> Chính vì vậy mà nhóm nghiên cứu đã lựa chọn sử dụng ESP8266 NodeMCU là vi điểu khiển chính cho nút cảm biến của hệ thống.</w:t>
+      </w:r>
       <w:r>
         <w:rPr>
           <w:rFonts w:ascii="Calibri" w:hAnsi="Calibri" w:cs="Calibri"/>
@@ -34130,6 +34274,7 @@
         <w:rPr>
           <w:rStyle w:val="FigureCapChar"/>
         </w:rPr>
+        <w:lastRenderedPageBreak/>
         <w:t xml:space="preserve">Figure </w:t>
       </w:r>
       <w:r>
@@ -34427,6 +34572,9 @@
       <w:r>
         <w:t>Vì hoạt động trên nguyên tắt điện trở phụ thuộc nồng độ hơi C2H5OH nên dễ dàng sử dụng bằng phương pháp chia áp sau đó sử dụng MCU đọc ADC để tính ngược ra nồng độ cồn</w:t>
       </w:r>
+      <w:r>
+        <w:t>.</w:t>
+      </w:r>
     </w:p>
     <w:p>
       <w:pPr>
@@ -34461,7 +34609,13 @@
         <w:t>Đ</w:t>
       </w:r>
       <w:r>
-        <w:t xml:space="preserve">o thông số nồng độ cồn của tài xế trong trước </w:t>
+        <w:t xml:space="preserve">o </w:t>
+      </w:r>
+      <w:r>
+        <w:t xml:space="preserve">lường </w:t>
+      </w:r>
+      <w:r>
+        <w:t xml:space="preserve">thông số nồng độ cồn của tài xế trong trước </w:t>
       </w:r>
       <w:r>
         <w:t xml:space="preserve">khi khởi động </w:t>
@@ -34509,14 +34663,27 @@
       <w:r>
         <w:t xml:space="preserve">Table </w:t>
       </w:r>
-      <w:fldSimple w:instr=" SEQ Table \* ARABIC ">
-        <w:r>
-          <w:rPr>
-            <w:noProof/>
-          </w:rPr>
-          <w:t>4</w:t>
-        </w:r>
-      </w:fldSimple>
+      <w:r>
+        <w:fldChar w:fldCharType="begin"/>
+      </w:r>
+      <w:r>
+        <w:instrText xml:space="preserve"> SEQ Table \* ARABIC </w:instrText>
+      </w:r>
+      <w:r>
+        <w:fldChar w:fldCharType="separate"/>
+      </w:r>
+      <w:r>
+        <w:rPr>
+          <w:noProof/>
+        </w:rPr>
+        <w:t>4</w:t>
+      </w:r>
+      <w:r>
+        <w:rPr>
+          <w:noProof/>
+        </w:rPr>
+        <w:fldChar w:fldCharType="end"/>
+      </w:r>
       <w:r>
         <w:t>. Bảng thông số kỹ thuật của thiết bị MQ3</w:t>
       </w:r>
@@ -34853,6 +35020,7 @@
               <w:pStyle w:val="TableContent"/>
             </w:pPr>
             <w:r>
+              <w:lastRenderedPageBreak/>
               <w:t>P</w:t>
             </w:r>
             <w:r>
@@ -35051,7 +35219,6 @@
               <w:pStyle w:val="TableContent"/>
             </w:pPr>
             <w:r>
-              <w:lastRenderedPageBreak/>
               <w:t>R</w:t>
             </w:r>
             <w:r>
@@ -35395,14 +35562,27 @@
       <w:r>
         <w:t xml:space="preserve">Figure </w:t>
       </w:r>
-      <w:fldSimple w:instr=" SEQ Figure \* ARABIC ">
-        <w:r>
-          <w:rPr>
-            <w:noProof/>
-          </w:rPr>
-          <w:t>3</w:t>
-        </w:r>
-      </w:fldSimple>
+      <w:r>
+        <w:fldChar w:fldCharType="begin"/>
+      </w:r>
+      <w:r>
+        <w:instrText xml:space="preserve"> SEQ Figure \* ARABIC </w:instrText>
+      </w:r>
+      <w:r>
+        <w:fldChar w:fldCharType="separate"/>
+      </w:r>
+      <w:r>
+        <w:rPr>
+          <w:noProof/>
+        </w:rPr>
+        <w:t>3</w:t>
+      </w:r>
+      <w:r>
+        <w:rPr>
+          <w:noProof/>
+        </w:rPr>
+        <w:fldChar w:fldCharType="end"/>
+      </w:r>
       <w:bookmarkEnd w:id="58"/>
       <w:r>
         <w:t xml:space="preserve">. </w:t>
@@ -35641,6 +35821,7 @@
           <w:bdr w:val="none" w:sz="0" w:space="0" w:color="auto" w:frame="1"/>
           <w:lang w:eastAsia="en-US"/>
         </w:rPr>
+        <w:lastRenderedPageBreak/>
         <w:drawing>
           <wp:inline distT="0" distB="0" distL="0" distR="0" wp14:anchorId="3992CD03" wp14:editId="4FCFB36C">
             <wp:extent cx="2085975" cy="800100"/>
@@ -35694,7 +35875,6 @@
     <w:p>
       <w:proofErr w:type="gramStart"/>
       <w:r>
-        <w:lastRenderedPageBreak/>
         <w:t>với</w:t>
       </w:r>
       <w:proofErr w:type="gramEnd"/>
@@ -36107,7 +36287,31 @@
         <w:rPr>
           <w:highlight w:val="yellow"/>
         </w:rPr>
-        <w:t>&lt;tên module&gt; &lt;cách hoạt động cổng normal opened, normal closed bla bla&gt; &lt;chức năng: đóng tắt nguồn xe và chuông báo&gt;</w:t>
+        <w:t xml:space="preserve"> 12VDC 7A</w:t>
+      </w:r>
+      <w:r>
+        <w:rPr>
+          <w:highlight w:val="yellow"/>
+        </w:rPr>
+        <w:t xml:space="preserve"> &lt;cách hoạt động cổng normal opened, normal closed bla bla&gt; </w:t>
+      </w:r>
+      <w:r>
+        <w:rPr>
+          <w:highlight w:val="yellow"/>
+        </w:rPr>
+        <w:t>Chức năng:</w:t>
+      </w:r>
+      <w:r>
+        <w:rPr>
+          <w:highlight w:val="yellow"/>
+        </w:rPr>
+        <w:t xml:space="preserve"> đóng tắt nguồn xe và chuông báo</w:t>
+      </w:r>
+      <w:r>
+        <w:rPr>
+          <w:highlight w:val="yellow"/>
+        </w:rPr>
+        <w:t xml:space="preserve"> động</w:t>
       </w:r>
     </w:p>
     <w:p>
@@ -36152,13 +36356,36 @@
     </w:p>
     <w:p>
       <w:pPr>
+        <w:pStyle w:val="List1"/>
+        <w:shd w:val="clear" w:color="auto" w:fill="FFFFFF"/>
+        <w:spacing w:before="0" w:line="240" w:lineRule="auto"/>
+        <w:rPr>
+          <w:rFonts w:eastAsia="Times New Roman"/>
+          <w:sz w:val="24"/>
+          <w:szCs w:val="24"/>
+        </w:rPr>
+      </w:pPr>
+      <w:r>
+        <w:rPr>
+          <w:rFonts w:eastAsia="Times New Roman"/>
+          <w:sz w:val="24"/>
+          <w:szCs w:val="24"/>
+        </w:rPr>
+        <w:t xml:space="preserve">Chuông báo động :v </w:t>
+      </w:r>
+      <w:bookmarkStart w:id="61" w:name="_GoBack"/>
+      <w:bookmarkEnd w:id="61"/>
+    </w:p>
+    <w:p>
+      <w:pPr>
         <w:pStyle w:val="Heading3"/>
       </w:pPr>
-      <w:bookmarkStart w:id="61" w:name="_Toc26652125"/>
-      <w:r>
+      <w:bookmarkStart w:id="62" w:name="_Toc26652125"/>
+      <w:r>
+        <w:lastRenderedPageBreak/>
         <w:t>Mô hình kết nối</w:t>
       </w:r>
-      <w:bookmarkEnd w:id="61"/>
+      <w:bookmarkEnd w:id="62"/>
     </w:p>
     <w:p>
       <w:pPr>
@@ -36244,18 +36471,31 @@
       <w:pPr>
         <w:pStyle w:val="FigureCap"/>
       </w:pPr>
-      <w:bookmarkStart w:id="62" w:name="_Toc26651839"/>
+      <w:bookmarkStart w:id="63" w:name="_Toc26651839"/>
       <w:r>
         <w:t xml:space="preserve">Figure </w:t>
       </w:r>
-      <w:fldSimple w:instr=" SEQ Figure \* ARABIC ">
-        <w:r>
-          <w:rPr>
-            <w:noProof/>
-          </w:rPr>
-          <w:t>4</w:t>
-        </w:r>
-      </w:fldSimple>
+      <w:r>
+        <w:fldChar w:fldCharType="begin"/>
+      </w:r>
+      <w:r>
+        <w:instrText xml:space="preserve"> SEQ Figure \* ARABIC </w:instrText>
+      </w:r>
+      <w:r>
+        <w:fldChar w:fldCharType="separate"/>
+      </w:r>
+      <w:r>
+        <w:rPr>
+          <w:noProof/>
+        </w:rPr>
+        <w:t>4</w:t>
+      </w:r>
+      <w:r>
+        <w:rPr>
+          <w:noProof/>
+        </w:rPr>
+        <w:fldChar w:fldCharType="end"/>
+      </w:r>
       <w:r>
         <w:t xml:space="preserve">. Mô hình kết nối chức năng </w:t>
       </w:r>
@@ -36267,14 +36507,13 @@
       <w:r>
         <w:t xml:space="preserve"> thập dữ liệu</w:t>
       </w:r>
-      <w:bookmarkEnd w:id="62"/>
+      <w:bookmarkEnd w:id="63"/>
     </w:p>
     <w:p>
       <w:pPr>
         <w:pStyle w:val="List1"/>
       </w:pPr>
       <w:r>
-        <w:lastRenderedPageBreak/>
         <w:t>Chức năng</w:t>
       </w:r>
     </w:p>
@@ -36362,6 +36601,7 @@
         <w:pStyle w:val="Heading4"/>
       </w:pPr>
       <w:r>
+        <w:lastRenderedPageBreak/>
         <w:t xml:space="preserve">Chức năng kiểm tra khi khởi động </w:t>
       </w:r>
       <w:proofErr w:type="gramStart"/>
@@ -36439,18 +36679,31 @@
       <w:pPr>
         <w:pStyle w:val="FigureCap"/>
       </w:pPr>
-      <w:bookmarkStart w:id="63" w:name="_Toc26651840"/>
+      <w:bookmarkStart w:id="64" w:name="_Toc26651840"/>
       <w:r>
         <w:t xml:space="preserve">Figure </w:t>
       </w:r>
-      <w:fldSimple w:instr=" SEQ Figure \* ARABIC ">
-        <w:r>
-          <w:rPr>
-            <w:noProof/>
-          </w:rPr>
-          <w:t>5</w:t>
-        </w:r>
-      </w:fldSimple>
+      <w:r>
+        <w:fldChar w:fldCharType="begin"/>
+      </w:r>
+      <w:r>
+        <w:instrText xml:space="preserve"> SEQ Figure \* ARABIC </w:instrText>
+      </w:r>
+      <w:r>
+        <w:fldChar w:fldCharType="separate"/>
+      </w:r>
+      <w:r>
+        <w:rPr>
+          <w:noProof/>
+        </w:rPr>
+        <w:t>5</w:t>
+      </w:r>
+      <w:r>
+        <w:rPr>
+          <w:noProof/>
+        </w:rPr>
+        <w:fldChar w:fldCharType="end"/>
+      </w:r>
       <w:r>
         <w:t xml:space="preserve">. Mô hình kết nối chức năng kiểm tra khi khởi động </w:t>
       </w:r>
@@ -36458,7 +36711,7 @@
       <w:r>
         <w:t>xe</w:t>
       </w:r>
-      <w:bookmarkEnd w:id="63"/>
+      <w:bookmarkEnd w:id="64"/>
       <w:proofErr w:type="gramEnd"/>
     </w:p>
     <w:p>
@@ -36503,7 +36756,6 @@
         <w:pStyle w:val="List2"/>
       </w:pPr>
       <w:r>
-        <w:lastRenderedPageBreak/>
         <w:t>Không hợp lệ: thực hiện lại chu kỳ kiểm tra</w:t>
       </w:r>
     </w:p>
@@ -36538,6 +36790,7 @@
           <w:bdr w:val="none" w:sz="0" w:space="0" w:color="auto" w:frame="1"/>
           <w:lang w:eastAsia="en-US"/>
         </w:rPr>
+        <w:lastRenderedPageBreak/>
         <w:drawing>
           <wp:inline distT="0" distB="0" distL="0" distR="0" wp14:anchorId="6036A959" wp14:editId="2C0BA582">
             <wp:extent cx="4543425" cy="5857875"/>
@@ -36592,18 +36845,31 @@
       <w:pPr>
         <w:pStyle w:val="FigureCap"/>
       </w:pPr>
-      <w:bookmarkStart w:id="64" w:name="_Toc26651841"/>
+      <w:bookmarkStart w:id="65" w:name="_Toc26651841"/>
       <w:r>
         <w:t xml:space="preserve">Figure </w:t>
       </w:r>
-      <w:fldSimple w:instr=" SEQ Figure \* ARABIC ">
-        <w:r>
-          <w:rPr>
-            <w:noProof/>
-          </w:rPr>
-          <w:t>6</w:t>
-        </w:r>
-      </w:fldSimple>
+      <w:r>
+        <w:fldChar w:fldCharType="begin"/>
+      </w:r>
+      <w:r>
+        <w:instrText xml:space="preserve"> SEQ Figure \* ARABIC </w:instrText>
+      </w:r>
+      <w:r>
+        <w:fldChar w:fldCharType="separate"/>
+      </w:r>
+      <w:r>
+        <w:rPr>
+          <w:noProof/>
+        </w:rPr>
+        <w:t>6</w:t>
+      </w:r>
+      <w:r>
+        <w:rPr>
+          <w:noProof/>
+        </w:rPr>
+        <w:fldChar w:fldCharType="end"/>
+      </w:r>
       <w:r>
         <w:t xml:space="preserve">. Lưu đồ hoạt động của chức năng kiểm tra khi khởi động </w:t>
       </w:r>
@@ -36611,7 +36877,7 @@
       <w:r>
         <w:t>xe</w:t>
       </w:r>
-      <w:bookmarkEnd w:id="64"/>
+      <w:bookmarkEnd w:id="65"/>
       <w:proofErr w:type="gramEnd"/>
     </w:p>
     <w:p>
@@ -36619,7 +36885,6 @@
         <w:pStyle w:val="Heading4"/>
       </w:pPr>
       <w:r>
-        <w:lastRenderedPageBreak/>
         <w:t xml:space="preserve">Chức năng kiểm tra trong quá trình chạy </w:t>
       </w:r>
       <w:proofErr w:type="gramStart"/>
@@ -36702,18 +36967,31 @@
       <w:pPr>
         <w:pStyle w:val="FigureCap"/>
       </w:pPr>
-      <w:bookmarkStart w:id="65" w:name="_Toc26651842"/>
+      <w:bookmarkStart w:id="66" w:name="_Toc26651842"/>
       <w:r>
         <w:t xml:space="preserve">Figure </w:t>
       </w:r>
-      <w:fldSimple w:instr=" SEQ Figure \* ARABIC ">
-        <w:r>
-          <w:rPr>
-            <w:noProof/>
-          </w:rPr>
-          <w:t>7</w:t>
-        </w:r>
-      </w:fldSimple>
+      <w:r>
+        <w:fldChar w:fldCharType="begin"/>
+      </w:r>
+      <w:r>
+        <w:instrText xml:space="preserve"> SEQ Figure \* ARABIC </w:instrText>
+      </w:r>
+      <w:r>
+        <w:fldChar w:fldCharType="separate"/>
+      </w:r>
+      <w:r>
+        <w:rPr>
+          <w:noProof/>
+        </w:rPr>
+        <w:t>7</w:t>
+      </w:r>
+      <w:r>
+        <w:rPr>
+          <w:noProof/>
+        </w:rPr>
+        <w:fldChar w:fldCharType="end"/>
+      </w:r>
       <w:r>
         <w:t xml:space="preserve">. Mô hình kết nối chức năng kiểm tra trong quá trình chạy </w:t>
       </w:r>
@@ -36721,7 +36999,7 @@
       <w:r>
         <w:t>xe</w:t>
       </w:r>
-      <w:bookmarkEnd w:id="65"/>
+      <w:bookmarkEnd w:id="66"/>
       <w:proofErr w:type="gramEnd"/>
     </w:p>
     <w:p>
@@ -36729,6 +37007,7 @@
         <w:pStyle w:val="List1"/>
       </w:pPr>
       <w:r>
+        <w:lastRenderedPageBreak/>
         <w:t>Chức năng</w:t>
       </w:r>
     </w:p>
@@ -36822,18 +37101,31 @@
       <w:pPr>
         <w:pStyle w:val="FigureCap"/>
       </w:pPr>
-      <w:bookmarkStart w:id="66" w:name="_Toc26651843"/>
+      <w:bookmarkStart w:id="67" w:name="_Toc26651843"/>
       <w:r>
         <w:t xml:space="preserve">Figure </w:t>
       </w:r>
-      <w:fldSimple w:instr=" SEQ Figure \* ARABIC ">
-        <w:r>
-          <w:rPr>
-            <w:noProof/>
-          </w:rPr>
-          <w:t>8</w:t>
-        </w:r>
-      </w:fldSimple>
+      <w:r>
+        <w:fldChar w:fldCharType="begin"/>
+      </w:r>
+      <w:r>
+        <w:instrText xml:space="preserve"> SEQ Figure \* ARABIC </w:instrText>
+      </w:r>
+      <w:r>
+        <w:fldChar w:fldCharType="separate"/>
+      </w:r>
+      <w:r>
+        <w:rPr>
+          <w:noProof/>
+        </w:rPr>
+        <w:t>8</w:t>
+      </w:r>
+      <w:r>
+        <w:rPr>
+          <w:noProof/>
+        </w:rPr>
+        <w:fldChar w:fldCharType="end"/>
+      </w:r>
       <w:r>
         <w:t xml:space="preserve">. Lưu đồ hoạt động của chức năng kiểm tra trong quá trình chạy </w:t>
       </w:r>
@@ -36841,7 +37133,7 @@
       <w:r>
         <w:t>xe</w:t>
       </w:r>
-      <w:bookmarkEnd w:id="66"/>
+      <w:bookmarkEnd w:id="67"/>
       <w:proofErr w:type="gramEnd"/>
     </w:p>
     <w:p>
@@ -36943,19 +37235,31 @@
       <w:pPr>
         <w:pStyle w:val="TableCap"/>
       </w:pPr>
-      <w:bookmarkStart w:id="67" w:name="_Toc26651759"/>
-      <w:r>
-        <w:lastRenderedPageBreak/>
+      <w:bookmarkStart w:id="68" w:name="_Toc26651759"/>
+      <w:r>
         <w:t xml:space="preserve">Table </w:t>
       </w:r>
-      <w:fldSimple w:instr=" SEQ Table \* ARABIC ">
-        <w:r>
-          <w:rPr>
-            <w:noProof/>
-          </w:rPr>
-          <w:t>5</w:t>
-        </w:r>
-      </w:fldSimple>
+      <w:r>
+        <w:fldChar w:fldCharType="begin"/>
+      </w:r>
+      <w:r>
+        <w:instrText xml:space="preserve"> SEQ Table \* ARABIC </w:instrText>
+      </w:r>
+      <w:r>
+        <w:fldChar w:fldCharType="separate"/>
+      </w:r>
+      <w:r>
+        <w:rPr>
+          <w:noProof/>
+        </w:rPr>
+        <w:t>5</w:t>
+      </w:r>
+      <w:r>
+        <w:rPr>
+          <w:noProof/>
+        </w:rPr>
+        <w:fldChar w:fldCharType="end"/>
+      </w:r>
       <w:r>
         <w:t>. Bảng tha</w:t>
       </w:r>
@@ -36965,7 +37269,7 @@
       <w:r>
         <w:t xml:space="preserve"> số hàm begin</w:t>
       </w:r>
-      <w:bookmarkEnd w:id="67"/>
+      <w:bookmarkEnd w:id="68"/>
     </w:p>
     <w:tbl>
       <w:tblPr>
@@ -37296,18 +37600,31 @@
       <w:pPr>
         <w:pStyle w:val="TableCap"/>
       </w:pPr>
-      <w:bookmarkStart w:id="68" w:name="_Toc26651760"/>
+      <w:bookmarkStart w:id="69" w:name="_Toc26651760"/>
       <w:r>
         <w:t xml:space="preserve">Table </w:t>
       </w:r>
-      <w:fldSimple w:instr=" SEQ Table \* ARABIC ">
-        <w:r>
-          <w:rPr>
-            <w:noProof/>
-          </w:rPr>
-          <w:t>6</w:t>
-        </w:r>
-      </w:fldSimple>
+      <w:r>
+        <w:fldChar w:fldCharType="begin"/>
+      </w:r>
+      <w:r>
+        <w:instrText xml:space="preserve"> SEQ Table \* ARABIC </w:instrText>
+      </w:r>
+      <w:r>
+        <w:fldChar w:fldCharType="separate"/>
+      </w:r>
+      <w:r>
+        <w:rPr>
+          <w:noProof/>
+        </w:rPr>
+        <w:t>6</w:t>
+      </w:r>
+      <w:r>
+        <w:rPr>
+          <w:noProof/>
+        </w:rPr>
+        <w:fldChar w:fldCharType="end"/>
+      </w:r>
       <w:r>
         <w:t xml:space="preserve">. </w:t>
       </w:r>
@@ -37317,7 +37634,7 @@
       <w:r>
         <w:t>setFloat</w:t>
       </w:r>
-      <w:bookmarkEnd w:id="68"/>
+      <w:bookmarkEnd w:id="69"/>
     </w:p>
     <w:tbl>
       <w:tblPr>
@@ -37438,6 +37755,7 @@
               <w:pStyle w:val="TableContent"/>
             </w:pPr>
             <w:r>
+              <w:lastRenderedPageBreak/>
               <w:t>path</w:t>
             </w:r>
           </w:p>
@@ -37678,18 +37996,31 @@
       <w:pPr>
         <w:pStyle w:val="TableCap"/>
       </w:pPr>
-      <w:bookmarkStart w:id="69" w:name="_Toc26651761"/>
+      <w:bookmarkStart w:id="70" w:name="_Toc26651761"/>
       <w:r>
         <w:t xml:space="preserve">Table </w:t>
       </w:r>
-      <w:fldSimple w:instr=" SEQ Table \* ARABIC ">
-        <w:r>
-          <w:rPr>
-            <w:noProof/>
-          </w:rPr>
-          <w:t>7</w:t>
-        </w:r>
-      </w:fldSimple>
+      <w:r>
+        <w:fldChar w:fldCharType="begin"/>
+      </w:r>
+      <w:r>
+        <w:instrText xml:space="preserve"> SEQ Table \* ARABIC </w:instrText>
+      </w:r>
+      <w:r>
+        <w:fldChar w:fldCharType="separate"/>
+      </w:r>
+      <w:r>
+        <w:rPr>
+          <w:noProof/>
+        </w:rPr>
+        <w:t>7</w:t>
+      </w:r>
+      <w:r>
+        <w:rPr>
+          <w:noProof/>
+        </w:rPr>
+        <w:fldChar w:fldCharType="end"/>
+      </w:r>
       <w:r>
         <w:t xml:space="preserve">. </w:t>
       </w:r>
@@ -37699,7 +38030,7 @@
       <w:r>
         <w:t>getString</w:t>
       </w:r>
-      <w:bookmarkEnd w:id="69"/>
+      <w:bookmarkEnd w:id="70"/>
     </w:p>
     <w:tbl>
       <w:tblPr>
@@ -37945,7 +38276,7 @@
       <w:pPr>
         <w:pStyle w:val="Heading2"/>
       </w:pPr>
-      <w:bookmarkStart w:id="70" w:name="_Toc26652126"/>
+      <w:bookmarkStart w:id="71" w:name="_Toc26652126"/>
       <w:r>
         <w:lastRenderedPageBreak/>
         <w:t>K</w:t>
@@ -37953,7 +38284,7 @@
       <w:r>
         <w:t>iểm thử</w:t>
       </w:r>
-      <w:bookmarkEnd w:id="70"/>
+      <w:bookmarkEnd w:id="71"/>
       <w:r>
         <w:t xml:space="preserve"> </w:t>
       </w:r>
@@ -37962,11 +38293,11 @@
       <w:pPr>
         <w:pStyle w:val="Heading3"/>
       </w:pPr>
-      <w:bookmarkStart w:id="71" w:name="_Toc26652127"/>
+      <w:bookmarkStart w:id="72" w:name="_Toc26652127"/>
       <w:r>
         <w:t>Mục tiêu</w:t>
       </w:r>
-      <w:bookmarkEnd w:id="71"/>
+      <w:bookmarkEnd w:id="72"/>
     </w:p>
     <w:p>
       <w:pPr>
@@ -37996,7 +38327,7 @@
       <w:pPr>
         <w:pStyle w:val="Heading3"/>
       </w:pPr>
-      <w:bookmarkStart w:id="72" w:name="_Toc26652128"/>
+      <w:bookmarkStart w:id="73" w:name="_Toc26652128"/>
       <w:r>
         <w:t xml:space="preserve">Phạm </w:t>
       </w:r>
@@ -38004,7 +38335,7 @@
       <w:r>
         <w:t>vi</w:t>
       </w:r>
-      <w:bookmarkEnd w:id="72"/>
+      <w:bookmarkEnd w:id="73"/>
       <w:proofErr w:type="gramEnd"/>
     </w:p>
     <w:p>
@@ -38107,11 +38438,11 @@
       <w:pPr>
         <w:pStyle w:val="Heading3"/>
       </w:pPr>
-      <w:bookmarkStart w:id="73" w:name="_Toc26652129"/>
+      <w:bookmarkStart w:id="74" w:name="_Toc26652129"/>
       <w:r>
         <w:t>Cách tiếp cận</w:t>
       </w:r>
-      <w:bookmarkEnd w:id="73"/>
+      <w:bookmarkEnd w:id="74"/>
     </w:p>
     <w:p>
       <w:r>
@@ -38170,14 +38501,14 @@
       <w:pPr>
         <w:pStyle w:val="Heading3"/>
       </w:pPr>
-      <w:bookmarkStart w:id="74" w:name="_Toc26652130"/>
+      <w:bookmarkStart w:id="75" w:name="_Toc26652130"/>
       <w:r>
         <w:t>Quản lý</w:t>
       </w:r>
       <w:r>
         <w:t xml:space="preserve"> kiểm thử</w:t>
       </w:r>
-      <w:bookmarkEnd w:id="74"/>
+      <w:bookmarkEnd w:id="75"/>
     </w:p>
     <w:p>
       <w:pPr>
@@ -38362,22 +38693,35 @@
       <w:pPr>
         <w:pStyle w:val="TableCap"/>
       </w:pPr>
-      <w:bookmarkStart w:id="75" w:name="_Toc26651762"/>
+      <w:bookmarkStart w:id="76" w:name="_Toc26651762"/>
       <w:r>
         <w:t xml:space="preserve">Table </w:t>
       </w:r>
-      <w:fldSimple w:instr=" SEQ Table \* ARABIC ">
-        <w:r>
-          <w:rPr>
-            <w:noProof/>
-          </w:rPr>
-          <w:t>8</w:t>
-        </w:r>
-      </w:fldSimple>
+      <w:r>
+        <w:fldChar w:fldCharType="begin"/>
+      </w:r>
+      <w:r>
+        <w:instrText xml:space="preserve"> SEQ Table \* ARABIC </w:instrText>
+      </w:r>
+      <w:r>
+        <w:fldChar w:fldCharType="separate"/>
+      </w:r>
+      <w:r>
+        <w:rPr>
+          <w:noProof/>
+        </w:rPr>
+        <w:t>8</w:t>
+      </w:r>
+      <w:r>
+        <w:rPr>
+          <w:noProof/>
+        </w:rPr>
+        <w:fldChar w:fldCharType="end"/>
+      </w:r>
       <w:r>
         <w:t>. Bảng phân công kiểm thử</w:t>
       </w:r>
-      <w:bookmarkEnd w:id="75"/>
+      <w:bookmarkEnd w:id="76"/>
     </w:p>
     <w:tbl>
       <w:tblPr>
@@ -39525,11 +39869,11 @@
       <w:pPr>
         <w:pStyle w:val="Heading3"/>
       </w:pPr>
-      <w:bookmarkStart w:id="76" w:name="_Toc26652131"/>
+      <w:bookmarkStart w:id="77" w:name="_Toc26652131"/>
       <w:r>
         <w:t>Các trường hợp kiểm thử</w:t>
       </w:r>
-      <w:bookmarkEnd w:id="76"/>
+      <w:bookmarkEnd w:id="77"/>
     </w:p>
     <w:p>
       <w:pPr>
@@ -45399,22 +45743,22 @@
       <w:pPr>
         <w:pStyle w:val="Heading1"/>
       </w:pPr>
-      <w:bookmarkStart w:id="77" w:name="_Toc26652132"/>
+      <w:bookmarkStart w:id="78" w:name="_Toc26652132"/>
       <w:r>
         <w:lastRenderedPageBreak/>
         <w:t>Kết quả đạt được</w:t>
       </w:r>
-      <w:bookmarkEnd w:id="77"/>
+      <w:bookmarkEnd w:id="78"/>
     </w:p>
     <w:p>
       <w:pPr>
         <w:pStyle w:val="Heading2"/>
       </w:pPr>
-      <w:bookmarkStart w:id="78" w:name="_Toc26652133"/>
+      <w:bookmarkStart w:id="79" w:name="_Toc26652133"/>
       <w:r>
         <w:t>Kết quả</w:t>
       </w:r>
-      <w:bookmarkEnd w:id="78"/>
+      <w:bookmarkEnd w:id="79"/>
     </w:p>
     <w:p>
       <w:r>
@@ -45427,6 +45771,9 @@
       <w:proofErr w:type="gramEnd"/>
       <w:r>
         <w:t xml:space="preserve"> dõi nồng độ cồn của tài xế</w:t>
+      </w:r>
+      <w:r>
+        <w:t xml:space="preserve"> trong quá trình tham gia giao thông</w:t>
       </w:r>
       <w:r>
         <w:t>.</w:t>
@@ -45526,22 +45873,57 @@
         <w:pStyle w:val="Caption"/>
         <w:jc w:val="center"/>
       </w:pPr>
-      <w:bookmarkStart w:id="79" w:name="_Toc26651844"/>
+      <w:bookmarkStart w:id="80" w:name="_Toc26651844"/>
       <w:r>
         <w:t xml:space="preserve">Figure </w:t>
       </w:r>
-      <w:fldSimple w:instr=" SEQ Figure \* ARABIC ">
-        <w:r>
-          <w:rPr>
-            <w:noProof/>
-          </w:rPr>
-          <w:t>9</w:t>
-        </w:r>
-      </w:fldSimple>
+      <w:r>
+        <w:fldChar w:fldCharType="begin"/>
+      </w:r>
+      <w:r>
+        <w:instrText xml:space="preserve"> SEQ Figure \* ARABIC </w:instrText>
+      </w:r>
+      <w:r>
+        <w:fldChar w:fldCharType="separate"/>
+      </w:r>
+      <w:r>
+        <w:rPr>
+          <w:noProof/>
+        </w:rPr>
+        <w:t>9</w:t>
+      </w:r>
+      <w:r>
+        <w:rPr>
+          <w:noProof/>
+        </w:rPr>
+        <w:fldChar w:fldCharType="end"/>
+      </w:r>
       <w:r>
         <w:t>.  Sơ đồ nguyên lý mạch in của nút cảm biến</w:t>
       </w:r>
-      <w:bookmarkEnd w:id="79"/>
+      <w:bookmarkEnd w:id="80"/>
+    </w:p>
+    <w:p>
+      <w:r>
+        <w:rPr>
+          <w:highlight w:val="yellow"/>
+        </w:rPr>
+        <w:t xml:space="preserve">&lt;Mô tả cụ thể mạch ở </w:t>
+      </w:r>
+      <w:proofErr w:type="gramStart"/>
+      <w:r>
+        <w:rPr>
+          <w:highlight w:val="yellow"/>
+        </w:rPr>
+        <w:t>đây :v</w:t>
+      </w:r>
+      <w:proofErr w:type="gramEnd"/>
+      <w:r>
+        <w:rPr>
+          <w:highlight w:val="yellow"/>
+        </w:rPr>
+        <w:t xml:space="preserve"> &gt;</w:t>
+      </w:r>
     </w:p>
     <w:p>
       <w:pPr>
@@ -45684,7 +46066,7 @@
           </wp:inline>
         </w:drawing>
       </w:r>
-      <w:commentRangeStart w:id="80"/>
+      <w:commentRangeStart w:id="81"/>
       <w:r>
         <w:rPr>
           <w:noProof/>
@@ -45726,12 +46108,12 @@
           </wp:inline>
         </w:drawing>
       </w:r>
-      <w:commentRangeEnd w:id="80"/>
+      <w:commentRangeEnd w:id="81"/>
       <w:r>
         <w:rPr>
           <w:rStyle w:val="CommentReference"/>
         </w:rPr>
-        <w:commentReference w:id="80"/>
+        <w:commentReference w:id="81"/>
       </w:r>
     </w:p>
     <w:p>
@@ -45833,11 +46215,11 @@
       <w:pPr>
         <w:pStyle w:val="Heading2"/>
       </w:pPr>
-      <w:bookmarkStart w:id="81" w:name="_Toc26652134"/>
+      <w:bookmarkStart w:id="82" w:name="_Toc26652134"/>
       <w:r>
         <w:t>Ưu</w:t>
       </w:r>
-      <w:bookmarkEnd w:id="81"/>
+      <w:bookmarkEnd w:id="82"/>
       <w:r>
         <w:t xml:space="preserve"> điểm</w:t>
       </w:r>
@@ -45847,36 +46229,111 @@
         <w:t>Đã hoàn thành m</w:t>
       </w:r>
       <w:r>
-        <w:t xml:space="preserve">ục tiêu ban đầu của ứng dụng di động nhắm đến việc cung cấp giải pháp cho người quản lý liên quan đến việc theo dõi dữ liệu nồng độ cồn cũng như </w:t>
+        <w:t>ục tiêu ban đầu</w:t>
+      </w:r>
+      <w:r>
+        <w:t xml:space="preserve"> </w:t>
+      </w:r>
+      <w:r>
+        <w:t xml:space="preserve">mà </w:t>
+      </w:r>
+      <w:r>
+        <w:t>đề tài</w:t>
+      </w:r>
+      <w:r>
+        <w:t xml:space="preserve"> này đã đặt ra, bao gồm việc</w:t>
+      </w:r>
+      <w:r>
+        <w:t xml:space="preserve"> xây dựng</w:t>
+      </w:r>
+      <w:r>
+        <w:t xml:space="preserve"> </w:t>
+      </w:r>
+      <w:r>
+        <w:t xml:space="preserve">một hệ thống quản lý khép kín sử dụng thiết bị cảm biến vật lý cùng với xây dựng </w:t>
+      </w:r>
+      <w:r>
+        <w:t xml:space="preserve">ứng dụng di động nhắm đến việc cung cấp giải pháp cho người quản lý </w:t>
+      </w:r>
+      <w:r>
+        <w:t>trong việc</w:t>
+      </w:r>
+      <w:r>
+        <w:t xml:space="preserve"> dõi dữ liệu</w:t>
+      </w:r>
+      <w:r>
+        <w:t xml:space="preserve"> và ghi nhận</w:t>
+      </w:r>
+      <w:r>
+        <w:t xml:space="preserve"> nồng độ cồn </w:t>
+      </w:r>
+      <w:r>
+        <w:t xml:space="preserve">chính xác </w:t>
+      </w:r>
+      <w:r>
+        <w:t xml:space="preserve">cũng như </w:t>
       </w:r>
       <w:r>
         <w:t xml:space="preserve">xác định </w:t>
       </w:r>
       <w:r>
-        <w:t xml:space="preserve">vị trí của tài xế, </w:t>
-      </w:r>
-      <w:r>
-        <w:t xml:space="preserve">đồng thời cũng </w:t>
-      </w:r>
-      <w:r>
-        <w:t>bổ sung phiên bản ứng dụng</w:t>
-      </w:r>
-      <w:r>
-        <w:t xml:space="preserve"> dành</w:t>
+        <w:t>vị trí của tài xế</w:t>
+      </w:r>
+      <w:r>
+        <w:t xml:space="preserve"> để từ đó có thể giảm thiểu tỷ lệ xảy ra tai nạn giao thông mà nguyên nhân chính là đồ uống chứa cồn.</w:t>
+      </w:r>
+      <w:r>
+        <w:t xml:space="preserve"> </w:t>
+      </w:r>
+      <w:r>
+        <w:t>Ngoài ra, nhóm nghiên cứu còn</w:t>
+      </w:r>
+      <w:r>
+        <w:t xml:space="preserve"> </w:t>
+      </w:r>
+      <w:r>
+        <w:t>bổ sung</w:t>
+      </w:r>
+      <w:r>
+        <w:t xml:space="preserve"> thêm</w:t>
+      </w:r>
+      <w:r>
+        <w:t xml:space="preserve"> phiên bản ứng dụng</w:t>
+      </w:r>
+      <w:r>
+        <w:t xml:space="preserve"> </w:t>
+      </w:r>
+      <w:r>
+        <w:t xml:space="preserve">di động </w:t>
+      </w:r>
+      <w:r>
+        <w:t>dành</w:t>
       </w:r>
       <w:r>
         <w:t xml:space="preserve"> cho phía tài xế </w:t>
       </w:r>
       <w:r>
-        <w:t>giúp tài xế có thể the</w:t>
-      </w:r>
-      <w:bookmarkStart w:id="82" w:name="_GoBack"/>
-      <w:bookmarkEnd w:id="82"/>
-      <w:r>
-        <w:t>o dõi các hành trình được phân công và</w:t>
+        <w:t>giúp</w:t>
+      </w:r>
+      <w:r>
+        <w:t xml:space="preserve"> các</w:t>
+      </w:r>
+      <w:r>
+        <w:t xml:space="preserve"> tài xế có thể </w:t>
+      </w:r>
+      <w:proofErr w:type="gramStart"/>
+      <w:r>
+        <w:t>theo</w:t>
+      </w:r>
+      <w:proofErr w:type="gramEnd"/>
+      <w:r>
+        <w:t xml:space="preserve"> dõi các hành trình được phân công và</w:t>
       </w:r>
       <w:r>
         <w:t xml:space="preserve"> thực hiện các thao tác trên hành trình</w:t>
+      </w:r>
+      <w:r>
+        <w:t>.</w:t>
       </w:r>
       <w:r>
         <w:t xml:space="preserve"> </w:t>
@@ -45885,7 +46342,19 @@
         <w:rPr>
           <w:highlight w:val="yellow"/>
         </w:rPr>
-        <w:t>&lt;cần chém gió thêm&gt;</w:t>
+        <w:t xml:space="preserve">&lt;cần chém gió </w:t>
+      </w:r>
+      <w:r>
+        <w:rPr>
+          <w:highlight w:val="yellow"/>
+        </w:rPr>
+        <w:t xml:space="preserve">thêm :&lt; đủ gió chưa mọi người? </w:t>
+      </w:r>
+      <w:r>
+        <w:rPr>
+          <w:highlight w:val="yellow"/>
+        </w:rPr>
+        <w:t>&gt;</w:t>
       </w:r>
       <w:r>
         <w:t>.</w:t>
@@ -45901,10 +46370,28 @@
     </w:p>
     <w:p>
       <w:r>
-        <w:t>Cơ chế thao tác có thể còn một số bất cập do nhóm nghiên cứu không nắm rõ quy trình quản lý</w:t>
-      </w:r>
-      <w:r>
-        <w:t xml:space="preserve"> mà chỉ tập trung vào nghiên cứu kỹ thuật phát triển ứng dụng</w:t>
+        <w:t xml:space="preserve">Cơ chế thao tác có thể còn một số bất cập do nhóm nghiên cứu không </w:t>
+      </w:r>
+      <w:r>
+        <w:t>đi sâu vào việc tìm hiểu</w:t>
+      </w:r>
+      <w:r>
+        <w:t xml:space="preserve"> quy trình quản lý</w:t>
+      </w:r>
+      <w:r>
+        <w:t xml:space="preserve"> mà </w:t>
+      </w:r>
+      <w:r>
+        <w:t>chủ yếu là</w:t>
+      </w:r>
+      <w:r>
+        <w:t xml:space="preserve"> tập trung vào nghiên cứu</w:t>
+      </w:r>
+      <w:r>
+        <w:t xml:space="preserve"> những</w:t>
+      </w:r>
+      <w:r>
+        <w:t xml:space="preserve"> kỹ thuật phát triển ứng dụng</w:t>
       </w:r>
       <w:r>
         <w:t>.</w:t>
@@ -45912,6 +46399,7 @@
     </w:p>
     <w:p>
       <w:r>
+        <w:lastRenderedPageBreak/>
         <w:t>M</w:t>
       </w:r>
       <w:r>
@@ -45921,15 +46409,36 @@
         <w:t>cần</w:t>
       </w:r>
       <w:r>
-        <w:t xml:space="preserve"> được hoàn thiện</w:t>
-      </w:r>
-      <w:r>
-        <w:t xml:space="preserve"> thêm</w:t>
-      </w:r>
-    </w:p>
-    <w:p>
-      <w:r>
-        <w:t xml:space="preserve">+ Ảnh đại diện chưa sử dụng được chức năng chụp ảnh từ camera mà chỉ lấy được từ </w:t>
+        <w:t xml:space="preserve"> được </w:t>
+      </w:r>
+      <w:r>
+        <w:t xml:space="preserve">bổ sung để ứng dụng ngày một </w:t>
+      </w:r>
+      <w:r>
+        <w:t>hoàn thiện</w:t>
+      </w:r>
+      <w:r>
+        <w:t xml:space="preserve"> </w:t>
+      </w:r>
+      <w:r>
+        <w:t>thêm, chẳng hạn như:</w:t>
+      </w:r>
+    </w:p>
+    <w:p>
+      <w:r>
+        <w:t xml:space="preserve">+ </w:t>
+      </w:r>
+      <w:r>
+        <w:t>Việc cập nhật ả</w:t>
+      </w:r>
+      <w:r>
+        <w:t>nh đại diệ</w:t>
+      </w:r>
+      <w:r>
+        <w:t>n còn chưa</w:t>
+      </w:r>
+      <w:r>
+        <w:t xml:space="preserve"> dụng được chức năng chụp ảnh từ camera mà chỉ lấy từ </w:t>
       </w:r>
       <w:proofErr w:type="gramStart"/>
       <w:r>
@@ -45939,11 +46448,22 @@
       <w:r>
         <w:t xml:space="preserve"> viện hoặc sử dụng tài khoản quản lý firebase cập nhật trực tiếp lên Firebase Storage</w:t>
       </w:r>
-    </w:p>
-    <w:p>
-      <w:r>
-        <w:lastRenderedPageBreak/>
-        <w:t>+ Chưa xây dựng chức năng thông báo cho tài xế mỗi khi được phân công nhiệm vụ</w:t>
+      <w:r>
+        <w:t>.</w:t>
+      </w:r>
+    </w:p>
+    <w:p>
+      <w:r>
+        <w:t xml:space="preserve">+ </w:t>
+      </w:r>
+      <w:r>
+        <w:t>C</w:t>
+      </w:r>
+      <w:r>
+        <w:t>hức năng thông báo cho tài xế mỗi khi được phân công nhiệm vụ</w:t>
+      </w:r>
+      <w:r>
+        <w:t xml:space="preserve"> cần được xây dựng và hoàn thiện.</w:t>
       </w:r>
     </w:p>
     <w:p>
@@ -45951,7 +46471,28 @@
         <w:t>T</w:t>
       </w:r>
       <w:r>
-        <w:t>uy nhiên các chức năng này không ảnh hưởng lớn đến mục đích ban đầu của ứng dụng (cung cấp giải pháp để quản lý nồng độ cồn của tài xế)</w:t>
+        <w:t>uy nhiên</w:t>
+      </w:r>
+      <w:r>
+        <w:t>,</w:t>
+      </w:r>
+      <w:r>
+        <w:t xml:space="preserve"> các chức năng này không ảnh hưởng lớn đến mục đích ban đầu của ứng dụng </w:t>
+      </w:r>
+      <w:r>
+        <w:t xml:space="preserve">là </w:t>
+      </w:r>
+      <w:r>
+        <w:t>cung cấp giải pháp để quản lý</w:t>
+      </w:r>
+      <w:r>
+        <w:t xml:space="preserve"> và giám sát</w:t>
+      </w:r>
+      <w:r>
+        <w:t xml:space="preserve"> nồng độ cồn của tài xế</w:t>
+      </w:r>
+      <w:r>
+        <w:t xml:space="preserve"> khi tham gia giao thông.</w:t>
       </w:r>
     </w:p>
     <w:p>
@@ -45993,7 +46534,13 @@
     </w:p>
     <w:p>
       <w:r>
-        <w:t>Chưa xây dựng hệ thống sao lưu dữ liệu trong trường hợp mất kết nối wifi đột ngột</w:t>
+        <w:t>Hệ</w:t>
+      </w:r>
+      <w:r>
+        <w:t xml:space="preserve"> thống sao lưu dữ liệu trong trường hợp mất kết nối wifi đột ngột</w:t>
+      </w:r>
+      <w:r>
+        <w:t xml:space="preserve"> cần được xây dựng và hoàn thiện thêm.</w:t>
       </w:r>
       <w:r>
         <w:br w:type="page"/>
@@ -46052,7 +46599,13 @@
         <w:t>công nghệ</w:t>
       </w:r>
       <w:r>
-        <w:t xml:space="preserve"> được kể ở trên.</w:t>
+        <w:t xml:space="preserve"> được </w:t>
+      </w:r>
+      <w:r>
+        <w:t>nêu</w:t>
+      </w:r>
+      <w:r>
+        <w:t xml:space="preserve"> trên.</w:t>
       </w:r>
       <w:r>
         <w:t xml:space="preserve"> </w:t>
@@ -46840,7 +47393,7 @@
       </w:r>
     </w:p>
   </w:comment>
-  <w:comment w:id="80" w:author="Dell" w:date="2019-12-05T14:58:00Z" w:initials="D">
+  <w:comment w:id="81" w:author="Dell" w:date="2019-12-05T14:58:00Z" w:initials="D">
     <w:p>
       <w:pPr>
         <w:pStyle w:val="CommentText"/>
@@ -50034,7 +50587,7 @@
 </file>
 
 <file path=customXml/itemProps2.xml><?xml version="1.0" encoding="utf-8"?>
-<ds:datastoreItem xmlns:ds="http://schemas.openxmlformats.org/officeDocument/2006/customXml" ds:itemID="{2FEFD81E-854B-4AEE-9B29-DD5F02EC3C9D}">
+<ds:datastoreItem xmlns:ds="http://schemas.openxmlformats.org/officeDocument/2006/customXml" ds:itemID="{22B07191-2978-4092-BE73-511ADDA82C85}">
   <ds:schemaRefs>
     <ds:schemaRef ds:uri="http://schemas.openxmlformats.org/officeDocument/2006/bibliography"/>
   </ds:schemaRefs>

</xml_diff>